<commit_message>
export figures for another folder
Signed-off-by: Atsuko Tominaga <Tominaga_Atsuko@phd.ceu.edu>
</commit_message>
<xml_diff>
--- a/paper/manuscript.docx
+++ b/paper/manuscript.docx
@@ -1125,7 +1125,7 @@
         <w:t xml:space="preserve">, C</w:t>
       </w:r>
       <w:r>
-        <w:t xml:space="preserve">). To recall our predictions, if participants play more slowly when they are trying to teach, interonset intervals (IOIs) should be larger when teaching. If participants specifically modulate relevant aspects of the expressive techniques they are trying to teach, key-overlap time (KOT) should reveal exaggerated legato/staccato when teaching articulation, and key velocity (KV) should reveal amplifications of forte and piano when teaching dynamics.</w:t>
+        <w:t xml:space="preserve">). To recall our predictions, if participants play more slowly when they are trying to teach, interonset intervals (IOIs) should be larger when teaching. If participants specifically modulate relevant aspects of the expressive techniques they are trying to teach, key-overlap time (KOT) should reveal be more positive for legato and more negative for staccato when teaching articulation, and key velocity (KV) should reveal amplifications of forte and piano when teaching dynamics.</w:t>
       </w:r>
     </w:p>
     <w:bookmarkEnd w:id="29"/>
@@ -2364,7 +2364,7 @@
         <w:pStyle w:val="FirstParagraph"/>
       </w:pPr>
       <w:r>
-        <w:t xml:space="preserve">Additionally, we conducted an exploratory analysis by focusing on specific points at which each subcomponent changed from one to the other (i.e., forte to piano: FtoP, piano to forte: PtoF). These points could be structurally important in order to make a contrast between forte and piano. We calculated the KV difference for each interval by subtracting the KV value of the current note from that of the following note. Outliers were removed using the same criteria as for the other dependent variables and less than 5 % of the data were excluded from analysis. A two-way repeated-measures ANOVA with the factors Condition (teaching vs. performing) and Transition Type (FtoP vs. PtoF) showed that there was a significant main effect of Dynamics (</w:t>
+        <w:t xml:space="preserve">Additionally, we conducted an exploratory analysis by focusing on specific points at which each subcomponent changed from one to the other (i.e., forte to piano: FtoP, piano to forte: PtoF). These points could be structurally important in order to make a contrast between forte and piano. We calculated the KV difference for each interval by subtracting the KV value of the current note from that of the following note. Outliers were removed using the same criteria as for the other dependent variables and less than 5 % of the data were excluded from analysis. A two-way repeated-measures ANOVA with the factors Condition (teaching vs. performing) and Transition Type (FtoP vs. PtoF) showed that there was a significant main effect of Transition Type (</w:t>
       </w:r>
       <w:r>
         <w:rPr>
@@ -2906,7 +2906,7 @@
         <w:pStyle w:val="Textkrper"/>
       </w:pPr>
       <w:r>
-        <w:t xml:space="preserve">The results for KOT and KV showed that participants successfully highlighted relevant aspects of articulation and dynamics. Specifically, they produced shorter staccato when teaching articulation and produced louder forte when teaching dynamics. Moreover, our exploratory analysis demonstrated that participants made a larger contrast in dynamics at transition points (i.e., forte to piano or piano to forte). Importantly, participants did not modulate their performance in terms of irrelevant aspects of the techniques for teaching purposes (e.g., modulating the smoothness of sound while teaching dynamics). These findings confirmed that participants modulated their performance in systematic and fine-grained ways in order to teach expressive techniques.</w:t>
+        <w:t xml:space="preserve">The results for KOT and KV showed that participants successfully highlighted relevant aspects of articulation and dynamics. Specifically, key-overlap time was more negative when teaching articulation and key velocity for forte was higher when teaching dynamics. Moreover, our exploratory analysis demonstrated that participants made a larger contrast in dynamics at transition points (i.e., forte to piano or piano to forte). Importantly, participants did not modulate their performance in terms of irrelevant aspects of the techniques for teaching purposes (e.g., modulating the smoothness of sound while teaching dynamics). These findings confirmed that participants modulated their performance in systematic and fine-grained ways in order to teach expressive techniques.</w:t>
       </w:r>
     </w:p>
     <w:p>
@@ -4870,7 +4870,7 @@
         <w:t xml:space="preserve"> </w:t>
       </w:r>
       <w:r>
-        <w:t xml:space="preserve">= 4.82] than in the performing condition when instructed to play piano.</w:t>
+        <w:t xml:space="preserve">= 4.82] when instructed to play piano.</w:t>
       </w:r>
     </w:p>
     <w:bookmarkEnd w:id="56"/>
@@ -4897,7 +4897,7 @@
         <w:pStyle w:val="FirstParagraph"/>
       </w:pPr>
       <w:r>
-        <w:t xml:space="preserve">A two-way repeated-measures ANOVA with the factors Condition (teaching vs. performing) and Transition Type (FtoP vs. PtoF) showed that there was a significant main effect of Dynamics (</w:t>
+        <w:t xml:space="preserve">A two-way repeated-measures ANOVA with the factors Condition (teaching vs. performing) and Transition Type (FtoP vs. PtoF) showed that there was a significant main effect of Transition Type (</w:t>
       </w:r>
       <w:r>
         <w:rPr>
@@ -5422,7 +5422,7 @@
         <w:pStyle w:val="FirstParagraph"/>
       </w:pPr>
       <w:r>
-        <w:t xml:space="preserve">The results from Experiment 2 replicate our earlier findings and provide further evidence that skilled pianists were able to modulate their performance for teaching purposes. As in Experiment 1, we observed slower performance only while teaching the notated articulation. Again, KOR showed that when teaching articulation, participants produced shorter staccato, while there was no significant difference in legato between the two conditions. While teaching dynamics, KV showed that participants produced louder forte and softer piano. This pattern of exaggeration was more pronounced than in Experiment 1, where only louder forte was observed. Furthermore, we again found that when teaching dynamics, participants made a larger contrast between forte and piano bidirectionally at transition points. Importantly, participants did not modulate performance aspects that were irrelevant with regard to the techniques to be taught (i.e., no modulation of dynamics when teaching articulation and vice versa). Overall, Experiment 2 demonstrated systematic and fine-grained didactic performance modulations for a naturalistic piece of music.</w:t>
+        <w:t xml:space="preserve">The results from Experiment 2 replicate our earlier findings and provide further evidence that skilled pianists were able to modulate their performance for teaching purposes. As in Experiment 1, we observed slower performance only while teaching the notated articulation. Again, KOR showed that when teaching articulation, key-overlap time was more negative for staccato, while there was no significant difference in legato between the two conditions. While teaching dynamics, KV showed that participants produced higher key velocity for forte and lower key velocity for piano. This pattern of exaggeration was more pronounced than in Experiment 1, where only higher key velocity for forte was observed. Furthermore, we again found that when teaching dynamics, participants made a larger contrast between forte and piano bidirectionally at transition points. Importantly, participants did not modulate performance aspects that were irrelevant with regard to the techniques to be taught (i.e., no modulation of dynamics when teaching articulation and vice versa). Overall, Experiment 2 demonstrated systematic and fine-grained didactic performance modulations for a naturalistic piece of music.</w:t>
       </w:r>
     </w:p>
     <w:p>
@@ -7045,615 +7045,6 @@
     </w:p>
     <w:bookmarkEnd w:id="104"/>
     <w:bookmarkEnd w:id="105"/>
-    <w:bookmarkStart w:id="122" w:name="general-information"/>
-    <w:p>
-      <w:pPr>
-        <w:pStyle w:val="berschrift1"/>
-      </w:pPr>
-      <w:r>
-        <w:rPr>
-          <w:rStyle w:val="SectionNumber"/>
-        </w:rPr>
-        <w:t xml:space="preserve">9</w:t>
-      </w:r>
-      <w:r>
-        <w:tab/>
-      </w:r>
-      <w:r>
-        <w:t xml:space="preserve">General information</w:t>
-      </w:r>
-    </w:p>
-    <w:bookmarkStart w:id="106" w:name="sectioncategory"/>
-    <w:p>
-      <w:pPr>
-        <w:pStyle w:val="berschrift2"/>
-      </w:pPr>
-      <w:r>
-        <w:rPr>
-          <w:rStyle w:val="SectionNumber"/>
-        </w:rPr>
-        <w:t xml:space="preserve">9.1</w:t>
-      </w:r>
-      <w:r>
-        <w:tab/>
-      </w:r>
-      <w:r>
-        <w:t xml:space="preserve">Section/Category</w:t>
-      </w:r>
-    </w:p>
-    <w:p>
-      <w:pPr>
-        <w:pStyle w:val="FirstParagraph"/>
-      </w:pPr>
-      <w:r>
-        <w:t xml:space="preserve">Social and Behavioral Sciences</w:t>
-      </w:r>
-    </w:p>
-    <w:bookmarkEnd w:id="106"/>
-    <w:bookmarkStart w:id="107" w:name="opposed-reviewers"/>
-    <w:p>
-      <w:pPr>
-        <w:pStyle w:val="berschrift2"/>
-      </w:pPr>
-      <w:r>
-        <w:rPr>
-          <w:rStyle w:val="SectionNumber"/>
-        </w:rPr>
-        <w:t xml:space="preserve">9.2</w:t>
-      </w:r>
-      <w:r>
-        <w:tab/>
-      </w:r>
-      <w:r>
-        <w:t xml:space="preserve">Opposed reviewers</w:t>
-      </w:r>
-    </w:p>
-    <w:p>
-      <w:pPr>
-        <w:pStyle w:val="FirstParagraph"/>
-      </w:pPr>
-      <w:r>
-        <w:t xml:space="preserve">N/A?</w:t>
-      </w:r>
-    </w:p>
-    <w:bookmarkEnd w:id="107"/>
-    <w:bookmarkStart w:id="108" w:name="required-statements"/>
-    <w:p>
-      <w:pPr>
-        <w:pStyle w:val="berschrift2"/>
-      </w:pPr>
-      <w:r>
-        <w:rPr>
-          <w:rStyle w:val="SectionNumber"/>
-        </w:rPr>
-        <w:t xml:space="preserve">9.3</w:t>
-      </w:r>
-      <w:r>
-        <w:tab/>
-      </w:r>
-      <w:r>
-        <w:t xml:space="preserve">Required statements</w:t>
-      </w:r>
-    </w:p>
-    <w:p>
-      <w:pPr>
-        <w:numPr>
-          <w:ilvl w:val="0"/>
-          <w:numId w:val="1001"/>
-        </w:numPr>
-        <w:pStyle w:val="Compact"/>
-      </w:pPr>
-      <w:r>
-        <w:t xml:space="preserve">This manuscript adheres to the appropriate reporting guidelines and community standards for data availability.</w:t>
-      </w:r>
-    </w:p>
-    <w:p>
-      <w:pPr>
-        <w:numPr>
-          <w:ilvl w:val="0"/>
-          <w:numId w:val="1001"/>
-        </w:numPr>
-        <w:pStyle w:val="Compact"/>
-      </w:pPr>
-      <w:r>
-        <w:t xml:space="preserve">Any related manuscripts currently in press or under consideration elsewhere are mentioned in the cover letter and will be uploaded as part of your submission as a related manuscript.</w:t>
-      </w:r>
-    </w:p>
-    <w:p>
-      <w:pPr>
-        <w:numPr>
-          <w:ilvl w:val="0"/>
-          <w:numId w:val="1001"/>
-        </w:numPr>
-        <w:pStyle w:val="Compact"/>
-      </w:pPr>
-      <w:r>
-        <w:t xml:space="preserve">Any persons named in the Acknowledgments section of the manuscript, or referred to as the source of a personal communication, have agreed to being so named.</w:t>
-      </w:r>
-    </w:p>
-    <w:p>
-      <w:pPr>
-        <w:numPr>
-          <w:ilvl w:val="0"/>
-          <w:numId w:val="1001"/>
-        </w:numPr>
-        <w:pStyle w:val="Compact"/>
-      </w:pPr>
-      <w:r>
-        <w:t xml:space="preserve">All authors have read, and confirm that they meet, ICMJE criteria for authorship.</w:t>
-      </w:r>
-    </w:p>
-    <w:p>
-      <w:pPr>
-        <w:numPr>
-          <w:ilvl w:val="0"/>
-          <w:numId w:val="1001"/>
-        </w:numPr>
-        <w:pStyle w:val="Compact"/>
-      </w:pPr>
-      <w:r>
-        <w:t xml:space="preserve">All contributing authors are aware of and agree to the submission of this manuscript.</w:t>
-      </w:r>
-    </w:p>
-    <w:p>
-      <w:pPr>
-        <w:pStyle w:val="FirstParagraph"/>
-      </w:pPr>
-      <w:r>
-        <w:t xml:space="preserve">Agreed to all?</w:t>
-      </w:r>
-    </w:p>
-    <w:bookmarkEnd w:id="108"/>
-    <w:bookmarkStart w:id="109" w:name="united-states-government-employee"/>
-    <w:p>
-      <w:pPr>
-        <w:pStyle w:val="berschrift2"/>
-      </w:pPr>
-      <w:r>
-        <w:rPr>
-          <w:rStyle w:val="SectionNumber"/>
-        </w:rPr>
-        <w:t xml:space="preserve">9.4</w:t>
-      </w:r>
-      <w:r>
-        <w:tab/>
-      </w:r>
-      <w:r>
-        <w:t xml:space="preserve">United States Government Employee</w:t>
-      </w:r>
-    </w:p>
-    <w:p>
-      <w:pPr>
-        <w:pStyle w:val="FirstParagraph"/>
-      </w:pPr>
-      <w:r>
-        <w:t xml:space="preserve">No authors are employees of the U.S. government.</w:t>
-      </w:r>
-    </w:p>
-    <w:bookmarkEnd w:id="109"/>
-    <w:bookmarkStart w:id="110" w:name="financial-disclosure"/>
-    <w:p>
-      <w:pPr>
-        <w:pStyle w:val="berschrift2"/>
-      </w:pPr>
-      <w:r>
-        <w:rPr>
-          <w:rStyle w:val="SectionNumber"/>
-        </w:rPr>
-        <w:t xml:space="preserve">9.5</w:t>
-      </w:r>
-      <w:r>
-        <w:tab/>
-      </w:r>
-      <w:r>
-        <w:t xml:space="preserve">Financial Disclosure</w:t>
-      </w:r>
-    </w:p>
-    <w:p>
-      <w:pPr>
-        <w:pStyle w:val="FirstParagraph"/>
-      </w:pPr>
-      <w:r>
-        <w:t xml:space="preserve">This research was supported by the European Research Council under the European Union’s Seventh Framework Program (FP7/2007-2013)/ERC (European Research Council) grant agreement no. 609819, SOMICS, awarded to Günther Knoblich. and by ERC grant agreement no. 616072, JAXPERTISE, awarded to Natalie Sebanz.</w:t>
-      </w:r>
-    </w:p>
-    <w:bookmarkEnd w:id="110"/>
-    <w:bookmarkStart w:id="111" w:name="competing-interests"/>
-    <w:p>
-      <w:pPr>
-        <w:pStyle w:val="berschrift2"/>
-      </w:pPr>
-      <w:r>
-        <w:rPr>
-          <w:rStyle w:val="SectionNumber"/>
-        </w:rPr>
-        <w:t xml:space="preserve">9.6</w:t>
-      </w:r>
-      <w:r>
-        <w:tab/>
-      </w:r>
-      <w:r>
-        <w:t xml:space="preserve">Competing Interests</w:t>
-      </w:r>
-    </w:p>
-    <w:p>
-      <w:pPr>
-        <w:pStyle w:val="FirstParagraph"/>
-      </w:pPr>
-      <w:r>
-        <w:t xml:space="preserve">The authors have declared that no competing interests exist.</w:t>
-      </w:r>
-    </w:p>
-    <w:bookmarkEnd w:id="111"/>
-    <w:bookmarkStart w:id="112" w:name="ethics-statement"/>
-    <w:p>
-      <w:pPr>
-        <w:pStyle w:val="berschrift2"/>
-      </w:pPr>
-      <w:r>
-        <w:rPr>
-          <w:rStyle w:val="SectionNumber"/>
-        </w:rPr>
-        <w:t xml:space="preserve">9.7</w:t>
-      </w:r>
-      <w:r>
-        <w:tab/>
-      </w:r>
-      <w:r>
-        <w:t xml:space="preserve">Ethics Statement</w:t>
-      </w:r>
-    </w:p>
-    <w:p>
-      <w:pPr>
-        <w:pStyle w:val="FirstParagraph"/>
-      </w:pPr>
-      <w:r>
-        <w:t xml:space="preserve">The study was approved by the United Ethical Review Committee for Research in Psychology (EPKEB) in Hungary (2018-124). The written form of consent was obtained.</w:t>
-      </w:r>
-    </w:p>
-    <w:bookmarkEnd w:id="112"/>
-    <w:bookmarkStart w:id="113" w:name="previous-interactions"/>
-    <w:p>
-      <w:pPr>
-        <w:pStyle w:val="berschrift2"/>
-      </w:pPr>
-      <w:r>
-        <w:rPr>
-          <w:rStyle w:val="SectionNumber"/>
-        </w:rPr>
-        <w:t xml:space="preserve">9.8</w:t>
-      </w:r>
-      <w:r>
-        <w:tab/>
-      </w:r>
-      <w:r>
-        <w:t xml:space="preserve">Previous Interactions</w:t>
-      </w:r>
-    </w:p>
-    <w:p>
-      <w:pPr>
-        <w:numPr>
-          <w:ilvl w:val="0"/>
-          <w:numId w:val="1002"/>
-        </w:numPr>
-        <w:pStyle w:val="Compact"/>
-      </w:pPr>
-      <w:r>
-        <w:t xml:space="preserve">I have had previous interactions about this manuscript with an Academic Editor of this journal.</w:t>
-      </w:r>
-    </w:p>
-    <w:p>
-      <w:pPr>
-        <w:numPr>
-          <w:ilvl w:val="0"/>
-          <w:numId w:val="1002"/>
-        </w:numPr>
-        <w:pStyle w:val="Compact"/>
-      </w:pPr>
-      <w:r>
-        <w:t xml:space="preserve">This manuscript was previously submitted to a different PLOS journal as either a presubmission inquiry or a full submission.</w:t>
-      </w:r>
-    </w:p>
-    <w:p>
-      <w:pPr>
-        <w:numPr>
-          <w:ilvl w:val="0"/>
-          <w:numId w:val="1002"/>
-        </w:numPr>
-        <w:pStyle w:val="Compact"/>
-      </w:pPr>
-      <w:r>
-        <w:t xml:space="preserve">One or more of the authors (including myself) currently serve, or have previously served, as an Academic Editor or Guest Editor for this journal.</w:t>
-      </w:r>
-    </w:p>
-    <w:p>
-      <w:pPr>
-        <w:pStyle w:val="FirstParagraph"/>
-      </w:pPr>
-      <w:r>
-        <w:t xml:space="preserve">None of them?</w:t>
-      </w:r>
-    </w:p>
-    <w:bookmarkEnd w:id="113"/>
-    <w:bookmarkStart w:id="114" w:name="group-authorship"/>
-    <w:p>
-      <w:pPr>
-        <w:pStyle w:val="berschrift2"/>
-      </w:pPr>
-      <w:r>
-        <w:rPr>
-          <w:rStyle w:val="SectionNumber"/>
-        </w:rPr>
-        <w:t xml:space="preserve">9.9</w:t>
-      </w:r>
-      <w:r>
-        <w:tab/>
-      </w:r>
-      <w:r>
-        <w:t xml:space="preserve">Group Authorship</w:t>
-      </w:r>
-    </w:p>
-    <w:p>
-      <w:pPr>
-        <w:pStyle w:val="FirstParagraph"/>
-      </w:pPr>
-      <w:r>
-        <w:t xml:space="preserve">No</w:t>
-      </w:r>
-    </w:p>
-    <w:bookmarkEnd w:id="114"/>
-    <w:bookmarkStart w:id="115" w:name="request-editor"/>
-    <w:p>
-      <w:pPr>
-        <w:pStyle w:val="berschrift2"/>
-      </w:pPr>
-      <w:r>
-        <w:rPr>
-          <w:rStyle w:val="SectionNumber"/>
-        </w:rPr>
-        <w:t xml:space="preserve">9.10</w:t>
-      </w:r>
-      <w:r>
-        <w:tab/>
-      </w:r>
-      <w:r>
-        <w:t xml:space="preserve">Request Editor</w:t>
-      </w:r>
-    </w:p>
-    <w:p>
-      <w:pPr>
-        <w:numPr>
-          <w:ilvl w:val="0"/>
-          <w:numId w:val="1003"/>
-        </w:numPr>
-        <w:pStyle w:val="Compact"/>
-      </w:pPr>
-      <w:r>
-        <w:t xml:space="preserve">Stefan Koelsch</w:t>
-      </w:r>
-    </w:p>
-    <w:p>
-      <w:pPr>
-        <w:numPr>
-          <w:ilvl w:val="0"/>
-          <w:numId w:val="1003"/>
-        </w:numPr>
-        <w:pStyle w:val="Compact"/>
-      </w:pPr>
-      <w:r>
-        <w:t xml:space="preserve">Any suggestion?</w:t>
-      </w:r>
-    </w:p>
-    <w:bookmarkEnd w:id="115"/>
-    <w:bookmarkStart w:id="116" w:name="data-availability"/>
-    <w:p>
-      <w:pPr>
-        <w:pStyle w:val="berschrift2"/>
-      </w:pPr>
-      <w:r>
-        <w:rPr>
-          <w:rStyle w:val="SectionNumber"/>
-        </w:rPr>
-        <w:t xml:space="preserve">9.11</w:t>
-      </w:r>
-      <w:r>
-        <w:tab/>
-      </w:r>
-      <w:r>
-        <w:t xml:space="preserve">Data Availability</w:t>
-      </w:r>
-    </w:p>
-    <w:p>
-      <w:pPr>
-        <w:numPr>
-          <w:ilvl w:val="0"/>
-          <w:numId w:val="1004"/>
-        </w:numPr>
-        <w:pStyle w:val="Compact"/>
-      </w:pPr>
-      <w:r>
-        <w:t xml:space="preserve">Yes - all data are fully available without restriction</w:t>
-      </w:r>
-    </w:p>
-    <w:bookmarkEnd w:id="116"/>
-    <w:bookmarkStart w:id="118" w:name="X56e1b3664651f10ed775a9fe0e808209ff238c7"/>
-    <w:p>
-      <w:pPr>
-        <w:pStyle w:val="berschrift2"/>
-      </w:pPr>
-      <w:r>
-        <w:rPr>
-          <w:rStyle w:val="SectionNumber"/>
-        </w:rPr>
-        <w:t xml:space="preserve">9.12</w:t>
-      </w:r>
-      <w:r>
-        <w:tab/>
-      </w:r>
-      <w:r>
-        <w:t xml:space="preserve">Describe where the data may be found in full sentences.</w:t>
-      </w:r>
-    </w:p>
-    <w:p>
-      <w:pPr>
-        <w:pStyle w:val="FirstParagraph"/>
-      </w:pPr>
-      <w:r>
-        <w:t xml:space="preserve">All data files are available from the Open Science Framework repository (</w:t>
-      </w:r>
-      <w:hyperlink r:id="rId117">
-        <w:r>
-          <w:rPr>
-            <w:rStyle w:val="Hyperlink"/>
-          </w:rPr>
-          <w:t xml:space="preserve">DOI:10.17605/OSF.IO/8NBJH</w:t>
-        </w:r>
-      </w:hyperlink>
-      <w:r>
-        <w:t xml:space="preserve">).</w:t>
-      </w:r>
-    </w:p>
-    <w:bookmarkEnd w:id="118"/>
-    <w:bookmarkStart w:id="119" w:name="immediate-preprint-posting"/>
-    <w:p>
-      <w:pPr>
-        <w:pStyle w:val="berschrift2"/>
-      </w:pPr>
-      <w:r>
-        <w:rPr>
-          <w:rStyle w:val="SectionNumber"/>
-        </w:rPr>
-        <w:t xml:space="preserve">9.13</w:t>
-      </w:r>
-      <w:r>
-        <w:tab/>
-      </w:r>
-      <w:r>
-        <w:t xml:space="preserve">Immediate Preprint Posting</w:t>
-      </w:r>
-    </w:p>
-    <w:p>
-      <w:pPr>
-        <w:pStyle w:val="FirstParagraph"/>
-      </w:pPr>
-      <w:r>
-        <w:t xml:space="preserve">Yes?</w:t>
-      </w:r>
-    </w:p>
-    <w:bookmarkEnd w:id="119"/>
-    <w:bookmarkStart w:id="120" w:name="publication-fees"/>
-    <w:p>
-      <w:pPr>
-        <w:pStyle w:val="berschrift2"/>
-      </w:pPr>
-      <w:r>
-        <w:rPr>
-          <w:rStyle w:val="SectionNumber"/>
-        </w:rPr>
-        <w:t xml:space="preserve">9.14</w:t>
-      </w:r>
-      <w:r>
-        <w:tab/>
-      </w:r>
-      <w:r>
-        <w:t xml:space="preserve">Publication Fees</w:t>
-      </w:r>
-    </w:p>
-    <w:p>
-      <w:pPr>
-        <w:numPr>
-          <w:ilvl w:val="0"/>
-          <w:numId w:val="1005"/>
-        </w:numPr>
-        <w:pStyle w:val="Compact"/>
-      </w:pPr>
-      <w:r>
-        <w:t xml:space="preserve">I am ineligible for any Open Access Funding Support and will pay the full fee upon article acceptance</w:t>
-      </w:r>
-    </w:p>
-    <w:bookmarkEnd w:id="120"/>
-    <w:bookmarkStart w:id="121" w:name="author-contributions"/>
-    <w:p>
-      <w:pPr>
-        <w:pStyle w:val="berschrift2"/>
-      </w:pPr>
-      <w:r>
-        <w:rPr>
-          <w:rStyle w:val="SectionNumber"/>
-        </w:rPr>
-        <w:t xml:space="preserve">9.15</w:t>
-      </w:r>
-      <w:r>
-        <w:tab/>
-      </w:r>
-      <w:r>
-        <w:t xml:space="preserve">Author Contributions</w:t>
-      </w:r>
-    </w:p>
-    <w:p>
-      <w:pPr>
-        <w:pStyle w:val="FirstParagraph"/>
-      </w:pPr>
-      <w:r>
-        <w:t xml:space="preserve">Conceptualization: Atsuko Tominaga, Günther Knoblich, Natalie Sebanz.</w:t>
-      </w:r>
-      <w:r>
-        <w:t xml:space="preserve"> </w:t>
-      </w:r>
-      <w:r>
-        <w:t xml:space="preserve">Data curation: Atsuko Tominaga.</w:t>
-      </w:r>
-      <w:r>
-        <w:t xml:space="preserve"> </w:t>
-      </w:r>
-      <w:r>
-        <w:t xml:space="preserve">Formal analysis: Atsuko Tominaga, Günther Knoblich, Natalie Sebanz.</w:t>
-      </w:r>
-      <w:r>
-        <w:t xml:space="preserve"> </w:t>
-      </w:r>
-      <w:r>
-        <w:t xml:space="preserve">Funding acquisition: Günther Knoblich, Natalie Sebanz.</w:t>
-      </w:r>
-      <w:r>
-        <w:t xml:space="preserve"> </w:t>
-      </w:r>
-      <w:r>
-        <w:t xml:space="preserve">Methodology: Atsuko Tominaga, Günther Knoblich, Natalie Sebanz.</w:t>
-      </w:r>
-      <w:r>
-        <w:t xml:space="preserve"> </w:t>
-      </w:r>
-      <w:r>
-        <w:t xml:space="preserve">Project administration: Natalie Sebanz.</w:t>
-      </w:r>
-      <w:r>
-        <w:t xml:space="preserve"> </w:t>
-      </w:r>
-      <w:r>
-        <w:t xml:space="preserve">Supervision: Günther Knoblich, Natalie Sebanz.</w:t>
-      </w:r>
-      <w:r>
-        <w:t xml:space="preserve"> </w:t>
-      </w:r>
-      <w:r>
-        <w:t xml:space="preserve">Visualization: Atsuko Tominaga.</w:t>
-      </w:r>
-      <w:r>
-        <w:t xml:space="preserve"> </w:t>
-      </w:r>
-      <w:r>
-        <w:t xml:space="preserve">Writing – original draft: Atsuko Tominaga.</w:t>
-      </w:r>
-      <w:r>
-        <w:t xml:space="preserve"> </w:t>
-      </w:r>
-      <w:r>
-        <w:t xml:space="preserve">Writing – review &amp; editing: Atsuko Tominaga, Günther Knoblich, Natalie Sebanz.</w:t>
-      </w:r>
-    </w:p>
-    <w:bookmarkEnd w:id="121"/>
-    <w:bookmarkEnd w:id="122"/>
     <w:sectPr>
       <w:headerReference r:id="rId10" w:type="even"/>
       <w:headerReference r:id="rId9" w:type="default"/>
@@ -8473,82 +7864,6 @@
       </w:pPr>
     </w:lvl>
   </w:abstractNum>
-  <w:abstractNum w:abstractNumId="991">
-    <w:nsid w:val="A991"/>
-    <w:multiLevelType w:val="multilevel"/>
-    <w:lvl w:ilvl="0">
-      <w:numFmt w:val="bullet"/>
-      <w:lvlText w:val="•"/>
-      <w:lvlJc w:val="left"/>
-      <w:pPr>
-        <w:ind w:left="720" w:hanging="480"/>
-      </w:pPr>
-    </w:lvl>
-    <w:lvl w:ilvl="1">
-      <w:numFmt w:val="bullet"/>
-      <w:lvlText w:val="–"/>
-      <w:lvlJc w:val="left"/>
-      <w:pPr>
-        <w:ind w:left="1440" w:hanging="480"/>
-      </w:pPr>
-    </w:lvl>
-    <w:lvl w:ilvl="2">
-      <w:numFmt w:val="bullet"/>
-      <w:lvlText w:val="•"/>
-      <w:lvlJc w:val="left"/>
-      <w:pPr>
-        <w:ind w:left="2160" w:hanging="480"/>
-      </w:pPr>
-    </w:lvl>
-    <w:lvl w:ilvl="3">
-      <w:numFmt w:val="bullet"/>
-      <w:lvlText w:val="–"/>
-      <w:lvlJc w:val="left"/>
-      <w:pPr>
-        <w:ind w:left="2880" w:hanging="480"/>
-      </w:pPr>
-    </w:lvl>
-    <w:lvl w:ilvl="4">
-      <w:numFmt w:val="bullet"/>
-      <w:lvlText w:val="•"/>
-      <w:lvlJc w:val="left"/>
-      <w:pPr>
-        <w:ind w:left="3600" w:hanging="480"/>
-      </w:pPr>
-    </w:lvl>
-    <w:lvl w:ilvl="5">
-      <w:numFmt w:val="bullet"/>
-      <w:lvlText w:val="–"/>
-      <w:lvlJc w:val="left"/>
-      <w:pPr>
-        <w:ind w:left="4320" w:hanging="480"/>
-      </w:pPr>
-    </w:lvl>
-    <w:lvl w:ilvl="6">
-      <w:numFmt w:val="bullet"/>
-      <w:lvlText w:val="•"/>
-      <w:lvlJc w:val="left"/>
-      <w:pPr>
-        <w:ind w:left="5040" w:hanging="480"/>
-      </w:pPr>
-    </w:lvl>
-    <w:lvl w:ilvl="7">
-      <w:numFmt w:val="bullet"/>
-      <w:lvlText w:val="–"/>
-      <w:lvlJc w:val="left"/>
-      <w:pPr>
-        <w:ind w:left="5760" w:hanging="480"/>
-      </w:pPr>
-    </w:lvl>
-    <w:lvl w:ilvl="8">
-      <w:numFmt w:val="bullet"/>
-      <w:lvlText w:val="•"/>
-      <w:lvlJc w:val="left"/>
-      <w:pPr>
-        <w:ind w:left="6480" w:hanging="480"/>
-      </w:pPr>
-    </w:lvl>
-  </w:abstractNum>
   <w:num w:numId="1">
     <w:abstractNumId w:val="11"/>
   </w:num>
@@ -8599,21 +7914,6 @@
   </w:num>
   <w:num w:numId="1000">
     <w:abstractNumId w:val="990"/>
-  </w:num>
-  <w:num w:numId="1001">
-    <w:abstractNumId w:val="991"/>
-  </w:num>
-  <w:num w:numId="1002">
-    <w:abstractNumId w:val="991"/>
-  </w:num>
-  <w:num w:numId="1003">
-    <w:abstractNumId w:val="991"/>
-  </w:num>
-  <w:num w:numId="1004">
-    <w:abstractNumId w:val="991"/>
-  </w:num>
-  <w:num w:numId="1005">
-    <w:abstractNumId w:val="991"/>
   </w:num>
 </w:numbering>
 </file>

</xml_diff>

<commit_message>
change dpt and tweak fig4
Signed-off-by: Atsuko Tominaga <Tominaga_Atsuko@phd.ceu.edu>
</commit_message>
<xml_diff>
--- a/paper/manuscript.docx
+++ b/paper/manuscript.docx
@@ -6863,7 +6863,7 @@
     <w:bookmarkEnd w:id="99"/>
     <w:bookmarkEnd w:id="100"/>
     <w:bookmarkEnd w:id="101"/>
-    <w:bookmarkStart w:id="102" w:name="supplementary"/>
+    <w:bookmarkStart w:id="104" w:name="s1-file.-instructions"/>
     <w:p>
       <w:pPr>
         <w:pStyle w:val="berschrift1"/>
@@ -6878,44 +6878,120 @@
         <w:tab/>
       </w:r>
       <w:r>
-        <w:t xml:space="preserve">Supporting information</w:t>
+        <w:t xml:space="preserve">S1 File. Instructions</w:t>
+      </w:r>
+    </w:p>
+    <w:bookmarkStart w:id="102" w:name="experiment-1-1"/>
+    <w:p>
+      <w:pPr>
+        <w:pStyle w:val="berschrift2"/>
+      </w:pPr>
+      <w:r>
+        <w:rPr>
+          <w:rStyle w:val="SectionNumber"/>
+        </w:rPr>
+        <w:t xml:space="preserve">7.1</w:t>
+      </w:r>
+      <w:r>
+        <w:tab/>
+      </w:r>
+      <w:r>
+        <w:t xml:space="preserve">Experiment 1</w:t>
+      </w:r>
+    </w:p>
+    <w:p>
+      <w:pPr>
+        <w:pStyle w:val="FirstParagraph"/>
+      </w:pPr>
+      <w:r>
+        <w:t xml:space="preserve">In the teaching condition, participants were shown the following instruction on a computer monitor (Italic sentences were highlighted in yellow colour on a black background):</w:t>
+      </w:r>
+      <w:r>
+        <w:t xml:space="preserve"> </w:t>
+      </w:r>
+      <w:r>
+        <w:t xml:space="preserve">“</w:t>
+      </w:r>
+      <w:r>
+        <w:t xml:space="preserve">Now, play what you practised as if you were teaching it to students. Students already know how to produce the sequence of the tones and now are trying to</w:t>
+      </w:r>
+      <w:r>
+        <w:t xml:space="preserve"> </w:t>
+      </w:r>
+      <w:r>
+        <w:rPr>
+          <w:iCs/>
+          <w:i/>
+        </w:rPr>
+        <w:t xml:space="preserve">learn how to perform the piece expressively</w:t>
+      </w:r>
+      <w:r>
+        <w:t xml:space="preserve"> </w:t>
+      </w:r>
+      <w:r>
+        <w:t xml:space="preserve">by listening to your performance.</w:t>
+      </w:r>
+      <w:r>
+        <w:t xml:space="preserve"> </w:t>
+      </w:r>
+      <w:r>
+        <w:rPr>
+          <w:iCs/>
+          <w:i/>
+        </w:rPr>
+        <w:t xml:space="preserve">Do your best as a teacher to produce the piece according to the notation that you just practised.</w:t>
+      </w:r>
+      <w:r>
+        <w:t xml:space="preserve">”</w:t>
+      </w:r>
+    </w:p>
+    <w:p>
+      <w:pPr>
+        <w:pStyle w:val="Textkrper"/>
+      </w:pPr>
+      <w:r>
+        <w:t xml:space="preserve">In the performing condition, participants were shown the following instruction on a computer monitor monitor:</w:t>
+      </w:r>
+      <w:r>
+        <w:t xml:space="preserve"> </w:t>
+      </w:r>
+      <w:r>
+        <w:t xml:space="preserve">“</w:t>
+      </w:r>
+      <w:r>
+        <w:t xml:space="preserve">Now, play what you practised as if you were performing it to an audience.</w:t>
+      </w:r>
+      <w:r>
+        <w:t xml:space="preserve"> </w:t>
+      </w:r>
+      <w:r>
+        <w:rPr>
+          <w:iCs/>
+          <w:i/>
+        </w:rPr>
+        <w:t xml:space="preserve">Do your best as a performer to produce the piece according to the notation that you just practised.</w:t>
+      </w:r>
+      <w:r>
+        <w:t xml:space="preserve">”</w:t>
       </w:r>
     </w:p>
     <w:bookmarkEnd w:id="102"/>
-    <w:bookmarkStart w:id="105" w:name="s1-file.-instructions"/>
-    <w:p>
-      <w:pPr>
-        <w:pStyle w:val="berschrift1"/>
+    <w:bookmarkStart w:id="103" w:name="experiment-2-1"/>
+    <w:p>
+      <w:pPr>
+        <w:pStyle w:val="berschrift2"/>
       </w:pPr>
       <w:r>
         <w:rPr>
           <w:rStyle w:val="SectionNumber"/>
         </w:rPr>
-        <w:t xml:space="preserve">8</w:t>
+        <w:t xml:space="preserve">7.2</w:t>
       </w:r>
       <w:r>
         <w:tab/>
       </w:r>
       <w:r>
-        <w:t xml:space="preserve">S1 File. Instructions</w:t>
-      </w:r>
-    </w:p>
-    <w:bookmarkStart w:id="103" w:name="experiment-1-1"/>
-    <w:p>
-      <w:pPr>
-        <w:pStyle w:val="berschrift2"/>
-      </w:pPr>
-      <w:r>
-        <w:rPr>
-          <w:rStyle w:val="SectionNumber"/>
-        </w:rPr>
-        <w:t xml:space="preserve">8.1</w:t>
-      </w:r>
-      <w:r>
-        <w:tab/>
-      </w:r>
-      <w:r>
-        <w:t xml:space="preserve">Experiment 1</w:t>
+        <w:t xml:space="preserve">Experiment 2</w:t>
       </w:r>
     </w:p>
     <w:p>
@@ -6923,7 +6999,7 @@
         <w:pStyle w:val="FirstParagraph"/>
       </w:pPr>
       <w:r>
-        <w:t xml:space="preserve">In the teaching condition, participants were shown the following instruction on a computer monitor (Italic sentences were highlighted in yellow colour on a black background):</w:t>
+        <w:t xml:space="preserve">In the teaching condition of Experiment 2, we gave participants the exact same instruction as in Experiment 1. In the performing condition, participants were given the following instruction on a computer monitor:</w:t>
       </w:r>
       <w:r>
         <w:t xml:space="preserve"> </w:t>
@@ -6932,119 +7008,24 @@
         <w:t xml:space="preserve">“</w:t>
       </w:r>
       <w:r>
-        <w:t xml:space="preserve">Now, play what you practised as if you were teaching it to students. Students already know how to produce the sequence of the tones and now are trying to</w:t>
-      </w:r>
-      <w:r>
-        <w:t xml:space="preserve"> </w:t>
-      </w:r>
-      <w:r>
-        <w:rPr>
-          <w:iCs/>
-          <w:i/>
-        </w:rPr>
-        <w:t xml:space="preserve">learn how to perform the piece expressively</w:t>
-      </w:r>
-      <w:r>
-        <w:t xml:space="preserve"> </w:t>
-      </w:r>
-      <w:r>
-        <w:t xml:space="preserve">by listening to your performance.</w:t>
-      </w:r>
-      <w:r>
-        <w:t xml:space="preserve"> </w:t>
-      </w:r>
-      <w:r>
-        <w:rPr>
-          <w:iCs/>
-          <w:i/>
-        </w:rPr>
-        <w:t xml:space="preserve">Do your best as a teacher to produce the piece according to the notation that you just practised.</w:t>
+        <w:t xml:space="preserve">Now, play what you practised as if you were performing it to an audience.</w:t>
+      </w:r>
+      <w:r>
+        <w:t xml:space="preserve"> </w:t>
+      </w:r>
+      <w:r>
+        <w:rPr>
+          <w:iCs/>
+          <w:i/>
+        </w:rPr>
+        <w:t xml:space="preserve">Perform the piece expressively with your interpretation. Do your best as a performer to produce the piece according to the notation that you just practised.</w:t>
       </w:r>
       <w:r>
         <w:t xml:space="preserve">”</w:t>
       </w:r>
     </w:p>
-    <w:p>
-      <w:pPr>
-        <w:pStyle w:val="Textkrper"/>
-      </w:pPr>
-      <w:r>
-        <w:t xml:space="preserve">In the performing condition, participants were shown the following instruction on a computer monitor monitor:</w:t>
-      </w:r>
-      <w:r>
-        <w:t xml:space="preserve"> </w:t>
-      </w:r>
-      <w:r>
-        <w:t xml:space="preserve">“</w:t>
-      </w:r>
-      <w:r>
-        <w:t xml:space="preserve">Now, play what you practised as if you were performing it to an audience.</w:t>
-      </w:r>
-      <w:r>
-        <w:t xml:space="preserve"> </w:t>
-      </w:r>
-      <w:r>
-        <w:rPr>
-          <w:iCs/>
-          <w:i/>
-        </w:rPr>
-        <w:t xml:space="preserve">Do your best as a performer to produce the piece according to the notation that you just practised.</w:t>
-      </w:r>
-      <w:r>
-        <w:t xml:space="preserve">”</w:t>
-      </w:r>
-    </w:p>
     <w:bookmarkEnd w:id="103"/>
-    <w:bookmarkStart w:id="104" w:name="experiment-2-1"/>
-    <w:p>
-      <w:pPr>
-        <w:pStyle w:val="berschrift2"/>
-      </w:pPr>
-      <w:r>
-        <w:rPr>
-          <w:rStyle w:val="SectionNumber"/>
-        </w:rPr>
-        <w:t xml:space="preserve">8.2</w:t>
-      </w:r>
-      <w:r>
-        <w:tab/>
-      </w:r>
-      <w:r>
-        <w:t xml:space="preserve">Experiment 2</w:t>
-      </w:r>
-    </w:p>
-    <w:p>
-      <w:pPr>
-        <w:pStyle w:val="FirstParagraph"/>
-      </w:pPr>
-      <w:r>
-        <w:t xml:space="preserve">In the teaching condition of Experiment 2, we gave participants the exact same instruction as in Experiment 1. In the performing condition, participants were given the following instruction on a computer monitor:</w:t>
-      </w:r>
-      <w:r>
-        <w:t xml:space="preserve"> </w:t>
-      </w:r>
-      <w:r>
-        <w:t xml:space="preserve">“</w:t>
-      </w:r>
-      <w:r>
-        <w:t xml:space="preserve">Now, play what you practised as if you were performing it to an audience.</w:t>
-      </w:r>
-      <w:r>
-        <w:t xml:space="preserve"> </w:t>
-      </w:r>
-      <w:r>
-        <w:rPr>
-          <w:iCs/>
-          <w:i/>
-        </w:rPr>
-        <w:t xml:space="preserve">Perform the piece expressively with your interpretation. Do your best as a performer to produce the piece according to the notation that you just practised.</w:t>
-      </w:r>
-      <w:r>
-        <w:t xml:space="preserve">”</w:t>
-      </w:r>
-    </w:p>
     <w:bookmarkEnd w:id="104"/>
-    <w:bookmarkEnd w:id="105"/>
     <w:sectPr>
       <w:headerReference r:id="rId10" w:type="even"/>
       <w:headerReference r:id="rId9" w:type="default"/>

</xml_diff>

<commit_message>
update manuscript, supplementary material
Signed-off-by: Atsuko Tominaga <Tominaga_Atsuko@phd.ceu.edu>
</commit_message>
<xml_diff>
--- a/paper/manuscript.docx
+++ b/paper/manuscript.docx
@@ -17,22 +17,23 @@
       <w:r>
         <w:t>Atsuko Tominaga</w:t>
       </w:r>
-      <w:proofErr w:type="gramStart"/>
       <w:r>
         <w:rPr>
           <w:vertAlign w:val="superscript"/>
         </w:rPr>
-        <w:t>1,*</w:t>
-      </w:r>
-      <w:proofErr w:type="gramEnd"/>
+        <w:t>1,*,</w:t>
+      </w:r>
+      <w:r>
+        <w:t xml:space="preserve"> Günther Knoblich</w:t>
+      </w:r>
       <w:r>
         <w:rPr>
           <w:vertAlign w:val="superscript"/>
         </w:rPr>
-        <w:t>,</w:t>
-      </w:r>
-      <w:r>
-        <w:t xml:space="preserve"> Günther Knoblich</w:t>
+        <w:t>1</w:t>
+      </w:r>
+      <w:r>
+        <w:t>, &amp; Natalie Sebanz</w:t>
       </w:r>
       <w:r>
         <w:rPr>
@@ -40,15 +41,20 @@
         </w:rPr>
         <w:t>1</w:t>
       </w:r>
-      <w:r>
-        <w:t>, &amp; Natalie Sebanz</w:t>
-      </w:r>
+    </w:p>
+    <w:p>
+      <w:pPr>
+        <w:pStyle w:val="Author"/>
+      </w:pPr>
       <w:r>
         <w:rPr>
           <w:vertAlign w:val="superscript"/>
         </w:rPr>
         <w:t>1</w:t>
       </w:r>
+      <w:r>
+        <w:t xml:space="preserve"> Department of Cognitive Science, Central European University, Quellenstraße 51, 1100 Vienna, Austria</w:t>
+      </w:r>
     </w:p>
     <w:p>
       <w:pPr>
@@ -58,23 +64,6 @@
         <w:rPr>
           <w:vertAlign w:val="superscript"/>
         </w:rPr>
-        <w:t>1</w:t>
-      </w:r>
-      <w:r>
-        <w:t xml:space="preserve"> </w:t>
-      </w:r>
-      <w:r>
-        <w:t>Department of Cognitive Science, Central European University, Quellenstraße 51, 1100 Vienna, Austria</w:t>
-      </w:r>
-    </w:p>
-    <w:p>
-      <w:pPr>
-        <w:pStyle w:val="Author"/>
-      </w:pPr>
-      <w:r>
-        <w:rPr>
-          <w:vertAlign w:val="superscript"/>
-        </w:rPr>
         <w:t>*</w:t>
       </w:r>
       <w:r>
@@ -89,10 +78,7 @@
         <w:pStyle w:val="BodyText"/>
       </w:pPr>
       <w:r>
-        <w:t>                                                        </w:t>
-      </w:r>
-      <w:r>
-        <w:t>                                                                                            </w:t>
+        <w:t>                                                                                                                                                    </w:t>
       </w:r>
     </w:p>
     <w:p>
@@ -157,22 +143,7 @@
         <w:pStyle w:val="BodyText"/>
       </w:pPr>
       <w:r>
-        <w:t>Experts modulate their performance of actions for teaching purposes, performing slower and exaggerated movements when demonstrating novel acti</w:t>
-      </w:r>
-      <w:r>
-        <w:t>ons to novices. The present study asked whether such modulations are also used to teach techniques of artistic expression. One domain where subtle movement modulations are crucial for achieving artistic expression is music. We investigated how skilled pian</w:t>
-      </w:r>
-      <w:r>
-        <w:t>ists modulate their playing to demonstrate to students the techniques required for conveying piece-related musical expressions, compared to performing the piece without didactic intentions. Expressions in the piece concerned either articulation (i.e., lega</w:t>
-      </w:r>
-      <w:r>
-        <w:t>to and staccato) or dynamics (i.e., forte and piano). The pianists played either with the goal to perform the piece to an audience or with the goal to teach the respective techniques to novices. When intending to teach articulation, skilled pianists produc</w:t>
-      </w:r>
-      <w:r>
-        <w:t>ed more exaggerated staccato. When intending to teach dynamics, they created a larger contrast between forte and piano at structurally important points. We found consistent results with a simple musical scale (Experiment 1) and a more naturalistic piece of</w:t>
-      </w:r>
-      <w:r>
-        <w:t xml:space="preserve"> music (Experiment 2). These findings suggest that action modulations are performed not only to attract learners’ attention but to highlight the most relevant aspects of the actions to be learnt.</w:t>
+        <w:t>Experts modulate their performance of actions for teaching purposes, performing slower and exaggerated movements when demonstrating novel actions to novices. The present study asked whether such modulations are also used to teach techniques of artistic expression. One domain where subtle movement modulations are crucial for achieving artistic expression is music. We investigated how skilled pianists modulate their playing to demonstrate to students the techniques required for conveying piece-related musical expressions, compared to performing the piece without didactic intentions. Expressions in the piece concerned either articulation (i.e., legato and staccato) or dynamics (i.e., forte and piano). The pianists played either with the goal to perform the piece to an audience or with the goal to teach the respective techniques to novices. When intending to teach articulation, skilled pianists produced more exaggerated staccato. When intending to teach dynamics, they created a larger contrast between forte and piano at structurally important points. We found consistent results with a simple musical scale (Experiment 1) and a more naturalistic piece of music (Experiment 2). These findings suggest that action modulations are performed not only to attract learners’ attention but to highlight the most relevant aspects of the actions to be learnt.</w:t>
       </w:r>
     </w:p>
     <w:p>
@@ -187,10 +158,7 @@
         <w:t>Keywords:</w:t>
       </w:r>
       <w:r>
-        <w:t xml:space="preserve"> teaching, expertise, skill transmission, artistic </w:t>
-      </w:r>
-      <w:r>
-        <w:t>expression, music</w:t>
+        <w:t xml:space="preserve"> teaching, expertise, skill transmission, artistic expression, music</w:t>
       </w:r>
     </w:p>
     <w:p>
@@ -225,10 +193,7 @@
         <w:t>1,2</w:t>
       </w:r>
       <w:r>
-        <w:t>. Experts modulate their be</w:t>
-      </w:r>
-      <w:r>
-        <w:t>haviour so that novices can extract relevant information to learn a novel skill. For instance, adults modulate their speech (motherese) and actions (motionese) when demonstrating a skill to infant learners</w:t>
+        <w:t>. Experts modulate their behaviour so that novices can extract relevant information to learn a novel skill. For instance, adults modulate their speech (motherese) and actions (motionese) when demonstrating a skill to infant learners</w:t>
       </w:r>
       <w:r>
         <w:rPr>
@@ -237,10 +202,7 @@
         <w:t>3,4</w:t>
       </w:r>
       <w:r>
-        <w:t>. These modulations include slowing down and exa</w:t>
-      </w:r>
-      <w:r>
-        <w:t>ggerating sounds and actions. Similar findings were obtained in studies with adult learners, where exaggerations were observed when native British English speakers were talking to first language English learners</w:t>
+        <w:t>. These modulations include slowing down and exaggerating sounds and actions. Similar findings were obtained in studies with adult learners, where exaggerations were observed when native British English speakers were talking to first language English learners</w:t>
       </w:r>
       <w:r>
         <w:rPr>
@@ -249,10 +211,7 @@
         <w:t>5</w:t>
       </w:r>
       <w:r>
-        <w:t xml:space="preserve"> and when skilled adults were teaching xylop</w:t>
-      </w:r>
-      <w:r>
-        <w:t>hone melodies to novices</w:t>
+        <w:t xml:space="preserve"> and when skilled adults were teaching xylophone melodies to novices</w:t>
       </w:r>
       <w:r>
         <w:rPr>
@@ -296,10 +255,7 @@
         <w:t>9</w:t>
       </w:r>
       <w:r>
-        <w:t xml:space="preserve"> to</w:t>
-      </w:r>
-      <w:r>
-        <w:t xml:space="preserve"> learners’ skills but engage in specific action modulations to highlight certain aspects of demonstrated actions. For example, Schaik and colleagues</w:t>
+        <w:t xml:space="preserve"> to learners’ skills but engage in specific action modulations to highlight certain aspects of demonstrated actions. For example, Schaik and colleagues</w:t>
       </w:r>
       <w:r>
         <w:rPr>
@@ -308,10 +264,7 @@
         <w:t>10</w:t>
       </w:r>
       <w:r>
-        <w:t xml:space="preserve"> showed that adults used specific action modulations for demonstrating different action effects of objects</w:t>
-      </w:r>
-      <w:r>
-        <w:t xml:space="preserve"> to infants. Ho and colleagues</w:t>
+        <w:t xml:space="preserve"> showed that adults used specific action modulations for demonstrating different action effects of objects to infants. Ho and colleagues</w:t>
       </w:r>
       <w:r>
         <w:rPr>
@@ -357,10 +310,7 @@
         <w:t>12</w:t>
       </w:r>
       <w:r>
-        <w:t>. For example, when playing a piece of music on the piano, it is not sufficient to press the keys in the correct order, bu</w:t>
-      </w:r>
-      <w:r>
-        <w:t>t learners need to be able to implement expressive techniques</w:t>
+        <w:t>. For example, when playing a piece of music on the piano, it is not sufficient to press the keys in the correct order, but learners need to be able to implement expressive techniques</w:t>
       </w:r>
       <w:r>
         <w:rPr>
@@ -373,13 +323,7 @@
       </w:r>
       <w:r>
         <w:lastRenderedPageBreak/>
-        <w:t xml:space="preserve">actions during didactic demonstration in artistic contexts, where expressivity is an integral part of what learners need to </w:t>
-      </w:r>
-      <w:r>
-        <w:t>acquire. Studying action modulations that serve the teaching of artistic techniques is also of broader theoretical importance: It can show whether action modulations can be used to selectively highlight subtle aspects of actions that define expert performa</w:t>
-      </w:r>
-      <w:r>
-        <w:t>nce.</w:t>
+        <w:t>actions during didactic demonstration in artistic contexts, where expressivity is an integral part of what learners need to acquire. Studying action modulations that serve the teaching of artistic techniques is also of broader theoretical importance: It can show whether action modulations can be used to selectively highlight subtle aspects of actions that define expert performance.</w:t>
       </w:r>
     </w:p>
     <w:p>
@@ -387,16 +331,7 @@
         <w:pStyle w:val="BodyText"/>
       </w:pPr>
       <w:r>
-        <w:t>In the present study, we employed musical expressive techniques as skills to be taught because multiple properties of the performance (e.g., timing, smoothness, loudness) can be modulated at the same time. Specific and subtle aspects of the performanc</w:t>
-      </w:r>
-      <w:r>
-        <w:t>e may need to be highlighted to teach a respective technique. Pianists were asked to perform a piece to demonstrate to a learner how to implement the notated expressions (teaching condition) and to play the same piece for an audience (performing condition)</w:t>
-      </w:r>
-      <w:r>
-        <w:t>. Two basic expressive techniques in piano performance were used: articulation (legato and staccato) and dynamics (forte and piano). Articulation was assessed by key-overlap time between two consecutive notes. Positive key-overlap time indicates legato sty</w:t>
-      </w:r>
-      <w:r>
-        <w:t>les whereas negative key-overlap time indicates staccato styles. Dynamics was evaluated by key velocity of each key press. Higher key velocity means forte styles while lower key velocity means piano styles.</w:t>
+        <w:t>In the present study, we employed musical expressive techniques as skills to be taught because multiple properties of the performance (e.g., timing, smoothness, loudness) can be modulated at the same time. Specific and subtle aspects of the performance may need to be highlighted to teach a respective technique. Pianists were asked to perform a piece to demonstrate to a learner how to implement the notated expressions (teaching condition) and to play the same piece for an audience (performing condition). Two basic expressive techniques in piano performance were used: articulation (legato and staccato) and dynamics (forte and piano). Articulation was assessed by key-overlap time between two consecutive notes. Positive key-overlap time indicates legato styles whereas negative key-overlap time indicates staccato styles. Dynamics was evaluated by key velocity of each key press. Higher key velocity means forte styles while lower key velocity means piano styles.</w:t>
       </w:r>
     </w:p>
     <w:p>
@@ -404,23 +339,11 @@
         <w:pStyle w:val="BodyText"/>
       </w:pPr>
       <w:r>
-        <w:t>If experts rely on generic action modulations, it</w:t>
-      </w:r>
-      <w:r>
-        <w:t xml:space="preserve"> can be expected that they will play more slowly during didactic demonstration, regardless of the kind of expressive techniques to be taught. To the extent that experts use action modulations to support their teaching of specific expressive techniques, the</w:t>
-      </w:r>
-      <w:r>
-        <w:t>y should exaggerate legato (i.e., key-overlap time should be more positive) and staccato (i.e., key-overlap time should be more negative) when teaching articulation whereas they should exaggerate forte (i.e., key velocity should be higher) and piano (i.e.,</w:t>
-      </w:r>
-      <w:r>
-        <w:t xml:space="preserve"> key velocity should be lower) when teaching dynamics. Furthermore, one could speculate that they might produce modulations specifically at structurally important points that best highlight the </w:t>
+        <w:t xml:space="preserve">If experts rely on generic action modulations, it can be expected that they will play more slowly during didactic demonstration, regardless of the kind of expressive techniques to be taught. To the extent that experts use action modulations to support their teaching of specific expressive techniques, they should exaggerate legato (i.e., key-overlap time should be more positive) and staccato (i.e., key-overlap time should be more negative) when teaching articulation whereas they should exaggerate forte (i.e., key velocity should be higher) and piano (i.e., key velocity should be lower) when teaching dynamics. Furthermore, one could speculate that they might produce modulations specifically at structurally important points that best highlight the </w:t>
       </w:r>
       <w:r>
         <w:lastRenderedPageBreak/>
-        <w:t>technique to be taught. Importantly, they should avoid modulat</w:t>
-      </w:r>
-      <w:r>
-        <w:t>ing irrelevant properties of expression, e.g., the smoothness of sound while teaching dynamics.</w:t>
+        <w:t>technique to be taught. Importantly, they should avoid modulating irrelevant properties of expression, e.g., the smoothness of sound while teaching dynamics.</w:t>
       </w:r>
     </w:p>
     <w:p>
@@ -428,10 +351,7 @@
         <w:pStyle w:val="BodyText"/>
       </w:pPr>
       <w:r>
-        <w:t xml:space="preserve">In Experiment 1, we employed a simple musical scale to examine whether and how skilled pianists vary their performance depending on which expressive techniques </w:t>
-      </w:r>
-      <w:r>
-        <w:t>(i.e., either articulation or dynamics) they are teaching. Experiment 2 was conducted to replicate our findings from Experiment 1 with a more naturalistic piece of music.</w:t>
+        <w:t>In Experiment 1, we employed a simple musical scale to examine whether and how skilled pianists vary their performance depending on which expressive techniques (i.e., either articulation or dynamics) they are teaching. Experiment 2 was conducted to replicate our findings from Experiment 1 with a more naturalistic piece of music.</w:t>
       </w:r>
     </w:p>
     <w:p>
@@ -468,16 +388,7 @@
         <w:pStyle w:val="FirstParagraph"/>
       </w:pPr>
       <w:r>
-        <w:t>We recruited 36 piano experts who pl</w:t>
-      </w:r>
-      <w:r>
-        <w:t>ayed the piano for at least the past 10 years or were studying advanced piano performance at a music school at the time of recruitment. For data analysis, we excluded three participants due to experimental errors, and two participants because they deviated</w:t>
-      </w:r>
-      <w:r>
-        <w:t xml:space="preserve"> substantially from the prescribed tempo (outside 2 standard deviations from the average tempo across participants). Thirty-one participants (15 female) were included in data analysis. Most participants were right-handed (left: 2, ambidextrous: 2) with a m</w:t>
-      </w:r>
-      <w:r>
-        <w:t>ean age of 24.16 (</w:t>
+        <w:t>We recruited 36 piano experts who played the piano for at least the past 10 years or were studying advanced piano performance at a music school at the time of recruitment. For data analysis, we excluded three participants due to experimental errors, and two participants because they deviated substantially from the prescribed tempo (outside 2 standard deviations from the average tempo across participants). Thirty-one participants (15 female) were included in data analysis. Most participants were right-handed (left: 2, ambidextrous: 2) with a mean age of 24.16 (</w:t>
       </w:r>
       <w:r>
         <w:rPr>
@@ -497,10 +408,7 @@
         <w:t>SD</w:t>
       </w:r>
       <w:r>
-        <w:t xml:space="preserve"> = 5.66). All participants gave their informed consent before the experiment started and received vouchers for their participation. The study (No. 2018-124) was approved by the Un</w:t>
-      </w:r>
-      <w:r>
-        <w:t>ited Ethical Review Committee for Research in Psychology (EPKEB) in Hungary.</w:t>
+        <w:t xml:space="preserve"> = 5.66). All participants gave their informed consent before the experiment started and received vouchers for their participation. The study (No. 2018-124) was approved by the United Ethical Review Committee for Research in Psychology (EPKEB) in Hungary.</w:t>
       </w:r>
     </w:p>
     <w:p>
@@ -534,10 +442,7 @@
       </w:r>
       <w:r>
         <w:lastRenderedPageBreak/>
-        <w:t>feedback was given to participants through headphones (Audio-Tec</w:t>
-      </w:r>
-      <w:r>
-        <w:t>hnica ATH-M50X). Sheet music was displayed on a computer monitor in front of the participants. The pitch, onset and offset time of each note, and key velocity profiles were obtained from MIDI data using Max/MSP patchers.</w:t>
+        <w:t>feedback was given to participants through headphones (Audio-Technica ATH-M50X). Sheet music was displayed on a computer monitor in front of the participants. The pitch, onset and offset time of each note, and key velocity profiles were obtained from MIDI data using Max/MSP patchers.</w:t>
       </w:r>
     </w:p>
     <w:p>
@@ -545,13 +450,7 @@
         <w:pStyle w:val="BodyText"/>
       </w:pPr>
       <w:r>
-        <w:t>One musical excerpt was used as a s</w:t>
-      </w:r>
-      <w:r>
-        <w:t>timulus. The excerpt was taken from ``A Dozen a Day - Play with Ease in Many Keys” by Edna-Mae Burnam and modified for the experiment. It consisted of a 6-measure isochronous melody noted in 4/4 meter. The stimulus was composed in C major to be played with</w:t>
-      </w:r>
-      <w:r>
-        <w:t xml:space="preserve"> the right hand only. Non-expressive sheet music (i.e., sheet music without expressive notations, </w:t>
+        <w:t xml:space="preserve">One musical excerpt was used as a stimulus. The excerpt was taken from ``A Dozen a Day - Play with Ease in Many Keys” by Edna-Mae Burnam and modified for the experiment. It consisted of a 6-measure isochronous melody noted in 4/4 meter. The stimulus was composed in C major to be played with the right hand only. Non-expressive sheet music (i.e., sheet music without expressive notations, </w:t>
       </w:r>
       <w:r>
         <w:rPr>
@@ -572,20 +471,10 @@
           <w:i/>
           <w:iCs/>
         </w:rPr>
-        <w:t xml:space="preserve"> </w:t>
-      </w:r>
-      <w:r>
-        <w:rPr>
-          <w:i/>
-          <w:iCs/>
-        </w:rPr>
-        <w:t>A</w:t>
-      </w:r>
-      <w:r>
-        <w:t>) was used for the purpose of practice. Expressive notations were added to the non-expressive sheet music for the experiment. They referred to either ar</w:t>
-      </w:r>
-      <w:r>
-        <w:t>ticulation or dynamics (</w:t>
+        <w:t xml:space="preserve"> A</w:t>
+      </w:r>
+      <w:r>
+        <w:t>) was used for the purpose of practice. Expressive notations were added to the non-expressive sheet music for the experiment. They referred to either articulation or dynamics (</w:t>
       </w:r>
       <w:r>
         <w:rPr>
@@ -609,13 +498,7 @@
         <w:t xml:space="preserve"> B-C</w:t>
       </w:r>
       <w:r>
-        <w:t>). Articulation was notated as either legato or staccato. Legato indicates that musical notes are to be connected and should sound smooth. Staccato requires producing musical notes with shortened duration, keeping them separ</w:t>
-      </w:r>
-      <w:r>
-        <w:t>ate from each other. Dynamics was notated as either forte and piano. Forte indicates that musical notes should be played loudly whereas piano indicates that musical notes should be played softly. The notation did not include any indication of fingering (i.</w:t>
-      </w:r>
-      <w:r>
-        <w:t>e., the positioning of the fingers when playing the piano) because the piece was simple and pilot testing had shown that specifying fingering was not necessary.</w:t>
+        <w:t>). Articulation was notated as either legato or staccato. Legato indicates that musical notes are to be connected and should sound smooth. Staccato requires producing musical notes with shortened duration, keeping them separate from each other. Dynamics was notated as either forte and piano. Forte indicates that musical notes should be played loudly whereas piano indicates that musical notes should be played softly. The notation did not include any indication of fingering (i.e., the positioning of the fingers when playing the piano) because the piece was simple and pilot testing had shown that specifying fingering was not necessary.</w:t>
       </w:r>
     </w:p>
     <w:p>
@@ -634,10 +517,7 @@
         <w:pStyle w:val="FirstParagraph"/>
       </w:pPr>
       <w:r>
-        <w:t>First, participants were allocated to either the teaching or performing condition an</w:t>
-      </w:r>
-      <w:r>
-        <w:t>d asked to practise the excerpt with the notated expression of either articulation or dynamics (</w:t>
+        <w:t>First, participants were allocated to either the teaching or performing condition and asked to practise the excerpt with the notated expression of either articulation or dynamics (</w:t>
       </w:r>
       <w:r>
         <w:rPr>
@@ -670,13 +550,7 @@
       </w:pPr>
       <w:r>
         <w:lastRenderedPageBreak/>
-        <w:t>In the teaching</w:t>
-      </w:r>
-      <w:r>
-        <w:t xml:space="preserve"> condition, participants were instructed to play the excerpt of music as if they were teaching it to students. It was mentioned that the students already knew the sequence of the tones and that they were trying to learn how to perform the piece with the no</w:t>
-      </w:r>
-      <w:r>
-        <w:t xml:space="preserve">tated expression by listening to the participant’s performance. In the performing condition, participants were asked to play the excerpt of music as if they were performing it to an audience (see details in </w:t>
+        <w:t xml:space="preserve">In the teaching condition, participants were instructed to play the excerpt of music as if they were teaching it to students. It was mentioned that the students already knew the sequence of the tones and that they were trying to learn how to perform the piece with the notated expression by listening to the participant’s performance. In the performing condition, participants were asked to play the excerpt of music as if they were performing it to an audience (see details in </w:t>
       </w:r>
       <w:hyperlink w:anchor="supplementary">
         <w:r>
@@ -685,22 +559,11 @@
             <w:i/>
             <w:iCs/>
           </w:rPr>
-          <w:t>Supplementary</w:t>
-        </w:r>
-        <w:r>
-          <w:rPr>
-            <w:rStyle w:val="Hyperlink"/>
-            <w:i/>
-            <w:iCs/>
-          </w:rPr>
-          <w:t xml:space="preserve"> Information</w:t>
+          <w:t>Supplementary Information</w:t>
         </w:r>
       </w:hyperlink>
       <w:r>
-        <w:t>). Participants played the piece 8 times per expressive technique per condition, so there were 32 trials in total (2 conditions x 2 expressive techniques x 8 trials). The order of the conditions was blocked and counterbalanced across participan</w:t>
-      </w:r>
-      <w:r>
-        <w:t>ts. The order of the expressive techniques within each condition was also blocked and counterbalanced across participants. A leading metronome (80 quarter beats per minute, 8 beats) indicated the target tempo before each trial.</w:t>
+        <w:t>). Participants played the piece 8 times per expressive technique per condition, so there were 32 trials in total (2 conditions x 2 expressive techniques x 8 trials). The order of the conditions was blocked and counterbalanced across participants. The order of the expressive techniques within each condition was also blocked and counterbalanced across participants. A leading metronome (80 quarter beats per minute, 8 beats) indicated the target tempo before each trial.</w:t>
       </w:r>
     </w:p>
     <w:p>
@@ -708,10 +571,7 @@
         <w:pStyle w:val="BodyText"/>
       </w:pPr>
       <w:r>
-        <w:t>At the end of the experiment</w:t>
-      </w:r>
-      <w:r>
-        <w:t>, participants filled in a questionnaire asking about their demographic information and experience in piano performance/teaching.</w:t>
+        <w:t>At the end of the experiment, participants filled in a questionnaire asking about their demographic information and experience in piano performance/teaching.</w:t>
       </w:r>
     </w:p>
     <w:p>
@@ -730,13 +590,7 @@
         <w:pStyle w:val="FirstParagraph"/>
       </w:pPr>
       <w:r>
-        <w:t>Three dependent variables were computed for data analysis. Inter-onset intervals (IOIs) are the intervals betwe</w:t>
-      </w:r>
-      <w:r>
-        <w:t xml:space="preserve">en onsets of adjacent notes and provide a measure of tempo. Key-overlap time (KOT) is the difference between the offset time of the current tone (i.e., key release time) and the onset time of the ensuing tone and is a measure for the smoothness of musical </w:t>
-      </w:r>
-      <w:r>
-        <w:t>sequences</w:t>
+        <w:t>Three dependent variables were computed for data analysis. Inter-onset intervals (IOIs) are the intervals between onsets of adjacent notes and provide a measure of tempo. Key-overlap time (KOT) is the difference between the offset time of the current tone (i.e., key release time) and the onset time of the ensuing tone and is a measure for the smoothness of musical sequences</w:t>
       </w:r>
       <w:r>
         <w:rPr>
@@ -745,10 +599,7 @@
         <w:t>14</w:t>
       </w:r>
       <w:r>
-        <w:t xml:space="preserve">. A positive value indicates smooth legato styles due to overlap between the current and ensuing tone whereas a negative value indicates sharp staccato styles due to separation between the current and ensuing tone. Tone intensity is assessed by </w:t>
-      </w:r>
-      <w:r>
-        <w:t>key velocity (KV) and measures the loudness of a musical note. A higher value indicates forte styles whereas a lower value indicates piano styles. The value of KV in MIDI varies between 0 (minimum) and 127 (maximum).</w:t>
+        <w:t>. A positive value indicates smooth legato styles due to overlap between the current and ensuing tone whereas a negative value indicates sharp staccato styles due to separation between the current and ensuing tone. Tone intensity is assessed by key velocity (KV) and measures the loudness of a musical note. A higher value indicates forte styles whereas a lower value indicates piano styles. The value of KV in MIDI varies between 0 (minimum) and 127 (maximum).</w:t>
       </w:r>
     </w:p>
     <w:p>
@@ -757,16 +608,7 @@
       </w:pPr>
       <w:r>
         <w:lastRenderedPageBreak/>
-        <w:t>Data cleaning, preprocessing and statis</w:t>
-      </w:r>
-      <w:r>
-        <w:t>tical analysis were performed in R version 4.0.5. For statistical analysis, only 16th notes with expressive notations were included. Overall, five trials were excluded from data analysis because participants did not follow the sheet music or stopped perfor</w:t>
-      </w:r>
-      <w:r>
-        <w:t>ming before the end. Pitch errors were identified by comparing the sequence of musical notes produced by a participant with the sequence of musical notes according to the sheet music. Pitch errors included either extra, missing or substituted tones and wer</w:t>
-      </w:r>
-      <w:r>
-        <w:t xml:space="preserve">e manually removed by using the </w:t>
+        <w:t xml:space="preserve">Data cleaning, preprocessing and statistical analysis were performed in R version 4.0.5. For statistical analysis, only 16th notes with expressive notations were included. Overall, five trials were excluded from data analysis because participants did not follow the sheet music or stopped performing before the end. Pitch errors were identified by comparing the sequence of musical notes produced by a participant with the sequence of musical notes according to the sheet music. Pitch errors included either extra, missing or substituted tones and were manually removed by using the </w:t>
       </w:r>
       <w:r>
         <w:rPr>
@@ -776,13 +618,7 @@
         <w:t>editData</w:t>
       </w:r>
       <w:r>
-        <w:t xml:space="preserve"> R package. For onsets, 11.65% of the trials contained at least one pitch error (extra notes: 6.28%, missing notes: 5.07%, substituted notes: 0.30%). For offsets, 14.08% of the trials contained at least one pitch err</w:t>
-      </w:r>
-      <w:r>
-        <w:t xml:space="preserve">or (extra notes: 6.28%, missing notes: 5.17%, substituted notes: 2.63%). As a result, less than 1 % of total responses were corrected. In addition to pitch errors, we removed outliers for IOIs, KOT and KV, defined as values more than 3 standard deviations </w:t>
-      </w:r>
-      <w:r>
-        <w:t>from the mean of each dependent variable. For each dependent variable, this resulted in less than 5% of overall responses being removed as outliers.</w:t>
+        <w:t xml:space="preserve"> R package. For onsets, 11.65% of the trials contained at least one pitch error (extra notes: 6.28%, missing notes: 5.07%, substituted notes: 0.30%). For offsets, 14.08% of the trials contained at least one pitch error (extra notes: 6.28%, missing notes: 5.17%, substituted notes: 2.63%). As a result, less than 1 % of total responses were corrected. In addition to pitch errors, we removed outliers for IOIs, KOT and KV, defined as values more than 3 standard deviations from the mean of each dependent variable. For each dependent variable, this resulted in less than 5% of overall responses being removed as outliers.</w:t>
       </w:r>
     </w:p>
     <w:p>
@@ -790,10 +626,7 @@
         <w:pStyle w:val="BodyText"/>
       </w:pPr>
       <w:r>
-        <w:t>We performed separate analyses for the two expressive techniques (i.e., articulation and dynamics). A paire</w:t>
-      </w:r>
-      <w:r>
-        <w:t xml:space="preserve">d-sample </w:t>
+        <w:t xml:space="preserve">We performed separate analyses for the two expressive techniques (i.e., articulation and dynamics). A paired-sample </w:t>
       </w:r>
       <w:r>
         <w:rPr>
@@ -813,10 +646,7 @@
         <w:t>t</w:t>
       </w:r>
       <w:r>
-        <w:t>-test) was performed to compare the mean IOIs in the teaching and performing condition. For KOT and KV, we performed a 2 x 2 repeated-measures analysis of variance (A</w:t>
-      </w:r>
-      <w:r>
-        <w:t xml:space="preserve">NOVA) with the factors Condition (teaching vs. performing) and Subcomponent (Articulation: legato vs. staccato or Dynamics: forte vs. piano, respectively). The </w:t>
+        <w:t xml:space="preserve">-test) was performed to compare the mean IOIs in the teaching and performing condition. For KOT and KV, we performed a 2 x 2 repeated-measures analysis of variance (ANOVA) with the factors Condition (teaching vs. performing) and Subcomponent (Articulation: legato vs. staccato or Dynamics: forte vs. piano, respectively). The </w:t>
       </w:r>
       <w:r>
         <w:rPr>
@@ -856,10 +686,7 @@
         <w:t>t</w:t>
       </w:r>
       <w:r>
-        <w:t>-test or a Wilcoxon Signed</w:t>
-      </w:r>
-      <w:r>
-        <w:t xml:space="preserve">-rank test. For calculating an effect size, we used the </w:t>
+        <w:t xml:space="preserve">-test or a Wilcoxon Signed-rank test. For calculating an effect size, we used the </w:t>
       </w:r>
       <w:r>
         <w:rPr>
@@ -976,15 +803,7 @@
         <w:t xml:space="preserve">1.  </w:t>
       </w:r>
       <w:r>
-        <w:t xml:space="preserve"> (A)Non-expressive sheet music. (B)Articulation. The curved line (slur) indicates </w:t>
-      </w:r>
-      <w:proofErr w:type="gramStart"/>
-      <w:r>
-        <w:t>legato</w:t>
-      </w:r>
-      <w:proofErr w:type="gramEnd"/>
-      <w:r>
-        <w:t xml:space="preserve"> and the dots indicate staccato. (C)Dynamics. </w:t>
+        <w:t xml:space="preserve"> (A)Non-expressive sheet music. (B)Articulation. The curved line (slur) indicates legato and the dots indicate staccato. (C)Dynamics. </w:t>
       </w:r>
       <w:r>
         <w:rPr>
@@ -1020,32 +839,14 @@
           <w:rFonts w:ascii="Times New Roman" w:hAnsi="Times New Roman" w:cs="Times New Roman"/>
           <w:sz w:val="24"/>
         </w:rPr>
-        <w:t xml:space="preserve"> denotes </w:t>
-      </w:r>
-      <w:proofErr w:type="gramStart"/>
+        <w:t xml:space="preserve"> denotes forte and the </w:t>
+      </w:r>
       <w:r>
         <w:rPr>
           <w:rStyle w:val="VerbatimChar"/>
           <w:rFonts w:ascii="Times New Roman" w:hAnsi="Times New Roman" w:cs="Times New Roman"/>
           <w:sz w:val="24"/>
         </w:rPr>
-        <w:t>forte</w:t>
-      </w:r>
-      <w:proofErr w:type="gramEnd"/>
-      <w:r>
-        <w:rPr>
-          <w:rStyle w:val="VerbatimChar"/>
-          <w:rFonts w:ascii="Times New Roman" w:hAnsi="Times New Roman" w:cs="Times New Roman"/>
-          <w:sz w:val="24"/>
-        </w:rPr>
-        <w:t xml:space="preserve"> and the </w:t>
-      </w:r>
-      <w:r>
-        <w:rPr>
-          <w:rStyle w:val="VerbatimChar"/>
-          <w:rFonts w:ascii="Times New Roman" w:hAnsi="Times New Roman" w:cs="Times New Roman"/>
-          <w:sz w:val="24"/>
-        </w:rPr>
         <w:t>‘</w:t>
       </w:r>
       <w:r>
@@ -1069,10 +870,7 @@
       <w:bookmarkEnd w:id="6"/>
       <w:r>
         <w:lastRenderedPageBreak/>
-        <w:t>Re</w:t>
-      </w:r>
-      <w:r>
-        <w:t>sults</w:t>
+        <w:t>Results</w:t>
       </w:r>
     </w:p>
     <w:p>
@@ -1138,13 +936,7 @@
         <w:t xml:space="preserve"> C</w:t>
       </w:r>
       <w:r>
-        <w:t>). To r</w:t>
-      </w:r>
-      <w:r>
-        <w:t>ecall our predictions, if participants play more slowly when they are trying to teach, inter-onset intervals (IOIs) should be larger when teaching. If participants specifically modulate relevant aspects of the expressive techniques they are trying to teach</w:t>
-      </w:r>
-      <w:r>
-        <w:t>, key-overlap time (KOT) should be more positive for legato and more negative for staccato when teaching articulation, and key velocity (KV) should be higher for forte and lower for piano when teaching dynamics.</w:t>
+        <w:t>). To recall our predictions, if participants play more slowly when they are trying to teach, inter-onset intervals (IOIs) should be larger when teaching. If participants specifically modulate relevant aspects of the expressive techniques they are trying to teach, key-overlap time (KOT) should be more positive for legato and more negative for staccato when teaching articulation, and key velocity (KV) should be higher for forte and lower for piano when teaching dynamics.</w:t>
       </w:r>
     </w:p>
     <w:p>
@@ -1172,10 +964,7 @@
         <w:pStyle w:val="FirstParagraph"/>
       </w:pPr>
       <w:r>
-        <w:t>T</w:t>
-      </w:r>
-      <w:r>
-        <w:t xml:space="preserve">o compare the mean IOIs between the teaching and performing condition, we conducted a Wilcoxon Signed-rank test, instead of a paired </w:t>
+        <w:t xml:space="preserve">To compare the mean IOIs between the teaching and performing condition, we conducted a Wilcoxon Signed-rank test, instead of a paired </w:t>
       </w:r>
       <w:r>
         <w:rPr>
@@ -1195,10 +984,7 @@
         <w:t>p</w:t>
       </w:r>
       <w:r>
-        <w:t xml:space="preserve"> &lt; 0.001). The Wilcoxon Signed-rank test revealed that participants played more slowly in the teaching conditi</w:t>
-      </w:r>
-      <w:r>
-        <w:t>on [</w:t>
+        <w:t xml:space="preserve"> &lt; 0.001). The Wilcoxon Signed-rank test revealed that participants played more slowly in the teaching condition [</w:t>
       </w:r>
       <w:r>
         <w:rPr>
@@ -1294,12 +1080,8 @@
         <w:pStyle w:val="FirstParagraph"/>
       </w:pPr>
       <w:r>
-        <w:t>A two-way repeated-measures ANOVA w</w:t>
-      </w:r>
-      <w:r>
-        <w:t>ith the factors Condition (teaching vs. performing) and Articulation (legato vs. staccato) revealed that there was a significant main effect of Articulation (</w:t>
-      </w:r>
-      <w:proofErr w:type="gramStart"/>
+        <w:t>A two-way repeated-measures ANOVA with the factors Condition (teaching vs. performing) and Articulation (legato vs. staccato) revealed that there was a significant main effect of Articulation (</w:t>
+      </w:r>
       <w:r>
         <w:rPr>
           <w:i/>
@@ -1308,11 +1090,7 @@
         <w:t>F</w:t>
       </w:r>
       <w:r>
-        <w:t>(</w:t>
-      </w:r>
-      <w:proofErr w:type="gramEnd"/>
-      <w:r>
-        <w:t xml:space="preserve">1,30) = 1158, </w:t>
+        <w:t xml:space="preserve">(1,30) = 1158, </w:t>
       </w:r>
       <w:r>
         <w:rPr>
@@ -1360,10 +1138,7 @@
         </m:sSubSup>
       </m:oMath>
       <w:r>
-        <w:t xml:space="preserve"> = 0.94) and a significant interaction between Condition and Artic</w:t>
-      </w:r>
-      <w:r>
-        <w:t>ulation (</w:t>
+        <w:t xml:space="preserve"> = 0.94) and a significant interaction between Condition and Articulation (</w:t>
       </w:r>
       <w:r>
         <w:rPr>
@@ -1462,10 +1237,7 @@
         <w:t>SD</w:t>
       </w:r>
       <w:r>
-        <w:t xml:space="preserve"> = 19.86] than in the p</w:t>
-      </w:r>
-      <w:r>
-        <w:t>erforming condition [</w:t>
+        <w:t xml:space="preserve"> = 19.86] than in the performing condition [</w:t>
       </w:r>
       <w:r>
         <w:rPr>
@@ -1564,12 +1336,8 @@
         <w:pStyle w:val="FirstParagraph"/>
       </w:pPr>
       <w:r>
-        <w:t>A t</w:t>
-      </w:r>
-      <w:r>
-        <w:t>wo-way repeated-measures ANOVA with the factors Condition (teaching vs. performing) and Articulation (legato vs. staccato) showed that there was a significant interaction between Condition and Articulation (</w:t>
-      </w:r>
-      <w:proofErr w:type="gramStart"/>
+        <w:t>A two-way repeated-measures ANOVA with the factors Condition (teaching vs. performing) and Articulation (legato vs. staccato) showed that there was a significant interaction between Condition and Articulation (</w:t>
+      </w:r>
       <w:r>
         <w:rPr>
           <w:i/>
@@ -1578,11 +1346,7 @@
         <w:t>F</w:t>
       </w:r>
       <w:r>
-        <w:t>(</w:t>
-      </w:r>
-      <w:proofErr w:type="gramEnd"/>
-      <w:r>
-        <w:t xml:space="preserve">1,30) = 7.38, </w:t>
+        <w:t xml:space="preserve">(1,30) = 7.38, </w:t>
       </w:r>
       <w:r>
         <w:rPr>
@@ -1647,10 +1411,7 @@
         <w:t>.4</w:t>
       </w:r>
       <w:r>
-        <w:t xml:space="preserve">). </w:t>
-      </w:r>
-      <w:r>
-        <w:t xml:space="preserve">However, post-hoc comparisons based on the estimated marginal means with Tukey adjustment did not find a significant difference between the teaching [Legato: </w:t>
+        <w:t xml:space="preserve">). However, post-hoc comparisons based on the estimated marginal means with Tukey adjustment did not find a significant difference between the teaching [Legato: </w:t>
       </w:r>
       <w:r>
         <w:rPr>
@@ -1700,10 +1461,7 @@
         <w:t>M</w:t>
       </w:r>
       <w:r>
-        <w:t xml:space="preserve"> = 70.68,</w:t>
-      </w:r>
-      <w:r>
-        <w:t xml:space="preserve"> </w:t>
+        <w:t xml:space="preserve"> = 70.68, </w:t>
       </w:r>
       <w:r>
         <w:rPr>
@@ -1782,10 +1540,7 @@
         <w:pStyle w:val="FirstParagraph"/>
       </w:pPr>
       <w:r>
-        <w:t>To compare the mean IOIs between the teaching and performing condition, we conducted a Wilcoxon Signed-rank tes</w:t>
-      </w:r>
-      <w:r>
-        <w:t xml:space="preserve">t, instead of a paired </w:t>
+        <w:t xml:space="preserve">To compare the mean IOIs between the teaching and performing condition, we conducted a Wilcoxon Signed-rank test, instead of a paired </w:t>
       </w:r>
       <w:r>
         <w:rPr>
@@ -1805,10 +1560,7 @@
         <w:t>p</w:t>
       </w:r>
       <w:r>
-        <w:t xml:space="preserve"> </w:t>
-      </w:r>
-      <w:r>
-        <w:t>&lt; 0.001). The Wilcoxon Signed-rank test revealed no significant difference between the teaching condition [</w:t>
+        <w:t xml:space="preserve"> &lt; 0.001). The Wilcoxon Signed-rank test revealed no significant difference between the teaching condition [</w:t>
       </w:r>
       <w:r>
         <w:rPr>
@@ -1858,10 +1610,7 @@
         <w:t>p</w:t>
       </w:r>
       <w:r>
-        <w:t xml:space="preserve"> = </w:t>
-      </w:r>
-      <w:r>
-        <w:t xml:space="preserve">0.11, </w:t>
+        <w:t xml:space="preserve"> = 0.11, </w:t>
       </w:r>
       <w:r>
         <w:rPr>
@@ -1913,7 +1662,6 @@
         <w:lastRenderedPageBreak/>
         <w:t>significant main effect of Dynamics (</w:t>
       </w:r>
-      <w:proofErr w:type="gramStart"/>
       <w:r>
         <w:rPr>
           <w:i/>
@@ -1922,11 +1670,7 @@
         <w:t>F</w:t>
       </w:r>
       <w:r>
-        <w:t>(</w:t>
-      </w:r>
-      <w:proofErr w:type="gramEnd"/>
-      <w:r>
-        <w:t xml:space="preserve">1,30) = 370, </w:t>
+        <w:t xml:space="preserve">(1,30) = 370, </w:t>
       </w:r>
       <w:r>
         <w:rPr>
@@ -1936,10 +1680,7 @@
         <w:t>p</w:t>
       </w:r>
       <w:r>
-        <w:t xml:space="preserve"> &lt; 0.00</w:t>
-      </w:r>
-      <w:r>
-        <w:t xml:space="preserve">1, </w:t>
+        <w:t xml:space="preserve"> &lt; 0.001, </w:t>
       </w:r>
       <m:oMath>
         <m:sSubSup>
@@ -2052,10 +1793,7 @@
         <w:t>.4</w:t>
       </w:r>
       <w:r>
-        <w:t>). Post-hoc comparisons based on the estimated marginal means with Tukey adjustment revealed that KV was higher in the teaching con</w:t>
-      </w:r>
-      <w:r>
-        <w:t>dition [</w:t>
+        <w:t>). Post-hoc comparisons based on the estimated marginal means with Tukey adjustment revealed that KV was higher in the teaching condition [</w:t>
       </w:r>
       <w:r>
         <w:rPr>
@@ -2145,10 +1883,7 @@
         <w:t>SD</w:t>
       </w:r>
       <w:r>
-        <w:t xml:space="preserve"> =</w:t>
-      </w:r>
-      <w:r>
-        <w:t xml:space="preserve"> 4.40] (</w:t>
+        <w:t xml:space="preserve"> = 4.40] (</w:t>
       </w:r>
       <w:r>
         <w:rPr>
@@ -2177,15 +1912,8 @@
         <w:pStyle w:val="FirstParagraph"/>
       </w:pPr>
       <w:r>
-        <w:t>Additionally, we conducted an exploratory analysis by focusing on specific points at which each subcomponent changed from one to the other (i.e., forte to piano: FtoP, piano to forte: PtoF). These points could be structurally important to make a contrast b</w:t>
-      </w:r>
-      <w:r>
-        <w:t xml:space="preserve">etween forte and piano. We calculated the KV difference for each interval by subtracting the KV value of the current note from that of the following note. Outliers were removed using the same criteria as for the other dependent variables and less than 5 % </w:t>
-      </w:r>
-      <w:r>
-        <w:t>of the data were excluded from analysis. A two-way repeated-measures ANOVA with the factors Condition (teaching vs. performing) and Transition Type (FtoP vs. PtoF) showed that there was a significant main effect of Transition Type (</w:t>
-      </w:r>
-      <w:proofErr w:type="gramStart"/>
+        <w:t>Additionally, we conducted an exploratory analysis by focusing on specific points at which each subcomponent changed from one to the other (i.e., forte to piano: FtoP, piano to forte: PtoF). These points could be structurally important to make a contrast between forte and piano. We calculated the KV difference for each interval by subtracting the KV value of the current note from that of the following note. Outliers were removed using the same criteria as for the other dependent variables and less than 5 % of the data were excluded from analysis. A two-way repeated-measures ANOVA with the factors Condition (teaching vs. performing) and Transition Type (FtoP vs. PtoF) showed that there was a significant main effect of Transition Type (</w:t>
+      </w:r>
       <w:r>
         <w:rPr>
           <w:i/>
@@ -2194,11 +1922,7 @@
         <w:t>F</w:t>
       </w:r>
       <w:r>
-        <w:t>(</w:t>
-      </w:r>
-      <w:proofErr w:type="gramEnd"/>
-      <w:r>
-        <w:t xml:space="preserve">1,30) = 224, </w:t>
+        <w:t xml:space="preserve">(1,30) = 224, </w:t>
       </w:r>
       <w:r>
         <w:rPr>
@@ -2208,10 +1932,7 @@
         <w:t>p</w:t>
       </w:r>
       <w:r>
-        <w:t xml:space="preserve"> &lt; 0.001</w:t>
-      </w:r>
-      <w:r>
-        <w:t xml:space="preserve">, </w:t>
+        <w:t xml:space="preserve"> &lt; 0.001, </w:t>
       </w:r>
       <m:oMath>
         <m:sSubSup>
@@ -2324,10 +2045,7 @@
         <w:t>.9</w:t>
       </w:r>
       <w:r>
-        <w:t>). Post-hoc comparisons based on the estimated marginal means with Tukey adjustment showed that there was a larger KV differ</w:t>
-      </w:r>
-      <w:r>
-        <w:t>ence when changing from forte to piano (</w:t>
+        <w:t>). Post-hoc comparisons based on the estimated marginal means with Tukey adjustment showed that there was a larger KV difference when changing from forte to piano (</w:t>
       </w:r>
       <w:r>
         <w:rPr>
@@ -2427,10 +2145,7 @@
         <w:t>SD</w:t>
       </w:r>
       <w:r>
-        <w:t xml:space="preserve"> = </w:t>
-      </w:r>
-      <w:r>
-        <w:t>8.67].</w:t>
+        <w:t xml:space="preserve"> = 8.67].</w:t>
       </w:r>
     </w:p>
     <w:p>
@@ -2455,7 +2170,6 @@
         <w:lastRenderedPageBreak/>
         <w:t>factors Condition (teaching vs. performing) and Dynamics (forte vs. piano) revealed that there was a significant main effect of Dynamics (</w:t>
       </w:r>
-      <w:proofErr w:type="gramStart"/>
       <w:r>
         <w:rPr>
           <w:i/>
@@ -2464,11 +2178,7 @@
         <w:t>F</w:t>
       </w:r>
       <w:r>
-        <w:t>(</w:t>
-      </w:r>
-      <w:proofErr w:type="gramEnd"/>
-      <w:r>
-        <w:t xml:space="preserve">1,30) = 377, </w:t>
+        <w:t xml:space="preserve">(1,30) = 377, </w:t>
       </w:r>
       <w:r>
         <w:rPr>
@@ -2516,10 +2226,7 @@
         </m:sSubSup>
       </m:oMath>
       <w:r>
-        <w:t xml:space="preserve"> </w:t>
-      </w:r>
-      <w:r>
-        <w:t xml:space="preserve">= 0.31, </w:t>
+        <w:t xml:space="preserve"> = 0.31, </w:t>
       </w:r>
       <w:r>
         <w:rPr>
@@ -2652,10 +2359,7 @@
         </m:sSubSup>
       </m:oMath>
       <w:r>
-        <w:t xml:space="preserve"> = 0.000)</w:t>
-      </w:r>
-      <w:r>
-        <w:t xml:space="preserve"> was significant.</w:t>
+        <w:t xml:space="preserve"> = 0.000) was significant.</w:t>
       </w:r>
     </w:p>
     <w:p>
@@ -2674,10 +2378,7 @@
         <w:pStyle w:val="FirstParagraph"/>
       </w:pPr>
       <w:r>
-        <w:t>The findings from Experiment 1 indicated that skilled pianists modified their performance for teaching purposes. For IOIs, we found a small but significant slowing down during teaching specifically when playing the piece with t</w:t>
-      </w:r>
-      <w:r>
-        <w:t>he notated articulation. This finding is in line with earlier studies that found slower performance of actions in a teaching context</w:t>
+        <w:t>The findings from Experiment 1 indicated that skilled pianists modified their performance for teaching purposes. For IOIs, we found a small but significant slowing down during teaching specifically when playing the piece with the notated articulation. This finding is in line with earlier studies that found slower performance of actions in a teaching context</w:t>
       </w:r>
       <w:r>
         <w:rPr>
@@ -2686,13 +2387,7 @@
         <w:t>e.g., 3,6</w:t>
       </w:r>
       <w:r>
-        <w:t xml:space="preserve">. However, we did not find a significant difference in tempo when participants were teaching dynamics. It could be </w:t>
-      </w:r>
-      <w:r>
-        <w:t>that trying to keep the prescribed tempo (conveyed through the leading metronome) limited the extent to which participants slowed down their performance during teaching. Another possibility is that slower performance may be beneficial to highlight the rela</w:t>
-      </w:r>
-      <w:r>
-        <w:t>tion between two notes (i.e., to what extent two notes overlap) and was therefore employed when teaching articulation, whereas slower performance might not help when teaching dynamics.</w:t>
+        <w:t>. However, we did not find a significant difference in tempo when participants were teaching dynamics. It could be that trying to keep the prescribed tempo (conveyed through the leading metronome) limited the extent to which participants slowed down their performance during teaching. Another possibility is that slower performance may be beneficial to highlight the relation between two notes (i.e., to what extent two notes overlap) and was therefore employed when teaching articulation, whereas slower performance might not help when teaching dynamics.</w:t>
       </w:r>
     </w:p>
     <w:p>
@@ -2700,20 +2395,11 @@
         <w:pStyle w:val="BodyText"/>
       </w:pPr>
       <w:r>
-        <w:t>The results for KOT and KV showed that participants successfully highli</w:t>
-      </w:r>
-      <w:r>
-        <w:t>ghted relevant aspects of articulation and dynamics. Specifically, participants exaggerated staccato when teaching articulation and forte when teaching dynamics. Moreover, our exploratory analysis demonstrated that participants made a larger contrast in dy</w:t>
-      </w:r>
-      <w:r>
-        <w:t xml:space="preserve">namics at transition points (i.e., forte to piano or piano to forte). Importantly, participants did not modulate their performance in terms of irrelevant aspects of the techniques for teaching purposes (e.g., modulating the smoothness of </w:t>
+        <w:t xml:space="preserve">The results for KOT and KV showed that participants successfully highlighted relevant aspects of articulation and dynamics. Specifically, participants exaggerated staccato when teaching articulation and forte when teaching dynamics. Moreover, our exploratory analysis demonstrated that participants made a larger contrast in dynamics at transition points (i.e., forte to piano or piano to forte). Importantly, participants did not modulate their performance in terms of irrelevant aspects of the techniques for teaching purposes (e.g., modulating the smoothness of </w:t>
       </w:r>
       <w:r>
         <w:lastRenderedPageBreak/>
-        <w:t>sound while teachi</w:t>
-      </w:r>
-      <w:r>
-        <w:t>ng dynamics). These findings confirmed that participants modulated their performance in systematic and fine-grained ways to teach expressive techniques.</w:t>
+        <w:t>sound while teaching dynamics). These findings confirmed that participants modulated their performance in systematic and fine-grained ways to teach expressive techniques.</w:t>
       </w:r>
     </w:p>
     <w:p>
@@ -2789,10 +2475,7 @@
         <w:t xml:space="preserve">2.  </w:t>
       </w:r>
       <w:r>
-        <w:t xml:space="preserve"> Experiment 1: IOIs (ms) when playing the piece with either articulation (left) or dynamic</w:t>
-      </w:r>
-      <w:r>
-        <w:t>s (right). Each box indicates the IQR with the median, and whiskers extend to a maximum of 1.5 × IQR beyond the box. Significance levels: *  &lt; .05, **  &lt; .01, ***  &lt; .001</w:t>
+        <w:t xml:space="preserve"> Experiment 1: IOIs (ms) when playing the piece with either articulation (left) or dynamics (right). Each box indicates the IQR with the median, and whiskers extend to a maximum of 1.5 × IQR beyond the box. Significance levels: *  &lt; .05, **  &lt; .01, ***  &lt; .001</w:t>
       </w:r>
     </w:p>
     <w:p>
@@ -2869,10 +2552,7 @@
         <w:t xml:space="preserve">3.  </w:t>
       </w:r>
       <w:r>
-        <w:t xml:space="preserve"> Experiment 1: KOT (ms) when playing the piece with either articulation </w:t>
-      </w:r>
-      <w:r>
-        <w:t>(left) or dynamics (right). Each box indicates the IQR with the median, and whiskers extend to a maximum of 1.5 × IQR beyond the box. Significance levels: *  &lt; .05, **  &lt; .01, ***  &lt; .001</w:t>
+        <w:t xml:space="preserve"> Experiment 1: KOT (ms) when playing the piece with either articulation (left) or dynamics (right). Each box indicates the IQR with the median, and whiskers extend to a maximum of 1.5 × IQR beyond the box. Significance levels: *  &lt; .05, **  &lt; .01, ***  &lt; .001</w:t>
       </w:r>
     </w:p>
     <w:p>
@@ -2948,10 +2628,7 @@
         <w:t xml:space="preserve">4.  </w:t>
       </w:r>
       <w:r>
-        <w:t xml:space="preserve"> Experiment 1: KV (0-127) when playing the piece with e</w:t>
-      </w:r>
-      <w:r>
-        <w:t>ither articulation (left) or dynamics (right). Each box indicates the IQR with the median, and whiskers extend to a maximum of 1.5 × IQR beyond the box. Significance levels: *  &lt; .05, **  &lt; .01, ***  &lt; .001</w:t>
+        <w:t xml:space="preserve"> Experiment 1: KV (0-127) when playing the piece with either articulation (left) or dynamics (right). Each box indicates the IQR with the median, and whiskers extend to a maximum of 1.5 × IQR beyond the box. Significance levels: *  &lt; .05, **  &lt; .01, ***  &lt; .001</w:t>
       </w:r>
     </w:p>
     <w:p>
@@ -2976,19 +2653,7 @@
         <w:pStyle w:val="FirstParagraph"/>
       </w:pPr>
       <w:r>
-        <w:t>In Experiment 1, we employed a sim</w:t>
-      </w:r>
-      <w:r>
-        <w:t>ple musical scale to maximise experimental control. To test whether our results generalise to a more naturalistic piece, in Experiment 2, we chose an actual piano piece and modified it for the purpose of the experiment. If pianists selectively highlight th</w:t>
-      </w:r>
-      <w:r>
-        <w:t>e relevant aspects of the techniques to be taught also in a more naturalistic piece containing more opportunities for expression, key-overlap time should be again more positive for legato and more negative for staccato while teaching articulation. When tea</w:t>
-      </w:r>
-      <w:r>
-        <w:t>ching dynamics, key velocity should be higher for forte and lower for piano. Given the findings we observed in Experiment 1, we also predicted that participants would make a larger key velocity contrast between forte and piano at transition points, and tha</w:t>
-      </w:r>
-      <w:r>
-        <w:t>t they might play more slowly when teaching, especially when teaching articulation.</w:t>
+        <w:t>In Experiment 1, we employed a simple musical scale to maximise experimental control. To test whether our results generalise to a more naturalistic piece, in Experiment 2, we chose an actual piano piece and modified it for the purpose of the experiment. If pianists selectively highlight the relevant aspects of the techniques to be taught also in a more naturalistic piece containing more opportunities for expression, key-overlap time should be again more positive for legato and more negative for staccato while teaching articulation. When teaching dynamics, key velocity should be higher for forte and lower for piano. Given the findings we observed in Experiment 1, we also predicted that participants would make a larger key velocity contrast between forte and piano at transition points, and that they might play more slowly when teaching, especially when teaching articulation.</w:t>
       </w:r>
     </w:p>
     <w:p>
@@ -3015,13 +2680,7 @@
         <w:pStyle w:val="FirstParagraph"/>
       </w:pPr>
       <w:r>
-        <w:t>We recruited 21 piano experts who already had a degree (above bachelor or equivalent) in piano performance/teaching or were studying adv</w:t>
-      </w:r>
-      <w:r>
-        <w:t>anced piano performance at a music school at the time of recruitment. For data analysis, we excluded one participant due to insufficient motor skills. Twenty participants (9 female) were included in the data analysis. Most participants were right-handed (l</w:t>
-      </w:r>
-      <w:r>
-        <w:t>eft: 2) with a mean age of 25.90 (</w:t>
+        <w:t>We recruited 21 piano experts who already had a degree (above bachelor or equivalent) in piano performance/teaching or were studying advanced piano performance at a music school at the time of recruitment. For data analysis, we excluded one participant due to insufficient motor skills. Twenty participants (9 female) were included in the data analysis. Most participants were right-handed (left: 2) with a mean age of 25.90 (</w:t>
       </w:r>
       <w:r>
         <w:rPr>
@@ -3041,10 +2700,7 @@
         <w:t>SD</w:t>
       </w:r>
       <w:r>
-        <w:t xml:space="preserve"> = 5.67). All participants gave their informed consent before the experiment started and received vouchers for their participation. The study (No. 2018-124) was ap</w:t>
-      </w:r>
-      <w:r>
-        <w:t>proved by the United Ethical Review Committee for Research in Psychology (EPKEB) in Hungary.</w:t>
+        <w:t xml:space="preserve"> = 5.67). All participants gave their informed consent before the experiment started and received vouchers for their participation. The study (No. 2018-124) was approved by the United Ethical Review Committee for Research in Psychology (EPKEB) in Hungary.</w:t>
       </w:r>
     </w:p>
     <w:p>
@@ -3063,17 +2719,11 @@
         <w:pStyle w:val="FirstParagraph"/>
       </w:pPr>
       <w:r>
-        <w:t>The same apparatus as in Experiment 1 was used. We selected Clementi’s Sonatina Op.36 (No.3) in C major as a stimulus because it contained o</w:t>
-      </w:r>
-      <w:r>
-        <w:t xml:space="preserve">ur </w:t>
+        <w:t xml:space="preserve">The same apparatus as in Experiment 1 was used. We selected Clementi’s Sonatina Op.36 (No.3) in C major as a stimulus because it contained our </w:t>
       </w:r>
       <w:r>
         <w:lastRenderedPageBreak/>
-        <w:t xml:space="preserve">targeted expressions (i.e., articulation and dynamics) and was relatively simple in terms of motor skills. The first 12 measures of the original piece were used and modified so that the piece had an almost equal number of data points for each dependent </w:t>
-      </w:r>
-      <w:r>
-        <w:t>variable. The modified piece consisted of a 12-measure isochronous melody notated in 4/4 meter to be played with the right hand only. Non-expressive sheet music was used for the purpose of practice (</w:t>
+        <w:t>targeted expressions (i.e., articulation and dynamics) and was relatively simple in terms of motor skills. The first 12 measures of the original piece were used and modified so that the piece had an almost equal number of data points for each dependent variable. The modified piece consisted of a 12-measure isochronous melody notated in 4/4 meter to be played with the right hand only. Non-expressive sheet music was used for the purpose of practice (</w:t>
       </w:r>
       <w:r>
         <w:rPr>
@@ -3097,10 +2747,7 @@
         <w:t xml:space="preserve"> A</w:t>
       </w:r>
       <w:r>
-        <w:t>). Expressive notations were added to the non-expre</w:t>
-      </w:r>
-      <w:r>
-        <w:t>ssive sheet music for the experiment (</w:t>
+        <w:t>). Expressive notations were added to the non-expressive sheet music for the experiment (</w:t>
       </w:r>
       <w:r>
         <w:rPr>
@@ -3124,10 +2771,7 @@
         <w:t xml:space="preserve"> B-C</w:t>
       </w:r>
       <w:r>
-        <w:t>). These excerpts were confirmed to be musically natural by a doctoral student in piano performance at Liszt Ferenc Academy of Music in Hungary. The fingering was also assigned and confirmed by the same doctora</w:t>
-      </w:r>
-      <w:r>
-        <w:t>l student.</w:t>
+        <w:t>). These excerpts were confirmed to be musically natural by a doctoral student in piano performance at Liszt Ferenc Academy of Music in Hungary. The fingering was also assigned and confirmed by the same doctoral student.</w:t>
       </w:r>
     </w:p>
     <w:p>
@@ -3170,10 +2814,7 @@
         <w:t xml:space="preserve"> A</w:t>
       </w:r>
       <w:r>
-        <w:t>) prior to the experiment. Second, we modified the wor</w:t>
-      </w:r>
-      <w:r>
-        <w:t xml:space="preserve">ding of instructions for the performing condition so that both instructions had the same focus on expressive notations (see details in </w:t>
+        <w:t xml:space="preserve">) prior to the experiment. Second, we modified the wording of instructions for the performing condition so that both instructions had the same focus on expressive notations (see details in </w:t>
       </w:r>
       <w:hyperlink w:anchor="supplementary">
         <w:r>
@@ -3186,13 +2827,7 @@
         </w:r>
       </w:hyperlink>
       <w:r>
-        <w:t>). Third, participants could choose their preferred tempo fr</w:t>
-      </w:r>
-      <w:r>
-        <w:t>om one of three options (100, 110 and 120 quarter beats per minute). The chosen tempo was again cued by a leading metronome. To make sure that participants memorised the piece and had sufficient motor skills, we asked participants to perform the piece with</w:t>
-      </w:r>
-      <w:r>
-        <w:t>out looking at the non-expressive sheet music (</w:t>
+        <w:t>). Third, participants could choose their preferred tempo from one of three options (100, 110 and 120 quarter beats per minute). The chosen tempo was again cued by a leading metronome. To make sure that participants memorised the piece and had sufficient motor skills, we asked participants to perform the piece without looking at the non-expressive sheet music (</w:t>
       </w:r>
       <w:r>
         <w:rPr>
@@ -3235,29 +2870,11 @@
         <w:pStyle w:val="FirstParagraph"/>
       </w:pPr>
       <w:r>
-        <w:t>Dat</w:t>
-      </w:r>
-      <w:r>
-        <w:t xml:space="preserve">a cleaning, preprocessing and statistical analysis were almost identical to Experiment 1. For statistical analysis, only 8th notes with expressive notations were included. As a result, only one 8th note in the 4th measure without any expression was not </w:t>
+        <w:t xml:space="preserve">Data cleaning, preprocessing and statistical analysis were almost identical to Experiment 1. For statistical analysis, only 8th notes with expressive notations were included. As a result, only one 8th note in the 4th measure without any expression was not </w:t>
       </w:r>
       <w:r>
         <w:lastRenderedPageBreak/>
-        <w:t>inc</w:t>
-      </w:r>
-      <w:r>
-        <w:t>luded. IOIs were normalised by their preferred tempo because each participant chose a tempo from the three options. Given the different tempi, key-overlap ratios (KORs) were calculated by dividing KOT by the mean IOI of each performance to normalise KOT. A</w:t>
-      </w:r>
-      <w:r>
-        <w:t>dditionally, we include KV difference (i.e., KV difference for each interval) at transition points (i.e., forte to piano or piano to forte) as a dependent variable based on the findings of Experiment 1. Three trials were entirely excluded from data analysi</w:t>
-      </w:r>
-      <w:r>
-        <w:t>s because participants did not follow the sheet music. Using the same approach as in Experiment 1, pitch errors were removed manually. For onsets, 11.62% of the trials contained at least one pitch error (extra notes: 5.81%, missing notes: 5.49%, substitute</w:t>
-      </w:r>
-      <w:r>
-        <w:t xml:space="preserve">d notes: 0.31%). For offsets, 17.90% of the trials contained at least one pitch error (extra notes: 5.81%, missing notes: 5.49%, substituted notes: 6.59%). As a result, less than 1 % of total responses were corrected. For each dependent variable, removing </w:t>
-      </w:r>
-      <w:r>
-        <w:t>outliers (i.e., responses outside 3 standard deviations from the mean) resulted in less than 5% of overall responses being removed.</w:t>
+        <w:t>included. IOIs were normalised by their preferred tempo because each participant chose a tempo from the three options. Given the different tempi, key-overlap ratios (KORs) were calculated by dividing KOT by the mean IOI of each performance to normalise KOT. Additionally, we include KV difference (i.e., KV difference for each interval) at transition points (i.e., forte to piano or piano to forte) as a dependent variable based on the findings of Experiment 1. Three trials were entirely excluded from data analysis because participants did not follow the sheet music. Using the same approach as in Experiment 1, pitch errors were removed manually. For onsets, 11.62% of the trials contained at least one pitch error (extra notes: 5.81%, missing notes: 5.49%, substituted notes: 0.31%). For offsets, 17.90% of the trials contained at least one pitch error (extra notes: 5.81%, missing notes: 5.49%, substituted notes: 6.59%). As a result, less than 1 % of total responses were corrected. For each dependent variable, removing outliers (i.e., responses outside 3 standard deviations from the mean) resulted in less than 5% of overall responses being removed.</w:t>
       </w:r>
     </w:p>
     <w:p>
@@ -3338,27 +2955,7 @@
         <w:rPr>
           <w:rFonts w:cs="Times New Roman"/>
         </w:rPr>
-        <w:t xml:space="preserve"> (A)Non-expressive sheet music. (B)Articulation. The curved line (slur) indicates </w:t>
-      </w:r>
-      <w:proofErr w:type="gramStart"/>
-      <w:r>
-        <w:rPr>
-          <w:rFonts w:cs="Times New Roman"/>
-        </w:rPr>
-        <w:t>legato</w:t>
-      </w:r>
-      <w:proofErr w:type="gramEnd"/>
-      <w:r>
-        <w:rPr>
-          <w:rFonts w:cs="Times New Roman"/>
-        </w:rPr>
-        <w:t xml:space="preserve"> and the dots indicate </w:t>
-      </w:r>
-      <w:r>
-        <w:rPr>
-          <w:rFonts w:cs="Times New Roman"/>
-        </w:rPr>
-        <w:t xml:space="preserve">staccato. (C)Dynamics. The symbol </w:t>
+        <w:t xml:space="preserve"> (A)Non-expressive sheet music. (B)Articulation. The curved line (slur) indicates legato and the dots indicate staccato. (C)Dynamics. The symbol </w:t>
       </w:r>
       <w:r>
         <w:rPr>
@@ -3388,32 +2985,14 @@
           <w:rFonts w:ascii="Times New Roman" w:hAnsi="Times New Roman" w:cs="Times New Roman"/>
           <w:sz w:val="24"/>
         </w:rPr>
-        <w:t xml:space="preserve"> denotes </w:t>
-      </w:r>
-      <w:proofErr w:type="gramStart"/>
+        <w:t xml:space="preserve"> denotes forte and the </w:t>
+      </w:r>
       <w:r>
         <w:rPr>
           <w:rStyle w:val="VerbatimChar"/>
           <w:rFonts w:ascii="Times New Roman" w:hAnsi="Times New Roman" w:cs="Times New Roman"/>
           <w:sz w:val="24"/>
         </w:rPr>
-        <w:t>forte</w:t>
-      </w:r>
-      <w:proofErr w:type="gramEnd"/>
-      <w:r>
-        <w:rPr>
-          <w:rStyle w:val="VerbatimChar"/>
-          <w:rFonts w:ascii="Times New Roman" w:hAnsi="Times New Roman" w:cs="Times New Roman"/>
-          <w:sz w:val="24"/>
-        </w:rPr>
-        <w:t xml:space="preserve"> and the </w:t>
-      </w:r>
-      <w:r>
-        <w:rPr>
-          <w:rStyle w:val="VerbatimChar"/>
-          <w:rFonts w:ascii="Times New Roman" w:hAnsi="Times New Roman" w:cs="Times New Roman"/>
-          <w:sz w:val="24"/>
-        </w:rPr>
         <w:t>‘</w:t>
       </w:r>
       <w:r>
@@ -3527,10 +3106,7 @@
         <w:pStyle w:val="FirstParagraph"/>
       </w:pPr>
       <w:r>
-        <w:t xml:space="preserve">A </w:t>
-      </w:r>
-      <w:r>
-        <w:t xml:space="preserve">paired-sample </w:t>
+        <w:t xml:space="preserve">A paired-sample </w:t>
       </w:r>
       <w:r>
         <w:rPr>
@@ -3582,7 +3158,6 @@
       <w:r>
         <w:t xml:space="preserve"> = 0.040] while playing the piece with the notated articulation (</w:t>
       </w:r>
-      <w:proofErr w:type="gramStart"/>
       <w:r>
         <w:rPr>
           <w:i/>
@@ -3591,11 +3166,7 @@
         <w:t>t</w:t>
       </w:r>
       <w:r>
-        <w:t>(</w:t>
-      </w:r>
-      <w:proofErr w:type="gramEnd"/>
-      <w:r>
-        <w:t xml:space="preserve">19) = 2.47 , </w:t>
+        <w:t xml:space="preserve">(19) = 2.47 , </w:t>
       </w:r>
       <w:r>
         <w:rPr>
@@ -3605,10 +3176,7 @@
         <w:t>p</w:t>
       </w:r>
       <w:r>
-        <w:t xml:space="preserve"> = 0.023, Cohen</w:t>
-      </w:r>
-      <w:r>
-        <w:t xml:space="preserve">’s </w:t>
+        <w:t xml:space="preserve"> = 0.023, Cohen’s </w:t>
       </w:r>
       <w:r>
         <w:rPr>
@@ -3674,12 +3242,8 @@
         <w:pStyle w:val="FirstParagraph"/>
       </w:pPr>
       <w:r>
-        <w:t>A two-way repeated-measures ANOVA with the factors C</w:t>
-      </w:r>
-      <w:r>
-        <w:t>ondition (teaching vs. performing) and Articulation (legato vs. staccato) showed that there was a significant main effect of Articulation (</w:t>
-      </w:r>
-      <w:proofErr w:type="gramStart"/>
+        <w:t>A two-way repeated-measures ANOVA with the factors Condition (teaching vs. performing) and Articulation (legato vs. staccato) showed that there was a significant main effect of Articulation (</w:t>
+      </w:r>
       <w:r>
         <w:rPr>
           <w:i/>
@@ -3688,11 +3252,7 @@
         <w:t>F</w:t>
       </w:r>
       <w:r>
-        <w:t>(</w:t>
-      </w:r>
-      <w:proofErr w:type="gramEnd"/>
-      <w:r>
-        <w:t xml:space="preserve">1,19) = 2573, </w:t>
+        <w:t xml:space="preserve">(1,19) = 2573, </w:t>
       </w:r>
       <w:r>
         <w:rPr>
@@ -3750,10 +3310,7 @@
         <w:t>F</w:t>
       </w:r>
       <w:r>
-        <w:t xml:space="preserve">(1,19) = </w:t>
-      </w:r>
-      <w:r>
-        <w:t xml:space="preserve">8.91, </w:t>
+        <w:t xml:space="preserve">(1,19) = 8.91, </w:t>
       </w:r>
       <w:r>
         <w:rPr>
@@ -3848,10 +3405,7 @@
         <w:t>M</w:t>
       </w:r>
       <w:r>
-        <w:t xml:space="preserve"> = -</w:t>
-      </w:r>
-      <w:r>
-        <w:t xml:space="preserve">0.74, </w:t>
+        <w:t xml:space="preserve"> = -0.74, </w:t>
       </w:r>
       <w:r>
         <w:rPr>
@@ -3946,7 +3500,6 @@
       <w:r>
         <w:t>A two-way repeated-measures ANOVA with the factors Condition (teaching vs. performing) and Articulation (legato vs. staccato) showed that there was a significant main effect of Articulation (</w:t>
       </w:r>
-      <w:proofErr w:type="gramStart"/>
       <w:r>
         <w:rPr>
           <w:i/>
@@ -3955,11 +3508,7 @@
         <w:t>F</w:t>
       </w:r>
       <w:r>
-        <w:t>(</w:t>
-      </w:r>
-      <w:proofErr w:type="gramEnd"/>
-      <w:r>
-        <w:t xml:space="preserve">1,19) = 7.91, </w:t>
+        <w:t xml:space="preserve">(1,19) = 7.91, </w:t>
       </w:r>
       <w:r>
         <w:rPr>
@@ -4024,10 +3573,7 @@
         <w:t>.8</w:t>
       </w:r>
       <w:r>
-        <w:t>), reflecting louder</w:t>
-      </w:r>
-      <w:r>
-        <w:t xml:space="preserve"> sound for legato notes compared to staccato notes. Neither the main effect of Condition (</w:t>
+        <w:t>), reflecting louder sound for legato notes compared to staccato notes. Neither the main effect of Condition (</w:t>
       </w:r>
       <w:r>
         <w:rPr>
@@ -4164,10 +3710,7 @@
       </w:pPr>
       <w:bookmarkStart w:id="30" w:name="inter-onset-intervals-iois-3"/>
       <w:r>
-        <w:t>In</w:t>
-      </w:r>
-      <w:r>
-        <w:t>ter-onset Intervals (IOIs).</w:t>
+        <w:t>Inter-onset Intervals (IOIs).</w:t>
       </w:r>
     </w:p>
     <w:p>
@@ -4227,7 +3770,6 @@
       <w:r>
         <w:t xml:space="preserve"> = 0.043] while playing the piece with the notated dynamics (</w:t>
       </w:r>
-      <w:proofErr w:type="gramStart"/>
       <w:r>
         <w:rPr>
           <w:i/>
@@ -4236,11 +3778,7 @@
         <w:t>t</w:t>
       </w:r>
       <w:r>
-        <w:t>(</w:t>
-      </w:r>
-      <w:proofErr w:type="gramEnd"/>
-      <w:r>
-        <w:t xml:space="preserve">19) = 0.21, </w:t>
+        <w:t xml:space="preserve">(19) = 0.21, </w:t>
       </w:r>
       <w:r>
         <w:rPr>
@@ -4316,12 +3854,8 @@
         <w:pStyle w:val="FirstParagraph"/>
       </w:pPr>
       <w:r>
-        <w:t>A two-way repeated-measures ANOVA with the fac</w:t>
-      </w:r>
-      <w:r>
-        <w:t>tors Condition (teaching vs. performing) and Dynamics (forte vs. piano) showed that there was a significant main effect of Dynamics (</w:t>
-      </w:r>
-      <w:proofErr w:type="gramStart"/>
+        <w:t>A two-way repeated-measures ANOVA with the factors Condition (teaching vs. performing) and Dynamics (forte vs. piano) showed that there was a significant main effect of Dynamics (</w:t>
+      </w:r>
       <w:r>
         <w:rPr>
           <w:i/>
@@ -4330,11 +3864,7 @@
         <w:t>F</w:t>
       </w:r>
       <w:r>
-        <w:t>(</w:t>
-      </w:r>
-      <w:proofErr w:type="gramEnd"/>
-      <w:r>
-        <w:t xml:space="preserve">1,19) = 132, </w:t>
+        <w:t xml:space="preserve">(1,19) = 132, </w:t>
       </w:r>
       <w:r>
         <w:rPr>
@@ -4402,10 +3932,7 @@
         <w:t>p</w:t>
       </w:r>
       <w:r>
-        <w:t xml:space="preserve"> = 0</w:t>
-      </w:r>
-      <w:r>
-        <w:t xml:space="preserve">.023, </w:t>
+        <w:t xml:space="preserve"> = 0.023, </w:t>
       </w:r>
       <m:oMath>
         <m:sSubSup>
@@ -4510,10 +4037,7 @@
         <w:t>p</w:t>
       </w:r>
       <w:r>
-        <w:t xml:space="preserve"> = 0.020) wh</w:t>
-      </w:r>
-      <w:r>
-        <w:t xml:space="preserve">en instructed to play forte. Also, KV was lower </w:t>
+        <w:t xml:space="preserve"> = 0.020) when instructed to play forte. Also, KV was lower </w:t>
       </w:r>
       <w:r>
         <w:lastRenderedPageBreak/>
@@ -4586,12 +4110,8 @@
         <w:pStyle w:val="FirstParagraph"/>
       </w:pPr>
       <w:r>
-        <w:t>A two-way repeated-measures ANOVA with</w:t>
-      </w:r>
-      <w:r>
-        <w:t xml:space="preserve"> the factors Condition (teaching vs. performing) and Transition Type (FtoP vs. PtoF) showed that there was a significant main effect of Transition Type (</w:t>
-      </w:r>
-      <w:proofErr w:type="gramStart"/>
+        <w:t>A two-way repeated-measures ANOVA with the factors Condition (teaching vs. performing) and Transition Type (FtoP vs. PtoF) showed that there was a significant main effect of Transition Type (</w:t>
+      </w:r>
       <w:r>
         <w:rPr>
           <w:i/>
@@ -4600,11 +4120,7 @@
         <w:t>F</w:t>
       </w:r>
       <w:r>
-        <w:t>(</w:t>
-      </w:r>
-      <w:proofErr w:type="gramEnd"/>
-      <w:r>
-        <w:t xml:space="preserve">1,19) = 124, </w:t>
+        <w:t xml:space="preserve">(1,19) = 124, </w:t>
       </w:r>
       <w:r>
         <w:rPr>
@@ -4652,10 +4168,7 @@
         </m:sSubSup>
       </m:oMath>
       <w:r>
-        <w:t xml:space="preserve"> </w:t>
-      </w:r>
-      <w:r>
-        <w:t>= 0.82) and a significant interaction between Condition and Transition Type (</w:t>
+        <w:t xml:space="preserve"> = 0.82) and a significant interaction between Condition and Transition Type (</w:t>
       </w:r>
       <w:r>
         <w:rPr>
@@ -4730,10 +4243,7 @@
         <w:t>.9</w:t>
       </w:r>
       <w:r>
-        <w:t>). Post-hoc comparisons based on the estimated marginal means with Tukey adjustment showed that there was a larger KV difference when</w:t>
-      </w:r>
-      <w:r>
-        <w:t xml:space="preserve"> changing from forte to piano (</w:t>
+        <w:t>). Post-hoc comparisons based on the estimated marginal means with Tukey adjustment showed that there was a larger KV difference when changing from forte to piano (</w:t>
       </w:r>
       <w:r>
         <w:rPr>
@@ -4844,10 +4354,7 @@
       <w:bookmarkStart w:id="33" w:name="key-overlap-ratios-kors-1"/>
       <w:bookmarkEnd w:id="32"/>
       <w:r>
-        <w:t>Ke</w:t>
-      </w:r>
-      <w:r>
-        <w:t>y-Overlap Ratios (KORs).</w:t>
+        <w:t>Key-Overlap Ratios (KORs).</w:t>
       </w:r>
     </w:p>
     <w:p>
@@ -4913,12 +4420,8 @@
         </m:sSubSup>
       </m:oMath>
       <w:r>
-        <w:t xml:space="preserve"> = 0.94), reflecting </w:t>
-      </w:r>
-      <w:r>
-        <w:t>more key-overlap for forte notes compared to piano notes. Neither the main effect of Condition (</w:t>
-      </w:r>
-      <w:proofErr w:type="gramStart"/>
+        <w:t xml:space="preserve"> = 0.94), reflecting more key-overlap for forte notes compared to piano notes. Neither the main effect of Condition (</w:t>
+      </w:r>
       <w:r>
         <w:rPr>
           <w:i/>
@@ -4927,11 +4430,7 @@
         <w:t>F</w:t>
       </w:r>
       <w:r>
-        <w:t>(</w:t>
-      </w:r>
-      <w:proofErr w:type="gramEnd"/>
-      <w:r>
-        <w:t xml:space="preserve">1,19) = 0.081, </w:t>
+        <w:t xml:space="preserve">(1,19) = 0.081, </w:t>
       </w:r>
       <w:r>
         <w:rPr>
@@ -5065,10 +4564,7 @@
       <w:bookmarkEnd w:id="29"/>
       <w:bookmarkEnd w:id="33"/>
       <w:r>
-        <w:t>Di</w:t>
-      </w:r>
-      <w:r>
-        <w:t>scussion</w:t>
+        <w:t>Discussion</w:t>
       </w:r>
     </w:p>
     <w:p>
@@ -5076,23 +4572,11 @@
         <w:pStyle w:val="FirstParagraph"/>
       </w:pPr>
       <w:r>
-        <w:t>The results from Experiment 2 replicate our earlier findings and provide further evidence that skilled pianists were able to modulate their performance for teaching purposes. As in Experiment 1, we observed slower performance only while teaching t</w:t>
-      </w:r>
-      <w:r>
-        <w:t xml:space="preserve">he notated articulation. Again, KORs showed that when teaching articulation, participants exaggerated staccato while </w:t>
+        <w:t xml:space="preserve">The results from Experiment 2 replicate our earlier findings and provide further evidence that skilled pianists were able to modulate their performance for teaching purposes. As in Experiment 1, we observed slower performance only while teaching the notated articulation. Again, KORs showed that when teaching articulation, participants exaggerated staccato while </w:t>
       </w:r>
       <w:r>
         <w:lastRenderedPageBreak/>
-        <w:t xml:space="preserve">there was no significant difference in legato between the two conditions. While teaching dynamics, KV showed that participants exaggerated </w:t>
-      </w:r>
-      <w:r>
-        <w:t>forte and piano. This pattern of exaggeration was more pronounced than in Experiment 1, where only higher KV for forte was observed. Furthermore, we again found that when teaching dynamics, at transition points participants produced a larger contrast in dy</w:t>
-      </w:r>
-      <w:r>
-        <w:t>namics between forte and piano, bidirectionally. Importantly, participants did not modulate performance aspects that were irrelevant for the techniques to be taught (i.e., no modulation of dynamics when teaching articulation and vice versa). Overall, Exper</w:t>
-      </w:r>
-      <w:r>
-        <w:t>iment 2 demonstrated systematic and fine-grained didactic performance modulations for a naturalistic piece of music.</w:t>
+        <w:t>there was no significant difference in legato between the two conditions. While teaching dynamics, KV showed that participants exaggerated forte and piano. This pattern of exaggeration was more pronounced than in Experiment 1, where only higher KV for forte was observed. Furthermore, we again found that when teaching dynamics, at transition points participants produced a larger contrast in dynamics between forte and piano, bidirectionally. Importantly, participants did not modulate performance aspects that were irrelevant for the techniques to be taught (i.e., no modulation of dynamics when teaching articulation and vice versa). Overall, Experiment 2 demonstrated systematic and fine-grained didactic performance modulations for a naturalistic piece of music.</w:t>
       </w:r>
     </w:p>
     <w:p>
@@ -5168,10 +4652,7 @@
         <w:t xml:space="preserve">6.  </w:t>
       </w:r>
       <w:r>
-        <w:t xml:space="preserve"> Experiment 2: Normalised IOIs when playing the piece with either articulation (left) or dynamics (right). Each box indicates </w:t>
-      </w:r>
-      <w:r>
-        <w:t>the IQR with the median, and whiskers extend to a maximum of 1.5 × IQR beyond the box. Significance levels: *  &lt; .05, **  &lt; .01, ***  &lt; .001</w:t>
+        <w:t xml:space="preserve"> Experiment 2: Normalised IOIs when playing the piece with either articulation (left) or dynamics (right). Each box indicates the IQR with the median, and whiskers extend to a maximum of 1.5 × IQR beyond the box. Significance levels: *  &lt; .05, **  &lt; .01, ***  &lt; .001</w:t>
       </w:r>
     </w:p>
     <w:p>
@@ -5248,10 +4729,7 @@
         <w:t xml:space="preserve">7.  </w:t>
       </w:r>
       <w:r>
-        <w:t xml:space="preserve"> Experiment 2: KORs when playing the piece with either articulation (left) or dynamics (right). Each b</w:t>
-      </w:r>
-      <w:r>
-        <w:t>ox indicates the IQR with the median, and whiskers extend to a maximum of 1.5 × IQR beyond the box. Significance levels: *  &lt; .05, **  &lt; .01, ***  &lt; .001</w:t>
+        <w:t xml:space="preserve"> Experiment 2: KORs when playing the piece with either articulation (left) or dynamics (right). Each box indicates the IQR with the median, and whiskers extend to a maximum of 1.5 × IQR beyond the box. Significance levels: *  &lt; .05, **  &lt; .01, ***  &lt; .001</w:t>
       </w:r>
     </w:p>
     <w:p>
@@ -5327,10 +4805,7 @@
         <w:t xml:space="preserve">8.  </w:t>
       </w:r>
       <w:r>
-        <w:t xml:space="preserve"> Experiment 2: KV (0-127) when playing the piece with either articulation (left) or dynam</w:t>
-      </w:r>
-      <w:r>
-        <w:t>ics (right). Each box indicates the IQR with the median, and whiskers extend to a maximum of 1.5 × IQR beyond the box. Significance levels: *  &lt; .05, **  &lt; .01, ***  &lt; .001</w:t>
+        <w:t xml:space="preserve"> Experiment 2: KV (0-127) when playing the piece with either articulation (left) or dynamics (right). Each box indicates the IQR with the median, and whiskers extend to a maximum of 1.5 × IQR beyond the box. Significance levels: *  &lt; .05, **  &lt; .01, ***  &lt; .001</w:t>
       </w:r>
     </w:p>
     <w:p>
@@ -5407,10 +4882,7 @@
         <w:t xml:space="preserve">9.  </w:t>
       </w:r>
       <w:r>
-        <w:t xml:space="preserve"> Experiment 1, 2: KV Difference at transition points when playing the </w:t>
-      </w:r>
-      <w:r>
-        <w:t>piece with dynamics (left: Experiment 1, right: Experiment 2). Each box indicates the IQR with the median, and whiskers extend to a maximum of 1.5 × IQR beyond the box. Significance levels: *  &lt; .05, **  &lt; .01, ***  &lt; .001</w:t>
+        <w:t xml:space="preserve"> Experiment 1, 2: KV Difference at transition points when playing the piece with dynamics (left: Experiment 1, right: Experiment 2). Each box indicates the IQR with the median, and whiskers extend to a maximum of 1.5 × IQR beyond the box. Significance levels: *  &lt; .05, **  &lt; .01, ***  &lt; .001</w:t>
       </w:r>
     </w:p>
     <w:p>
@@ -5435,19 +4907,7 @@
         <w:pStyle w:val="FirstParagraph"/>
       </w:pPr>
       <w:r>
-        <w:t>The aim of the study was to investigate how expert pianists modulate their performance to teach expressive techniques. Overall, the findings of the two experiments showed that pianists performed one and the same piece differently dependi</w:t>
-      </w:r>
-      <w:r>
-        <w:t>ng on whether they played with the intention to teach expressive techniques or with the intention to perform the piece for an audience. When playing with the intention to teach, pianists selectively highlighted relevant aspects of artistic expressions. Acr</w:t>
-      </w:r>
-      <w:r>
-        <w:t>oss two different pieces, participants exaggerated staccato when playing with the intention to teach expressions concerning articulation. The lack of a difference for legato when teaching articulation might stem from a ceiling effect. When playing with the</w:t>
-      </w:r>
-      <w:r>
-        <w:t xml:space="preserve"> intention to teach expressions concerning dynamics, participants made larger dynamics changes between forte and piano (in both directions). This constitutes an effective way to highlight the technique as loudness is determined relatively. Taken together, </w:t>
-      </w:r>
-      <w:r>
-        <w:t>our findings demonstrate that expert pianists systematically modulated their sound depending on the specific technique they were trying to convey.</w:t>
+        <w:t>The aim of the study was to investigate how expert pianists modulate their performance to teach expressive techniques. Overall, the findings of the two experiments showed that pianists performed one and the same piece differently depending on whether they played with the intention to teach expressive techniques or with the intention to perform the piece for an audience. When playing with the intention to teach, pianists selectively highlighted relevant aspects of artistic expressions. Across two different pieces, participants exaggerated staccato when playing with the intention to teach expressions concerning articulation. The lack of a difference for legato when teaching articulation might stem from a ceiling effect. When playing with the intention to teach expressions concerning dynamics, participants made larger dynamics changes between forte and piano (in both directions). This constitutes an effective way to highlight the technique as loudness is determined relatively. Taken together, our findings demonstrate that expert pianists systematically modulated their sound depending on the specific technique they were trying to convey.</w:t>
       </w:r>
     </w:p>
     <w:p>
@@ -5455,16 +4915,7 @@
         <w:pStyle w:val="BodyText"/>
       </w:pPr>
       <w:r>
-        <w:t>Although participants tended to play slower in the teaching condition than in the performing condition in gen</w:t>
-      </w:r>
-      <w:r>
-        <w:t>eral, we found a significant difference only for articulation, not for dynamics. As mentioned in the discussion of Experiment 1, it could be that the metronome beats given prior to each performance discouraged participants from deviating from the prescribe</w:t>
-      </w:r>
-      <w:r>
-        <w:t>d tempo. Another possibility is that expression is best taught when leaving the tempo unchanged when it is irrelevant. This would imply that general didactic modulations like slowing down might be less useful in the context of teaching expressive technique</w:t>
-      </w:r>
-      <w:r>
-        <w:t>s where timing itself can be used to add an expression to a performance.</w:t>
+        <w:t>Although participants tended to play slower in the teaching condition than in the performing condition in general, we found a significant difference only for articulation, not for dynamics. As mentioned in the discussion of Experiment 1, it could be that the metronome beats given prior to each performance discouraged participants from deviating from the prescribed tempo. Another possibility is that expression is best taught when leaving the tempo unchanged when it is irrelevant. This would imply that general didactic modulations like slowing down might be less useful in the context of teaching expressive techniques where timing itself can be used to add an expression to a performance.</w:t>
       </w:r>
     </w:p>
     <w:p>
@@ -5482,10 +4933,7 @@
         <w:t>15</w:t>
       </w:r>
       <w:r>
-        <w:t>. In the present study, experts focused on the teaching of expressions that were</w:t>
-      </w:r>
-      <w:r>
-        <w:t xml:space="preserve"> notated. However, expression also has other facets</w:t>
+        <w:t>. In the present study, experts focused on the teaching of expressions that were notated. However, expression also has other facets</w:t>
       </w:r>
       <w:r>
         <w:rPr>
@@ -5494,10 +4942,7 @@
         <w:t>13</w:t>
       </w:r>
       <w:r>
-        <w:t xml:space="preserve"> that are not only piece-related but performer- or context-related. An interesting topic for future research is how experts teach not only expressive techniques as such but convey possibilities of interp</w:t>
-      </w:r>
-      <w:r>
-        <w:t>retation.</w:t>
+        <w:t xml:space="preserve"> that are not only piece-related but performer- or context-related. An interesting topic for future research is how experts teach not only expressive techniques as such but convey possibilities of interpretation.</w:t>
       </w:r>
     </w:p>
     <w:p>
@@ -5505,10 +4950,7 @@
         <w:pStyle w:val="BodyText"/>
       </w:pPr>
       <w:r>
-        <w:t>One limitation of the study is that although we instructed participants to imagine a situation in which they were teaching musical expression to students, there was no feedback from actual students. Given that teachers modulate their demonstratio</w:t>
-      </w:r>
-      <w:r>
-        <w:t>n throughout online interactions with learners</w:t>
+        <w:t>One limitation of the study is that although we instructed participants to imagine a situation in which they were teaching musical expression to students, there was no feedback from actual students. Given that teachers modulate their demonstration throughout online interactions with learners</w:t>
       </w:r>
       <w:r>
         <w:rPr>
@@ -5525,16 +4967,7 @@
         <w:pStyle w:val="BodyText"/>
       </w:pPr>
       <w:r>
-        <w:t>The present findings extend earlier research on teaching-r</w:t>
-      </w:r>
-      <w:r>
-        <w:t>elated action modulations. First, our study sheds light on the teaching of expressive techniques that are an integral part of skill acquisition in artistic domains. We showed that compared to an expressive performance baseline, experts made specific modula</w:t>
-      </w:r>
-      <w:r>
-        <w:t>tions to teach particular techniques. Second, the specificity of the observed modulations supports the idea that teaching comprises more than generic modulations like slowing down or overall exaggeration that may draw learners’ attention. Rather, expert de</w:t>
-      </w:r>
-      <w:r>
-        <w:t>monstrators seem to follow principles of relevance in communication</w:t>
+        <w:t>The present findings extend earlier research on teaching-related action modulations. First, our study sheds light on the teaching of expressive techniques that are an integral part of skill acquisition in artistic domains. We showed that compared to an expressive performance baseline, experts made specific modulations to teach particular techniques. Second, the specificity of the observed modulations supports the idea that teaching comprises more than generic modulations like slowing down or overall exaggeration that may draw learners’ attention. Rather, expert demonstrators seem to follow principles of relevance in communication</w:t>
       </w:r>
       <w:r>
         <w:rPr>
@@ -5543,10 +4976,7 @@
         <w:t>17</w:t>
       </w:r>
       <w:r>
-        <w:t>, highlighting only those aspects they are intending to demonstrate. How learners benefit from the perceptual and motor cues that come with specific exaggerations, and whether understandi</w:t>
-      </w:r>
-      <w:r>
-        <w:t>ng the teacher’s intentions explicitly adds to the learning success are important questions for future research.</w:t>
+        <w:t>, highlighting only those aspects they are intending to demonstrate. How learners benefit from the perceptual and motor cues that come with specific exaggerations, and whether understanding the teacher’s intentions explicitly adds to the learning success are important questions for future research.</w:t>
       </w:r>
     </w:p>
     <w:p>
@@ -5589,14 +5019,7 @@
           <w:i/>
           <w:iCs/>
         </w:rPr>
-        <w:t>Animal</w:t>
-      </w:r>
-      <w:r>
-        <w:rPr>
-          <w:i/>
-          <w:iCs/>
-        </w:rPr>
-        <w:t xml:space="preserve"> Behaviour</w:t>
+        <w:t>Animal Behaviour</w:t>
       </w:r>
       <w:r>
         <w:t xml:space="preserve"> </w:t>
@@ -5775,13 +5198,7 @@
           <w:rPr>
             <w:rStyle w:val="Hyperlink"/>
           </w:rPr>
-          <w:t>Do you speak E-NG-L-I-SH? A co</w:t>
-        </w:r>
-        <w:r>
-          <w:rPr>
-            <w:rStyle w:val="Hyperlink"/>
-          </w:rPr>
-          <w:t>mparison of foreigner- and infant-directed speech</w:t>
+          <w:t>Do you speak E-NG-L-I-SH? A comparison of foreigner- and infant-directed speech</w:t>
         </w:r>
       </w:hyperlink>
       <w:r>
@@ -5826,13 +5243,7 @@
           <w:rPr>
             <w:rStyle w:val="Hyperlink"/>
           </w:rPr>
-          <w:t>Distinct kinematic markers of demonstration and joint action coordinati</w:t>
-        </w:r>
-        <w:r>
-          <w:rPr>
-            <w:rStyle w:val="Hyperlink"/>
-          </w:rPr>
-          <w:t>on? Evidence from virtual xylophone playing.</w:t>
+          <w:t>Distinct kinematic markers of demonstration and joint action coordination? Evidence from virtual xylophone playing.</w:t>
         </w:r>
       </w:hyperlink>
       <w:r>
@@ -5922,13 +5333,7 @@
           <w:rPr>
             <w:rStyle w:val="Hyperlink"/>
           </w:rPr>
-          <w:t>Iconicity as a communicative strate</w:t>
-        </w:r>
-        <w:r>
-          <w:rPr>
-            <w:rStyle w:val="Hyperlink"/>
-          </w:rPr>
-          <w:t>gy: Recipient design in multimodal demonstrations for adults and children</w:t>
+          <w:t>Iconicity as a communicative strategy: Recipient design in multimodal demonstrations for adults and children</w:t>
         </w:r>
       </w:hyperlink>
       <w:r>
@@ -5984,13 +5389,7 @@
           <w:rPr>
             <w:rStyle w:val="Hyperlink"/>
           </w:rPr>
-          <w:t>Infant’s action skill dynamically modulates parental action dem</w:t>
-        </w:r>
-        <w:r>
-          <w:rPr>
-            <w:rStyle w:val="Hyperlink"/>
-          </w:rPr>
-          <w:t>onstration in the dyadic interaction</w:t>
+          <w:t>Infant’s action skill dynamically modulates parental action demonstration in the dyadic interaction</w:t>
         </w:r>
       </w:hyperlink>
       <w:r>
@@ -6035,13 +5434,7 @@
           <w:rPr>
             <w:rStyle w:val="Hyperlink"/>
           </w:rPr>
-          <w:t>Motion tracking of parents’ infant- versus adult-directe</w:t>
-        </w:r>
-        <w:r>
-          <w:rPr>
-            <w:rStyle w:val="Hyperlink"/>
-          </w:rPr>
-          <w:t>d actions reveals general and action-specific modulations</w:t>
+          <w:t>Motion tracking of parents’ infant- versus adult-directed actions reveals general and action-specific modulations</w:t>
         </w:r>
       </w:hyperlink>
       <w:r>
@@ -6086,14 +5479,7 @@
           <w:i/>
           <w:iCs/>
         </w:rPr>
-        <w:t>Advances in neural informati</w:t>
-      </w:r>
-      <w:r>
-        <w:rPr>
-          <w:i/>
-          <w:iCs/>
-        </w:rPr>
-        <w:t>on processing systems 29</w:t>
+        <w:t>Advances in neural information processing systems 29</w:t>
       </w:r>
       <w:r>
         <w:t xml:space="preserve"> (eds. Lee, D. D., Sugiyama, M., Luxburg, U. V., Guyon, I. &amp; Garnett, R.) 3027–3035 (Curran Associates, Inc., 2016).</w:t>
@@ -6117,13 +5503,7 @@
           <w:rPr>
             <w:rStyle w:val="Hyperlink"/>
           </w:rPr>
-          <w:t>Individual differences in musi</w:t>
-        </w:r>
-        <w:r>
-          <w:rPr>
-            <w:rStyle w:val="Hyperlink"/>
-          </w:rPr>
-          <w:t>c performance</w:t>
+          <w:t>Individual differences in music performance</w:t>
         </w:r>
       </w:hyperlink>
       <w:r>
@@ -6192,10 +5572,7 @@
         <w:t>31</w:t>
       </w:r>
       <w:r>
-        <w:t>, 273</w:t>
-      </w:r>
-      <w:r>
-        <w:t>–302 (2003).</w:t>
+        <w:t>, 273–302 (2003).</w:t>
       </w:r>
     </w:p>
     <w:p>
@@ -6216,13 +5593,7 @@
           <w:rPr>
             <w:rStyle w:val="Hyperlink"/>
           </w:rPr>
-          <w:t>Articulation Strategies in Expressive Piano Performance Analysis of Legato, Staccato, and Repeated Notes in Performances of the Andante Movement of M</w:t>
-        </w:r>
-        <w:r>
-          <w:rPr>
-            <w:rStyle w:val="Hyperlink"/>
-          </w:rPr>
-          <w:t>ozart’s Sonata in G Major (K 545)</w:t>
+          <w:t>Articulation Strategies in Expressive Piano Performance Analysis of Legato, Staccato, and Repeated Notes in Performances of the Andante Movement of Mozart’s Sonata in G Major (K 545)</w:t>
         </w:r>
       </w:hyperlink>
       <w:r>
@@ -6267,13 +5638,7 @@
           <w:rPr>
             <w:rStyle w:val="Hyperlink"/>
           </w:rPr>
-          <w:t>‘Expressivity comes from within your soul’: A</w:t>
-        </w:r>
-        <w:r>
-          <w:rPr>
-            <w:rStyle w:val="Hyperlink"/>
-          </w:rPr>
-          <w:t xml:space="preserve"> questionnaire study of music students’ perspectives on expressivity</w:t>
+          <w:t>‘Expressivity comes from within your soul’: A questionnaire study of music students’ perspectives on expressivity</w:t>
         </w:r>
       </w:hyperlink>
       <w:r>
@@ -6367,10 +5732,7 @@
         <w:t>Relevance: Communication and cognition, 2nd ed</w:t>
       </w:r>
       <w:r>
-        <w:t>. (Blackwell</w:t>
-      </w:r>
-      <w:r>
-        <w:t xml:space="preserve"> Publishing, 1995).</w:t>
+        <w:t>. (Blackwell Publishing, 1995).</w:t>
       </w:r>
     </w:p>
     <w:p>
@@ -6390,10 +5752,13 @@
         <w:pStyle w:val="FirstParagraph"/>
       </w:pPr>
       <w:r>
-        <w:t>This research was supported by the European Research Council under the European Union’s Seventh Frame- work Program (FP7/2007–2013)/ERC Grant agreement no. 609819, SOMICS, and by ERC Grant agreement no. 616072, JAXPERTI</w:t>
-      </w:r>
-      <w:r>
-        <w:t>SE. We thank Dávid Csűrös for his help with data collection.</w:t>
+        <w:t>This research was supported by the European Research Council under the European Union’s Seventh Framework Program (FP7/2007–2013)/ERC Grant agreement no. 609819,</w:t>
+      </w:r>
+      <w:r>
+        <w:t xml:space="preserve"> </w:t>
+      </w:r>
+      <w:r>
+        <w:t>SOMICS, and by ERC Grant agreement no. 616072, JAXPERTISE. We thank Dávid Csűrös for his help with data collection.</w:t>
       </w:r>
     </w:p>
     <w:p>
@@ -6411,10 +5776,7 @@
         <w:pStyle w:val="FirstParagraph"/>
       </w:pPr>
       <w:r>
-        <w:t>A.T, G.K and N.S developed the study concept and designed the experiments. Stimuli and procedure were created by A.T. Data collection and analyses were performed by A.T. u</w:t>
-      </w:r>
-      <w:r>
-        <w:t>nder the supervision of G.K. and N.S. A.T. drafted the manuscript, and N.S. and G.K. provided critical revisions. All authors approved the final version of the manuscript for submission.</w:t>
+        <w:t>A.T, G.K and N.S developed the study concept and designed the experiments. Stimuli and procedure were created by A.T. Data collection and analyses were performed by A.T. under the supervision of G.K. and N.S. A.T. drafted the manuscript, and N.S. and G.K. provided critical revisions. All authors approved the final version of the manuscript for submission.</w:t>
       </w:r>
     </w:p>
     <w:p>
@@ -6463,117 +5825,7 @@
       <w:r>
         <w:t>The authors declare no competing interests.</w:t>
       </w:r>
-    </w:p>
-    <w:p>
-      <w:pPr>
-        <w:pStyle w:val="Heading1"/>
-      </w:pPr>
-      <w:bookmarkStart w:id="59" w:name="supplementary"/>
       <w:bookmarkEnd w:id="58"/>
-      <w:r>
-        <w:lastRenderedPageBreak/>
-        <w:t>Supplementary Information</w:t>
-      </w:r>
-    </w:p>
-    <w:p>
-      <w:pPr>
-        <w:pStyle w:val="Heading2"/>
-      </w:pPr>
-      <w:bookmarkStart w:id="60" w:name="instructions-experiment-1"/>
-      <w:r>
-        <w:t>Instructions (Experiment 1)</w:t>
-      </w:r>
-    </w:p>
-    <w:p>
-      <w:pPr>
-        <w:pStyle w:val="FirstParagraph"/>
-      </w:pPr>
-      <w:r>
-        <w:t>In the teaching condition, participants were show</w:t>
-      </w:r>
-      <w:r>
-        <w:t>n the following instruction on a computer monitor (Italic sentences were highlighted in yellow colour on a black background): “Now, play what you practised as if you were teaching it to students. Students already know how to produce the sequence of the ton</w:t>
-      </w:r>
-      <w:r>
-        <w:t xml:space="preserve">es and now are trying to </w:t>
-      </w:r>
-      <w:r>
-        <w:rPr>
-          <w:i/>
-          <w:iCs/>
-        </w:rPr>
-        <w:t>learn how to perform the piece expressively</w:t>
-      </w:r>
-      <w:r>
-        <w:t xml:space="preserve"> by listening to your performance. </w:t>
-      </w:r>
-      <w:r>
-        <w:rPr>
-          <w:i/>
-          <w:iCs/>
-        </w:rPr>
-        <w:t>Do your best as a teacher to produce the piece according to the notation that you just practised.</w:t>
-      </w:r>
-      <w:r>
-        <w:t>”</w:t>
-      </w:r>
-    </w:p>
-    <w:p>
-      <w:pPr>
-        <w:pStyle w:val="BodyText"/>
-      </w:pPr>
-      <w:r>
-        <w:t>In the performing condition, participants were shown t</w:t>
-      </w:r>
-      <w:r>
-        <w:t xml:space="preserve">he following instruction on a computer monitor monitor: “Now, play what you practised as if you were performing it to an audience. </w:t>
-      </w:r>
-      <w:r>
-        <w:rPr>
-          <w:i/>
-          <w:iCs/>
-        </w:rPr>
-        <w:t>Do your best as a performer to produce the piece according to the notation that you just practised.</w:t>
-      </w:r>
-      <w:r>
-        <w:t>”</w:t>
-      </w:r>
-    </w:p>
-    <w:p>
-      <w:pPr>
-        <w:pStyle w:val="Heading2"/>
-      </w:pPr>
-      <w:bookmarkStart w:id="61" w:name="instructions-experiment-2"/>
-      <w:bookmarkEnd w:id="60"/>
-      <w:r>
-        <w:t>Instructions (Experiment</w:t>
-      </w:r>
-      <w:r>
-        <w:t xml:space="preserve"> 2)</w:t>
-      </w:r>
-    </w:p>
-    <w:p>
-      <w:pPr>
-        <w:pStyle w:val="FirstParagraph"/>
-      </w:pPr>
-      <w:r>
-        <w:t>In the teaching condition of Experiment 2, we gave participants the exact same instruction as in Experiment 1. In the performing condition, participants were given the following instruction on a computer monitor: “Now, play what you practised as if you</w:t>
-      </w:r>
-      <w:r>
-        <w:t xml:space="preserve"> were performing it to an audience. </w:t>
-      </w:r>
-      <w:r>
-        <w:rPr>
-          <w:i/>
-          <w:iCs/>
-        </w:rPr>
-        <w:t>Perform the piece expressively with your interpretation. Do your best as a performer to produce the piece according to the notation that you just practised.</w:t>
-      </w:r>
-      <w:r>
-        <w:t>”</w:t>
-      </w:r>
-      <w:bookmarkEnd w:id="59"/>
-      <w:bookmarkEnd w:id="61"/>
     </w:p>
     <w:sectPr>
       <w:headerReference w:type="even" r:id="rId33"/>
@@ -6757,10 +6009,7 @@
       <w:ind w:right="357"/>
     </w:pPr>
     <w:r>
-      <w:t xml:space="preserve">THE SOUND OF </w:t>
-    </w:r>
-    <w:r>
-      <w:t>TEACHING MUSIC</w:t>
+      <w:t>THE SOUND OF TEACHING MUSIC</w:t>
     </w:r>
     <w:r>
       <w:ptab w:relativeTo="margin" w:alignment="right" w:leader="none"/>
@@ -7579,6 +6828,7 @@
     <w:lsdException w:name="HTML Sample" w:semiHidden="1" w:unhideWhenUsed="1"/>
     <w:lsdException w:name="HTML Typewriter" w:semiHidden="1" w:unhideWhenUsed="1"/>
     <w:lsdException w:name="HTML Variable" w:semiHidden="1" w:unhideWhenUsed="1"/>
+    <w:lsdException w:name="Normal Table" w:semiHidden="1" w:unhideWhenUsed="1"/>
     <w:lsdException w:name="annotation subject" w:semiHidden="1" w:unhideWhenUsed="1"/>
     <w:lsdException w:name="No List" w:semiHidden="1" w:unhideWhenUsed="1"/>
     <w:lsdException w:name="Outline List 1" w:semiHidden="1" w:unhideWhenUsed="1"/>
@@ -7625,7 +6875,9 @@
     <w:lsdException w:name="Table Subtle 2" w:semiHidden="1" w:unhideWhenUsed="1"/>
     <w:lsdException w:name="Table Web 1" w:semiHidden="1" w:unhideWhenUsed="1"/>
     <w:lsdException w:name="Table Web 2" w:semiHidden="1" w:unhideWhenUsed="1"/>
+    <w:lsdException w:name="Table Web 3" w:semiHidden="1" w:unhideWhenUsed="1"/>
     <w:lsdException w:name="Balloon Text" w:semiHidden="1" w:unhideWhenUsed="1"/>
+    <w:lsdException w:name="Table Theme" w:semiHidden="1" w:unhideWhenUsed="1"/>
     <w:lsdException w:name="Placeholder Text" w:semiHidden="1"/>
     <w:lsdException w:name="Light Shading"/>
     <w:lsdException w:name="Light List"/>
@@ -7646,6 +6898,7 @@
     <w:lsdException w:name="Light Grid Accent 1"/>
     <w:lsdException w:name="Medium Shading 1 Accent 1"/>
     <w:lsdException w:name="Medium Shading 2 Accent 1"/>
+    <w:lsdException w:name="Medium List 1 Accent 1"/>
     <w:lsdException w:name="Revision" w:semiHidden="1"/>
     <w:lsdException w:name="Medium List 2 Accent 1"/>
     <w:lsdException w:name="Medium Grid 1 Accent 1"/>
@@ -7724,6 +6977,7 @@
     <w:lsdException w:name="Dark List Accent 6"/>
     <w:lsdException w:name="Colorful Shading Accent 6"/>
     <w:lsdException w:name="Colorful List Accent 6"/>
+    <w:lsdException w:name="Colorful Grid Accent 6"/>
     <w:lsdException w:name="Bibliography" w:semiHidden="1" w:unhideWhenUsed="1"/>
     <w:lsdException w:name="TOC Heading" w:semiHidden="1" w:unhideWhenUsed="1"/>
     <w:lsdException w:name="Grid Table 4" w:uiPriority="49"/>
@@ -9251,4 +8505,24 @@
   </a:objectDefaults>
   <a:extraClrSchemeLst/>
 </a:theme>
+</file>
+
+<file path=word/webextensions/taskpanes.xml><?xml version="1.0" encoding="utf-8"?>
+<wetp:taskpanes xmlns:wetp="http://schemas.microsoft.com/office/webextensions/taskpanes/2010/11">
+  <wetp:taskpane dockstate="right" visibility="0" width="350" row="0">
+    <wetp:webextensionref xmlns:r="http://schemas.openxmlformats.org/officeDocument/2006/relationships" r:id="rId1"/>
+  </wetp:taskpane>
+</wetp:taskpanes>
+</file>
+
+<file path=word/webextensions/webextension1.xml><?xml version="1.0" encoding="utf-8"?>
+<we:webextension xmlns:we="http://schemas.microsoft.com/office/webextensions/webextension/2010/11" id="{7B422516-CA87-6949-9AAF-32D44B143244}">
+  <we:reference id="f518cb36-c901-4d52-a9e7-4331342e485d" version="1.2.0.0" store="EXCatalog" storeType="EXCatalog"/>
+  <we:alternateReferences>
+    <we:reference id="WA200001011" version="1.2.0.0" store="en-US" storeType="OMEX"/>
+  </we:alternateReferences>
+  <we:properties/>
+  <we:bindings/>
+  <we:snapshot xmlns:r="http://schemas.openxmlformats.org/officeDocument/2006/relationships"/>
+</we:webextension>
 </file>
</xml_diff>

<commit_message>
update intro and citations
Signed-off-by: Atsuko Tominaga <Tominaga_Atsuko@phd.ceu.edu>
</commit_message>
<xml_diff>
--- a/paper/manuscript.docx
+++ b/paper/manuscript.docx
@@ -195,7 +195,7 @@
         <w:pStyle w:val="Textkrper"/>
       </w:pPr>
       <w:r>
-        <w:t xml:space="preserve">Experts modulate their performance of actions for teaching purposes, performing slower and exaggerated movements when demonstrating novel actions to novices. The present study asked whether such modulations are also used to teach techniques of artistic expression. One domain where subtle movement modulations are crucial for achieving artistic expression is music. We investigated how skilled pianists modulate their playing to demonstrate to students the techniques required for conveying piece-related musical expressions, compared to performing the piece without didactic intentions. Expressions in the piece concerned either articulation (i.e., legato and staccato) or dynamics (i.e., forte and piano). The pianists played either with the goal to perform the piece to an audience or with the goal to teach the respective techniques to novices. When intending to teach articulation, skilled pianists produced more exaggerated staccato. When intending to teach dynamics, they created a larger contrast between forte and piano at structurally important points. We found consistent results with a simple musical scale (Experiment 1) and a more naturalistic piece of music (Experiment 2). These findings suggest that action modulations are performed not only to attract learners’ attention but to highlight the most relevant aspects of the actions to be learnt.</w:t>
+        <w:t xml:space="preserve">Experts modulate their performance of actions for teaching purposes, performing slower and exaggerated movements when demonstrating novel actions to novices. The present study asked whether such modulations also occur during teaching performance of a music instrument, where subtle movement modulations are crucial for achieving artistic expression. While exaggerating performances of goal-directed actions outside of artistic contexts may be straightforward, it is an open question whether and how exaggeration for the purpose of teaching operates for actions that are expressive even when performed outside of a teaching context. Pianists were asked to demonstrate to students the techniques required for implementing notated expressions, compared to performing the piece without didactic intentions. Expressions in the piece concerned either articulation (i.e., legato and staccato) or dynamics (i.e., forte and piano). The pianists played either with the goal to perform the piece to an audience or with the goal to teach the respective techniques to novices. When intending to teach articulation, skilled pianists produced more exaggerated staccato. When intending to teach dynamics, they created a larger contrast between forte and piano. We found consistent results across a simple musical scale (Experiment 1) and a more naturalistic piece of music (Experiment 2). These findings show that teaching-specific action modulations generalize to expressive actions and suggest that action modulations serve to highlight the most relevant aspects of the actions to be learnt.</w:t>
       </w:r>
     </w:p>
     <w:p>
@@ -213,7 +213,7 @@
         <w:t xml:space="preserve"> </w:t>
       </w:r>
       <w:r>
-        <w:t xml:space="preserve">teaching, expertise, skill transmission, artistic expression, music</w:t>
+        <w:t xml:space="preserve">teaching, skill transmission, sensorimotor communication, artistic expression, music</w:t>
       </w:r>
     </w:p>
     <w:p>
@@ -350,39 +350,7 @@
         <w:pStyle w:val="Textkrper"/>
       </w:pPr>
       <w:r>
-        <w:t xml:space="preserve">Importantly, in some domains teaching requires not only demonstrating</w:t>
-      </w:r>
-      <w:r>
-        <w:t xml:space="preserve"> </w:t>
-      </w:r>
-      <w:r>
-        <w:rPr>
-          <w:iCs/>
-          <w:i/>
-        </w:rPr>
-        <w:t xml:space="preserve">what</w:t>
-      </w:r>
-      <w:r>
-        <w:t xml:space="preserve"> </w:t>
-      </w:r>
-      <w:r>
-        <w:t xml:space="preserve">to do, but</w:t>
-      </w:r>
-      <w:r>
-        <w:t xml:space="preserve"> </w:t>
-      </w:r>
-      <w:r>
-        <w:rPr>
-          <w:iCs/>
-          <w:i/>
-        </w:rPr>
-        <w:t xml:space="preserve">how</w:t>
-      </w:r>
-      <w:r>
-        <w:t xml:space="preserve"> </w:t>
-      </w:r>
-      <w:r>
-        <w:t xml:space="preserve">to perform actions. In artistic contexts, novices need to learn how exactly to perform actions by relying on specific techniques</w:t>
+        <w:t xml:space="preserve">Performing actions with exaggeration is straightforward for actions that are normally performed in the most efficient way possible</w:t>
       </w:r>
       <w:r>
         <w:rPr>
@@ -391,7 +359,7 @@
         <w:t xml:space="preserve">12</w:t>
       </w:r>
       <w:r>
-        <w:t xml:space="preserve">. For example, when playing a piece of music on the piano, it is not sufficient to press the keys in the correct order, but learners need to be able to implement expressive techniques</w:t>
+        <w:t xml:space="preserve">. However, how can particular aspects of actions be highlighted when the actions themselves are expressive even outside of a teaching context? This is the case in music performance, where pieces are played with expression. Expressivity is a vital component of performance and typically the main focus of music teaching</w:t>
       </w:r>
       <w:r>
         <w:rPr>
@@ -400,7 +368,16 @@
         <w:t xml:space="preserve">13</w:t>
       </w:r>
       <w:r>
-        <w:t xml:space="preserve">. This raises the question of whether and how experts modulate their actions during didactic demonstration in artistic contexts, where expressivity is an integral part of what learners need to acquire. Studying action modulations that serve the teaching of artistic techniques is also of broader theoretical importance: It can show whether action modulations can be used to selectively highlight subtle aspects of actions that define expert performance.</w:t>
+        <w:t xml:space="preserve">. Expressive skills are generally considered to be separate from technical skills, however, fine motor control is required to implement subtle sound modulations in expressive performance</w:t>
+      </w:r>
+      <w:r>
+        <w:rPr>
+          <w:vertAlign w:val="superscript"/>
+        </w:rPr>
+        <w:t xml:space="preserve">14</w:t>
+      </w:r>
+      <w:r>
+        <w:t xml:space="preserve">. In some music genres such as Western classical music, it is crucial to acquire the motor skills needed to perform a piece expressively. For example, pianists translate their own interpretations of music and convey their emotions by modulating specific parameters such as timing, smoothness and loudness of sound. This raises the question of whether and how musicians modulate their actions during didactic demonstration of expressive techniques.</w:t>
       </w:r>
     </w:p>
     <w:p>
@@ -408,7 +385,31 @@
         <w:pStyle w:val="Textkrper"/>
       </w:pPr>
       <w:r>
-        <w:t xml:space="preserve">In the present study, we employed musical expressive techniques as skills to be taught because multiple properties of the performance (e.g., timing, smoothness, loudness) can be modulated at the same time. Specific and subtle aspects of the performance may need to be highlighted to teach a respective technique. Pianists were asked to perform a piece to demonstrate to a learner how to implement the notated expressions (teaching condition) and to play the same piece for an audience (performing condition). Two basic expressive techniques in piano performance were used: articulation (legato and staccato) and dynamics (forte and piano). Articulation was assessed by key-overlap time between two consecutive notes. Positive key-overlap time indicates legato styles whereas negative key-overlap time indicates staccato styles. Dynamics was evaluated by key velocity of each key press. Higher key velocity means forte styles while lower key velocity means piano styles.</w:t>
+        <w:t xml:space="preserve">In naturalistic teaching settings, teachers have many possibilities for how to convey to a learner how to play a piece expressively. They may use verbal communication</w:t>
+      </w:r>
+      <w:r>
+        <w:rPr>
+          <w:vertAlign w:val="superscript"/>
+        </w:rPr>
+        <w:t xml:space="preserve">15, woody_2006</w:t>
+      </w:r>
+      <w:r>
+        <w:t xml:space="preserve"> </w:t>
+      </w:r>
+      <w:r>
+        <w:t xml:space="preserve">and non-verbal bodily cues</w:t>
+      </w:r>
+      <w:r>
+        <w:rPr>
+          <w:vertAlign w:val="superscript"/>
+        </w:rPr>
+        <w:t xml:space="preserve">16</w:t>
+      </w:r>
+      <w:r>
+        <w:t xml:space="preserve"> </w:t>
+      </w:r>
+      <w:r>
+        <w:t xml:space="preserve">as well as modulating the sounds that they are producing. In the present study, we focused entirely on the teaching of expressive techniques through sound in order to determine whether expert musicians would systematically exaggerate the actions necessary to implement a particular technique for musical expression. Pianists were asked to perform a piece to demonstrate to a learner how to implement the notated expressions (teaching condition) and to play the same piece for an audience (performing condition). Two basic expressive techniques in piano performance were used: articulation (legato and staccato) and dynamics (forte and piano). Articulation was assessed by key-overlap time between two consecutive notes. Positive key-overlap time indicates legato styles whereas negative key-overlap time indicates staccato styles. Dynamics was evaluated by key velocity of each key press. Higher key velocity means forte styles while lower key velocity means piano styles.</w:t>
       </w:r>
     </w:p>
     <w:p>
@@ -416,7 +417,7 @@
         <w:pStyle w:val="Textkrper"/>
       </w:pPr>
       <w:r>
-        <w:t xml:space="preserve">If experts rely on generic action modulations, it can be expected that they will play more slowly during didactic demonstration, regardless of the kind of expressive techniques to be taught. To the extent that experts use action modulations to support their teaching of specific expressive techniques, they should exaggerate legato (i.e., key-overlap time should be more positive) and staccato (i.e., key-overlap time should be more negative) when teaching articulation whereas they should exaggerate forte (i.e., key velocity should be higher) and piano (i.e., key velocity should be lower) when teaching dynamics. Furthermore, one could speculate that they might produce modulations specifically at structurally important points that best highlight the technique to be taught. Importantly, they should avoid modulating irrelevant properties of expression, e.g., the smoothness of sound while teaching dynamics.</w:t>
+        <w:t xml:space="preserve">If experts rely on generic action modulations, it can be expected that they will play more slowly during didactic demonstration, regardless of the kind of techniques to be taught. To the extent that experts use action modulations to support their teaching of specific techniques, they should exaggerate legato (i.e., key-overlap time should be more positive) and staccato (i.e., key-overlap time should be more negative) when teaching articulation whereas they should exaggerate forte (i.e., key velocity should be higher) and piano (i.e., key velocity should be lower) when teaching dynamics. Furthermore, one could speculate that they might produce modulations specifically at structurally important points that best highlight the technique to be taught. Importantly, they should avoid modulating irrelevant properties of expression, e.g., the smoothness of sound while teaching dynamics.</w:t>
       </w:r>
     </w:p>
     <w:p>
@@ -722,7 +723,7 @@
         <w:rPr>
           <w:vertAlign w:val="superscript"/>
         </w:rPr>
-        <w:t xml:space="preserve">14</w:t>
+        <w:t xml:space="preserve">17</w:t>
       </w:r>
       <w:r>
         <w:t xml:space="preserve">. A positive value indicates smooth legato styles due to overlap between the current and ensuing tone whereas a negative value indicates sharp staccato styles due to separation between the current and ensuing tone. Tone intensity is assessed by key velocity (KV) and measures the loudness of a musical note. A higher value indicates forte styles whereas a lower value indicates piano styles. The value of KV in MIDI varies between 0 (minimum) and 127 (maximum).</w:t>
@@ -3375,7 +3376,7 @@
         <w:rPr>
           <w:vertAlign w:val="superscript"/>
         </w:rPr>
-        <w:t xml:space="preserve">15</w:t>
+        <w:t xml:space="preserve">18</w:t>
       </w:r>
       <w:r>
         <w:t xml:space="preserve">. The chosen tempo was again cued by a leading metronome. To make sure that participants memorised the piece and had sufficient motor skills, we asked participants to perform the piece without looking at the original sheet music (</w:t>
@@ -5764,7 +5765,7 @@
         <w:rPr>
           <w:vertAlign w:val="superscript"/>
         </w:rPr>
-        <w:t xml:space="preserve">16</w:t>
+        <w:t xml:space="preserve">19</w:t>
       </w:r>
       <w:r>
         <w:t xml:space="preserve">. In the present study, experts focused on the teaching of expressions that were notated. However, expression also has other facets</w:t>
@@ -5773,7 +5774,7 @@
         <w:rPr>
           <w:vertAlign w:val="superscript"/>
         </w:rPr>
-        <w:t xml:space="preserve">13</w:t>
+        <w:t xml:space="preserve">20</w:t>
       </w:r>
       <w:r>
         <w:t xml:space="preserve"> </w:t>
@@ -5793,7 +5794,7 @@
         <w:rPr>
           <w:vertAlign w:val="superscript"/>
         </w:rPr>
-        <w:t xml:space="preserve">17</w:t>
+        <w:t xml:space="preserve">21</w:t>
       </w:r>
       <w:r>
         <w:t xml:space="preserve">, future studies are needed to investigate how experts dynamically adapt their performance to their students’ skill level and demonstrated abilities.</w:t>
@@ -5810,14 +5811,14 @@
         <w:rPr>
           <w:vertAlign w:val="superscript"/>
         </w:rPr>
-        <w:t xml:space="preserve">18</w:t>
+        <w:t xml:space="preserve">22</w:t>
       </w:r>
       <w:r>
         <w:t xml:space="preserve">, highlighting only those aspects they are intending to demonstrate. How learners benefit from the perceptual and motor cues that come with specific exaggerations, and whether understanding the teacher’s intentions explicitly adds to the learning success are important questions for future research.</w:t>
       </w:r>
     </w:p>
     <w:bookmarkEnd w:id="84"/>
-    <w:bookmarkStart w:id="120" w:name="references"/>
+    <w:bookmarkStart w:id="128" w:name="references"/>
     <w:p>
       <w:pPr>
         <w:pStyle w:val="berschrift1"/>
@@ -5826,7 +5827,7 @@
         <w:t xml:space="preserve">References</w:t>
       </w:r>
     </w:p>
-    <w:bookmarkStart w:id="119" w:name="refs"/>
+    <w:bookmarkStart w:id="127" w:name="refs"/>
     <w:bookmarkStart w:id="86" w:name="ref-thornton_2008"/>
     <w:p>
       <w:pPr>
@@ -6685,7 +6686,7 @@
       </w:r>
     </w:p>
     <w:bookmarkEnd w:id="105"/>
-    <w:bookmarkStart w:id="107" w:name="ref-sloboda_2000"/>
+    <w:bookmarkStart w:id="107" w:name="ref-pezzulo_2013"/>
     <w:p>
       <w:pPr>
         <w:pStyle w:val="Literaturverzeichnis"/>
@@ -6700,7 +6701,7 @@
         <w:t xml:space="preserve">	</w:t>
       </w:r>
       <w:r>
-        <w:t xml:space="preserve">Sloboda, J. A.</w:t>
+        <w:t xml:space="preserve">Pezzulo, G., Donnarumma, F. &amp; Dindo, H.</w:t>
       </w:r>
       <w:r>
         <w:t xml:space="preserve"> </w:t>
@@ -6710,7 +6711,85 @@
           <w:rPr>
             <w:rStyle w:val="Hyperlink"/>
           </w:rPr>
-          <w:t xml:space="preserve">Individual differences in music performance</w:t>
+          <w:t xml:space="preserve">Human</w:t>
+        </w:r>
+        <w:r>
+          <w:rPr>
+            <w:rStyle w:val="Hyperlink"/>
+          </w:rPr>
+          <w:t xml:space="preserve"> </w:t>
+        </w:r>
+        <w:r>
+          <w:rPr>
+            <w:rStyle w:val="Hyperlink"/>
+          </w:rPr>
+          <w:t xml:space="preserve">Sensorimotor Communication</w:t>
+        </w:r>
+        <w:r>
+          <w:rPr>
+            <w:rStyle w:val="Hyperlink"/>
+          </w:rPr>
+          <w:t xml:space="preserve">:</w:t>
+        </w:r>
+        <w:r>
+          <w:rPr>
+            <w:rStyle w:val="Hyperlink"/>
+          </w:rPr>
+          <w:t xml:space="preserve"> </w:t>
+        </w:r>
+        <w:r>
+          <w:rPr>
+            <w:rStyle w:val="Hyperlink"/>
+          </w:rPr>
+          <w:t xml:space="preserve">A Theory</w:t>
+        </w:r>
+        <w:r>
+          <w:rPr>
+            <w:rStyle w:val="Hyperlink"/>
+          </w:rPr>
+          <w:t xml:space="preserve"> </w:t>
+        </w:r>
+        <w:r>
+          <w:rPr>
+            <w:rStyle w:val="Hyperlink"/>
+          </w:rPr>
+          <w:t xml:space="preserve">of</w:t>
+        </w:r>
+        <w:r>
+          <w:rPr>
+            <w:rStyle w:val="Hyperlink"/>
+          </w:rPr>
+          <w:t xml:space="preserve"> </w:t>
+        </w:r>
+        <w:r>
+          <w:rPr>
+            <w:rStyle w:val="Hyperlink"/>
+          </w:rPr>
+          <w:t xml:space="preserve">Signaling</w:t>
+        </w:r>
+        <w:r>
+          <w:rPr>
+            <w:rStyle w:val="Hyperlink"/>
+          </w:rPr>
+          <w:t xml:space="preserve"> </w:t>
+        </w:r>
+        <w:r>
+          <w:rPr>
+            <w:rStyle w:val="Hyperlink"/>
+          </w:rPr>
+          <w:t xml:space="preserve">in</w:t>
+        </w:r>
+        <w:r>
+          <w:rPr>
+            <w:rStyle w:val="Hyperlink"/>
+          </w:rPr>
+          <w:t xml:space="preserve"> </w:t>
+        </w:r>
+        <w:r>
+          <w:rPr>
+            <w:rStyle w:val="Hyperlink"/>
+          </w:rPr>
+          <w:t xml:space="preserve">Online Social Interactions</w:t>
         </w:r>
       </w:hyperlink>
       <w:r>
@@ -6724,7 +6803,7 @@
           <w:iCs/>
           <w:i/>
         </w:rPr>
-        <w:t xml:space="preserve">Trends in Cognitive Sciences</w:t>
+        <w:t xml:space="preserve">PLOS ONE</w:t>
       </w:r>
       <w:r>
         <w:t xml:space="preserve"> </w:t>
@@ -6734,14 +6813,14 @@
           <w:bCs/>
           <w:b/>
         </w:rPr>
-        <w:t xml:space="preserve">4</w:t>
-      </w:r>
-      <w:r>
-        <w:t xml:space="preserve">, 397–403 (2000).</w:t>
+        <w:t xml:space="preserve">8</w:t>
+      </w:r>
+      <w:r>
+        <w:t xml:space="preserve">, e79876 (2013).</w:t>
       </w:r>
     </w:p>
     <w:bookmarkEnd w:id="107"/>
-    <w:bookmarkStart w:id="109" w:name="ref-juslin_2003"/>
+    <w:bookmarkStart w:id="109" w:name="ref-laukka_2004"/>
     <w:p>
       <w:pPr>
         <w:pStyle w:val="Literaturverzeichnis"/>
@@ -6756,7 +6835,7 @@
         <w:t xml:space="preserve">	</w:t>
       </w:r>
       <w:r>
-        <w:t xml:space="preserve">Juslin, P. N.</w:t>
+        <w:t xml:space="preserve">Laukka, P.</w:t>
       </w:r>
       <w:r>
         <w:t xml:space="preserve"> </w:t>
@@ -6766,103 +6845,7 @@
           <w:rPr>
             <w:rStyle w:val="Hyperlink"/>
           </w:rPr>
-          <w:t xml:space="preserve">Five</w:t>
-        </w:r>
-        <w:r>
-          <w:rPr>
-            <w:rStyle w:val="Hyperlink"/>
-          </w:rPr>
-          <w:t xml:space="preserve"> </w:t>
-        </w:r>
-        <w:r>
-          <w:rPr>
-            <w:rStyle w:val="Hyperlink"/>
-          </w:rPr>
-          <w:t xml:space="preserve">Facets</w:t>
-        </w:r>
-        <w:r>
-          <w:rPr>
-            <w:rStyle w:val="Hyperlink"/>
-          </w:rPr>
-          <w:t xml:space="preserve"> </w:t>
-        </w:r>
-        <w:r>
-          <w:rPr>
-            <w:rStyle w:val="Hyperlink"/>
-          </w:rPr>
-          <w:t xml:space="preserve">of</w:t>
-        </w:r>
-        <w:r>
-          <w:rPr>
-            <w:rStyle w:val="Hyperlink"/>
-          </w:rPr>
-          <w:t xml:space="preserve"> </w:t>
-        </w:r>
-        <w:r>
-          <w:rPr>
-            <w:rStyle w:val="Hyperlink"/>
-          </w:rPr>
-          <w:t xml:space="preserve">Musical Expression</w:t>
-        </w:r>
-        <w:r>
-          <w:rPr>
-            <w:rStyle w:val="Hyperlink"/>
-          </w:rPr>
-          <w:t xml:space="preserve">:</w:t>
-        </w:r>
-        <w:r>
-          <w:rPr>
-            <w:rStyle w:val="Hyperlink"/>
-          </w:rPr>
-          <w:t xml:space="preserve"> </w:t>
-        </w:r>
-        <w:r>
-          <w:rPr>
-            <w:rStyle w:val="Hyperlink"/>
-          </w:rPr>
-          <w:t xml:space="preserve">A Psychologist</w:t>
-        </w:r>
-        <w:r>
-          <w:rPr>
-            <w:rStyle w:val="Hyperlink"/>
-          </w:rPr>
-          <w:t xml:space="preserve">’s</w:t>
-        </w:r>
-        <w:r>
-          <w:rPr>
-            <w:rStyle w:val="Hyperlink"/>
-          </w:rPr>
-          <w:t xml:space="preserve"> </w:t>
-        </w:r>
-        <w:r>
-          <w:rPr>
-            <w:rStyle w:val="Hyperlink"/>
-          </w:rPr>
-          <w:t xml:space="preserve">Perspective</w:t>
-        </w:r>
-        <w:r>
-          <w:rPr>
-            <w:rStyle w:val="Hyperlink"/>
-          </w:rPr>
-          <w:t xml:space="preserve"> </w:t>
-        </w:r>
-        <w:r>
-          <w:rPr>
-            <w:rStyle w:val="Hyperlink"/>
-          </w:rPr>
-          <w:t xml:space="preserve">on</w:t>
-        </w:r>
-        <w:r>
-          <w:rPr>
-            <w:rStyle w:val="Hyperlink"/>
-          </w:rPr>
-          <w:t xml:space="preserve"> </w:t>
-        </w:r>
-        <w:r>
-          <w:rPr>
-            <w:rStyle w:val="Hyperlink"/>
-          </w:rPr>
-          <w:t xml:space="preserve">Music Performance</w:t>
+          <w:t xml:space="preserve">Instrumental music teachers’ views on expressivity: A report from music conservatoires</w:t>
         </w:r>
       </w:hyperlink>
       <w:r>
@@ -6876,7 +6859,7 @@
           <w:iCs/>
           <w:i/>
         </w:rPr>
-        <w:t xml:space="preserve">Psychology of Music</w:t>
+        <w:t xml:space="preserve">Music Education Research</w:t>
       </w:r>
       <w:r>
         <w:t xml:space="preserve"> </w:t>
@@ -6886,14 +6869,14 @@
           <w:bCs/>
           <w:b/>
         </w:rPr>
-        <w:t xml:space="preserve">31</w:t>
-      </w:r>
-      <w:r>
-        <w:t xml:space="preserve">, 273–302 (2003).</w:t>
+        <w:t xml:space="preserve">6</w:t>
+      </w:r>
+      <w:r>
+        <w:t xml:space="preserve">, 45–56 (2004).</w:t>
       </w:r>
     </w:p>
     <w:bookmarkEnd w:id="109"/>
-    <w:bookmarkStart w:id="111" w:name="ref-bresin_2000"/>
+    <w:bookmarkStart w:id="111" w:name="ref-sloboda_2000"/>
     <w:p>
       <w:pPr>
         <w:pStyle w:val="Literaturverzeichnis"/>
@@ -6908,7 +6891,7 @@
         <w:t xml:space="preserve">	</w:t>
       </w:r>
       <w:r>
-        <w:t xml:space="preserve">Bresin, R. &amp; Battel, G. U.</w:t>
+        <w:t xml:space="preserve">Sloboda, J. A.</w:t>
       </w:r>
       <w:r>
         <w:t xml:space="preserve"> </w:t>
@@ -6918,247 +6901,7 @@
           <w:rPr>
             <w:rStyle w:val="Hyperlink"/>
           </w:rPr>
-          <w:t xml:space="preserve">Articulation</w:t>
-        </w:r>
-        <w:r>
-          <w:rPr>
-            <w:rStyle w:val="Hyperlink"/>
-          </w:rPr>
-          <w:t xml:space="preserve"> </w:t>
-        </w:r>
-        <w:r>
-          <w:rPr>
-            <w:rStyle w:val="Hyperlink"/>
-          </w:rPr>
-          <w:t xml:space="preserve">Strategies</w:t>
-        </w:r>
-        <w:r>
-          <w:rPr>
-            <w:rStyle w:val="Hyperlink"/>
-          </w:rPr>
-          <w:t xml:space="preserve"> </w:t>
-        </w:r>
-        <w:r>
-          <w:rPr>
-            <w:rStyle w:val="Hyperlink"/>
-          </w:rPr>
-          <w:t xml:space="preserve">in</w:t>
-        </w:r>
-        <w:r>
-          <w:rPr>
-            <w:rStyle w:val="Hyperlink"/>
-          </w:rPr>
-          <w:t xml:space="preserve"> </w:t>
-        </w:r>
-        <w:r>
-          <w:rPr>
-            <w:rStyle w:val="Hyperlink"/>
-          </w:rPr>
-          <w:t xml:space="preserve">Expressive Piano Performance Analysis</w:t>
-        </w:r>
-        <w:r>
-          <w:rPr>
-            <w:rStyle w:val="Hyperlink"/>
-          </w:rPr>
-          <w:t xml:space="preserve"> </w:t>
-        </w:r>
-        <w:r>
-          <w:rPr>
-            <w:rStyle w:val="Hyperlink"/>
-          </w:rPr>
-          <w:t xml:space="preserve">of</w:t>
-        </w:r>
-        <w:r>
-          <w:rPr>
-            <w:rStyle w:val="Hyperlink"/>
-          </w:rPr>
-          <w:t xml:space="preserve"> </w:t>
-        </w:r>
-        <w:r>
-          <w:rPr>
-            <w:rStyle w:val="Hyperlink"/>
-          </w:rPr>
-          <w:t xml:space="preserve">Legato</w:t>
-        </w:r>
-        <w:r>
-          <w:rPr>
-            <w:rStyle w:val="Hyperlink"/>
-          </w:rPr>
-          <w:t xml:space="preserve">,</w:t>
-        </w:r>
-        <w:r>
-          <w:rPr>
-            <w:rStyle w:val="Hyperlink"/>
-          </w:rPr>
-          <w:t xml:space="preserve"> </w:t>
-        </w:r>
-        <w:r>
-          <w:rPr>
-            <w:rStyle w:val="Hyperlink"/>
-          </w:rPr>
-          <w:t xml:space="preserve">Staccato</w:t>
-        </w:r>
-        <w:r>
-          <w:rPr>
-            <w:rStyle w:val="Hyperlink"/>
-          </w:rPr>
-          <w:t xml:space="preserve">, and</w:t>
-        </w:r>
-        <w:r>
-          <w:rPr>
-            <w:rStyle w:val="Hyperlink"/>
-          </w:rPr>
-          <w:t xml:space="preserve"> </w:t>
-        </w:r>
-        <w:r>
-          <w:rPr>
-            <w:rStyle w:val="Hyperlink"/>
-          </w:rPr>
-          <w:t xml:space="preserve">Repeated Notes</w:t>
-        </w:r>
-        <w:r>
-          <w:rPr>
-            <w:rStyle w:val="Hyperlink"/>
-          </w:rPr>
-          <w:t xml:space="preserve"> </w:t>
-        </w:r>
-        <w:r>
-          <w:rPr>
-            <w:rStyle w:val="Hyperlink"/>
-          </w:rPr>
-          <w:t xml:space="preserve">in</w:t>
-        </w:r>
-        <w:r>
-          <w:rPr>
-            <w:rStyle w:val="Hyperlink"/>
-          </w:rPr>
-          <w:t xml:space="preserve"> </w:t>
-        </w:r>
-        <w:r>
-          <w:rPr>
-            <w:rStyle w:val="Hyperlink"/>
-          </w:rPr>
-          <w:t xml:space="preserve">Performances</w:t>
-        </w:r>
-        <w:r>
-          <w:rPr>
-            <w:rStyle w:val="Hyperlink"/>
-          </w:rPr>
-          <w:t xml:space="preserve"> </w:t>
-        </w:r>
-        <w:r>
-          <w:rPr>
-            <w:rStyle w:val="Hyperlink"/>
-          </w:rPr>
-          <w:t xml:space="preserve">of the</w:t>
-        </w:r>
-        <w:r>
-          <w:rPr>
-            <w:rStyle w:val="Hyperlink"/>
-          </w:rPr>
-          <w:t xml:space="preserve"> </w:t>
-        </w:r>
-        <w:r>
-          <w:rPr>
-            <w:rStyle w:val="Hyperlink"/>
-          </w:rPr>
-          <w:t xml:space="preserve">Andante Movement</w:t>
-        </w:r>
-        <w:r>
-          <w:rPr>
-            <w:rStyle w:val="Hyperlink"/>
-          </w:rPr>
-          <w:t xml:space="preserve"> </w:t>
-        </w:r>
-        <w:r>
-          <w:rPr>
-            <w:rStyle w:val="Hyperlink"/>
-          </w:rPr>
-          <w:t xml:space="preserve">of</w:t>
-        </w:r>
-        <w:r>
-          <w:rPr>
-            <w:rStyle w:val="Hyperlink"/>
-          </w:rPr>
-          <w:t xml:space="preserve"> </w:t>
-        </w:r>
-        <w:r>
-          <w:rPr>
-            <w:rStyle w:val="Hyperlink"/>
-          </w:rPr>
-          <w:t xml:space="preserve">Mozart</w:t>
-        </w:r>
-        <w:r>
-          <w:rPr>
-            <w:rStyle w:val="Hyperlink"/>
-          </w:rPr>
-          <w:t xml:space="preserve">’s</w:t>
-        </w:r>
-        <w:r>
-          <w:rPr>
-            <w:rStyle w:val="Hyperlink"/>
-          </w:rPr>
-          <w:t xml:space="preserve"> </w:t>
-        </w:r>
-        <w:r>
-          <w:rPr>
-            <w:rStyle w:val="Hyperlink"/>
-          </w:rPr>
-          <w:t xml:space="preserve">Sonata</w:t>
-        </w:r>
-        <w:r>
-          <w:rPr>
-            <w:rStyle w:val="Hyperlink"/>
-          </w:rPr>
-          <w:t xml:space="preserve"> </w:t>
-        </w:r>
-        <w:r>
-          <w:rPr>
-            <w:rStyle w:val="Hyperlink"/>
-          </w:rPr>
-          <w:t xml:space="preserve">in</w:t>
-        </w:r>
-        <w:r>
-          <w:rPr>
-            <w:rStyle w:val="Hyperlink"/>
-          </w:rPr>
-          <w:t xml:space="preserve"> </w:t>
-        </w:r>
-        <w:r>
-          <w:rPr>
-            <w:rStyle w:val="Hyperlink"/>
-          </w:rPr>
-          <w:t xml:space="preserve">G Major</w:t>
-        </w:r>
-        <w:r>
-          <w:rPr>
-            <w:rStyle w:val="Hyperlink"/>
-          </w:rPr>
-          <w:t xml:space="preserve"> </w:t>
-        </w:r>
-        <w:r>
-          <w:rPr>
-            <w:rStyle w:val="Hyperlink"/>
-          </w:rPr>
-          <w:t xml:space="preserve">(</w:t>
-        </w:r>
-        <w:r>
-          <w:rPr>
-            <w:rStyle w:val="Hyperlink"/>
-          </w:rPr>
-          <w:t xml:space="preserve">K</w:t>
-        </w:r>
-        <w:r>
-          <w:rPr>
-            <w:rStyle w:val="Hyperlink"/>
-          </w:rPr>
-          <w:t xml:space="preserve"> </w:t>
-        </w:r>
-        <w:r>
-          <w:rPr>
-            <w:rStyle w:val="Hyperlink"/>
-          </w:rPr>
-          <w:t xml:space="preserve">545)</w:t>
+          <w:t xml:space="preserve">Individual differences in music performance</w:t>
         </w:r>
       </w:hyperlink>
       <w:r>
@@ -7172,7 +6915,7 @@
           <w:iCs/>
           <w:i/>
         </w:rPr>
-        <w:t xml:space="preserve">Journal of New Music Research</w:t>
+        <w:t xml:space="preserve">Trends in Cognitive Sciences</w:t>
       </w:r>
       <w:r>
         <w:t xml:space="preserve"> </w:t>
@@ -7182,14 +6925,14 @@
           <w:bCs/>
           <w:b/>
         </w:rPr>
-        <w:t xml:space="preserve">29</w:t>
-      </w:r>
-      <w:r>
-        <w:t xml:space="preserve">, 211–224 (2000).</w:t>
+        <w:t xml:space="preserve">4</w:t>
+      </w:r>
+      <w:r>
+        <w:t xml:space="preserve">, 397–403 (2000).</w:t>
       </w:r>
     </w:p>
     <w:bookmarkEnd w:id="111"/>
-    <w:bookmarkStart w:id="113" w:name="ref-zamm_2018"/>
+    <w:bookmarkStart w:id="113" w:name="ref-woody_2000"/>
     <w:p>
       <w:pPr>
         <w:pStyle w:val="Literaturverzeichnis"/>
@@ -7204,7 +6947,7 @@
         <w:t xml:space="preserve">	</w:t>
       </w:r>
       <w:r>
-        <w:t xml:space="preserve">Zamm, A., Wang, Y. &amp; Palmer, C.</w:t>
+        <w:t xml:space="preserve">Woody, R. H.</w:t>
       </w:r>
       <w:r>
         <w:t xml:space="preserve"> </w:t>
@@ -7214,7 +6957,7 @@
           <w:rPr>
             <w:rStyle w:val="Hyperlink"/>
           </w:rPr>
-          <w:t xml:space="preserve">Musicians’</w:t>
+          <w:t xml:space="preserve">Learning</w:t>
         </w:r>
         <w:r>
           <w:rPr>
@@ -7226,7 +6969,7 @@
           <w:rPr>
             <w:rStyle w:val="Hyperlink"/>
           </w:rPr>
-          <w:t xml:space="preserve">Natural Frequencies</w:t>
+          <w:t xml:space="preserve">Expressivity</w:t>
         </w:r>
         <w:r>
           <w:rPr>
@@ -7238,7 +6981,7 @@
           <w:rPr>
             <w:rStyle w:val="Hyperlink"/>
           </w:rPr>
-          <w:t xml:space="preserve">of</w:t>
+          <w:t xml:space="preserve">in</w:t>
         </w:r>
         <w:r>
           <w:rPr>
@@ -7250,7 +6993,25 @@
           <w:rPr>
             <w:rStyle w:val="Hyperlink"/>
           </w:rPr>
-          <w:t xml:space="preserve">Performance Display Optimal Temporal Stability</w:t>
+          <w:t xml:space="preserve">Music Performance</w:t>
+        </w:r>
+        <w:r>
+          <w:rPr>
+            <w:rStyle w:val="Hyperlink"/>
+          </w:rPr>
+          <w:t xml:space="preserve">:</w:t>
+        </w:r>
+        <w:r>
+          <w:rPr>
+            <w:rStyle w:val="Hyperlink"/>
+          </w:rPr>
+          <w:t xml:space="preserve"> </w:t>
+        </w:r>
+        <w:r>
+          <w:rPr>
+            <w:rStyle w:val="Hyperlink"/>
+          </w:rPr>
+          <w:t xml:space="preserve">An Exploratory Study</w:t>
         </w:r>
       </w:hyperlink>
       <w:r>
@@ -7264,7 +7025,7 @@
           <w:iCs/>
           <w:i/>
         </w:rPr>
-        <w:t xml:space="preserve">J Biol Rhythms</w:t>
+        <w:t xml:space="preserve">Research Studies in Music Education</w:t>
       </w:r>
       <w:r>
         <w:t xml:space="preserve"> </w:t>
@@ -7274,14 +7035,14 @@
           <w:bCs/>
           <w:b/>
         </w:rPr>
-        <w:t xml:space="preserve">33</w:t>
-      </w:r>
-      <w:r>
-        <w:t xml:space="preserve">, 432–440 (2018).</w:t>
+        <w:t xml:space="preserve">14</w:t>
+      </w:r>
+      <w:r>
+        <w:t xml:space="preserve">, 14–23 (2000).</w:t>
       </w:r>
     </w:p>
     <w:bookmarkEnd w:id="113"/>
-    <w:bookmarkStart w:id="115" w:name="ref-lindstrom_2003"/>
+    <w:bookmarkStart w:id="115" w:name="ref-simones_2015"/>
     <w:p>
       <w:pPr>
         <w:pStyle w:val="Literaturverzeichnis"/>
@@ -7296,7 +7057,7 @@
         <w:t xml:space="preserve">	</w:t>
       </w:r>
       <w:r>
-        <w:t xml:space="preserve">Lindström, E., Juslin, P. N., Bresin, R. &amp; Williamon, A.</w:t>
+        <w:t xml:space="preserve">Simones, L., Schroeder, F. &amp; Rodger, M.</w:t>
       </w:r>
       <w:r>
         <w:t xml:space="preserve"> </w:t>
@@ -7306,13 +7067,7 @@
           <w:rPr>
             <w:rStyle w:val="Hyperlink"/>
           </w:rPr>
-          <w:t xml:space="preserve">‘</w:t>
-        </w:r>
-        <w:r>
-          <w:rPr>
-            <w:rStyle w:val="Hyperlink"/>
-          </w:rPr>
-          <w:t xml:space="preserve">Expressivity</w:t>
+          <w:t xml:space="preserve">Categorizations of physical gesture in piano teaching:</w:t>
         </w:r>
         <w:r>
           <w:rPr>
@@ -7324,13 +7079,7 @@
           <w:rPr>
             <w:rStyle w:val="Hyperlink"/>
           </w:rPr>
-          <w:t xml:space="preserve">comes from within your soul’</w:t>
-        </w:r>
-        <w:r>
-          <w:rPr>
-            <w:rStyle w:val="Hyperlink"/>
-          </w:rPr>
-          <w:t xml:space="preserve">:</w:t>
+          <w:t xml:space="preserve">A</w:t>
         </w:r>
         <w:r>
           <w:rPr>
@@ -7342,19 +7091,7 @@
           <w:rPr>
             <w:rStyle w:val="Hyperlink"/>
           </w:rPr>
-          <w:t xml:space="preserve">A</w:t>
-        </w:r>
-        <w:r>
-          <w:rPr>
-            <w:rStyle w:val="Hyperlink"/>
-          </w:rPr>
-          <w:t xml:space="preserve"> </w:t>
-        </w:r>
-        <w:r>
-          <w:rPr>
-            <w:rStyle w:val="Hyperlink"/>
-          </w:rPr>
-          <w:t xml:space="preserve">questionnaire study of music students’ perspectives on expressivity</w:t>
+          <w:t xml:space="preserve">preliminary enquiry</w:t>
         </w:r>
       </w:hyperlink>
       <w:r>
@@ -7368,7 +7105,7 @@
           <w:iCs/>
           <w:i/>
         </w:rPr>
-        <w:t xml:space="preserve">Research Studies in Music Education</w:t>
+        <w:t xml:space="preserve">Psychology of Music</w:t>
       </w:r>
       <w:r>
         <w:t xml:space="preserve"> </w:t>
@@ -7378,14 +7115,14 @@
           <w:bCs/>
           <w:b/>
         </w:rPr>
-        <w:t xml:space="preserve">20</w:t>
-      </w:r>
-      <w:r>
-        <w:t xml:space="preserve">, 23–47 (2003).</w:t>
+        <w:t xml:space="preserve">43</w:t>
+      </w:r>
+      <w:r>
+        <w:t xml:space="preserve">, 103–121 (2015).</w:t>
       </w:r>
     </w:p>
     <w:bookmarkEnd w:id="115"/>
-    <w:bookmarkStart w:id="117" w:name="ref-okazaki_2019"/>
+    <w:bookmarkStart w:id="117" w:name="ref-bresin_2000"/>
     <w:p>
       <w:pPr>
         <w:pStyle w:val="Literaturverzeichnis"/>
@@ -7400,7 +7137,7 @@
         <w:t xml:space="preserve">	</w:t>
       </w:r>
       <w:r>
-        <w:t xml:space="preserve">Okazaki, S., Muraoka, Y. &amp; Osu, R.</w:t>
+        <w:t xml:space="preserve">Bresin, R. &amp; Battel, G. U.</w:t>
       </w:r>
       <w:r>
         <w:t xml:space="preserve"> </w:t>
@@ -7410,7 +7147,247 @@
           <w:rPr>
             <w:rStyle w:val="Hyperlink"/>
           </w:rPr>
-          <w:t xml:space="preserve">Teacher-learner interaction quantifies scaffolding behaviour in imitation learning</w:t>
+          <w:t xml:space="preserve">Articulation</w:t>
+        </w:r>
+        <w:r>
+          <w:rPr>
+            <w:rStyle w:val="Hyperlink"/>
+          </w:rPr>
+          <w:t xml:space="preserve"> </w:t>
+        </w:r>
+        <w:r>
+          <w:rPr>
+            <w:rStyle w:val="Hyperlink"/>
+          </w:rPr>
+          <w:t xml:space="preserve">Strategies</w:t>
+        </w:r>
+        <w:r>
+          <w:rPr>
+            <w:rStyle w:val="Hyperlink"/>
+          </w:rPr>
+          <w:t xml:space="preserve"> </w:t>
+        </w:r>
+        <w:r>
+          <w:rPr>
+            <w:rStyle w:val="Hyperlink"/>
+          </w:rPr>
+          <w:t xml:space="preserve">in</w:t>
+        </w:r>
+        <w:r>
+          <w:rPr>
+            <w:rStyle w:val="Hyperlink"/>
+          </w:rPr>
+          <w:t xml:space="preserve"> </w:t>
+        </w:r>
+        <w:r>
+          <w:rPr>
+            <w:rStyle w:val="Hyperlink"/>
+          </w:rPr>
+          <w:t xml:space="preserve">Expressive Piano Performance Analysis</w:t>
+        </w:r>
+        <w:r>
+          <w:rPr>
+            <w:rStyle w:val="Hyperlink"/>
+          </w:rPr>
+          <w:t xml:space="preserve"> </w:t>
+        </w:r>
+        <w:r>
+          <w:rPr>
+            <w:rStyle w:val="Hyperlink"/>
+          </w:rPr>
+          <w:t xml:space="preserve">of</w:t>
+        </w:r>
+        <w:r>
+          <w:rPr>
+            <w:rStyle w:val="Hyperlink"/>
+          </w:rPr>
+          <w:t xml:space="preserve"> </w:t>
+        </w:r>
+        <w:r>
+          <w:rPr>
+            <w:rStyle w:val="Hyperlink"/>
+          </w:rPr>
+          <w:t xml:space="preserve">Legato</w:t>
+        </w:r>
+        <w:r>
+          <w:rPr>
+            <w:rStyle w:val="Hyperlink"/>
+          </w:rPr>
+          <w:t xml:space="preserve">,</w:t>
+        </w:r>
+        <w:r>
+          <w:rPr>
+            <w:rStyle w:val="Hyperlink"/>
+          </w:rPr>
+          <w:t xml:space="preserve"> </w:t>
+        </w:r>
+        <w:r>
+          <w:rPr>
+            <w:rStyle w:val="Hyperlink"/>
+          </w:rPr>
+          <w:t xml:space="preserve">Staccato</w:t>
+        </w:r>
+        <w:r>
+          <w:rPr>
+            <w:rStyle w:val="Hyperlink"/>
+          </w:rPr>
+          <w:t xml:space="preserve">, and</w:t>
+        </w:r>
+        <w:r>
+          <w:rPr>
+            <w:rStyle w:val="Hyperlink"/>
+          </w:rPr>
+          <w:t xml:space="preserve"> </w:t>
+        </w:r>
+        <w:r>
+          <w:rPr>
+            <w:rStyle w:val="Hyperlink"/>
+          </w:rPr>
+          <w:t xml:space="preserve">Repeated Notes</w:t>
+        </w:r>
+        <w:r>
+          <w:rPr>
+            <w:rStyle w:val="Hyperlink"/>
+          </w:rPr>
+          <w:t xml:space="preserve"> </w:t>
+        </w:r>
+        <w:r>
+          <w:rPr>
+            <w:rStyle w:val="Hyperlink"/>
+          </w:rPr>
+          <w:t xml:space="preserve">in</w:t>
+        </w:r>
+        <w:r>
+          <w:rPr>
+            <w:rStyle w:val="Hyperlink"/>
+          </w:rPr>
+          <w:t xml:space="preserve"> </w:t>
+        </w:r>
+        <w:r>
+          <w:rPr>
+            <w:rStyle w:val="Hyperlink"/>
+          </w:rPr>
+          <w:t xml:space="preserve">Performances</w:t>
+        </w:r>
+        <w:r>
+          <w:rPr>
+            <w:rStyle w:val="Hyperlink"/>
+          </w:rPr>
+          <w:t xml:space="preserve"> </w:t>
+        </w:r>
+        <w:r>
+          <w:rPr>
+            <w:rStyle w:val="Hyperlink"/>
+          </w:rPr>
+          <w:t xml:space="preserve">of the</w:t>
+        </w:r>
+        <w:r>
+          <w:rPr>
+            <w:rStyle w:val="Hyperlink"/>
+          </w:rPr>
+          <w:t xml:space="preserve"> </w:t>
+        </w:r>
+        <w:r>
+          <w:rPr>
+            <w:rStyle w:val="Hyperlink"/>
+          </w:rPr>
+          <w:t xml:space="preserve">Andante Movement</w:t>
+        </w:r>
+        <w:r>
+          <w:rPr>
+            <w:rStyle w:val="Hyperlink"/>
+          </w:rPr>
+          <w:t xml:space="preserve"> </w:t>
+        </w:r>
+        <w:r>
+          <w:rPr>
+            <w:rStyle w:val="Hyperlink"/>
+          </w:rPr>
+          <w:t xml:space="preserve">of</w:t>
+        </w:r>
+        <w:r>
+          <w:rPr>
+            <w:rStyle w:val="Hyperlink"/>
+          </w:rPr>
+          <w:t xml:space="preserve"> </w:t>
+        </w:r>
+        <w:r>
+          <w:rPr>
+            <w:rStyle w:val="Hyperlink"/>
+          </w:rPr>
+          <w:t xml:space="preserve">Mozart</w:t>
+        </w:r>
+        <w:r>
+          <w:rPr>
+            <w:rStyle w:val="Hyperlink"/>
+          </w:rPr>
+          <w:t xml:space="preserve">’s</w:t>
+        </w:r>
+        <w:r>
+          <w:rPr>
+            <w:rStyle w:val="Hyperlink"/>
+          </w:rPr>
+          <w:t xml:space="preserve"> </w:t>
+        </w:r>
+        <w:r>
+          <w:rPr>
+            <w:rStyle w:val="Hyperlink"/>
+          </w:rPr>
+          <w:t xml:space="preserve">Sonata</w:t>
+        </w:r>
+        <w:r>
+          <w:rPr>
+            <w:rStyle w:val="Hyperlink"/>
+          </w:rPr>
+          <w:t xml:space="preserve"> </w:t>
+        </w:r>
+        <w:r>
+          <w:rPr>
+            <w:rStyle w:val="Hyperlink"/>
+          </w:rPr>
+          <w:t xml:space="preserve">in</w:t>
+        </w:r>
+        <w:r>
+          <w:rPr>
+            <w:rStyle w:val="Hyperlink"/>
+          </w:rPr>
+          <w:t xml:space="preserve"> </w:t>
+        </w:r>
+        <w:r>
+          <w:rPr>
+            <w:rStyle w:val="Hyperlink"/>
+          </w:rPr>
+          <w:t xml:space="preserve">G Major</w:t>
+        </w:r>
+        <w:r>
+          <w:rPr>
+            <w:rStyle w:val="Hyperlink"/>
+          </w:rPr>
+          <w:t xml:space="preserve"> </w:t>
+        </w:r>
+        <w:r>
+          <w:rPr>
+            <w:rStyle w:val="Hyperlink"/>
+          </w:rPr>
+          <w:t xml:space="preserve">(</w:t>
+        </w:r>
+        <w:r>
+          <w:rPr>
+            <w:rStyle w:val="Hyperlink"/>
+          </w:rPr>
+          <w:t xml:space="preserve">K</w:t>
+        </w:r>
+        <w:r>
+          <w:rPr>
+            <w:rStyle w:val="Hyperlink"/>
+          </w:rPr>
+          <w:t xml:space="preserve"> </w:t>
+        </w:r>
+        <w:r>
+          <w:rPr>
+            <w:rStyle w:val="Hyperlink"/>
+          </w:rPr>
+          <w:t xml:space="preserve">545)</w:t>
         </w:r>
       </w:hyperlink>
       <w:r>
@@ -7424,7 +7401,7 @@
           <w:iCs/>
           <w:i/>
         </w:rPr>
-        <w:t xml:space="preserve">Sci Rep</w:t>
+        <w:t xml:space="preserve">Journal of New Music Research</w:t>
       </w:r>
       <w:r>
         <w:t xml:space="preserve"> </w:t>
@@ -7434,20 +7411,424 @@
           <w:bCs/>
           <w:b/>
         </w:rPr>
+        <w:t xml:space="preserve">29</w:t>
+      </w:r>
+      <w:r>
+        <w:t xml:space="preserve">, 211–224 (2000).</w:t>
+      </w:r>
+    </w:p>
+    <w:bookmarkEnd w:id="117"/>
+    <w:bookmarkStart w:id="119" w:name="ref-zamm_2018"/>
+    <w:p>
+      <w:pPr>
+        <w:pStyle w:val="Literaturverzeichnis"/>
+      </w:pPr>
+      <w:r>
+        <w:t xml:space="preserve">18.</w:t>
+      </w:r>
+      <w:r>
+        <w:t xml:space="preserve"> </w:t>
+      </w:r>
+      <w:r>
+        <w:t xml:space="preserve">	</w:t>
+      </w:r>
+      <w:r>
+        <w:t xml:space="preserve">Zamm, A., Wang, Y. &amp; Palmer, C.</w:t>
+      </w:r>
+      <w:r>
+        <w:t xml:space="preserve"> </w:t>
+      </w:r>
+      <w:hyperlink r:id="rId118">
+        <w:r>
+          <w:rPr>
+            <w:rStyle w:val="Hyperlink"/>
+          </w:rPr>
+          <w:t xml:space="preserve">Musicians’</w:t>
+        </w:r>
+        <w:r>
+          <w:rPr>
+            <w:rStyle w:val="Hyperlink"/>
+          </w:rPr>
+          <w:t xml:space="preserve"> </w:t>
+        </w:r>
+        <w:r>
+          <w:rPr>
+            <w:rStyle w:val="Hyperlink"/>
+          </w:rPr>
+          <w:t xml:space="preserve">Natural Frequencies</w:t>
+        </w:r>
+        <w:r>
+          <w:rPr>
+            <w:rStyle w:val="Hyperlink"/>
+          </w:rPr>
+          <w:t xml:space="preserve"> </w:t>
+        </w:r>
+        <w:r>
+          <w:rPr>
+            <w:rStyle w:val="Hyperlink"/>
+          </w:rPr>
+          <w:t xml:space="preserve">of</w:t>
+        </w:r>
+        <w:r>
+          <w:rPr>
+            <w:rStyle w:val="Hyperlink"/>
+          </w:rPr>
+          <w:t xml:space="preserve"> </w:t>
+        </w:r>
+        <w:r>
+          <w:rPr>
+            <w:rStyle w:val="Hyperlink"/>
+          </w:rPr>
+          <w:t xml:space="preserve">Performance Display Optimal Temporal Stability</w:t>
+        </w:r>
+      </w:hyperlink>
+      <w:r>
+        <w:t xml:space="preserve">.</w:t>
+      </w:r>
+      <w:r>
+        <w:t xml:space="preserve"> </w:t>
+      </w:r>
+      <w:r>
+        <w:rPr>
+          <w:iCs/>
+          <w:i/>
+        </w:rPr>
+        <w:t xml:space="preserve">J Biol Rhythms</w:t>
+      </w:r>
+      <w:r>
+        <w:t xml:space="preserve"> </w:t>
+      </w:r>
+      <w:r>
+        <w:rPr>
+          <w:bCs/>
+          <w:b/>
+        </w:rPr>
+        <w:t xml:space="preserve">33</w:t>
+      </w:r>
+      <w:r>
+        <w:t xml:space="preserve">, 432–440 (2018).</w:t>
+      </w:r>
+    </w:p>
+    <w:bookmarkEnd w:id="119"/>
+    <w:bookmarkStart w:id="121" w:name="ref-lindstrom_2003"/>
+    <w:p>
+      <w:pPr>
+        <w:pStyle w:val="Literaturverzeichnis"/>
+      </w:pPr>
+      <w:r>
+        <w:t xml:space="preserve">19.</w:t>
+      </w:r>
+      <w:r>
+        <w:t xml:space="preserve"> </w:t>
+      </w:r>
+      <w:r>
+        <w:t xml:space="preserve">	</w:t>
+      </w:r>
+      <w:r>
+        <w:t xml:space="preserve">Lindström, E., Juslin, P. N., Bresin, R. &amp; Williamon, A.</w:t>
+      </w:r>
+      <w:r>
+        <w:t xml:space="preserve"> </w:t>
+      </w:r>
+      <w:hyperlink r:id="rId120">
+        <w:r>
+          <w:rPr>
+            <w:rStyle w:val="Hyperlink"/>
+          </w:rPr>
+          <w:t xml:space="preserve">‘</w:t>
+        </w:r>
+        <w:r>
+          <w:rPr>
+            <w:rStyle w:val="Hyperlink"/>
+          </w:rPr>
+          <w:t xml:space="preserve">Expressivity</w:t>
+        </w:r>
+        <w:r>
+          <w:rPr>
+            <w:rStyle w:val="Hyperlink"/>
+          </w:rPr>
+          <w:t xml:space="preserve"> </w:t>
+        </w:r>
+        <w:r>
+          <w:rPr>
+            <w:rStyle w:val="Hyperlink"/>
+          </w:rPr>
+          <w:t xml:space="preserve">comes from within your soul’</w:t>
+        </w:r>
+        <w:r>
+          <w:rPr>
+            <w:rStyle w:val="Hyperlink"/>
+          </w:rPr>
+          <w:t xml:space="preserve">:</w:t>
+        </w:r>
+        <w:r>
+          <w:rPr>
+            <w:rStyle w:val="Hyperlink"/>
+          </w:rPr>
+          <w:t xml:space="preserve"> </w:t>
+        </w:r>
+        <w:r>
+          <w:rPr>
+            <w:rStyle w:val="Hyperlink"/>
+          </w:rPr>
+          <w:t xml:space="preserve">A</w:t>
+        </w:r>
+        <w:r>
+          <w:rPr>
+            <w:rStyle w:val="Hyperlink"/>
+          </w:rPr>
+          <w:t xml:space="preserve"> </w:t>
+        </w:r>
+        <w:r>
+          <w:rPr>
+            <w:rStyle w:val="Hyperlink"/>
+          </w:rPr>
+          <w:t xml:space="preserve">questionnaire study of music students’ perspectives on expressivity</w:t>
+        </w:r>
+      </w:hyperlink>
+      <w:r>
+        <w:t xml:space="preserve">.</w:t>
+      </w:r>
+      <w:r>
+        <w:t xml:space="preserve"> </w:t>
+      </w:r>
+      <w:r>
+        <w:rPr>
+          <w:iCs/>
+          <w:i/>
+        </w:rPr>
+        <w:t xml:space="preserve">Research Studies in Music Education</w:t>
+      </w:r>
+      <w:r>
+        <w:t xml:space="preserve"> </w:t>
+      </w:r>
+      <w:r>
+        <w:rPr>
+          <w:bCs/>
+          <w:b/>
+        </w:rPr>
+        <w:t xml:space="preserve">20</w:t>
+      </w:r>
+      <w:r>
+        <w:t xml:space="preserve">, 23–47 (2003).</w:t>
+      </w:r>
+    </w:p>
+    <w:bookmarkEnd w:id="121"/>
+    <w:bookmarkStart w:id="123" w:name="ref-juslin_2003"/>
+    <w:p>
+      <w:pPr>
+        <w:pStyle w:val="Literaturverzeichnis"/>
+      </w:pPr>
+      <w:r>
+        <w:t xml:space="preserve">20.</w:t>
+      </w:r>
+      <w:r>
+        <w:t xml:space="preserve"> </w:t>
+      </w:r>
+      <w:r>
+        <w:t xml:space="preserve">	</w:t>
+      </w:r>
+      <w:r>
+        <w:t xml:space="preserve">Juslin, P. N.</w:t>
+      </w:r>
+      <w:r>
+        <w:t xml:space="preserve"> </w:t>
+      </w:r>
+      <w:hyperlink r:id="rId122">
+        <w:r>
+          <w:rPr>
+            <w:rStyle w:val="Hyperlink"/>
+          </w:rPr>
+          <w:t xml:space="preserve">Five</w:t>
+        </w:r>
+        <w:r>
+          <w:rPr>
+            <w:rStyle w:val="Hyperlink"/>
+          </w:rPr>
+          <w:t xml:space="preserve"> </w:t>
+        </w:r>
+        <w:r>
+          <w:rPr>
+            <w:rStyle w:val="Hyperlink"/>
+          </w:rPr>
+          <w:t xml:space="preserve">Facets</w:t>
+        </w:r>
+        <w:r>
+          <w:rPr>
+            <w:rStyle w:val="Hyperlink"/>
+          </w:rPr>
+          <w:t xml:space="preserve"> </w:t>
+        </w:r>
+        <w:r>
+          <w:rPr>
+            <w:rStyle w:val="Hyperlink"/>
+          </w:rPr>
+          <w:t xml:space="preserve">of</w:t>
+        </w:r>
+        <w:r>
+          <w:rPr>
+            <w:rStyle w:val="Hyperlink"/>
+          </w:rPr>
+          <w:t xml:space="preserve"> </w:t>
+        </w:r>
+        <w:r>
+          <w:rPr>
+            <w:rStyle w:val="Hyperlink"/>
+          </w:rPr>
+          <w:t xml:space="preserve">Musical Expression</w:t>
+        </w:r>
+        <w:r>
+          <w:rPr>
+            <w:rStyle w:val="Hyperlink"/>
+          </w:rPr>
+          <w:t xml:space="preserve">:</w:t>
+        </w:r>
+        <w:r>
+          <w:rPr>
+            <w:rStyle w:val="Hyperlink"/>
+          </w:rPr>
+          <w:t xml:space="preserve"> </w:t>
+        </w:r>
+        <w:r>
+          <w:rPr>
+            <w:rStyle w:val="Hyperlink"/>
+          </w:rPr>
+          <w:t xml:space="preserve">A Psychologist</w:t>
+        </w:r>
+        <w:r>
+          <w:rPr>
+            <w:rStyle w:val="Hyperlink"/>
+          </w:rPr>
+          <w:t xml:space="preserve">’s</w:t>
+        </w:r>
+        <w:r>
+          <w:rPr>
+            <w:rStyle w:val="Hyperlink"/>
+          </w:rPr>
+          <w:t xml:space="preserve"> </w:t>
+        </w:r>
+        <w:r>
+          <w:rPr>
+            <w:rStyle w:val="Hyperlink"/>
+          </w:rPr>
+          <w:t xml:space="preserve">Perspective</w:t>
+        </w:r>
+        <w:r>
+          <w:rPr>
+            <w:rStyle w:val="Hyperlink"/>
+          </w:rPr>
+          <w:t xml:space="preserve"> </w:t>
+        </w:r>
+        <w:r>
+          <w:rPr>
+            <w:rStyle w:val="Hyperlink"/>
+          </w:rPr>
+          <w:t xml:space="preserve">on</w:t>
+        </w:r>
+        <w:r>
+          <w:rPr>
+            <w:rStyle w:val="Hyperlink"/>
+          </w:rPr>
+          <w:t xml:space="preserve"> </w:t>
+        </w:r>
+        <w:r>
+          <w:rPr>
+            <w:rStyle w:val="Hyperlink"/>
+          </w:rPr>
+          <w:t xml:space="preserve">Music Performance</w:t>
+        </w:r>
+      </w:hyperlink>
+      <w:r>
+        <w:t xml:space="preserve">.</w:t>
+      </w:r>
+      <w:r>
+        <w:t xml:space="preserve"> </w:t>
+      </w:r>
+      <w:r>
+        <w:rPr>
+          <w:iCs/>
+          <w:i/>
+        </w:rPr>
+        <w:t xml:space="preserve">Psychology of Music</w:t>
+      </w:r>
+      <w:r>
+        <w:t xml:space="preserve"> </w:t>
+      </w:r>
+      <w:r>
+        <w:rPr>
+          <w:bCs/>
+          <w:b/>
+        </w:rPr>
+        <w:t xml:space="preserve">31</w:t>
+      </w:r>
+      <w:r>
+        <w:t xml:space="preserve">, 273–302 (2003).</w:t>
+      </w:r>
+    </w:p>
+    <w:bookmarkEnd w:id="123"/>
+    <w:bookmarkStart w:id="125" w:name="ref-okazaki_2019"/>
+    <w:p>
+      <w:pPr>
+        <w:pStyle w:val="Literaturverzeichnis"/>
+      </w:pPr>
+      <w:r>
+        <w:t xml:space="preserve">21.</w:t>
+      </w:r>
+      <w:r>
+        <w:t xml:space="preserve"> </w:t>
+      </w:r>
+      <w:r>
+        <w:t xml:space="preserve">	</w:t>
+      </w:r>
+      <w:r>
+        <w:t xml:space="preserve">Okazaki, S., Muraoka, Y. &amp; Osu, R.</w:t>
+      </w:r>
+      <w:r>
+        <w:t xml:space="preserve"> </w:t>
+      </w:r>
+      <w:hyperlink r:id="rId124">
+        <w:r>
+          <w:rPr>
+            <w:rStyle w:val="Hyperlink"/>
+          </w:rPr>
+          <w:t xml:space="preserve">Teacher-learner interaction quantifies scaffolding behaviour in imitation learning</w:t>
+        </w:r>
+      </w:hyperlink>
+      <w:r>
+        <w:t xml:space="preserve">.</w:t>
+      </w:r>
+      <w:r>
+        <w:t xml:space="preserve"> </w:t>
+      </w:r>
+      <w:r>
+        <w:rPr>
+          <w:iCs/>
+          <w:i/>
+        </w:rPr>
+        <w:t xml:space="preserve">Sci Rep</w:t>
+      </w:r>
+      <w:r>
+        <w:t xml:space="preserve"> </w:t>
+      </w:r>
+      <w:r>
+        <w:rPr>
+          <w:bCs/>
+          <w:b/>
+        </w:rPr>
         <w:t xml:space="preserve">9</w:t>
       </w:r>
       <w:r>
         <w:t xml:space="preserve">, 1–13 (2019).</w:t>
       </w:r>
     </w:p>
-    <w:bookmarkEnd w:id="117"/>
-    <w:bookmarkStart w:id="118" w:name="ref-sperber_1995"/>
+    <w:bookmarkEnd w:id="125"/>
+    <w:bookmarkStart w:id="126" w:name="ref-sperber_1995"/>
     <w:p>
       <w:pPr>
         <w:pStyle w:val="Literaturverzeichnis"/>
       </w:pPr>
       <w:r>
-        <w:t xml:space="preserve">18.</w:t>
+        <w:t xml:space="preserve">22.</w:t>
       </w:r>
       <w:r>
         <w:t xml:space="preserve"> </w:t>
@@ -7506,10 +7887,10 @@
         <w:t xml:space="preserve">, 1995).</w:t>
       </w:r>
     </w:p>
-    <w:bookmarkEnd w:id="118"/>
-    <w:bookmarkEnd w:id="119"/>
-    <w:bookmarkEnd w:id="120"/>
-    <w:bookmarkStart w:id="121" w:name="acknowledgements"/>
+    <w:bookmarkEnd w:id="126"/>
+    <w:bookmarkEnd w:id="127"/>
+    <w:bookmarkEnd w:id="128"/>
+    <w:bookmarkStart w:id="129" w:name="acknowledgements"/>
     <w:p>
       <w:pPr>
         <w:pStyle w:val="berschrift1"/>
@@ -7526,8 +7907,8 @@
         <w:t xml:space="preserve">This research was supported by the European Research Council under the European Union’s Seventh Framework Program (FP7/2007–2013)/ERC Grant agreement no. 609819, SOMICS, and by ERC Grant agreement no. 616072, JAXPERTISE. We thank Dávid Csűrös for his help with data collection.</w:t>
       </w:r>
     </w:p>
-    <w:bookmarkEnd w:id="121"/>
-    <w:bookmarkStart w:id="122" w:name="author-contributions"/>
+    <w:bookmarkEnd w:id="129"/>
+    <w:bookmarkStart w:id="130" w:name="author-contributions"/>
     <w:p>
       <w:pPr>
         <w:pStyle w:val="berschrift1"/>
@@ -7544,8 +7925,8 @@
         <w:t xml:space="preserve">A.T, G.K and N.S developed the study concept and designed the experiments. Stimuli and procedure were created by A.T. Data collection and analyses were performed by A.T. under the supervision of G.K. and N.S. A.T. drafted the manuscript, and N.S. and G.K. provided critical revisions. All authors approved the final version of the manuscript for submission.</w:t>
       </w:r>
     </w:p>
-    <w:bookmarkEnd w:id="122"/>
-    <w:bookmarkStart w:id="124" w:name="data-availability-statement"/>
+    <w:bookmarkEnd w:id="130"/>
+    <w:bookmarkStart w:id="132" w:name="data-availability-statement"/>
     <w:p>
       <w:pPr>
         <w:pStyle w:val="berschrift1"/>
@@ -7564,7 +7945,7 @@
       <w:r>
         <w:t xml:space="preserve"> </w:t>
       </w:r>
-      <w:hyperlink r:id="rId123">
+      <w:hyperlink r:id="rId131">
         <w:r>
           <w:rPr>
             <w:rStyle w:val="Hyperlink"/>
@@ -7576,8 +7957,8 @@
         <w:t xml:space="preserve">.</w:t>
       </w:r>
     </w:p>
-    <w:bookmarkEnd w:id="124"/>
-    <w:bookmarkStart w:id="125" w:name="competing-interests"/>
+    <w:bookmarkEnd w:id="132"/>
+    <w:bookmarkStart w:id="133" w:name="competing-interests"/>
     <w:p>
       <w:pPr>
         <w:pStyle w:val="berschrift1"/>
@@ -7594,8 +7975,8 @@
         <w:t xml:space="preserve">The authors declare no competing interests.</w:t>
       </w:r>
     </w:p>
-    <w:bookmarkEnd w:id="125"/>
-    <w:bookmarkStart w:id="126" w:name="supplementary"/>
+    <w:bookmarkEnd w:id="133"/>
+    <w:bookmarkStart w:id="134" w:name="supplementary"/>
     <w:p>
       <w:pPr>
         <w:pStyle w:val="berschrift1"/>
@@ -7604,8 +7985,8 @@
         <w:t xml:space="preserve">Supplementary material</w:t>
       </w:r>
     </w:p>
-    <w:bookmarkEnd w:id="126"/>
-    <w:bookmarkStart w:id="129" w:name="instructions"/>
+    <w:bookmarkEnd w:id="134"/>
+    <w:bookmarkStart w:id="137" w:name="instructions"/>
     <w:p>
       <w:pPr>
         <w:pStyle w:val="berschrift1"/>
@@ -7614,7 +7995,7 @@
         <w:t xml:space="preserve">Instructions</w:t>
       </w:r>
     </w:p>
-    <w:bookmarkStart w:id="127" w:name="experiment-1-1"/>
+    <w:bookmarkStart w:id="135" w:name="experiment-1-1"/>
     <w:p>
       <w:pPr>
         <w:pStyle w:val="berschrift2"/>
@@ -7699,8 +8080,8 @@
         <w:t xml:space="preserve">”</w:t>
       </w:r>
     </w:p>
-    <w:bookmarkEnd w:id="127"/>
-    <w:bookmarkStart w:id="128" w:name="experiment-2-1"/>
+    <w:bookmarkEnd w:id="135"/>
+    <w:bookmarkStart w:id="136" w:name="experiment-2-1"/>
     <w:p>
       <w:pPr>
         <w:pStyle w:val="berschrift2"/>
@@ -7739,9 +8120,9 @@
         <w:t xml:space="preserve">”</w:t>
       </w:r>
     </w:p>
-    <w:bookmarkEnd w:id="128"/>
-    <w:bookmarkEnd w:id="129"/>
-    <w:bookmarkStart w:id="140" w:name="temporal-variability"/>
+    <w:bookmarkEnd w:id="136"/>
+    <w:bookmarkEnd w:id="137"/>
+    <w:bookmarkStart w:id="148" w:name="temporal-variability"/>
     <w:p>
       <w:pPr>
         <w:pStyle w:val="berschrift1"/>
@@ -7758,7 +8139,7 @@
         <w:t xml:space="preserve">The tempo variability of performance was assessed with the coefficient of variation (CV) of the IOIs to investigate the tempo stability of performance between the teaching and performing condition. CVs were calculated by dividing the standard deviation by the mean of IOIs.</w:t>
       </w:r>
     </w:p>
-    <w:bookmarkStart w:id="130" w:name="results-2"/>
+    <w:bookmarkStart w:id="138" w:name="results-2"/>
     <w:p>
       <w:pPr>
         <w:pStyle w:val="berschrift2"/>
@@ -7767,8 +8148,8 @@
         <w:t xml:space="preserve">Results</w:t>
       </w:r>
     </w:p>
-    <w:bookmarkEnd w:id="130"/>
-    <w:bookmarkStart w:id="133" w:name="experiment-1-2"/>
+    <w:bookmarkEnd w:id="138"/>
+    <w:bookmarkStart w:id="141" w:name="experiment-1-2"/>
     <w:p>
       <w:pPr>
         <w:pStyle w:val="berschrift2"/>
@@ -7777,7 +8158,7 @@
         <w:t xml:space="preserve">Experiment 1</w:t>
       </w:r>
     </w:p>
-    <w:bookmarkStart w:id="131" w:name="articulation-2"/>
+    <w:bookmarkStart w:id="139" w:name="articulation-2"/>
     <w:p>
       <w:pPr>
         <w:pStyle w:val="berschrift3"/>
@@ -7927,8 +8308,8 @@
         <w:t xml:space="preserve">).</w:t>
       </w:r>
     </w:p>
-    <w:bookmarkEnd w:id="131"/>
-    <w:bookmarkStart w:id="132" w:name="dynamics-2"/>
+    <w:bookmarkEnd w:id="139"/>
+    <w:bookmarkStart w:id="140" w:name="dynamics-2"/>
     <w:p>
       <w:pPr>
         <w:pStyle w:val="berschrift3"/>
@@ -8078,9 +8459,9 @@
         <w:t xml:space="preserve">).</w:t>
       </w:r>
     </w:p>
-    <w:bookmarkEnd w:id="132"/>
-    <w:bookmarkEnd w:id="133"/>
-    <w:bookmarkStart w:id="139" w:name="experiment-2-2"/>
+    <w:bookmarkEnd w:id="140"/>
+    <w:bookmarkEnd w:id="141"/>
+    <w:bookmarkStart w:id="147" w:name="experiment-2-2"/>
     <w:p>
       <w:pPr>
         <w:pStyle w:val="berschrift2"/>
@@ -8089,7 +8470,7 @@
         <w:t xml:space="preserve">Experiment 2</w:t>
       </w:r>
     </w:p>
-    <w:bookmarkStart w:id="134" w:name="articulation-3"/>
+    <w:bookmarkStart w:id="142" w:name="articulation-3"/>
     <w:p>
       <w:pPr>
         <w:pStyle w:val="berschrift3"/>
@@ -8239,8 +8620,8 @@
         <w:t xml:space="preserve">).</w:t>
       </w:r>
     </w:p>
-    <w:bookmarkEnd w:id="134"/>
-    <w:bookmarkStart w:id="138" w:name="dynamics-3"/>
+    <w:bookmarkEnd w:id="142"/>
+    <w:bookmarkStart w:id="146" w:name="dynamics-3"/>
     <w:p>
       <w:pPr>
         <w:pStyle w:val="berschrift3"/>
@@ -8399,18 +8780,18 @@
           <wp:inline>
             <wp:extent cx="5969000" cy="2132560"/>
             <wp:effectExtent b="0" l="0" r="0" t="0"/>
-            <wp:docPr descr="Figure 10.  Experiment 1, 2: CVs when playing the piece with either articulation or dynamics (left: Experiment 1, right: Experiment 2). Each box indicates the IQR with the median, and whiskers extend to a maximum of 1.5 × IQR beyond the box. Significance levels: *  &lt; .05, **  &lt; .01, ***  &lt; .001" title="" id="136" name="Picture"/>
+            <wp:docPr descr="Figure 10.  Experiment 1, 2: CVs when playing the piece with either articulation or dynamics (left: Experiment 1, right: Experiment 2). Each box indicates the IQR with the median, and whiskers extend to a maximum of 1.5 × IQR beyond the box. Significance levels: *  &lt; .05, **  &lt; .01, ***  &lt; .001" title="" id="144" name="Picture"/>
             <a:graphic>
               <a:graphicData uri="http://schemas.openxmlformats.org/drawingml/2006/picture">
                 <pic:pic>
                   <pic:nvPicPr>
-                    <pic:cNvPr descr="manuscript_files/figure-docx/plot-cv-1.png" id="137" name="Picture"/>
+                    <pic:cNvPr descr="manuscript_files/figure-docx/plot-cv-1.png" id="145" name="Picture"/>
                     <pic:cNvPicPr>
                       <a:picLocks noChangeArrowheads="1" noChangeAspect="1"/>
                     </pic:cNvPicPr>
                   </pic:nvPicPr>
                   <pic:blipFill>
-                    <a:blip r:embed="rId135"/>
+                    <a:blip r:embed="rId143"/>
                     <a:stretch>
                       <a:fillRect/>
                     </a:stretch>
@@ -8499,10 +8880,10 @@
         <w:t xml:space="preserve">&lt; .001</w:t>
       </w:r>
     </w:p>
-    <w:bookmarkEnd w:id="138"/>
-    <w:bookmarkEnd w:id="139"/>
-    <w:bookmarkEnd w:id="140"/>
-    <w:bookmarkStart w:id="151" w:name="temporal-grouping"/>
+    <w:bookmarkEnd w:id="146"/>
+    <w:bookmarkEnd w:id="147"/>
+    <w:bookmarkEnd w:id="148"/>
+    <w:bookmarkStart w:id="159" w:name="temporal-grouping"/>
     <w:p>
       <w:pPr>
         <w:pStyle w:val="berschrift1"/>
@@ -8519,7 +8900,7 @@
         <w:t xml:space="preserve">In order to investigated if participants used temporal grouping to make a boundary between each subcomponent (e.g., between legato and staccato, between forte and piano) clearer for teaching purposes, we looked at IOIs only at transition points.</w:t>
       </w:r>
     </w:p>
-    <w:bookmarkStart w:id="141" w:name="results-3"/>
+    <w:bookmarkStart w:id="149" w:name="results-3"/>
     <w:p>
       <w:pPr>
         <w:pStyle w:val="berschrift2"/>
@@ -8528,8 +8909,8 @@
         <w:t xml:space="preserve">Results</w:t>
       </w:r>
     </w:p>
-    <w:bookmarkEnd w:id="141"/>
-    <w:bookmarkStart w:id="144" w:name="experiment-1-3"/>
+    <w:bookmarkEnd w:id="149"/>
+    <w:bookmarkStart w:id="152" w:name="experiment-1-3"/>
     <w:p>
       <w:pPr>
         <w:pStyle w:val="berschrift2"/>
@@ -8538,7 +8919,7 @@
         <w:t xml:space="preserve">Experiment 1</w:t>
       </w:r>
     </w:p>
-    <w:bookmarkStart w:id="142" w:name="articulation-4"/>
+    <w:bookmarkStart w:id="150" w:name="articulation-4"/>
     <w:p>
       <w:pPr>
         <w:pStyle w:val="berschrift3"/>
@@ -8688,8 +9069,8 @@
         <w:t xml:space="preserve">).</w:t>
       </w:r>
     </w:p>
-    <w:bookmarkEnd w:id="142"/>
-    <w:bookmarkStart w:id="143" w:name="dynamics-4"/>
+    <w:bookmarkEnd w:id="150"/>
+    <w:bookmarkStart w:id="151" w:name="dynamics-4"/>
     <w:p>
       <w:pPr>
         <w:pStyle w:val="berschrift3"/>
@@ -8839,9 +9220,9 @@
         <w:t xml:space="preserve">).</w:t>
       </w:r>
     </w:p>
-    <w:bookmarkEnd w:id="143"/>
-    <w:bookmarkEnd w:id="144"/>
-    <w:bookmarkStart w:id="150" w:name="experiment-2-3"/>
+    <w:bookmarkEnd w:id="151"/>
+    <w:bookmarkEnd w:id="152"/>
+    <w:bookmarkStart w:id="158" w:name="experiment-2-3"/>
     <w:p>
       <w:pPr>
         <w:pStyle w:val="berschrift2"/>
@@ -8850,7 +9231,7 @@
         <w:t xml:space="preserve">Experiment 2</w:t>
       </w:r>
     </w:p>
-    <w:bookmarkStart w:id="145" w:name="articulation-5"/>
+    <w:bookmarkStart w:id="153" w:name="articulation-5"/>
     <w:p>
       <w:pPr>
         <w:pStyle w:val="berschrift3"/>
@@ -9000,8 +9381,8 @@
         <w:t xml:space="preserve">).</w:t>
       </w:r>
     </w:p>
-    <w:bookmarkEnd w:id="145"/>
-    <w:bookmarkStart w:id="149" w:name="dynamics-5"/>
+    <w:bookmarkEnd w:id="153"/>
+    <w:bookmarkStart w:id="157" w:name="dynamics-5"/>
     <w:p>
       <w:pPr>
         <w:pStyle w:val="berschrift3"/>
@@ -9160,596 +9541,12 @@
           <wp:inline>
             <wp:extent cx="5969000" cy="2132560"/>
             <wp:effectExtent b="0" l="0" r="0" t="0"/>
-            <wp:docPr descr="Figure 11.  Experiment 1, 2: IOIs at transition points when playing the piece with either articulation or dynamics (left: Experiment 1, right: Experiment 2). A dashed line represents the tempo given by a metronome. Each box indicates the IQR with the median, and whiskers extend to a maximum of 1.5 × IQR beyond the box. Significance levels: *  &lt; .05, **  &lt; .01, ***  &lt; .001" title="" id="147" name="Picture"/>
+            <wp:docPr descr="Figure 11.  Experiment 1, 2: IOIs at transition points when playing the piece with either articulation or dynamics (left: Experiment 1, right: Experiment 2). A dashed line represents the tempo given by a metronome. Each box indicates the IQR with the median, and whiskers extend to a maximum of 1.5 × IQR beyond the box. Significance levels: *  &lt; .05, **  &lt; .01, ***  &lt; .001" title="" id="155" name="Picture"/>
             <a:graphic>
               <a:graphicData uri="http://schemas.openxmlformats.org/drawingml/2006/picture">
                 <pic:pic>
                   <pic:nvPicPr>
-                    <pic:cNvPr descr="manuscript_files/figure-docx/plot-tra-1.png" id="148" name="Picture"/>
-                    <pic:cNvPicPr>
-                      <a:picLocks noChangeArrowheads="1" noChangeAspect="1"/>
-                    </pic:cNvPicPr>
-                  </pic:nvPicPr>
-                  <pic:blipFill>
-                    <a:blip r:embed="rId146"/>
-                    <a:stretch>
-                      <a:fillRect/>
-                    </a:stretch>
-                  </pic:blipFill>
-                  <pic:spPr bwMode="auto">
-                    <a:xfrm>
-                      <a:off x="0" y="0"/>
-                      <a:ext cx="5969000" cy="2132560"/>
-                    </a:xfrm>
-                    <a:prstGeom prst="rect">
-                      <a:avLst/>
-                    </a:prstGeom>
-                    <a:noFill/>
-                    <a:ln w="9525">
-                      <a:noFill/>
-                      <a:headEnd/>
-                      <a:tailEnd/>
-                    </a:ln>
-                  </pic:spPr>
-                </pic:pic>
-              </a:graphicData>
-            </a:graphic>
-          </wp:inline>
-        </w:drawing>
-      </w:r>
-    </w:p>
-    <w:p>
-      <w:pPr>
-        <w:pStyle w:val="ImageCaption"/>
-      </w:pPr>
-      <w:r>
-        <w:rPr>
-          <w:iCs/>
-          <w:i/>
-        </w:rPr>
-        <w:t xml:space="preserve">Figure</w:t>
-      </w:r>
-      <w:r>
-        <w:t xml:space="preserve"> </w:t>
-      </w:r>
-      <w:r>
-        <w:rPr>
-          <w:iCs/>
-          <w:i/>
-        </w:rPr>
-        <w:t xml:space="preserve">11.</w:t>
-      </w:r>
-      <w:r>
-        <w:rPr>
-          <w:iCs/>
-          <w:i/>
-        </w:rPr>
-        <w:t xml:space="preserve"> </w:t>
-      </w:r>
-      <w:r>
-        <w:t xml:space="preserve"> </w:t>
-      </w:r>
-      <w:r>
-        <w:t xml:space="preserve">Experiment 1, 2: IOIs at transition points when playing the piece with either articulation or dynamics (left: Experiment 1, right: Experiment 2). A dashed line represents the tempo given by a metronome. Each box indicates the IQR with the median, and whiskers extend to a maximum of 1.5 × IQR beyond the box. Significance levels: *</w:t>
-      </w:r>
-      <w:r>
-        <w:t xml:space="preserve"> </w:t>
-      </w:r>
-      <w:r>
-        <w:t xml:space="preserve"> </w:t>
-      </w:r>
-      <w:r>
-        <w:t xml:space="preserve">&lt; .05, **</w:t>
-      </w:r>
-      <w:r>
-        <w:t xml:space="preserve"> </w:t>
-      </w:r>
-      <w:r>
-        <w:t xml:space="preserve"> </w:t>
-      </w:r>
-      <w:r>
-        <w:t xml:space="preserve">&lt; .01, ***</w:t>
-      </w:r>
-      <w:r>
-        <w:t xml:space="preserve"> </w:t>
-      </w:r>
-      <w:r>
-        <w:t xml:space="preserve"> </w:t>
-      </w:r>
-      <w:r>
-        <w:t xml:space="preserve">&lt; .001</w:t>
-      </w:r>
-    </w:p>
-    <w:bookmarkEnd w:id="149"/>
-    <w:bookmarkEnd w:id="150"/>
-    <w:bookmarkEnd w:id="151"/>
-    <w:bookmarkStart w:id="158" w:name="Xb3b39e983932286abeb549707e2ff967929e056"/>
-    <w:p>
-      <w:pPr>
-        <w:pStyle w:val="berschrift1"/>
-      </w:pPr>
-      <w:r>
-        <w:t xml:space="preserve">Additional analysis for dynamics difference</w:t>
-      </w:r>
-    </w:p>
-    <w:p>
-      <w:pPr>
-        <w:pStyle w:val="FirstParagraph"/>
-      </w:pPr>
-      <w:r>
-        <w:t xml:space="preserve">In order to examine if the dynamics difference between forte and piano at transition points is larger when the difference between forte and piano in overall performance is considered, we normalised the KV difference at transition points by dividing it by the average range between forte and piano per performance (per trial).</w:t>
-      </w:r>
-    </w:p>
-    <w:bookmarkStart w:id="152" w:name="results-4"/>
-    <w:p>
-      <w:pPr>
-        <w:pStyle w:val="berschrift2"/>
-      </w:pPr>
-      <w:r>
-        <w:t xml:space="preserve">Results</w:t>
-      </w:r>
-    </w:p>
-    <w:bookmarkEnd w:id="152"/>
-    <w:bookmarkStart w:id="153" w:name="experiment-1-4"/>
-    <w:p>
-      <w:pPr>
-        <w:pStyle w:val="berschrift2"/>
-      </w:pPr>
-      <w:r>
-        <w:t xml:space="preserve">Experiment 1</w:t>
-      </w:r>
-    </w:p>
-    <w:p>
-      <w:pPr>
-        <w:pStyle w:val="FirstParagraph"/>
-      </w:pPr>
-      <w:r>
-        <w:t xml:space="preserve">A two-way repeated-measures ANOVA with the factors Condition (teaching vs. performing) and Transition Type (FtoP vs. PtoF) showed that there was a significant main effect of Transition Type (</w:t>
-      </w:r>
-      <w:r>
-        <w:rPr>
-          <w:iCs/>
-          <w:i/>
-        </w:rPr>
-        <w:t xml:space="preserve">F</w:t>
-      </w:r>
-      <w:r>
-        <w:t xml:space="preserve">(1,30) = 741,</w:t>
-      </w:r>
-      <w:r>
-        <w:t xml:space="preserve"> </w:t>
-      </w:r>
-      <w:r>
-        <w:rPr>
-          <w:iCs/>
-          <w:i/>
-        </w:rPr>
-        <w:t xml:space="preserve">p</w:t>
-      </w:r>
-      <w:r>
-        <w:t xml:space="preserve"> </w:t>
-      </w:r>
-      <w:r>
-        <w:t xml:space="preserve">&lt; 0.001,</w:t>
-      </w:r>
-      <w:r>
-        <w:t xml:space="preserve"> </w:t>
-      </w:r>
-      <m:oMath>
-        <m:sSubSup>
-          <m:e>
-            <m:r>
-              <m:t>η</m:t>
-            </m:r>
-          </m:e>
-          <m:sub>
-            <m:r>
-              <m:t>G</m:t>
-            </m:r>
-          </m:sub>
-          <m:sup>
-            <m:r>
-              <m:t>2</m:t>
-            </m:r>
-          </m:sup>
-        </m:sSubSup>
-      </m:oMath>
-      <w:r>
-        <w:t xml:space="preserve"> </w:t>
-      </w:r>
-      <w:r>
-        <w:t xml:space="preserve">= 0.88) and a significant interaction between Condition and Transition Type (</w:t>
-      </w:r>
-      <w:r>
-        <w:rPr>
-          <w:iCs/>
-          <w:i/>
-        </w:rPr>
-        <w:t xml:space="preserve">F</w:t>
-      </w:r>
-      <w:r>
-        <w:t xml:space="preserve">(1,30) = 7.87,</w:t>
-      </w:r>
-      <w:r>
-        <w:t xml:space="preserve"> </w:t>
-      </w:r>
-      <w:r>
-        <w:rPr>
-          <w:iCs/>
-          <w:i/>
-        </w:rPr>
-        <w:t xml:space="preserve">p</w:t>
-      </w:r>
-      <w:r>
-        <w:t xml:space="preserve"> </w:t>
-      </w:r>
-      <w:r>
-        <w:t xml:space="preserve">= 0.009,</w:t>
-      </w:r>
-      <w:r>
-        <w:t xml:space="preserve"> </w:t>
-      </w:r>
-      <m:oMath>
-        <m:sSubSup>
-          <m:e>
-            <m:r>
-              <m:t>η</m:t>
-            </m:r>
-          </m:e>
-          <m:sub>
-            <m:r>
-              <m:t>G</m:t>
-            </m:r>
-          </m:sub>
-          <m:sup>
-            <m:r>
-              <m:t>2</m:t>
-            </m:r>
-          </m:sup>
-        </m:sSubSup>
-      </m:oMath>
-      <w:r>
-        <w:t xml:space="preserve"> </w:t>
-      </w:r>
-      <w:r>
-        <w:t xml:space="preserve">= 0.009,</w:t>
-      </w:r>
-      <w:r>
-        <w:t xml:space="preserve"> </w:t>
-      </w:r>
-      <w:r>
-        <w:rPr>
-          <w:iCs/>
-          <w:i/>
-        </w:rPr>
-        <w:t xml:space="preserve">Fig</w:t>
-      </w:r>
-      <w:r>
-        <w:rPr>
-          <w:iCs/>
-          <w:i/>
-        </w:rPr>
-        <w:t xml:space="preserve"> </w:t>
-      </w:r>
-      <w:r>
-        <w:t xml:space="preserve">). Post-hoc comparisons based on the estimated marginal means with Tukey adjustment showed that there was no significant difference when changing from forte to piano (</w:t>
-      </w:r>
-      <w:r>
-        <w:rPr>
-          <w:iCs/>
-          <w:i/>
-        </w:rPr>
-        <w:t xml:space="preserve">p</w:t>
-      </w:r>
-      <w:r>
-        <w:t xml:space="preserve"> </w:t>
-      </w:r>
-      <w:r>
-        <w:t xml:space="preserve">= 0.085) and from piano to forte (</w:t>
-      </w:r>
-      <w:r>
-        <w:rPr>
-          <w:iCs/>
-          <w:i/>
-        </w:rPr>
-        <w:t xml:space="preserve">p</w:t>
-      </w:r>
-      <w:r>
-        <w:t xml:space="preserve"> </w:t>
-      </w:r>
-      <w:r>
-        <w:t xml:space="preserve">= 0.075) between the teaching condition [FtoP:</w:t>
-      </w:r>
-      <w:r>
-        <w:t xml:space="preserve"> </w:t>
-      </w:r>
-      <w:r>
-        <w:rPr>
-          <w:iCs/>
-          <w:i/>
-        </w:rPr>
-        <w:t xml:space="preserve">M</w:t>
-      </w:r>
-      <w:r>
-        <w:t xml:space="preserve"> </w:t>
-      </w:r>
-      <w:r>
-        <w:t xml:space="preserve">= -0.62,</w:t>
-      </w:r>
-      <w:r>
-        <w:t xml:space="preserve"> </w:t>
-      </w:r>
-      <w:r>
-        <w:rPr>
-          <w:iCs/>
-          <w:i/>
-        </w:rPr>
-        <w:t xml:space="preserve">SD</w:t>
-      </w:r>
-      <w:r>
-        <w:t xml:space="preserve"> </w:t>
-      </w:r>
-      <w:r>
-        <w:t xml:space="preserve">= 0.24, PtoF:</w:t>
-      </w:r>
-      <w:r>
-        <w:t xml:space="preserve"> </w:t>
-      </w:r>
-      <w:r>
-        <w:rPr>
-          <w:iCs/>
-          <w:i/>
-        </w:rPr>
-        <w:t xml:space="preserve">M</w:t>
-      </w:r>
-      <w:r>
-        <w:t xml:space="preserve"> </w:t>
-      </w:r>
-      <w:r>
-        <w:t xml:space="preserve">= 1.10,</w:t>
-      </w:r>
-      <w:r>
-        <w:t xml:space="preserve"> </w:t>
-      </w:r>
-      <w:r>
-        <w:rPr>
-          <w:iCs/>
-          <w:i/>
-        </w:rPr>
-        <w:t xml:space="preserve">SD</w:t>
-      </w:r>
-      <w:r>
-        <w:t xml:space="preserve"> </w:t>
-      </w:r>
-      <w:r>
-        <w:t xml:space="preserve">= 0.34] and the performing condition [FtoP:</w:t>
-      </w:r>
-      <w:r>
-        <w:t xml:space="preserve"> </w:t>
-      </w:r>
-      <w:r>
-        <w:rPr>
-          <w:iCs/>
-          <w:i/>
-        </w:rPr>
-        <w:t xml:space="preserve">M</w:t>
-      </w:r>
-      <w:r>
-        <w:t xml:space="preserve"> </w:t>
-      </w:r>
-      <w:r>
-        <w:t xml:space="preserve">= -0.56,</w:t>
-      </w:r>
-      <w:r>
-        <w:t xml:space="preserve"> </w:t>
-      </w:r>
-      <w:r>
-        <w:rPr>
-          <w:iCs/>
-          <w:i/>
-        </w:rPr>
-        <w:t xml:space="preserve">SD</w:t>
-      </w:r>
-      <w:r>
-        <w:t xml:space="preserve"> </w:t>
-      </w:r>
-      <w:r>
-        <w:t xml:space="preserve">= 0.25, PtoF:</w:t>
-      </w:r>
-      <w:r>
-        <w:t xml:space="preserve"> </w:t>
-      </w:r>
-      <w:r>
-        <w:rPr>
-          <w:iCs/>
-          <w:i/>
-        </w:rPr>
-        <w:t xml:space="preserve">M</w:t>
-      </w:r>
-      <w:r>
-        <w:t xml:space="preserve"> </w:t>
-      </w:r>
-      <w:r>
-        <w:t xml:space="preserve">= 1.03,</w:t>
-      </w:r>
-      <w:r>
-        <w:t xml:space="preserve"> </w:t>
-      </w:r>
-      <w:r>
-        <w:rPr>
-          <w:iCs/>
-          <w:i/>
-        </w:rPr>
-        <w:t xml:space="preserve">SD</w:t>
-      </w:r>
-      <w:r>
-        <w:t xml:space="preserve"> </w:t>
-      </w:r>
-      <w:r>
-        <w:t xml:space="preserve">= 0.40].</w:t>
-      </w:r>
-    </w:p>
-    <w:bookmarkEnd w:id="153"/>
-    <w:bookmarkStart w:id="157" w:name="experiment-2-4"/>
-    <w:p>
-      <w:pPr>
-        <w:pStyle w:val="berschrift2"/>
-      </w:pPr>
-      <w:r>
-        <w:t xml:space="preserve">Experiment 2</w:t>
-      </w:r>
-    </w:p>
-    <w:p>
-      <w:pPr>
-        <w:pStyle w:val="FirstParagraph"/>
-      </w:pPr>
-      <w:r>
-        <w:t xml:space="preserve">A two-way repeated-measures ANOVA with the factors Condition (teaching vs. performing) and Transition Type (FtoP vs. PtoF) showed that there was a significant main effect of Transition Type (</w:t>
-      </w:r>
-      <w:r>
-        <w:rPr>
-          <w:iCs/>
-          <w:i/>
-        </w:rPr>
-        <w:t xml:space="preserve">F</w:t>
-      </w:r>
-      <w:r>
-        <w:t xml:space="preserve">(1,19) = 42,</w:t>
-      </w:r>
-      <w:r>
-        <w:t xml:space="preserve"> </w:t>
-      </w:r>
-      <w:r>
-        <w:rPr>
-          <w:iCs/>
-          <w:i/>
-        </w:rPr>
-        <w:t xml:space="preserve">p</w:t>
-      </w:r>
-      <w:r>
-        <w:t xml:space="preserve"> </w:t>
-      </w:r>
-      <w:r>
-        <w:t xml:space="preserve">&lt; 0.001,</w:t>
-      </w:r>
-      <w:r>
-        <w:t xml:space="preserve"> </w:t>
-      </w:r>
-      <m:oMath>
-        <m:sSubSup>
-          <m:e>
-            <m:r>
-              <m:t>η</m:t>
-            </m:r>
-          </m:e>
-          <m:sub>
-            <m:r>
-              <m:t>G</m:t>
-            </m:r>
-          </m:sub>
-          <m:sup>
-            <m:r>
-              <m:t>2</m:t>
-            </m:r>
-          </m:sup>
-        </m:sSubSup>
-      </m:oMath>
-      <w:r>
-        <w:t xml:space="preserve"> </w:t>
-      </w:r>
-      <w:r>
-        <w:t xml:space="preserve">= 0.63). However, there was no significant interaction between Condition and Transition Type (</w:t>
-      </w:r>
-      <w:r>
-        <w:rPr>
-          <w:iCs/>
-          <w:i/>
-        </w:rPr>
-        <w:t xml:space="preserve">F</w:t>
-      </w:r>
-      <w:r>
-        <w:t xml:space="preserve">(1,19) = 1.10,</w:t>
-      </w:r>
-      <w:r>
-        <w:t xml:space="preserve"> </w:t>
-      </w:r>
-      <w:r>
-        <w:rPr>
-          <w:iCs/>
-          <w:i/>
-        </w:rPr>
-        <w:t xml:space="preserve">p</w:t>
-      </w:r>
-      <w:r>
-        <w:t xml:space="preserve"> </w:t>
-      </w:r>
-      <w:r>
-        <w:t xml:space="preserve">= 0.306,</w:t>
-      </w:r>
-      <w:r>
-        <w:t xml:space="preserve"> </w:t>
-      </w:r>
-      <m:oMath>
-        <m:sSubSup>
-          <m:e>
-            <m:r>
-              <m:t>η</m:t>
-            </m:r>
-          </m:e>
-          <m:sub>
-            <m:r>
-              <m:t>G</m:t>
-            </m:r>
-          </m:sub>
-          <m:sup>
-            <m:r>
-              <m:t>2</m:t>
-            </m:r>
-          </m:sup>
-        </m:sSubSup>
-      </m:oMath>
-      <w:r>
-        <w:t xml:space="preserve"> </w:t>
-      </w:r>
-      <w:r>
-        <w:t xml:space="preserve">= 0.008,</w:t>
-      </w:r>
-      <w:r>
-        <w:t xml:space="preserve"> </w:t>
-      </w:r>
-      <w:r>
-        <w:rPr>
-          <w:iCs/>
-          <w:i/>
-        </w:rPr>
-        <w:t xml:space="preserve">Fig</w:t>
-      </w:r>
-      <w:r>
-        <w:rPr>
-          <w:iCs/>
-          <w:i/>
-        </w:rPr>
-        <w:t xml:space="preserve"> </w:t>
-      </w:r>
-      <w:r>
-        <w:t xml:space="preserve">).</w:t>
-      </w:r>
-    </w:p>
-    <w:p>
-      <w:pPr>
-        <w:pStyle w:val="CaptionedFigure"/>
-      </w:pPr>
-      <w:r>
-        <w:drawing>
-          <wp:inline>
-            <wp:extent cx="5969000" cy="2132560"/>
-            <wp:effectExtent b="0" l="0" r="0" t="0"/>
-            <wp:docPr descr="Figure 12.  Experiment 1, 2: Normalised KV Difference at transition points when playing the piece with dynamics (left: Experiment 1, right: Experiment 2). Each box indicates the IQR with the median, and whiskers extend to a maximum of 1.5 × IQR beyond the box. Significance levels: *  &lt; .05, **  &lt; .01, ***  &lt; .001" title="" id="155" name="Picture"/>
-            <a:graphic>
-              <a:graphicData uri="http://schemas.openxmlformats.org/drawingml/2006/picture">
-                <pic:pic>
-                  <pic:nvPicPr>
-                    <pic:cNvPr descr="manuscript_files/figure-docx/plot-vel-diff-2-1.png" id="156" name="Picture"/>
+                    <pic:cNvPr descr="manuscript_files/figure-docx/plot-tra-1.png" id="156" name="Picture"/>
                     <pic:cNvPicPr>
                       <a:picLocks noChangeArrowheads="1" noChangeAspect="1"/>
                     </pic:cNvPicPr>
@@ -9801,20 +9598,20 @@
           <w:iCs/>
           <w:i/>
         </w:rPr>
-        <w:t xml:space="preserve">12.</w:t>
-      </w:r>
-      <w:r>
-        <w:rPr>
-          <w:iCs/>
-          <w:i/>
-        </w:rPr>
-        <w:t xml:space="preserve"> </w:t>
-      </w:r>
-      <w:r>
-        <w:t xml:space="preserve"> </w:t>
-      </w:r>
-      <w:r>
-        <w:t xml:space="preserve">Experiment 1, 2: Normalised KV Difference at transition points when playing the piece with dynamics (left: Experiment 1, right: Experiment 2). Each box indicates the IQR with the median, and whiskers extend to a maximum of 1.5 × IQR beyond the box. Significance levels: *</w:t>
+        <w:t xml:space="preserve">11.</w:t>
+      </w:r>
+      <w:r>
+        <w:rPr>
+          <w:iCs/>
+          <w:i/>
+        </w:rPr>
+        <w:t xml:space="preserve"> </w:t>
+      </w:r>
+      <w:r>
+        <w:t xml:space="preserve"> </w:t>
+      </w:r>
+      <w:r>
+        <w:t xml:space="preserve">Experiment 1, 2: IOIs at transition points when playing the piece with either articulation or dynamics (left: Experiment 1, right: Experiment 2). A dashed line represents the tempo given by a metronome. Each box indicates the IQR with the median, and whiskers extend to a maximum of 1.5 × IQR beyond the box. Significance levels: *</w:t>
       </w:r>
       <w:r>
         <w:t xml:space="preserve"> </w:t>
@@ -9846,6 +9643,590 @@
     </w:p>
     <w:bookmarkEnd w:id="157"/>
     <w:bookmarkEnd w:id="158"/>
+    <w:bookmarkEnd w:id="159"/>
+    <w:bookmarkStart w:id="166" w:name="Xb3b39e983932286abeb549707e2ff967929e056"/>
+    <w:p>
+      <w:pPr>
+        <w:pStyle w:val="berschrift1"/>
+      </w:pPr>
+      <w:r>
+        <w:t xml:space="preserve">Additional analysis for dynamics difference</w:t>
+      </w:r>
+    </w:p>
+    <w:p>
+      <w:pPr>
+        <w:pStyle w:val="FirstParagraph"/>
+      </w:pPr>
+      <w:r>
+        <w:t xml:space="preserve">In order to examine if the dynamics difference between forte and piano at transition points is larger when the difference between forte and piano in overall performance is considered, we normalised the KV difference at transition points by dividing it by the average range between forte and piano per performance (per trial).</w:t>
+      </w:r>
+    </w:p>
+    <w:bookmarkStart w:id="160" w:name="results-4"/>
+    <w:p>
+      <w:pPr>
+        <w:pStyle w:val="berschrift2"/>
+      </w:pPr>
+      <w:r>
+        <w:t xml:space="preserve">Results</w:t>
+      </w:r>
+    </w:p>
+    <w:bookmarkEnd w:id="160"/>
+    <w:bookmarkStart w:id="161" w:name="experiment-1-4"/>
+    <w:p>
+      <w:pPr>
+        <w:pStyle w:val="berschrift2"/>
+      </w:pPr>
+      <w:r>
+        <w:t xml:space="preserve">Experiment 1</w:t>
+      </w:r>
+    </w:p>
+    <w:p>
+      <w:pPr>
+        <w:pStyle w:val="FirstParagraph"/>
+      </w:pPr>
+      <w:r>
+        <w:t xml:space="preserve">A two-way repeated-measures ANOVA with the factors Condition (teaching vs. performing) and Transition Type (FtoP vs. PtoF) showed that there was a significant main effect of Transition Type (</w:t>
+      </w:r>
+      <w:r>
+        <w:rPr>
+          <w:iCs/>
+          <w:i/>
+        </w:rPr>
+        <w:t xml:space="preserve">F</w:t>
+      </w:r>
+      <w:r>
+        <w:t xml:space="preserve">(1,30) = 741,</w:t>
+      </w:r>
+      <w:r>
+        <w:t xml:space="preserve"> </w:t>
+      </w:r>
+      <w:r>
+        <w:rPr>
+          <w:iCs/>
+          <w:i/>
+        </w:rPr>
+        <w:t xml:space="preserve">p</w:t>
+      </w:r>
+      <w:r>
+        <w:t xml:space="preserve"> </w:t>
+      </w:r>
+      <w:r>
+        <w:t xml:space="preserve">&lt; 0.001,</w:t>
+      </w:r>
+      <w:r>
+        <w:t xml:space="preserve"> </w:t>
+      </w:r>
+      <m:oMath>
+        <m:sSubSup>
+          <m:e>
+            <m:r>
+              <m:t>η</m:t>
+            </m:r>
+          </m:e>
+          <m:sub>
+            <m:r>
+              <m:t>G</m:t>
+            </m:r>
+          </m:sub>
+          <m:sup>
+            <m:r>
+              <m:t>2</m:t>
+            </m:r>
+          </m:sup>
+        </m:sSubSup>
+      </m:oMath>
+      <w:r>
+        <w:t xml:space="preserve"> </w:t>
+      </w:r>
+      <w:r>
+        <w:t xml:space="preserve">= 0.88) and a significant interaction between Condition and Transition Type (</w:t>
+      </w:r>
+      <w:r>
+        <w:rPr>
+          <w:iCs/>
+          <w:i/>
+        </w:rPr>
+        <w:t xml:space="preserve">F</w:t>
+      </w:r>
+      <w:r>
+        <w:t xml:space="preserve">(1,30) = 7.87,</w:t>
+      </w:r>
+      <w:r>
+        <w:t xml:space="preserve"> </w:t>
+      </w:r>
+      <w:r>
+        <w:rPr>
+          <w:iCs/>
+          <w:i/>
+        </w:rPr>
+        <w:t xml:space="preserve">p</w:t>
+      </w:r>
+      <w:r>
+        <w:t xml:space="preserve"> </w:t>
+      </w:r>
+      <w:r>
+        <w:t xml:space="preserve">= 0.009,</w:t>
+      </w:r>
+      <w:r>
+        <w:t xml:space="preserve"> </w:t>
+      </w:r>
+      <m:oMath>
+        <m:sSubSup>
+          <m:e>
+            <m:r>
+              <m:t>η</m:t>
+            </m:r>
+          </m:e>
+          <m:sub>
+            <m:r>
+              <m:t>G</m:t>
+            </m:r>
+          </m:sub>
+          <m:sup>
+            <m:r>
+              <m:t>2</m:t>
+            </m:r>
+          </m:sup>
+        </m:sSubSup>
+      </m:oMath>
+      <w:r>
+        <w:t xml:space="preserve"> </w:t>
+      </w:r>
+      <w:r>
+        <w:t xml:space="preserve">= 0.009,</w:t>
+      </w:r>
+      <w:r>
+        <w:t xml:space="preserve"> </w:t>
+      </w:r>
+      <w:r>
+        <w:rPr>
+          <w:iCs/>
+          <w:i/>
+        </w:rPr>
+        <w:t xml:space="preserve">Fig</w:t>
+      </w:r>
+      <w:r>
+        <w:rPr>
+          <w:iCs/>
+          <w:i/>
+        </w:rPr>
+        <w:t xml:space="preserve"> </w:t>
+      </w:r>
+      <w:r>
+        <w:t xml:space="preserve">). Post-hoc comparisons based on the estimated marginal means with Tukey adjustment showed that there was no significant difference when changing from forte to piano (</w:t>
+      </w:r>
+      <w:r>
+        <w:rPr>
+          <w:iCs/>
+          <w:i/>
+        </w:rPr>
+        <w:t xml:space="preserve">p</w:t>
+      </w:r>
+      <w:r>
+        <w:t xml:space="preserve"> </w:t>
+      </w:r>
+      <w:r>
+        <w:t xml:space="preserve">= 0.085) and from piano to forte (</w:t>
+      </w:r>
+      <w:r>
+        <w:rPr>
+          <w:iCs/>
+          <w:i/>
+        </w:rPr>
+        <w:t xml:space="preserve">p</w:t>
+      </w:r>
+      <w:r>
+        <w:t xml:space="preserve"> </w:t>
+      </w:r>
+      <w:r>
+        <w:t xml:space="preserve">= 0.075) between the teaching condition [FtoP:</w:t>
+      </w:r>
+      <w:r>
+        <w:t xml:space="preserve"> </w:t>
+      </w:r>
+      <w:r>
+        <w:rPr>
+          <w:iCs/>
+          <w:i/>
+        </w:rPr>
+        <w:t xml:space="preserve">M</w:t>
+      </w:r>
+      <w:r>
+        <w:t xml:space="preserve"> </w:t>
+      </w:r>
+      <w:r>
+        <w:t xml:space="preserve">= -0.62,</w:t>
+      </w:r>
+      <w:r>
+        <w:t xml:space="preserve"> </w:t>
+      </w:r>
+      <w:r>
+        <w:rPr>
+          <w:iCs/>
+          <w:i/>
+        </w:rPr>
+        <w:t xml:space="preserve">SD</w:t>
+      </w:r>
+      <w:r>
+        <w:t xml:space="preserve"> </w:t>
+      </w:r>
+      <w:r>
+        <w:t xml:space="preserve">= 0.24, PtoF:</w:t>
+      </w:r>
+      <w:r>
+        <w:t xml:space="preserve"> </w:t>
+      </w:r>
+      <w:r>
+        <w:rPr>
+          <w:iCs/>
+          <w:i/>
+        </w:rPr>
+        <w:t xml:space="preserve">M</w:t>
+      </w:r>
+      <w:r>
+        <w:t xml:space="preserve"> </w:t>
+      </w:r>
+      <w:r>
+        <w:t xml:space="preserve">= 1.10,</w:t>
+      </w:r>
+      <w:r>
+        <w:t xml:space="preserve"> </w:t>
+      </w:r>
+      <w:r>
+        <w:rPr>
+          <w:iCs/>
+          <w:i/>
+        </w:rPr>
+        <w:t xml:space="preserve">SD</w:t>
+      </w:r>
+      <w:r>
+        <w:t xml:space="preserve"> </w:t>
+      </w:r>
+      <w:r>
+        <w:t xml:space="preserve">= 0.34] and the performing condition [FtoP:</w:t>
+      </w:r>
+      <w:r>
+        <w:t xml:space="preserve"> </w:t>
+      </w:r>
+      <w:r>
+        <w:rPr>
+          <w:iCs/>
+          <w:i/>
+        </w:rPr>
+        <w:t xml:space="preserve">M</w:t>
+      </w:r>
+      <w:r>
+        <w:t xml:space="preserve"> </w:t>
+      </w:r>
+      <w:r>
+        <w:t xml:space="preserve">= -0.56,</w:t>
+      </w:r>
+      <w:r>
+        <w:t xml:space="preserve"> </w:t>
+      </w:r>
+      <w:r>
+        <w:rPr>
+          <w:iCs/>
+          <w:i/>
+        </w:rPr>
+        <w:t xml:space="preserve">SD</w:t>
+      </w:r>
+      <w:r>
+        <w:t xml:space="preserve"> </w:t>
+      </w:r>
+      <w:r>
+        <w:t xml:space="preserve">= 0.25, PtoF:</w:t>
+      </w:r>
+      <w:r>
+        <w:t xml:space="preserve"> </w:t>
+      </w:r>
+      <w:r>
+        <w:rPr>
+          <w:iCs/>
+          <w:i/>
+        </w:rPr>
+        <w:t xml:space="preserve">M</w:t>
+      </w:r>
+      <w:r>
+        <w:t xml:space="preserve"> </w:t>
+      </w:r>
+      <w:r>
+        <w:t xml:space="preserve">= 1.03,</w:t>
+      </w:r>
+      <w:r>
+        <w:t xml:space="preserve"> </w:t>
+      </w:r>
+      <w:r>
+        <w:rPr>
+          <w:iCs/>
+          <w:i/>
+        </w:rPr>
+        <w:t xml:space="preserve">SD</w:t>
+      </w:r>
+      <w:r>
+        <w:t xml:space="preserve"> </w:t>
+      </w:r>
+      <w:r>
+        <w:t xml:space="preserve">= 0.40].</w:t>
+      </w:r>
+    </w:p>
+    <w:bookmarkEnd w:id="161"/>
+    <w:bookmarkStart w:id="165" w:name="experiment-2-4"/>
+    <w:p>
+      <w:pPr>
+        <w:pStyle w:val="berschrift2"/>
+      </w:pPr>
+      <w:r>
+        <w:t xml:space="preserve">Experiment 2</w:t>
+      </w:r>
+    </w:p>
+    <w:p>
+      <w:pPr>
+        <w:pStyle w:val="FirstParagraph"/>
+      </w:pPr>
+      <w:r>
+        <w:t xml:space="preserve">A two-way repeated-measures ANOVA with the factors Condition (teaching vs. performing) and Transition Type (FtoP vs. PtoF) showed that there was a significant main effect of Transition Type (</w:t>
+      </w:r>
+      <w:r>
+        <w:rPr>
+          <w:iCs/>
+          <w:i/>
+        </w:rPr>
+        <w:t xml:space="preserve">F</w:t>
+      </w:r>
+      <w:r>
+        <w:t xml:space="preserve">(1,19) = 42,</w:t>
+      </w:r>
+      <w:r>
+        <w:t xml:space="preserve"> </w:t>
+      </w:r>
+      <w:r>
+        <w:rPr>
+          <w:iCs/>
+          <w:i/>
+        </w:rPr>
+        <w:t xml:space="preserve">p</w:t>
+      </w:r>
+      <w:r>
+        <w:t xml:space="preserve"> </w:t>
+      </w:r>
+      <w:r>
+        <w:t xml:space="preserve">&lt; 0.001,</w:t>
+      </w:r>
+      <w:r>
+        <w:t xml:space="preserve"> </w:t>
+      </w:r>
+      <m:oMath>
+        <m:sSubSup>
+          <m:e>
+            <m:r>
+              <m:t>η</m:t>
+            </m:r>
+          </m:e>
+          <m:sub>
+            <m:r>
+              <m:t>G</m:t>
+            </m:r>
+          </m:sub>
+          <m:sup>
+            <m:r>
+              <m:t>2</m:t>
+            </m:r>
+          </m:sup>
+        </m:sSubSup>
+      </m:oMath>
+      <w:r>
+        <w:t xml:space="preserve"> </w:t>
+      </w:r>
+      <w:r>
+        <w:t xml:space="preserve">= 0.63). However, there was no significant interaction between Condition and Transition Type (</w:t>
+      </w:r>
+      <w:r>
+        <w:rPr>
+          <w:iCs/>
+          <w:i/>
+        </w:rPr>
+        <w:t xml:space="preserve">F</w:t>
+      </w:r>
+      <w:r>
+        <w:t xml:space="preserve">(1,19) = 1.10,</w:t>
+      </w:r>
+      <w:r>
+        <w:t xml:space="preserve"> </w:t>
+      </w:r>
+      <w:r>
+        <w:rPr>
+          <w:iCs/>
+          <w:i/>
+        </w:rPr>
+        <w:t xml:space="preserve">p</w:t>
+      </w:r>
+      <w:r>
+        <w:t xml:space="preserve"> </w:t>
+      </w:r>
+      <w:r>
+        <w:t xml:space="preserve">= 0.306,</w:t>
+      </w:r>
+      <w:r>
+        <w:t xml:space="preserve"> </w:t>
+      </w:r>
+      <m:oMath>
+        <m:sSubSup>
+          <m:e>
+            <m:r>
+              <m:t>η</m:t>
+            </m:r>
+          </m:e>
+          <m:sub>
+            <m:r>
+              <m:t>G</m:t>
+            </m:r>
+          </m:sub>
+          <m:sup>
+            <m:r>
+              <m:t>2</m:t>
+            </m:r>
+          </m:sup>
+        </m:sSubSup>
+      </m:oMath>
+      <w:r>
+        <w:t xml:space="preserve"> </w:t>
+      </w:r>
+      <w:r>
+        <w:t xml:space="preserve">= 0.008,</w:t>
+      </w:r>
+      <w:r>
+        <w:t xml:space="preserve"> </w:t>
+      </w:r>
+      <w:r>
+        <w:rPr>
+          <w:iCs/>
+          <w:i/>
+        </w:rPr>
+        <w:t xml:space="preserve">Fig</w:t>
+      </w:r>
+      <w:r>
+        <w:rPr>
+          <w:iCs/>
+          <w:i/>
+        </w:rPr>
+        <w:t xml:space="preserve"> </w:t>
+      </w:r>
+      <w:r>
+        <w:t xml:space="preserve">).</w:t>
+      </w:r>
+    </w:p>
+    <w:p>
+      <w:pPr>
+        <w:pStyle w:val="CaptionedFigure"/>
+      </w:pPr>
+      <w:r>
+        <w:drawing>
+          <wp:inline>
+            <wp:extent cx="5969000" cy="2132560"/>
+            <wp:effectExtent b="0" l="0" r="0" t="0"/>
+            <wp:docPr descr="Figure 12.  Experiment 1, 2: Normalised KV Difference at transition points when playing the piece with dynamics (left: Experiment 1, right: Experiment 2). Each box indicates the IQR with the median, and whiskers extend to a maximum of 1.5 × IQR beyond the box. Significance levels: *  &lt; .05, **  &lt; .01, ***  &lt; .001" title="" id="163" name="Picture"/>
+            <a:graphic>
+              <a:graphicData uri="http://schemas.openxmlformats.org/drawingml/2006/picture">
+                <pic:pic>
+                  <pic:nvPicPr>
+                    <pic:cNvPr descr="manuscript_files/figure-docx/plot-vel-diff-2-1.png" id="164" name="Picture"/>
+                    <pic:cNvPicPr>
+                      <a:picLocks noChangeArrowheads="1" noChangeAspect="1"/>
+                    </pic:cNvPicPr>
+                  </pic:nvPicPr>
+                  <pic:blipFill>
+                    <a:blip r:embed="rId162"/>
+                    <a:stretch>
+                      <a:fillRect/>
+                    </a:stretch>
+                  </pic:blipFill>
+                  <pic:spPr bwMode="auto">
+                    <a:xfrm>
+                      <a:off x="0" y="0"/>
+                      <a:ext cx="5969000" cy="2132560"/>
+                    </a:xfrm>
+                    <a:prstGeom prst="rect">
+                      <a:avLst/>
+                    </a:prstGeom>
+                    <a:noFill/>
+                    <a:ln w="9525">
+                      <a:noFill/>
+                      <a:headEnd/>
+                      <a:tailEnd/>
+                    </a:ln>
+                  </pic:spPr>
+                </pic:pic>
+              </a:graphicData>
+            </a:graphic>
+          </wp:inline>
+        </w:drawing>
+      </w:r>
+    </w:p>
+    <w:p>
+      <w:pPr>
+        <w:pStyle w:val="ImageCaption"/>
+      </w:pPr>
+      <w:r>
+        <w:rPr>
+          <w:iCs/>
+          <w:i/>
+        </w:rPr>
+        <w:t xml:space="preserve">Figure</w:t>
+      </w:r>
+      <w:r>
+        <w:t xml:space="preserve"> </w:t>
+      </w:r>
+      <w:r>
+        <w:rPr>
+          <w:iCs/>
+          <w:i/>
+        </w:rPr>
+        <w:t xml:space="preserve">12.</w:t>
+      </w:r>
+      <w:r>
+        <w:rPr>
+          <w:iCs/>
+          <w:i/>
+        </w:rPr>
+        <w:t xml:space="preserve"> </w:t>
+      </w:r>
+      <w:r>
+        <w:t xml:space="preserve"> </w:t>
+      </w:r>
+      <w:r>
+        <w:t xml:space="preserve">Experiment 1, 2: Normalised KV Difference at transition points when playing the piece with dynamics (left: Experiment 1, right: Experiment 2). Each box indicates the IQR with the median, and whiskers extend to a maximum of 1.5 × IQR beyond the box. Significance levels: *</w:t>
+      </w:r>
+      <w:r>
+        <w:t xml:space="preserve"> </w:t>
+      </w:r>
+      <w:r>
+        <w:t xml:space="preserve"> </w:t>
+      </w:r>
+      <w:r>
+        <w:t xml:space="preserve">&lt; .05, **</w:t>
+      </w:r>
+      <w:r>
+        <w:t xml:space="preserve"> </w:t>
+      </w:r>
+      <w:r>
+        <w:t xml:space="preserve"> </w:t>
+      </w:r>
+      <w:r>
+        <w:t xml:space="preserve">&lt; .01, ***</w:t>
+      </w:r>
+      <w:r>
+        <w:t xml:space="preserve"> </w:t>
+      </w:r>
+      <w:r>
+        <w:t xml:space="preserve"> </w:t>
+      </w:r>
+      <w:r>
+        <w:t xml:space="preserve">&lt; .001</w:t>
+      </w:r>
+    </w:p>
+    <w:bookmarkEnd w:id="165"/>
+    <w:bookmarkEnd w:id="166"/>
     <w:sectPr>
       <w:headerReference r:id="rId10" w:type="even"/>
       <w:headerReference r:id="rId9" w:type="default"/>

</xml_diff>

<commit_message>
update references and after intro
Signed-off-by: Atsuko Tominaga <Tominaga_Atsuko@phd.ceu.edu>
</commit_message>
<xml_diff>
--- a/paper/manuscript.docx
+++ b/paper/manuscript.docx
@@ -417,7 +417,7 @@
         <w:pStyle w:val="Textkrper"/>
       </w:pPr>
       <w:r>
-        <w:t xml:space="preserve">If experts rely on generic action modulations, it can be expected that they will play more slowly during didactic demonstration, regardless of the kind of techniques to be taught. To the extent that experts use action modulations to support their teaching of specific techniques, they should exaggerate legato (i.e., key-overlap time should be more positive) and staccato (i.e., key-overlap time should be more negative) when teaching articulation whereas they should exaggerate forte (i.e., key velocity should be higher) and piano (i.e., key velocity should be lower) when teaching dynamics. Furthermore, one could speculate that they might produce modulations specifically at structurally important points that best highlight the technique to be taught. Importantly, they should avoid modulating irrelevant properties of expression, e.g., the smoothness of sound while teaching dynamics.</w:t>
+        <w:t xml:space="preserve">If experts rely on generic action modulations, it can be expected that they will play more slowly during didactic demonstration, regardless of the kind of techniques to be taught. To the extent that experts use action modulations to support their teaching of specific techniques, they should exaggerate legato (i.e., key-overlap time should be more positive) and staccato (i.e., key-overlap time should be more negative) when teaching articulation whereas they should exaggerate forte (i.e., key velocity should be higher) and piano (i.e., key velocity should be lower) when teaching dynamics. Furthermore, one could speculate that they might produce modulations specifically at structurally important points that best highlight the technique to be taught. Importantly, they should avoid modulating irrelevant properties of expressio (e.g., the smoothness of sound while teaching dynamics).</w:t>
       </w:r>
     </w:p>
     <w:p>
@@ -691,7 +691,7 @@
         </w:r>
       </w:hyperlink>
       <w:r>
-        <w:t xml:space="preserve">). Participants played the piece 8 times per expressive technique per condition, so there were 32 trials in total (2 conditions x 2 expressive techniques x 8 trials). The order of the conditions was blocked and counterbalanced across participants. The order of the expressive techniques within each condition was also blocked and counterbalanced across participants. A leading metronome (80 quarter beats per minute, 8 beats) indicated the target tempo before each trial.</w:t>
+        <w:t xml:space="preserve">). Participants played the piece 8 times per technique per condition, so there were 32 trials in total (2 conditions x 2 techniques x 8 trials). The order of the conditions was blocked and counterbalanced across participants. The order of the techniques within each condition was also blocked and counterbalanced across participants. A leading metronome (80 quarter beats per minute, 8 beats) indicated the target tempo before each trial.</w:t>
       </w:r>
     </w:p>
     <w:p>
@@ -750,7 +750,7 @@
         <w:t xml:space="preserve"> </w:t>
       </w:r>
       <w:r>
-        <w:t xml:space="preserve">R package. For onsets, 11.65% of the trials contained at least one pitch error (extra notes: 6.28%, missing notes: 5.07%, substituted notes: 0.30%). For offsets, 14.08% of the trials contained at least one pitch error (extra notes: 6.28%, missing notes: 5.17%, substituted notes: 2.63%). We found that some participants did not follow sheet music (e.g., hold some notes longer than notated), therefore the order of offsets did not correspond to that of onsets. We counted these as errors and removed the erroneous notes even if the order of onsets was correct. As a result, less than 1 % of total responses were corrected. In addition to pitch errors, we removed outliers for IOIs, KOT and KV, defined as values more than 3 standard deviations from the mean of each dependent variable. For each dependent variable, this resulted in less than 5% of overall responses being removed as outliers.</w:t>
+        <w:t xml:space="preserve">R package. For onsets, 11.65% of the trials contained at least one pitch error (extra notes: 6.28%, missing notes: 5.07%, substituted notes: 0.30%). For offsets, 14.08% of the trials contained at least one pitch error (extra notes: 6.28%, missing notes: 5.17%, substituted notes: 2.63%). We found that some participants did not precisely follow the sheet music (e.g., they held some notes longer than notated), therefore the order of offsets did not correspond to that of onsets. We counted these as errors and removed the erroneous notes even if the order of onsets was correct. As a result, less than 1 % of total responses were corrected. In addition to pitch errors, we removed outliers for IOIs, KOT and KV, defined as values more than 3 standard deviations from the mean of each dependent variable. For each dependent variable, this resulted in less than 5% of overall responses being removed as outliers.</w:t>
       </w:r>
     </w:p>
     <w:p>
@@ -758,7 +758,7 @@
         <w:pStyle w:val="Textkrper"/>
       </w:pPr>
       <w:r>
-        <w:t xml:space="preserve">We performed separate analyses for the two expressive techniques (i.e., articulation and dynamics). A paired-sample</w:t>
+        <w:t xml:space="preserve">We performed separate analyses for the two techniques (i.e., articulation and dynamics). A paired-sample</w:t>
       </w:r>
       <w:r>
         <w:t xml:space="preserve"> </w:t>
@@ -1105,7 +1105,7 @@
         <w:t xml:space="preserve">C</w:t>
       </w:r>
       <w:r>
-        <w:t xml:space="preserve">). To recall our predictions, if participants play more slowly when they are trying to teach, inter-onset intervals (IOIs) should be larger when teaching. If participants specifically modulate relevant aspects of the expressive techniques they are trying to teach, key-overlap time (KOT) should be more positive for legato and more negative for staccato when teaching articulation, and key velocity (KV) should be higher for forte and lower for piano when teaching dynamics.</w:t>
+        <w:t xml:space="preserve">). To recall our predictions, if participants play more slowly when they are trying to teach, inter-onset intervals (IOIs) should be larger when teaching. If participants specifically modulate relevant aspects of the techniques they are trying to teach, key-overlap time (KOT) should be more positive for legato and more negative for staccato when teaching articulation, and key velocity (KV) should be higher for forte and lower for piano when teaching dynamics.</w:t>
       </w:r>
     </w:p>
     <w:bookmarkEnd w:id="31"/>
@@ -2790,7 +2790,7 @@
         <w:pStyle w:val="Textkrper"/>
       </w:pPr>
       <w:r>
-        <w:t xml:space="preserve">The results for KOT and KV showed that participants successfully highlighted relevant aspects of articulation and dynamics. Specifically, participants exaggerated staccato when teaching articulation and forte when teaching dynamics. Moreover, our exploratory analysis demonstrated that participants made a larger contrast in dynamics at transition points (i.e., forte to piano or piano to forte). Importantly, participants did not modulate their performance in terms of irrelevant aspects of the techniques for teaching purposes (e.g., modulating the smoothness of sound while teaching dynamics). These findings confirmed that participants modulated their performance in systematic and fine-grained ways to teach expressive techniques.</w:t>
+        <w:t xml:space="preserve">The results for KOT and KV showed that participants successfully highlighted relevant aspects of articulation and dynamics. Specifically, participants exaggerated staccato when teaching articulation and forte when teaching dynamics. Moreover, our exploratory analysis demonstrated that participants made a larger contrast in dynamics at transition points (i.e., forte to piano or piano to forte). Importantly, participants did not modulate their performance in terms of irrelevant aspects of the techniques for teaching purposes (e.g., modulating the smoothness of sound while teaching dynamics). These findings confirmed that participants modulated their performance in systematic and fine-grained ways to teach particular techniques.</w:t>
       </w:r>
     </w:p>
     <w:p>
@@ -3240,7 +3240,7 @@
         <w:pStyle w:val="FirstParagraph"/>
       </w:pPr>
       <w:r>
-        <w:t xml:space="preserve">The same apparatus as in Experiment 1 was used. We selected Clementi’s Sonatina Op.36 (No.3) in C major as a stimulus because it contained our targeted expressions (i.e., articulation and dynamics) and was relatively simple in terms of motor skills. The first 12 measures of the original piece were used and modified so that the piece had an almost equal number of data points for each dependent variable. The modified piece consisted of a 12-measure isochronous melody notated in 4/4 meter to be played with the right hand only. Original sheet music was used for the purpose of practice (</w:t>
+        <w:t xml:space="preserve">The same apparatus as in Experiment 1 was used. We selected Clementi’s Sonatina Op.36 (No.3) in C major as a stimulus because it contains our targeted expressions (i.e., articulation and dynamics) and is relatively simple in terms of motor skills. The first 12 measures of the original piece were used and modified so that the piece had an almost equal number of data points for each dependent variable. The modified piece consisted of a 12-measure isochronous melody notated in 4/4 meter to be played with the right hand only. Original sheet music was used for the purpose of practice (</w:t>
       </w:r>
       <w:r>
         <w:rPr>
@@ -3354,7 +3354,7 @@
         <w:t xml:space="preserve">A</w:t>
       </w:r>
       <w:r>
-        <w:t xml:space="preserve">) prior to the experiment so that they had enough time to familiarise themselves with the piece and perform it without pitch errors while performing it with different notated expressions in the lab. Second, we modified the wording of instructions for the performing condition so that both instructions had the same focus on expressive notations because there was less emphasis on expression in the instruction in the performing condition in Experiment 1 (see details in</w:t>
+        <w:t xml:space="preserve">) prior to the experiment so that they had enough time to familiarise themselves with the piece and perform it without pitch errors while performing it with different notated expressions in the lab. Second, we modified the wording of instructions for the performing condition so that both instructions had the same focus on expressive notations because there had been less emphasis on expression in the instruction in the performing condition in Experiment 1 (see details in</w:t>
       </w:r>
       <w:r>
         <w:t xml:space="preserve"> </w:t>
@@ -3428,7 +3428,7 @@
         <w:pStyle w:val="FirstParagraph"/>
       </w:pPr>
       <w:r>
-        <w:t xml:space="preserve">Data cleaning, preprocessing and statistical analysis were almost identical to Experiment 1. For statistical analysis, only 8th notes with expressive notations were included. As a result, only one 8th note in the 4th measure without any expression was not included. IOIs were normalised by their preferred tempo because each participant chose a tempo from the three options. Given the different tempi, key-overlap ratios (KORs) were calculated by dividing KOT by the mean IOI of each performance to normalise KOT. Additionally, we include KV difference (i.e., KV difference for each interval) at transition points (i.e., forte to piano or piano to forte) as a dependent variable based on the findings of Experiment 1. Three trials were entirely excluded from data analysis because participants did not follow the sheet music. Using the same approach as in Experiment 1, pitch errors were removed manually. For onsets, 11.62% of the trials contained at least one pitch error (extra notes: 5.81%, missing notes: 5.49%, substituted notes: 0.31%). For offsets, 17.90% of the trials contained at least one pitch error (extra notes: 5.81%, missing notes: 5.49%, substituted notes: 6.59%). As a result, less than 1 % of total responses were corrected. For each dependent variable, removing outliers (i.e., responses outside 3 standard deviations from the mean) resulted in less than 5% of overall responses being removed.</w:t>
+        <w:t xml:space="preserve">Data cleaning, preprocessing and statistical analysis were almost identical to Experiment 1. For statistical analysis, only 8th notes with expressive notations were included. As a result, only one 8th note in the 4th measure without any expression was not included. IOIs were normalised by their preferred tempo because each participant chose a tempo from the three options. Given the different tempi, key-overlap ratios (KORs) were calculated by dividing KOT by the mean IOI of each performance to normalise KOT. Additionally, we included KV difference (i.e., KV difference for each interval) at transition points (i.e., forte to piano or piano to forte) as a dependent variable based on the findings of Experiment 1. Three trials were entirely excluded from data analysis because participants did not follow the sheet music closely enough. Using the same approach as in Experiment 1, pitch errors were removed manually. For onsets, 11.62% of the trials contained at least one pitch error (extra notes: 5.81%, missing notes: 5.49%, substituted notes: 0.31%). For offsets, 17.90% of the trials contained at least one pitch error (extra notes: 5.81%, missing notes: 5.49%, substituted notes: 6.59%). As a result, less than 1 % of total responses were corrected. For each dependent variable, removing outliers (i.e., responses outside 3 standard deviations from the mean) resulted in less than 5% of overall responses being removed.</w:t>
       </w:r>
     </w:p>
     <w:p>
@@ -5283,7 +5283,7 @@
         <w:pStyle w:val="FirstParagraph"/>
       </w:pPr>
       <w:r>
-        <w:t xml:space="preserve">The results from Experiment 2 replicate our earlier findings and provide further evidence that skilled pianists were able to modulate their performance for teaching purposes. As in Experiment 1, we observed slower performance only while teaching the notated articulation. Again, KORs showed that when teaching articulation, participants exaggerated staccato while there was no significant difference in legato between the two conditions. While teaching dynamics, KV showed that participants exaggerated forte and piano. This pattern of exaggeration was more pronounced than in Experiment 1, where only higher KV for forte was observed. Furthermore, we again found that when teaching dynamics, at transition points participants produced a larger contrast in dynamics between forte and piano, bidirectionally. Importantly, participants did not modulate performance aspects that were irrelevant for the techniques to be taught (i.e., no modulation of dynamics when teaching articulation and vice versa). Overall, Experiment 2 demonstrated systematic and fine-grained didactic performance modulations for a naturalistic piece of music.</w:t>
+        <w:t xml:space="preserve">The results from Experiment 2 replicate our earlier findings and provide further evidence that skilled pianists modulated their performance in specific ways for teaching purposes. As in Experiment 1, we observed slower performance only while teaching the notated articulation. Again, KORs showed that when teaching articulation, participants exaggerated staccato while there was no significant difference in legato between the two conditions. While teaching dynamics, KV showed that participants exaggerated forte and piano. This pattern of exaggeration was more pronounced than in Experiment 1, where only higher KV for forte was observed. Furthermore, we again found that when teaching dynamics, at transition points participants produced a larger contrast in dynamics between forte and piano, bidirectionally. Importantly, participants did not modulate performance aspects that were irrelevant for the techniques to be taught (i.e., no modulation of dynamics when teaching articulation and vice versa). Overall, Experiment 2 demonstrated systematic and fine-grained didactic performance modulations for a naturalistic piece of music.</w:t>
       </w:r>
     </w:p>
     <w:p>
@@ -5743,7 +5743,7 @@
         <w:pStyle w:val="FirstParagraph"/>
       </w:pPr>
       <w:r>
-        <w:t xml:space="preserve">The aim of the study was to investigate how expert pianists modulate their performance to teach expressive techniques. Overall, the findings of the two experiments showed that pianists performed one and the same piece differently depending on whether they played with the intention to teach expressive techniques or with the intention to perform the piece for an audience. When playing with the intention to teach, pianists selectively highlighted relevant aspects of artistic expressions. Across two different pieces, participants exaggerated staccato when playing with the intention to teach expressions concerning articulation. The lack of a difference for legato when teaching articulation might stem from a ceiling effect. When playing with the intention to teach expressions concerning dynamics, participants made larger dynamics changes between forte and piano (in both directions). This constitutes an effective way to highlight the technique as loudness is determined relatively. Taken together, our findings demonstrate that expert pianists systematically modulated their sound depending on the specific technique they were trying to convey.</w:t>
+        <w:t xml:space="preserve">The aim of this study was to investigate how expert pianists modulate their performance to teach expressive techniques. Overall, the findings of the two experiments showed that pianists performed one and the same piece differently depending on whether they played with the intention to teach expressive techniques or with the intention to perform the piece for an audience. When playing with the intention to teach, pianists selectively highlighted relevant aspects of artistic expressions. Across two different pieces, participants exaggerated staccato when playing with the intention to teach expressions concerning articulation. The lack of a difference for legato when teaching articulation might stem from a ceiling effect because there might not be enough room for exaggeration without significantly dropping the tempo. When playing with the intention to teach expressions concerning dynamics, participants made larger dynamics changes between forte and piano (in both directions). This constitutes an effective way to highlight the technique as loudness is determined relatively. Taken together, our findings demonstrate that expert pianists systematically modulated their sound depending on the specific technique they were trying to convey.</w:t>
       </w:r>
     </w:p>
     <w:p>
@@ -5751,7 +5751,7 @@
         <w:pStyle w:val="Textkrper"/>
       </w:pPr>
       <w:r>
-        <w:t xml:space="preserve">Although participants tended to play slower in the teaching condition than in the performing condition in general, we found a significant difference only for articulation, not for dynamics. As mentioned in the discussion of Experiment 1, it could be that the metronome beats given prior to each performance discouraged participants from deviating from the prescribed tempo. Another possibility is that expression is best taught when leaving the tempo unchanged when it is irrelevant. This would imply that general didactic modulations like slowing down might be less useful in the context of teaching expressive techniques where timing itself can be used to add an expression to a performance.</w:t>
+        <w:t xml:space="preserve">Although participants tended to play slower in the teaching condition than in the performing condition in general, we found a significant difference only for articulation, not for dynamics. As mentioned in the discussion of Experiment 1, it could be that the metronome beats given prior to each performance discouraged participants from deviating from the prescribed tempo. Another possibility is that expression is best taught when leaving the tempo unchanged when it is irrelevant. This would imply that general didactic modulations like slowing down might be less useful in the context of teaching techniques where timing itself can be used to add an expression to a performance.</w:t>
       </w:r>
     </w:p>
     <w:p>
@@ -5759,7 +5759,7 @@
         <w:pStyle w:val="Textkrper"/>
       </w:pPr>
       <w:r>
-        <w:t xml:space="preserve">Musicians and music teachers tend to consider expressive skills as a performer’s most important skill</w:t>
+        <w:t xml:space="preserve">One limitation of the study is that although we instructed participants to imagine a situation in which they were teaching musical expression to students, there was no feedback from actual students. It can be expected that teachers would also make didactic modulations in some domains other than acoustic properties, such as gestures if they are physically present in front of students. Moreover, given that teachers modulate their demonstration throughout ongoing interactions with learners</w:t>
       </w:r>
       <w:r>
         <w:rPr>
@@ -5768,19 +5768,62 @@
         <w:t xml:space="preserve">19</w:t>
       </w:r>
       <w:r>
+        <w:t xml:space="preserve">, future studies are needed to investigate how experts dynamically adapt their performance to their students’ skill level and demonstrated abilities. Also, some of the participants in the current study did not have teaching experience at all and even those who had teaching experience had taught for only a few years. It would be important to investigate if our findings would be observed in participants with extensive experience teaching the piano.</w:t>
+      </w:r>
+    </w:p>
+    <w:p>
+      <w:pPr>
+        <w:pStyle w:val="Textkrper"/>
+      </w:pPr>
+      <w:r>
+        <w:t xml:space="preserve">Another limitation of the study is that it is not certain how the results might generalise to performances of more complex pieces and pieces with fewer notations. In more complex pieces of music, multiple expressive notations could be assigned to one note or phrase. Also, it is rare that almost all the notes are assigned to one expressive notation as in our stimuli. Future studies are needed to determine whether pianists would exaggerate specific parts of a piece or prioritise one aspect over the others given multiple concurrent expressive notations and more possibilities for giving the music different interpretations.</w:t>
+      </w:r>
+    </w:p>
+    <w:p>
+      <w:pPr>
+        <w:pStyle w:val="Textkrper"/>
+      </w:pPr>
+      <w:r>
+        <w:t xml:space="preserve">Musicians and music teachers tend to consider expressive skills as performers’ most important skills</w:t>
+      </w:r>
+      <w:r>
+        <w:rPr>
+          <w:vertAlign w:val="superscript"/>
+        </w:rPr>
+        <w:t xml:space="preserve">20</w:t>
+      </w:r>
+      <w:r>
         <w:t xml:space="preserve">. In the present study, experts focused on the teaching of expressions that were notated. However, expression also has other facets</w:t>
       </w:r>
       <w:r>
         <w:rPr>
           <w:vertAlign w:val="superscript"/>
         </w:rPr>
-        <w:t xml:space="preserve">20</w:t>
-      </w:r>
-      <w:r>
-        <w:t xml:space="preserve"> </w:t>
-      </w:r>
-      <w:r>
-        <w:t xml:space="preserve">that are not only piece-related but performer- or context-related. An interesting topic for future research is how experts teach not only expressive techniques as such but convey possibilities of interpretation.</w:t>
+        <w:t xml:space="preserve">21</w:t>
+      </w:r>
+      <w:r>
+        <w:t xml:space="preserve"> </w:t>
+      </w:r>
+      <w:r>
+        <w:t xml:space="preserve">that are not only piece-related (e.g., notated expressions) but performer- or context-related (e.g., performer’s interpretation, listening contexts such as recordings or concerts). The ultimate goal of expressive performance is considered to lie in developing performers’ own interpretations of music and convey affects and emotions by using expressive tools such as articulation, dynamics, tempo and timing</w:t>
+      </w:r>
+      <w:r>
+        <w:rPr>
+          <w:vertAlign w:val="superscript"/>
+        </w:rPr>
+        <w:t xml:space="preserve">22</w:t>
+      </w:r>
+      <w:r>
+        <w:t xml:space="preserve">. The current research opens up the possibility of studying the teaching of expressive performance by demonstrating that pianists could signal didactic intentions without relying on verbal instructions, which are heavily used in actually teaching settings</w:t>
+      </w:r>
+      <w:r>
+        <w:rPr>
+          <w:vertAlign w:val="superscript"/>
+        </w:rPr>
+        <w:t xml:space="preserve">e.g., 15</w:t>
+      </w:r>
+      <w:r>
+        <w:t xml:space="preserve">. It would be interesting to examine how teachers play (i.e., demonstrate) relates to verbal instructions they give.</w:t>
       </w:r>
     </w:p>
     <w:p>
@@ -5788,37 +5831,20 @@
         <w:pStyle w:val="Textkrper"/>
       </w:pPr>
       <w:r>
-        <w:t xml:space="preserve">One limitation of the study is that although we instructed participants to imagine a situation in which they were teaching musical expression to students, there was no feedback from actual students. Given that teachers modulate their demonstration throughout online interactions with learners</w:t>
+        <w:t xml:space="preserve">The present findings extend earlier research on teaching-related action modulations. First, our study sheds light on the teaching of technical skills that are an integral part of skill acquisition in artistic domains. We showed that compared to an expressive performance baseline, experts made specific modulations to teach particular techniques. Second, the specificity of the observed modulations supports the idea that teaching comprises more than generic modulations like slowing down or overall exaggeration that may draw learners’ attention. Rather, expert demonstrators seem to follow principles of relevance in communication</w:t>
       </w:r>
       <w:r>
         <w:rPr>
           <w:vertAlign w:val="superscript"/>
         </w:rPr>
-        <w:t xml:space="preserve">21</w:t>
-      </w:r>
-      <w:r>
-        <w:t xml:space="preserve">, future studies are needed to investigate how experts dynamically adapt their performance to their students’ skill level and demonstrated abilities.</w:t>
-      </w:r>
-    </w:p>
-    <w:p>
-      <w:pPr>
-        <w:pStyle w:val="Textkrper"/>
-      </w:pPr>
-      <w:r>
-        <w:t xml:space="preserve">The present findings extend earlier research on teaching-related action modulations. First, our study sheds light on the teaching of expressive techniques that are an integral part of skill acquisition in artistic domains. We showed that compared to an expressive performance baseline, experts made specific modulations to teach particular techniques. Second, the specificity of the observed modulations supports the idea that teaching comprises more than generic modulations like slowing down or overall exaggeration that may draw learners’ attention. Rather, expert demonstrators seem to follow principles of relevance in communication</w:t>
-      </w:r>
-      <w:r>
-        <w:rPr>
-          <w:vertAlign w:val="superscript"/>
-        </w:rPr>
-        <w:t xml:space="preserve">22</w:t>
+        <w:t xml:space="preserve">23</w:t>
       </w:r>
       <w:r>
         <w:t xml:space="preserve">, highlighting only those aspects they are intending to demonstrate. How learners benefit from the perceptual and motor cues that come with specific exaggerations, and whether understanding the teacher’s intentions explicitly adds to the learning success are important questions for future research.</w:t>
       </w:r>
     </w:p>
     <w:bookmarkEnd w:id="84"/>
-    <w:bookmarkStart w:id="128" w:name="references"/>
+    <w:bookmarkStart w:id="129" w:name="references"/>
     <w:p>
       <w:pPr>
         <w:pStyle w:val="berschrift1"/>
@@ -5827,7 +5853,7 @@
         <w:t xml:space="preserve">References</w:t>
       </w:r>
     </w:p>
-    <w:bookmarkStart w:id="127" w:name="refs"/>
+    <w:bookmarkStart w:id="128" w:name="refs"/>
     <w:bookmarkStart w:id="86" w:name="ref-thornton_2008"/>
     <w:p>
       <w:pPr>
@@ -7510,7 +7536,7 @@
       </w:r>
     </w:p>
     <w:bookmarkEnd w:id="119"/>
-    <w:bookmarkStart w:id="121" w:name="ref-lindstrom_2003"/>
+    <w:bookmarkStart w:id="121" w:name="ref-okazaki_2019"/>
     <w:p>
       <w:pPr>
         <w:pStyle w:val="Literaturverzeichnis"/>
@@ -7525,7 +7551,7 @@
         <w:t xml:space="preserve">	</w:t>
       </w:r>
       <w:r>
-        <w:t xml:space="preserve">Lindström, E., Juslin, P. N., Bresin, R. &amp; Williamon, A.</w:t>
+        <w:t xml:space="preserve">Okazaki, S., Muraoka, Y. &amp; Osu, R.</w:t>
       </w:r>
       <w:r>
         <w:t xml:space="preserve"> </w:t>
@@ -7535,55 +7561,7 @@
           <w:rPr>
             <w:rStyle w:val="Hyperlink"/>
           </w:rPr>
-          <w:t xml:space="preserve">‘</w:t>
-        </w:r>
-        <w:r>
-          <w:rPr>
-            <w:rStyle w:val="Hyperlink"/>
-          </w:rPr>
-          <w:t xml:space="preserve">Expressivity</w:t>
-        </w:r>
-        <w:r>
-          <w:rPr>
-            <w:rStyle w:val="Hyperlink"/>
-          </w:rPr>
-          <w:t xml:space="preserve"> </w:t>
-        </w:r>
-        <w:r>
-          <w:rPr>
-            <w:rStyle w:val="Hyperlink"/>
-          </w:rPr>
-          <w:t xml:space="preserve">comes from within your soul’</w:t>
-        </w:r>
-        <w:r>
-          <w:rPr>
-            <w:rStyle w:val="Hyperlink"/>
-          </w:rPr>
-          <w:t xml:space="preserve">:</w:t>
-        </w:r>
-        <w:r>
-          <w:rPr>
-            <w:rStyle w:val="Hyperlink"/>
-          </w:rPr>
-          <w:t xml:space="preserve"> </w:t>
-        </w:r>
-        <w:r>
-          <w:rPr>
-            <w:rStyle w:val="Hyperlink"/>
-          </w:rPr>
-          <w:t xml:space="preserve">A</w:t>
-        </w:r>
-        <w:r>
-          <w:rPr>
-            <w:rStyle w:val="Hyperlink"/>
-          </w:rPr>
-          <w:t xml:space="preserve"> </w:t>
-        </w:r>
-        <w:r>
-          <w:rPr>
-            <w:rStyle w:val="Hyperlink"/>
-          </w:rPr>
-          <w:t xml:space="preserve">questionnaire study of music students’ perspectives on expressivity</w:t>
+          <w:t xml:space="preserve">Teacher-learner interaction quantifies scaffolding behaviour in imitation learning</w:t>
         </w:r>
       </w:hyperlink>
       <w:r>
@@ -7597,7 +7575,7 @@
           <w:iCs/>
           <w:i/>
         </w:rPr>
-        <w:t xml:space="preserve">Research Studies in Music Education</w:t>
+        <w:t xml:space="preserve">Sci Rep</w:t>
       </w:r>
       <w:r>
         <w:t xml:space="preserve"> </w:t>
@@ -7607,14 +7585,14 @@
           <w:bCs/>
           <w:b/>
         </w:rPr>
-        <w:t xml:space="preserve">20</w:t>
-      </w:r>
-      <w:r>
-        <w:t xml:space="preserve">, 23–47 (2003).</w:t>
+        <w:t xml:space="preserve">9</w:t>
+      </w:r>
+      <w:r>
+        <w:t xml:space="preserve">, 1–13 (2019).</w:t>
       </w:r>
     </w:p>
     <w:bookmarkEnd w:id="121"/>
-    <w:bookmarkStart w:id="123" w:name="ref-juslin_2003"/>
+    <w:bookmarkStart w:id="123" w:name="ref-lindstrom_2003"/>
     <w:p>
       <w:pPr>
         <w:pStyle w:val="Literaturverzeichnis"/>
@@ -7629,7 +7607,7 @@
         <w:t xml:space="preserve">	</w:t>
       </w:r>
       <w:r>
-        <w:t xml:space="preserve">Juslin, P. N.</w:t>
+        <w:t xml:space="preserve">Lindström, E., Juslin, P. N., Bresin, R. &amp; Williamon, A.</w:t>
       </w:r>
       <w:r>
         <w:t xml:space="preserve"> </w:t>
@@ -7639,7 +7617,13 @@
           <w:rPr>
             <w:rStyle w:val="Hyperlink"/>
           </w:rPr>
-          <w:t xml:space="preserve">Five</w:t>
+          <w:t xml:space="preserve">‘</w:t>
+        </w:r>
+        <w:r>
+          <w:rPr>
+            <w:rStyle w:val="Hyperlink"/>
+          </w:rPr>
+          <w:t xml:space="preserve">Expressivity</w:t>
         </w:r>
         <w:r>
           <w:rPr>
@@ -7651,7 +7635,13 @@
           <w:rPr>
             <w:rStyle w:val="Hyperlink"/>
           </w:rPr>
-          <w:t xml:space="preserve">Facets</w:t>
+          <w:t xml:space="preserve">comes from within your soul’</w:t>
+        </w:r>
+        <w:r>
+          <w:rPr>
+            <w:rStyle w:val="Hyperlink"/>
+          </w:rPr>
+          <w:t xml:space="preserve">:</w:t>
         </w:r>
         <w:r>
           <w:rPr>
@@ -7663,7 +7653,7 @@
           <w:rPr>
             <w:rStyle w:val="Hyperlink"/>
           </w:rPr>
-          <w:t xml:space="preserve">of</w:t>
+          <w:t xml:space="preserve">A</w:t>
         </w:r>
         <w:r>
           <w:rPr>
@@ -7675,67 +7665,7 @@
           <w:rPr>
             <w:rStyle w:val="Hyperlink"/>
           </w:rPr>
-          <w:t xml:space="preserve">Musical Expression</w:t>
-        </w:r>
-        <w:r>
-          <w:rPr>
-            <w:rStyle w:val="Hyperlink"/>
-          </w:rPr>
-          <w:t xml:space="preserve">:</w:t>
-        </w:r>
-        <w:r>
-          <w:rPr>
-            <w:rStyle w:val="Hyperlink"/>
-          </w:rPr>
-          <w:t xml:space="preserve"> </w:t>
-        </w:r>
-        <w:r>
-          <w:rPr>
-            <w:rStyle w:val="Hyperlink"/>
-          </w:rPr>
-          <w:t xml:space="preserve">A Psychologist</w:t>
-        </w:r>
-        <w:r>
-          <w:rPr>
-            <w:rStyle w:val="Hyperlink"/>
-          </w:rPr>
-          <w:t xml:space="preserve">’s</w:t>
-        </w:r>
-        <w:r>
-          <w:rPr>
-            <w:rStyle w:val="Hyperlink"/>
-          </w:rPr>
-          <w:t xml:space="preserve"> </w:t>
-        </w:r>
-        <w:r>
-          <w:rPr>
-            <w:rStyle w:val="Hyperlink"/>
-          </w:rPr>
-          <w:t xml:space="preserve">Perspective</w:t>
-        </w:r>
-        <w:r>
-          <w:rPr>
-            <w:rStyle w:val="Hyperlink"/>
-          </w:rPr>
-          <w:t xml:space="preserve"> </w:t>
-        </w:r>
-        <w:r>
-          <w:rPr>
-            <w:rStyle w:val="Hyperlink"/>
-          </w:rPr>
-          <w:t xml:space="preserve">on</w:t>
-        </w:r>
-        <w:r>
-          <w:rPr>
-            <w:rStyle w:val="Hyperlink"/>
-          </w:rPr>
-          <w:t xml:space="preserve"> </w:t>
-        </w:r>
-        <w:r>
-          <w:rPr>
-            <w:rStyle w:val="Hyperlink"/>
-          </w:rPr>
-          <w:t xml:space="preserve">Music Performance</w:t>
+          <w:t xml:space="preserve">questionnaire study of music students’ perspectives on expressivity</w:t>
         </w:r>
       </w:hyperlink>
       <w:r>
@@ -7749,7 +7679,7 @@
           <w:iCs/>
           <w:i/>
         </w:rPr>
-        <w:t xml:space="preserve">Psychology of Music</w:t>
+        <w:t xml:space="preserve">Research Studies in Music Education</w:t>
       </w:r>
       <w:r>
         <w:t xml:space="preserve"> </w:t>
@@ -7759,14 +7689,14 @@
           <w:bCs/>
           <w:b/>
         </w:rPr>
-        <w:t xml:space="preserve">31</w:t>
-      </w:r>
-      <w:r>
-        <w:t xml:space="preserve">, 273–302 (2003).</w:t>
+        <w:t xml:space="preserve">20</w:t>
+      </w:r>
+      <w:r>
+        <w:t xml:space="preserve">, 23–47 (2003).</w:t>
       </w:r>
     </w:p>
     <w:bookmarkEnd w:id="123"/>
-    <w:bookmarkStart w:id="125" w:name="ref-okazaki_2019"/>
+    <w:bookmarkStart w:id="125" w:name="ref-juslin_2003"/>
     <w:p>
       <w:pPr>
         <w:pStyle w:val="Literaturverzeichnis"/>
@@ -7781,7 +7711,7 @@
         <w:t xml:space="preserve">	</w:t>
       </w:r>
       <w:r>
-        <w:t xml:space="preserve">Okazaki, S., Muraoka, Y. &amp; Osu, R.</w:t>
+        <w:t xml:space="preserve">Juslin, P. N.</w:t>
       </w:r>
       <w:r>
         <w:t xml:space="preserve"> </w:t>
@@ -7791,7 +7721,103 @@
           <w:rPr>
             <w:rStyle w:val="Hyperlink"/>
           </w:rPr>
-          <w:t xml:space="preserve">Teacher-learner interaction quantifies scaffolding behaviour in imitation learning</w:t>
+          <w:t xml:space="preserve">Five</w:t>
+        </w:r>
+        <w:r>
+          <w:rPr>
+            <w:rStyle w:val="Hyperlink"/>
+          </w:rPr>
+          <w:t xml:space="preserve"> </w:t>
+        </w:r>
+        <w:r>
+          <w:rPr>
+            <w:rStyle w:val="Hyperlink"/>
+          </w:rPr>
+          <w:t xml:space="preserve">Facets</w:t>
+        </w:r>
+        <w:r>
+          <w:rPr>
+            <w:rStyle w:val="Hyperlink"/>
+          </w:rPr>
+          <w:t xml:space="preserve"> </w:t>
+        </w:r>
+        <w:r>
+          <w:rPr>
+            <w:rStyle w:val="Hyperlink"/>
+          </w:rPr>
+          <w:t xml:space="preserve">of</w:t>
+        </w:r>
+        <w:r>
+          <w:rPr>
+            <w:rStyle w:val="Hyperlink"/>
+          </w:rPr>
+          <w:t xml:space="preserve"> </w:t>
+        </w:r>
+        <w:r>
+          <w:rPr>
+            <w:rStyle w:val="Hyperlink"/>
+          </w:rPr>
+          <w:t xml:space="preserve">Musical Expression</w:t>
+        </w:r>
+        <w:r>
+          <w:rPr>
+            <w:rStyle w:val="Hyperlink"/>
+          </w:rPr>
+          <w:t xml:space="preserve">:</w:t>
+        </w:r>
+        <w:r>
+          <w:rPr>
+            <w:rStyle w:val="Hyperlink"/>
+          </w:rPr>
+          <w:t xml:space="preserve"> </w:t>
+        </w:r>
+        <w:r>
+          <w:rPr>
+            <w:rStyle w:val="Hyperlink"/>
+          </w:rPr>
+          <w:t xml:space="preserve">A Psychologist</w:t>
+        </w:r>
+        <w:r>
+          <w:rPr>
+            <w:rStyle w:val="Hyperlink"/>
+          </w:rPr>
+          <w:t xml:space="preserve">’s</w:t>
+        </w:r>
+        <w:r>
+          <w:rPr>
+            <w:rStyle w:val="Hyperlink"/>
+          </w:rPr>
+          <w:t xml:space="preserve"> </w:t>
+        </w:r>
+        <w:r>
+          <w:rPr>
+            <w:rStyle w:val="Hyperlink"/>
+          </w:rPr>
+          <w:t xml:space="preserve">Perspective</w:t>
+        </w:r>
+        <w:r>
+          <w:rPr>
+            <w:rStyle w:val="Hyperlink"/>
+          </w:rPr>
+          <w:t xml:space="preserve"> </w:t>
+        </w:r>
+        <w:r>
+          <w:rPr>
+            <w:rStyle w:val="Hyperlink"/>
+          </w:rPr>
+          <w:t xml:space="preserve">on</w:t>
+        </w:r>
+        <w:r>
+          <w:rPr>
+            <w:rStyle w:val="Hyperlink"/>
+          </w:rPr>
+          <w:t xml:space="preserve"> </w:t>
+        </w:r>
+        <w:r>
+          <w:rPr>
+            <w:rStyle w:val="Hyperlink"/>
+          </w:rPr>
+          <w:t xml:space="preserve">Music Performance</w:t>
         </w:r>
       </w:hyperlink>
       <w:r>
@@ -7805,7 +7831,7 @@
           <w:iCs/>
           <w:i/>
         </w:rPr>
-        <w:t xml:space="preserve">Sci Rep</w:t>
+        <w:t xml:space="preserve">Psychology of Music</w:t>
       </w:r>
       <w:r>
         <w:t xml:space="preserve"> </w:t>
@@ -7815,14 +7841,14 @@
           <w:bCs/>
           <w:b/>
         </w:rPr>
-        <w:t xml:space="preserve">9</w:t>
-      </w:r>
-      <w:r>
-        <w:t xml:space="preserve">, 1–13 (2019).</w:t>
+        <w:t xml:space="preserve">31</w:t>
+      </w:r>
+      <w:r>
+        <w:t xml:space="preserve">, 273–302 (2003).</w:t>
       </w:r>
     </w:p>
     <w:bookmarkEnd w:id="125"/>
-    <w:bookmarkStart w:id="126" w:name="ref-sperber_1995"/>
+    <w:bookmarkStart w:id="126" w:name="ref-meissner_2021"/>
     <w:p>
       <w:pPr>
         <w:pStyle w:val="Literaturverzeichnis"/>
@@ -7837,6 +7863,90 @@
         <w:t xml:space="preserve">	</w:t>
       </w:r>
       <w:r>
+        <w:t xml:space="preserve">Meissner, H. Theoretical</w:t>
+      </w:r>
+      <w:r>
+        <w:t xml:space="preserve"> </w:t>
+      </w:r>
+      <w:r>
+        <w:t xml:space="preserve">Framework</w:t>
+      </w:r>
+      <w:r>
+        <w:t xml:space="preserve"> </w:t>
+      </w:r>
+      <w:r>
+        <w:t xml:space="preserve">for</w:t>
+      </w:r>
+      <w:r>
+        <w:t xml:space="preserve"> </w:t>
+      </w:r>
+      <w:r>
+        <w:t xml:space="preserve">Facilitating Young Musicians</w:t>
+      </w:r>
+      <w:r>
+        <w:t xml:space="preserve">’</w:t>
+      </w:r>
+      <w:r>
+        <w:t xml:space="preserve"> </w:t>
+      </w:r>
+      <w:r>
+        <w:t xml:space="preserve">Learning</w:t>
+      </w:r>
+      <w:r>
+        <w:t xml:space="preserve"> </w:t>
+      </w:r>
+      <w:r>
+        <w:t xml:space="preserve">of</w:t>
+      </w:r>
+      <w:r>
+        <w:t xml:space="preserve"> </w:t>
+      </w:r>
+      <w:r>
+        <w:t xml:space="preserve">Expressive Performance</w:t>
+      </w:r>
+      <w:r>
+        <w:t xml:space="preserve">.</w:t>
+      </w:r>
+      <w:r>
+        <w:t xml:space="preserve"> </w:t>
+      </w:r>
+      <w:r>
+        <w:rPr>
+          <w:iCs/>
+          <w:i/>
+        </w:rPr>
+        <w:t xml:space="preserve">Frontiers in Psychology</w:t>
+      </w:r>
+      <w:r>
+        <w:t xml:space="preserve"> </w:t>
+      </w:r>
+      <w:r>
+        <w:rPr>
+          <w:bCs/>
+          <w:b/>
+        </w:rPr>
+        <w:t xml:space="preserve">11</w:t>
+      </w:r>
+      <w:r>
+        <w:t xml:space="preserve">, (2021).</w:t>
+      </w:r>
+    </w:p>
+    <w:bookmarkEnd w:id="126"/>
+    <w:bookmarkStart w:id="127" w:name="ref-sperber_1995"/>
+    <w:p>
+      <w:pPr>
+        <w:pStyle w:val="Literaturverzeichnis"/>
+      </w:pPr>
+      <w:r>
+        <w:t xml:space="preserve">23.</w:t>
+      </w:r>
+      <w:r>
+        <w:t xml:space="preserve"> </w:t>
+      </w:r>
+      <w:r>
+        <w:t xml:space="preserve">	</w:t>
+      </w:r>
+      <w:r>
         <w:t xml:space="preserve">Sperber, D. &amp; Wilson, D.</w:t>
       </w:r>
       <w:r>
@@ -7887,10 +7997,10 @@
         <w:t xml:space="preserve">, 1995).</w:t>
       </w:r>
     </w:p>
-    <w:bookmarkEnd w:id="126"/>
     <w:bookmarkEnd w:id="127"/>
     <w:bookmarkEnd w:id="128"/>
-    <w:bookmarkStart w:id="129" w:name="acknowledgements"/>
+    <w:bookmarkEnd w:id="129"/>
+    <w:bookmarkStart w:id="130" w:name="acknowledgements"/>
     <w:p>
       <w:pPr>
         <w:pStyle w:val="berschrift1"/>
@@ -7907,8 +8017,8 @@
         <w:t xml:space="preserve">This research was supported by the European Research Council under the European Union’s Seventh Framework Program (FP7/2007–2013)/ERC Grant agreement no. 609819, SOMICS, and by ERC Grant agreement no. 616072, JAXPERTISE. We thank Dávid Csűrös for his help with data collection.</w:t>
       </w:r>
     </w:p>
-    <w:bookmarkEnd w:id="129"/>
-    <w:bookmarkStart w:id="130" w:name="author-contributions"/>
+    <w:bookmarkEnd w:id="130"/>
+    <w:bookmarkStart w:id="131" w:name="author-contributions"/>
     <w:p>
       <w:pPr>
         <w:pStyle w:val="berschrift1"/>
@@ -7925,8 +8035,8 @@
         <w:t xml:space="preserve">A.T, G.K and N.S developed the study concept and designed the experiments. Stimuli and procedure were created by A.T. Data collection and analyses were performed by A.T. under the supervision of G.K. and N.S. A.T. drafted the manuscript, and N.S. and G.K. provided critical revisions. All authors approved the final version of the manuscript for submission.</w:t>
       </w:r>
     </w:p>
-    <w:bookmarkEnd w:id="130"/>
-    <w:bookmarkStart w:id="132" w:name="data-availability-statement"/>
+    <w:bookmarkEnd w:id="131"/>
+    <w:bookmarkStart w:id="133" w:name="data-availability-statement"/>
     <w:p>
       <w:pPr>
         <w:pStyle w:val="berschrift1"/>
@@ -7945,7 +8055,7 @@
       <w:r>
         <w:t xml:space="preserve"> </w:t>
       </w:r>
-      <w:hyperlink r:id="rId131">
+      <w:hyperlink r:id="rId132">
         <w:r>
           <w:rPr>
             <w:rStyle w:val="Hyperlink"/>
@@ -7957,8 +8067,8 @@
         <w:t xml:space="preserve">.</w:t>
       </w:r>
     </w:p>
-    <w:bookmarkEnd w:id="132"/>
-    <w:bookmarkStart w:id="133" w:name="competing-interests"/>
+    <w:bookmarkEnd w:id="133"/>
+    <w:bookmarkStart w:id="134" w:name="competing-interests"/>
     <w:p>
       <w:pPr>
         <w:pStyle w:val="berschrift1"/>
@@ -7975,8 +8085,8 @@
         <w:t xml:space="preserve">The authors declare no competing interests.</w:t>
       </w:r>
     </w:p>
-    <w:bookmarkEnd w:id="133"/>
-    <w:bookmarkStart w:id="134" w:name="supplementary"/>
+    <w:bookmarkEnd w:id="134"/>
+    <w:bookmarkStart w:id="135" w:name="supplementary"/>
     <w:p>
       <w:pPr>
         <w:pStyle w:val="berschrift1"/>
@@ -7985,8 +8095,8 @@
         <w:t xml:space="preserve">Supplementary material</w:t>
       </w:r>
     </w:p>
-    <w:bookmarkEnd w:id="134"/>
-    <w:bookmarkStart w:id="137" w:name="instructions"/>
+    <w:bookmarkEnd w:id="135"/>
+    <w:bookmarkStart w:id="138" w:name="instructions"/>
     <w:p>
       <w:pPr>
         <w:pStyle w:val="berschrift1"/>
@@ -7995,7 +8105,7 @@
         <w:t xml:space="preserve">Instructions</w:t>
       </w:r>
     </w:p>
-    <w:bookmarkStart w:id="135" w:name="experiment-1-1"/>
+    <w:bookmarkStart w:id="136" w:name="experiment-1-1"/>
     <w:p>
       <w:pPr>
         <w:pStyle w:val="berschrift2"/>
@@ -8080,8 +8190,8 @@
         <w:t xml:space="preserve">”</w:t>
       </w:r>
     </w:p>
-    <w:bookmarkEnd w:id="135"/>
-    <w:bookmarkStart w:id="136" w:name="experiment-2-1"/>
+    <w:bookmarkEnd w:id="136"/>
+    <w:bookmarkStart w:id="137" w:name="experiment-2-1"/>
     <w:p>
       <w:pPr>
         <w:pStyle w:val="berschrift2"/>
@@ -8120,9 +8230,9 @@
         <w:t xml:space="preserve">”</w:t>
       </w:r>
     </w:p>
-    <w:bookmarkEnd w:id="136"/>
     <w:bookmarkEnd w:id="137"/>
-    <w:bookmarkStart w:id="148" w:name="temporal-variability"/>
+    <w:bookmarkEnd w:id="138"/>
+    <w:bookmarkStart w:id="149" w:name="temporal-variability"/>
     <w:p>
       <w:pPr>
         <w:pStyle w:val="berschrift1"/>
@@ -8139,7 +8249,7 @@
         <w:t xml:space="preserve">The tempo variability of performance was assessed with the coefficient of variation (CV) of the IOIs to investigate the tempo stability of performance between the teaching and performing condition. CVs were calculated by dividing the standard deviation by the mean of IOIs.</w:t>
       </w:r>
     </w:p>
-    <w:bookmarkStart w:id="138" w:name="results-2"/>
+    <w:bookmarkStart w:id="139" w:name="results-2"/>
     <w:p>
       <w:pPr>
         <w:pStyle w:val="berschrift2"/>
@@ -8148,8 +8258,8 @@
         <w:t xml:space="preserve">Results</w:t>
       </w:r>
     </w:p>
-    <w:bookmarkEnd w:id="138"/>
-    <w:bookmarkStart w:id="141" w:name="experiment-1-2"/>
+    <w:bookmarkEnd w:id="139"/>
+    <w:bookmarkStart w:id="142" w:name="experiment-1-2"/>
     <w:p>
       <w:pPr>
         <w:pStyle w:val="berschrift2"/>
@@ -8158,7 +8268,7 @@
         <w:t xml:space="preserve">Experiment 1</w:t>
       </w:r>
     </w:p>
-    <w:bookmarkStart w:id="139" w:name="articulation-2"/>
+    <w:bookmarkStart w:id="140" w:name="articulation-2"/>
     <w:p>
       <w:pPr>
         <w:pStyle w:val="berschrift3"/>
@@ -8308,8 +8418,8 @@
         <w:t xml:space="preserve">).</w:t>
       </w:r>
     </w:p>
-    <w:bookmarkEnd w:id="139"/>
-    <w:bookmarkStart w:id="140" w:name="dynamics-2"/>
+    <w:bookmarkEnd w:id="140"/>
+    <w:bookmarkStart w:id="141" w:name="dynamics-2"/>
     <w:p>
       <w:pPr>
         <w:pStyle w:val="berschrift3"/>
@@ -8459,9 +8569,9 @@
         <w:t xml:space="preserve">).</w:t>
       </w:r>
     </w:p>
-    <w:bookmarkEnd w:id="140"/>
     <w:bookmarkEnd w:id="141"/>
-    <w:bookmarkStart w:id="147" w:name="experiment-2-2"/>
+    <w:bookmarkEnd w:id="142"/>
+    <w:bookmarkStart w:id="148" w:name="experiment-2-2"/>
     <w:p>
       <w:pPr>
         <w:pStyle w:val="berschrift2"/>
@@ -8470,7 +8580,7 @@
         <w:t xml:space="preserve">Experiment 2</w:t>
       </w:r>
     </w:p>
-    <w:bookmarkStart w:id="142" w:name="articulation-3"/>
+    <w:bookmarkStart w:id="143" w:name="articulation-3"/>
     <w:p>
       <w:pPr>
         <w:pStyle w:val="berschrift3"/>
@@ -8620,8 +8730,8 @@
         <w:t xml:space="preserve">).</w:t>
       </w:r>
     </w:p>
-    <w:bookmarkEnd w:id="142"/>
-    <w:bookmarkStart w:id="146" w:name="dynamics-3"/>
+    <w:bookmarkEnd w:id="143"/>
+    <w:bookmarkStart w:id="147" w:name="dynamics-3"/>
     <w:p>
       <w:pPr>
         <w:pStyle w:val="berschrift3"/>
@@ -8780,18 +8890,18 @@
           <wp:inline>
             <wp:extent cx="5969000" cy="2132560"/>
             <wp:effectExtent b="0" l="0" r="0" t="0"/>
-            <wp:docPr descr="Figure 10.  Experiment 1, 2: CVs when playing the piece with either articulation or dynamics (left: Experiment 1, right: Experiment 2). Each box indicates the IQR with the median, and whiskers extend to a maximum of 1.5 × IQR beyond the box. Significance levels: *  &lt; .05, **  &lt; .01, ***  &lt; .001" title="" id="144" name="Picture"/>
+            <wp:docPr descr="Figure 10.  Experiment 1, 2: CVs when playing the piece with either articulation or dynamics (left: Experiment 1, right: Experiment 2). Each box indicates the IQR with the median, and whiskers extend to a maximum of 1.5 × IQR beyond the box. Significance levels: *  &lt; .05, **  &lt; .01, ***  &lt; .001" title="" id="145" name="Picture"/>
             <a:graphic>
               <a:graphicData uri="http://schemas.openxmlformats.org/drawingml/2006/picture">
                 <pic:pic>
                   <pic:nvPicPr>
-                    <pic:cNvPr descr="manuscript_files/figure-docx/plot-cv-1.png" id="145" name="Picture"/>
+                    <pic:cNvPr descr="manuscript_files/figure-docx/plot-cv-1.png" id="146" name="Picture"/>
                     <pic:cNvPicPr>
                       <a:picLocks noChangeArrowheads="1" noChangeAspect="1"/>
                     </pic:cNvPicPr>
                   </pic:nvPicPr>
                   <pic:blipFill>
-                    <a:blip r:embed="rId143"/>
+                    <a:blip r:embed="rId144"/>
                     <a:stretch>
                       <a:fillRect/>
                     </a:stretch>
@@ -8880,10 +8990,10 @@
         <w:t xml:space="preserve">&lt; .001</w:t>
       </w:r>
     </w:p>
-    <w:bookmarkEnd w:id="146"/>
     <w:bookmarkEnd w:id="147"/>
     <w:bookmarkEnd w:id="148"/>
-    <w:bookmarkStart w:id="159" w:name="temporal-grouping"/>
+    <w:bookmarkEnd w:id="149"/>
+    <w:bookmarkStart w:id="160" w:name="temporal-grouping"/>
     <w:p>
       <w:pPr>
         <w:pStyle w:val="berschrift1"/>
@@ -8900,7 +9010,7 @@
         <w:t xml:space="preserve">In order to investigated if participants used temporal grouping to make a boundary between each subcomponent (e.g., between legato and staccato, between forte and piano) clearer for teaching purposes, we looked at IOIs only at transition points.</w:t>
       </w:r>
     </w:p>
-    <w:bookmarkStart w:id="149" w:name="results-3"/>
+    <w:bookmarkStart w:id="150" w:name="results-3"/>
     <w:p>
       <w:pPr>
         <w:pStyle w:val="berschrift2"/>
@@ -8909,8 +9019,8 @@
         <w:t xml:space="preserve">Results</w:t>
       </w:r>
     </w:p>
-    <w:bookmarkEnd w:id="149"/>
-    <w:bookmarkStart w:id="152" w:name="experiment-1-3"/>
+    <w:bookmarkEnd w:id="150"/>
+    <w:bookmarkStart w:id="153" w:name="experiment-1-3"/>
     <w:p>
       <w:pPr>
         <w:pStyle w:val="berschrift2"/>
@@ -8919,7 +9029,7 @@
         <w:t xml:space="preserve">Experiment 1</w:t>
       </w:r>
     </w:p>
-    <w:bookmarkStart w:id="150" w:name="articulation-4"/>
+    <w:bookmarkStart w:id="151" w:name="articulation-4"/>
     <w:p>
       <w:pPr>
         <w:pStyle w:val="berschrift3"/>
@@ -9069,8 +9179,8 @@
         <w:t xml:space="preserve">).</w:t>
       </w:r>
     </w:p>
-    <w:bookmarkEnd w:id="150"/>
-    <w:bookmarkStart w:id="151" w:name="dynamics-4"/>
+    <w:bookmarkEnd w:id="151"/>
+    <w:bookmarkStart w:id="152" w:name="dynamics-4"/>
     <w:p>
       <w:pPr>
         <w:pStyle w:val="berschrift3"/>
@@ -9220,9 +9330,9 @@
         <w:t xml:space="preserve">).</w:t>
       </w:r>
     </w:p>
-    <w:bookmarkEnd w:id="151"/>
     <w:bookmarkEnd w:id="152"/>
-    <w:bookmarkStart w:id="158" w:name="experiment-2-3"/>
+    <w:bookmarkEnd w:id="153"/>
+    <w:bookmarkStart w:id="159" w:name="experiment-2-3"/>
     <w:p>
       <w:pPr>
         <w:pStyle w:val="berschrift2"/>
@@ -9231,7 +9341,7 @@
         <w:t xml:space="preserve">Experiment 2</w:t>
       </w:r>
     </w:p>
-    <w:bookmarkStart w:id="153" w:name="articulation-5"/>
+    <w:bookmarkStart w:id="154" w:name="articulation-5"/>
     <w:p>
       <w:pPr>
         <w:pStyle w:val="berschrift3"/>
@@ -9381,8 +9491,8 @@
         <w:t xml:space="preserve">).</w:t>
       </w:r>
     </w:p>
-    <w:bookmarkEnd w:id="153"/>
-    <w:bookmarkStart w:id="157" w:name="dynamics-5"/>
+    <w:bookmarkEnd w:id="154"/>
+    <w:bookmarkStart w:id="158" w:name="dynamics-5"/>
     <w:p>
       <w:pPr>
         <w:pStyle w:val="berschrift3"/>
@@ -9541,18 +9651,18 @@
           <wp:inline>
             <wp:extent cx="5969000" cy="2132560"/>
             <wp:effectExtent b="0" l="0" r="0" t="0"/>
-            <wp:docPr descr="Figure 11.  Experiment 1, 2: IOIs at transition points when playing the piece with either articulation or dynamics (left: Experiment 1, right: Experiment 2). A dashed line represents the tempo given by a metronome. Each box indicates the IQR with the median, and whiskers extend to a maximum of 1.5 × IQR beyond the box. Significance levels: *  &lt; .05, **  &lt; .01, ***  &lt; .001" title="" id="155" name="Picture"/>
+            <wp:docPr descr="Figure 11.  Experiment 1, 2: IOIs at transition points when playing the piece with either articulation or dynamics (left: Experiment 1, right: Experiment 2). A dashed line represents the tempo given by a metronome. Each box indicates the IQR with the median, and whiskers extend to a maximum of 1.5 × IQR beyond the box. Significance levels: *  &lt; .05, **  &lt; .01, ***  &lt; .001" title="" id="156" name="Picture"/>
             <a:graphic>
               <a:graphicData uri="http://schemas.openxmlformats.org/drawingml/2006/picture">
                 <pic:pic>
                   <pic:nvPicPr>
-                    <pic:cNvPr descr="manuscript_files/figure-docx/plot-tra-1.png" id="156" name="Picture"/>
+                    <pic:cNvPr descr="manuscript_files/figure-docx/plot-tra-1.png" id="157" name="Picture"/>
                     <pic:cNvPicPr>
                       <a:picLocks noChangeArrowheads="1" noChangeAspect="1"/>
                     </pic:cNvPicPr>
                   </pic:nvPicPr>
                   <pic:blipFill>
-                    <a:blip r:embed="rId154"/>
+                    <a:blip r:embed="rId155"/>
                     <a:stretch>
                       <a:fillRect/>
                     </a:stretch>
@@ -9641,10 +9751,10 @@
         <w:t xml:space="preserve">&lt; .001</w:t>
       </w:r>
     </w:p>
-    <w:bookmarkEnd w:id="157"/>
     <w:bookmarkEnd w:id="158"/>
     <w:bookmarkEnd w:id="159"/>
-    <w:bookmarkStart w:id="166" w:name="Xb3b39e983932286abeb549707e2ff967929e056"/>
+    <w:bookmarkEnd w:id="160"/>
+    <w:bookmarkStart w:id="167" w:name="Xb3b39e983932286abeb549707e2ff967929e056"/>
     <w:p>
       <w:pPr>
         <w:pStyle w:val="berschrift1"/>
@@ -9661,7 +9771,7 @@
         <w:t xml:space="preserve">In order to examine if the dynamics difference between forte and piano at transition points is larger when the difference between forte and piano in overall performance is considered, we normalised the KV difference at transition points by dividing it by the average range between forte and piano per performance (per trial).</w:t>
       </w:r>
     </w:p>
-    <w:bookmarkStart w:id="160" w:name="results-4"/>
+    <w:bookmarkStart w:id="161" w:name="results-4"/>
     <w:p>
       <w:pPr>
         <w:pStyle w:val="berschrift2"/>
@@ -9670,8 +9780,8 @@
         <w:t xml:space="preserve">Results</w:t>
       </w:r>
     </w:p>
-    <w:bookmarkEnd w:id="160"/>
-    <w:bookmarkStart w:id="161" w:name="experiment-1-4"/>
+    <w:bookmarkEnd w:id="161"/>
+    <w:bookmarkStart w:id="162" w:name="experiment-1-4"/>
     <w:p>
       <w:pPr>
         <w:pStyle w:val="berschrift2"/>
@@ -9970,8 +10080,8 @@
         <w:t xml:space="preserve">= 0.40].</w:t>
       </w:r>
     </w:p>
-    <w:bookmarkEnd w:id="161"/>
-    <w:bookmarkStart w:id="165" w:name="experiment-2-4"/>
+    <w:bookmarkEnd w:id="162"/>
+    <w:bookmarkStart w:id="166" w:name="experiment-2-4"/>
     <w:p>
       <w:pPr>
         <w:pStyle w:val="berschrift2"/>
@@ -10125,18 +10235,18 @@
           <wp:inline>
             <wp:extent cx="5969000" cy="2132560"/>
             <wp:effectExtent b="0" l="0" r="0" t="0"/>
-            <wp:docPr descr="Figure 12.  Experiment 1, 2: Normalised KV Difference at transition points when playing the piece with dynamics (left: Experiment 1, right: Experiment 2). Each box indicates the IQR with the median, and whiskers extend to a maximum of 1.5 × IQR beyond the box. Significance levels: *  &lt; .05, **  &lt; .01, ***  &lt; .001" title="" id="163" name="Picture"/>
+            <wp:docPr descr="Figure 12.  Experiment 1, 2: Normalised KV Difference at transition points when playing the piece with dynamics (left: Experiment 1, right: Experiment 2). Each box indicates the IQR with the median, and whiskers extend to a maximum of 1.5 × IQR beyond the box. Significance levels: *  &lt; .05, **  &lt; .01, ***  &lt; .001" title="" id="164" name="Picture"/>
             <a:graphic>
               <a:graphicData uri="http://schemas.openxmlformats.org/drawingml/2006/picture">
                 <pic:pic>
                   <pic:nvPicPr>
-                    <pic:cNvPr descr="manuscript_files/figure-docx/plot-vel-diff-2-1.png" id="164" name="Picture"/>
+                    <pic:cNvPr descr="manuscript_files/figure-docx/plot-vel-diff-2-1.png" id="165" name="Picture"/>
                     <pic:cNvPicPr>
                       <a:picLocks noChangeArrowheads="1" noChangeAspect="1"/>
                     </pic:cNvPicPr>
                   </pic:nvPicPr>
                   <pic:blipFill>
-                    <a:blip r:embed="rId162"/>
+                    <a:blip r:embed="rId163"/>
                     <a:stretch>
                       <a:fillRect/>
                     </a:stretch>
@@ -10225,8 +10335,8 @@
         <w:t xml:space="preserve">&lt; .001</w:t>
       </w:r>
     </w:p>
-    <w:bookmarkEnd w:id="165"/>
     <w:bookmarkEnd w:id="166"/>
+    <w:bookmarkEnd w:id="167"/>
     <w:sectPr>
       <w:headerReference r:id="rId10" w:type="even"/>
       <w:headerReference r:id="rId9" w:type="default"/>

</xml_diff>

<commit_message>
update citation style for docx file
Signed-off-by: Atsuko Tominaga <Tominaga_Atsuko@phd.ceu.edu>
</commit_message>
<xml_diff>
--- a/paper/manuscript.docx
+++ b/paper/manuscript.docx
@@ -217,28 +217,28 @@
         <w:t xml:space="preserve">Deliberate teaching has supported human skill transmission over generations and provides a key route for learning</w:t>
       </w:r>
       <w:r>
-        <w:rPr>
-          <w:vertAlign w:val="superscript"/>
-        </w:rPr>
-        <w:t xml:space="preserve">1,2</w:t>
+        <w:t xml:space="preserve"> </w:t>
+      </w:r>
+      <w:r>
+        <w:t xml:space="preserve">(Thornton &amp; Raihani, 2008; Tomasello, 2016)</w:t>
       </w:r>
       <w:r>
         <w:t xml:space="preserve">. Experts modulate their behaviour so that novices can extract relevant information to learn a novel skill. For instance, adults modulate their speech (motherese) and actions (motionese) when demonstrating a skill to infant learners</w:t>
       </w:r>
       <w:r>
-        <w:rPr>
-          <w:vertAlign w:val="superscript"/>
-        </w:rPr>
-        <w:t xml:space="preserve">3,4</w:t>
+        <w:t xml:space="preserve"> </w:t>
+      </w:r>
+      <w:r>
+        <w:t xml:space="preserve">(Brand, Baldwin, &amp; Ashburn, 2002; Saint-Georges et al., 2013)</w:t>
       </w:r>
       <w:r>
         <w:t xml:space="preserve">. These modulations include slowing down and exaggerating sounds and actions. Similar findings were obtained in studies with adult learners, where exaggerations were observed when native British English speakers were talking to second language English learners</w:t>
       </w:r>
       <w:r>
-        <w:rPr>
-          <w:vertAlign w:val="superscript"/>
-        </w:rPr>
-        <w:t xml:space="preserve">5</w:t>
+        <w:t xml:space="preserve"> </w:t>
+      </w:r>
+      <w:r>
+        <w:t xml:space="preserve">(Uther, Knoll, &amp; Burnham, 2007)</w:t>
       </w:r>
       <w:r>
         <w:t xml:space="preserve"> </w:t>
@@ -247,19 +247,19 @@
         <w:t xml:space="preserve">and when skilled adults were teaching xylophone melodies to novices</w:t>
       </w:r>
       <w:r>
-        <w:rPr>
-          <w:vertAlign w:val="superscript"/>
-        </w:rPr>
-        <w:t xml:space="preserve">6</w:t>
+        <w:t xml:space="preserve"> </w:t>
+      </w:r>
+      <w:r>
+        <w:t xml:space="preserve">(McEllin, Knoblich, &amp; Sebanz, 2017)</w:t>
       </w:r>
       <w:r>
         <w:t xml:space="preserve">. The observed modulations are thought to provide communicative signals that can facilitate learning by affecting attention and memory</w:t>
       </w:r>
       <w:r>
-        <w:rPr>
-          <w:vertAlign w:val="superscript"/>
-        </w:rPr>
-        <w:t xml:space="preserve">7</w:t>
+        <w:t xml:space="preserve"> </w:t>
+      </w:r>
+      <w:r>
+        <w:t xml:space="preserve">(Csibra &amp; Gergely, 2009)</w:t>
       </w:r>
       <w:r>
         <w:t xml:space="preserve">.</w:t>
@@ -273,10 +273,10 @@
         <w:t xml:space="preserve">Previous research has shown that demonstrators not only adjust their gestures</w:t>
       </w:r>
       <w:r>
-        <w:rPr>
-          <w:vertAlign w:val="superscript"/>
-        </w:rPr>
-        <w:t xml:space="preserve">8</w:t>
+        <w:t xml:space="preserve"> </w:t>
+      </w:r>
+      <w:r>
+        <w:t xml:space="preserve">(Campisi &amp; Özyürek, 2013)</w:t>
       </w:r>
       <w:r>
         <w:t xml:space="preserve"> </w:t>
@@ -285,10 +285,10 @@
         <w:t xml:space="preserve">and actions</w:t>
       </w:r>
       <w:r>
-        <w:rPr>
-          <w:vertAlign w:val="superscript"/>
-        </w:rPr>
-        <w:t xml:space="preserve">9</w:t>
+        <w:t xml:space="preserve"> </w:t>
+      </w:r>
+      <w:r>
+        <w:t xml:space="preserve">(Fukuyama et al., 2015)</w:t>
       </w:r>
       <w:r>
         <w:t xml:space="preserve"> </w:t>
@@ -297,10 +297,10 @@
         <w:t xml:space="preserve">to learners’ skills but engage in specific action modulations to highlight certain aspects of demonstrated actions. For example, Schaik and colleagues</w:t>
       </w:r>
       <w:r>
-        <w:rPr>
-          <w:vertAlign w:val="superscript"/>
-        </w:rPr>
-        <w:t xml:space="preserve">10</w:t>
+        <w:t xml:space="preserve"> </w:t>
+      </w:r>
+      <w:r>
+        <w:t xml:space="preserve">(Schaik, Meyer, Ham, &amp; Hunnius, 2019)</w:t>
       </w:r>
       <w:r>
         <w:t xml:space="preserve"> </w:t>
@@ -309,10 +309,10 @@
         <w:t xml:space="preserve">showed that adults used specific action modulations for demonstrating different action effects of objects to infants. Ho and colleagues</w:t>
       </w:r>
       <w:r>
-        <w:rPr>
-          <w:vertAlign w:val="superscript"/>
-        </w:rPr>
-        <w:t xml:space="preserve">11</w:t>
+        <w:t xml:space="preserve"> </w:t>
+      </w:r>
+      <w:r>
+        <w:t xml:space="preserve">(Ho, Littman, MacGlashan, Cushman, &amp; Austerweil, 2016)</w:t>
       </w:r>
       <w:r>
         <w:t xml:space="preserve"> </w:t>
@@ -329,28 +329,28 @@
         <w:t xml:space="preserve">Performing actions with exaggeration is straightforward for actions that are normally performed in the most efficient way possible</w:t>
       </w:r>
       <w:r>
-        <w:rPr>
-          <w:vertAlign w:val="superscript"/>
-        </w:rPr>
-        <w:t xml:space="preserve">12</w:t>
+        <w:t xml:space="preserve"> </w:t>
+      </w:r>
+      <w:r>
+        <w:t xml:space="preserve">(Pezzulo, Donnarumma, &amp; Dindo, 2013)</w:t>
       </w:r>
       <w:r>
         <w:t xml:space="preserve">. However, how can particular aspects of actions be highlighted when the actions themselves are expressive even outside of a teaching context? This is the case in music performance, where pieces are played with expression. Expressivity is a vital component of performance and typically the main focus of music teaching</w:t>
       </w:r>
       <w:r>
-        <w:rPr>
-          <w:vertAlign w:val="superscript"/>
-        </w:rPr>
-        <w:t xml:space="preserve">13</w:t>
+        <w:t xml:space="preserve"> </w:t>
+      </w:r>
+      <w:r>
+        <w:t xml:space="preserve">(Laukka, 2004)</w:t>
       </w:r>
       <w:r>
         <w:t xml:space="preserve">. Expressive skills are generally considered to be separate from technical skills, however, fine motor control is required to implement subtle sound modulations in expressive performance</w:t>
       </w:r>
       <w:r>
-        <w:rPr>
-          <w:vertAlign w:val="superscript"/>
-        </w:rPr>
-        <w:t xml:space="preserve">14</w:t>
+        <w:t xml:space="preserve"> </w:t>
+      </w:r>
+      <w:r>
+        <w:t xml:space="preserve">(Sloboda, 2000)</w:t>
       </w:r>
       <w:r>
         <w:t xml:space="preserve">. In some music genres such as Western classical music, it is crucial to acquire the motor skills needed to perform a piece expressively. For example, pianists translate their own interpretations of music and convey their emotions by modulating specific parameters such as timing, smoothness and loudness of sound. This raises the question of whether and how musicians modulate their actions during didactic demonstration of expressive techniques.</w:t>
@@ -364,10 +364,10 @@
         <w:t xml:space="preserve">In naturalistic teaching settings, teachers have many possibilities for how to convey to a learner how to play a piece expressively. They may use verbal communication</w:t>
       </w:r>
       <w:r>
-        <w:rPr>
-          <w:vertAlign w:val="superscript"/>
-        </w:rPr>
-        <w:t xml:space="preserve">15,16</w:t>
+        <w:t xml:space="preserve"> </w:t>
+      </w:r>
+      <w:r>
+        <w:t xml:space="preserve">(Woody, 2000, 2006)</w:t>
       </w:r>
       <w:r>
         <w:t xml:space="preserve"> </w:t>
@@ -376,10 +376,10 @@
         <w:t xml:space="preserve">and non-verbal bodily cues</w:t>
       </w:r>
       <w:r>
-        <w:rPr>
-          <w:vertAlign w:val="superscript"/>
-        </w:rPr>
-        <w:t xml:space="preserve">17</w:t>
+        <w:t xml:space="preserve"> </w:t>
+      </w:r>
+      <w:r>
+        <w:t xml:space="preserve">(Simones, Schroeder, &amp; Rodger, 2015)</w:t>
       </w:r>
       <w:r>
         <w:t xml:space="preserve"> </w:t>
@@ -699,10 +699,10 @@
         <w:t xml:space="preserve">Three dependent variables were computed for data analysis. Inter-onset intervals (IOIs) are the intervals between onsets of adjacent notes and provide a measure of tempo. Key-overlap time (KOT) is the difference between the offset time of the current tone (i.e., key release time) and the onset time of the ensuing tone and is a measure for the smoothness of musical sequences</w:t>
       </w:r>
       <w:r>
-        <w:rPr>
-          <w:vertAlign w:val="superscript"/>
-        </w:rPr>
-        <w:t xml:space="preserve">18</w:t>
+        <w:t xml:space="preserve"> </w:t>
+      </w:r>
+      <w:r>
+        <w:t xml:space="preserve">(Bresin &amp; Battel, 2000)</w:t>
       </w:r>
       <w:r>
         <w:t xml:space="preserve">. A positive value indicates smooth legato styles due to overlap between the current and ensuing tone whereas a negative value indicates sharp staccato styles due to separation between the current and ensuing tone. Tone intensity is assessed by key velocity (KV) and measures the loudness of a musical note. A higher value indicates forte styles whereas a lower value indicates piano styles. The value of KV in MIDI varies between 0 (minimum) and 127 (maximum).</w:t>
@@ -2773,10 +2773,10 @@
         <w:t xml:space="preserve">The findings from Experiment 1 indicated that skilled pianists modified their performance for teaching purposes. For IOIs, we found a small but significant slowing down during teaching specifically when playing the piece with the notated articulation. This finding is in line with earlier studies that found slower performance of actions in a teaching context</w:t>
       </w:r>
       <w:r>
-        <w:rPr>
-          <w:vertAlign w:val="superscript"/>
-        </w:rPr>
-        <w:t xml:space="preserve">e.g., 3,6</w:t>
+        <w:t xml:space="preserve"> </w:t>
+      </w:r>
+      <w:r>
+        <w:t xml:space="preserve">(e.g., Brand et al., 2002; McEllin et al., 2017)</w:t>
       </w:r>
       <w:r>
         <w:t xml:space="preserve">. However, we did not find a significant difference in tempo when participants were teaching dynamics. It could be that trying to keep the prescribed tempo (conveyed through the leading metronome) limited the extent to which participants slowed down their performance during teaching. Another possibility is that slower performance may be beneficial to highlight the relation between two notes (i.e., to what extent two notes overlap) and was therefore employed when teaching articulation, whereas slower performance might not help when teaching dynamics.</w:t>
@@ -3373,10 +3373,10 @@
         <w:t xml:space="preserve">1). Third, participants could choose their preferred tempo from one of three options (100, 110 and 120 quarter beats per minute) because some evidence shows that musicians have their own preferred tempo, which affects their temporal variability</w:t>
       </w:r>
       <w:r>
-        <w:rPr>
-          <w:vertAlign w:val="superscript"/>
-        </w:rPr>
-        <w:t xml:space="preserve">19</w:t>
+        <w:t xml:space="preserve"> </w:t>
+      </w:r>
+      <w:r>
+        <w:t xml:space="preserve">(Zamm, Wang, &amp; Palmer, 2018)</w:t>
       </w:r>
       <w:r>
         <w:t xml:space="preserve">. The chosen tempo was again cued by a leading metronome. To make sure that participants memorised the piece and had sufficient motor skills, we asked participants to perform the piece without looking at the original sheet music (</w:t>
@@ -5762,10 +5762,10 @@
         <w:t xml:space="preserve">One limitation of the study is that although we instructed participants to imagine a situation in which they were teaching musical expression to students, there was no feedback from actual students. It can be expected that teachers would also make didactic modulations in some domains other than acoustic properties, such as gestures if they are physically present in front of students. Moreover, given that teachers modulate their demonstration throughout ongoing interactions with learners</w:t>
       </w:r>
       <w:r>
-        <w:rPr>
-          <w:vertAlign w:val="superscript"/>
-        </w:rPr>
-        <w:t xml:space="preserve">20</w:t>
+        <w:t xml:space="preserve"> </w:t>
+      </w:r>
+      <w:r>
+        <w:t xml:space="preserve">(Okazaki, Muraoka, &amp; Osu, 2019)</w:t>
       </w:r>
       <w:r>
         <w:t xml:space="preserve">, future studies are needed to investigate how experts dynamically adapt their performance to their students’ skill levels and demonstrated abilities. Also, some of the participants in the current study did not have teaching experience at all and even those who had teaching experience had taught for only a few years. It would be important to investigate if our findings would be observed in participants with extensive experience teaching the piano. We summarised descriptive statistics depending on participants’ teaching experience (see</w:t>
@@ -5833,19 +5833,19 @@
         <w:t xml:space="preserve">Musicians and music teachers tend to consider expressive skills as performers’ most important skills</w:t>
       </w:r>
       <w:r>
-        <w:rPr>
-          <w:vertAlign w:val="superscript"/>
-        </w:rPr>
-        <w:t xml:space="preserve">21</w:t>
+        <w:t xml:space="preserve"> </w:t>
+      </w:r>
+      <w:r>
+        <w:t xml:space="preserve">(Lindström, Juslin, Bresin, &amp; Williamon, 2003)</w:t>
       </w:r>
       <w:r>
         <w:t xml:space="preserve">. In the present study, experts focused on the teaching of specific expressions that were notated. However, expression also has other facets</w:t>
       </w:r>
       <w:r>
-        <w:rPr>
-          <w:vertAlign w:val="superscript"/>
-        </w:rPr>
-        <w:t xml:space="preserve">22</w:t>
+        <w:t xml:space="preserve"> </w:t>
+      </w:r>
+      <w:r>
+        <w:t xml:space="preserve">(Juslin, 2003)</w:t>
       </w:r>
       <w:r>
         <w:t xml:space="preserve"> </w:t>
@@ -5854,28 +5854,28 @@
         <w:t xml:space="preserve">that are not only piece-related (e.g., notated expressions) but performer- or context-related (e.g., performer’s interpretation, listening contexts such as recordings or concerts). The ultimate goal of expressive performance is considered to lie in developing performers’ own interpretations of music and convey affects and emotions by using expressive tools such as articulation, dynamics, tempo and timing</w:t>
       </w:r>
       <w:r>
-        <w:rPr>
-          <w:vertAlign w:val="superscript"/>
-        </w:rPr>
-        <w:t xml:space="preserve">23</w:t>
+        <w:t xml:space="preserve"> </w:t>
+      </w:r>
+      <w:r>
+        <w:t xml:space="preserve">(Meissner, 2021)</w:t>
       </w:r>
       <w:r>
         <w:t xml:space="preserve">. The current research opens up the possibility of studying the teaching of expressive performance by demonstrating that pianists could signal didactic intentions without relying on verbal instructions, which are heavily used in actual teaching settings</w:t>
       </w:r>
       <w:r>
-        <w:rPr>
-          <w:vertAlign w:val="superscript"/>
-        </w:rPr>
-        <w:t xml:space="preserve">15,24</w:t>
+        <w:t xml:space="preserve"> </w:t>
+      </w:r>
+      <w:r>
+        <w:t xml:space="preserve">(Colprit, 2000; Woody, 2000)</w:t>
       </w:r>
       <w:r>
         <w:t xml:space="preserve">. Given that students often learn by listening to recordings</w:t>
       </w:r>
       <w:r>
-        <w:rPr>
-          <w:vertAlign w:val="superscript"/>
-        </w:rPr>
-        <w:t xml:space="preserve">25</w:t>
+        <w:t xml:space="preserve"> </w:t>
+      </w:r>
+      <w:r>
+        <w:t xml:space="preserve">(Volioti &amp; Williamon, 2017)</w:t>
       </w:r>
       <w:r>
         <w:t xml:space="preserve">, it is important to investigate how performance itself could affect students’ learning processes. It would also be interesting to examine how teachers’ playing (i.e., demonstrations) relates to the verbal instructions they give.</w:t>
@@ -5889,10 +5889,10 @@
         <w:t xml:space="preserve">The present findings extend earlier research on teaching-related action modulations. First, our study sheds light on the teaching of technical skills that are an integral part of skill acquisition in artistic domains. We showed that compared to an expressive performance baseline, experts made specific modulations to teach particular techniques. Second, the specificity of the observed modulations supports the idea that teaching comprises more than generic modulations like slowing down or overall exaggeration that may draw learners’ attention. Rather, expert demonstrators seem to follow principles of relevance in communication</w:t>
       </w:r>
       <w:r>
-        <w:rPr>
-          <w:vertAlign w:val="superscript"/>
-        </w:rPr>
-        <w:t xml:space="preserve">26</w:t>
+        <w:t xml:space="preserve"> </w:t>
+      </w:r>
+      <w:r>
+        <w:t xml:space="preserve">(Sperber &amp; Wilson, 1995)</w:t>
       </w:r>
       <w:r>
         <w:t xml:space="preserve">, highlighting only those aspects they are intending to demonstrate. How learners benefit from the perceptual and motor cues that come with specific exaggerations, and whether understanding the teacher’s intentions explicitly adds to the learning success are important questions for future research.</w:t>
@@ -5909,22 +5909,48 @@
       </w:r>
     </w:p>
     <w:bookmarkStart w:id="134" w:name="refs"/>
-    <w:bookmarkStart w:id="86" w:name="ref-thornton_2008"/>
+    <w:bookmarkStart w:id="86" w:name="ref-brand_2002"/>
     <w:p>
       <w:pPr>
         <w:pStyle w:val="Literaturverzeichnis"/>
       </w:pPr>
       <w:r>
-        <w:t xml:space="preserve">1.</w:t>
-      </w:r>
-      <w:r>
-        <w:t xml:space="preserve"> </w:t>
-      </w:r>
-      <w:r>
-        <w:t xml:space="preserve">	</w:t>
-      </w:r>
-      <w:r>
-        <w:t xml:space="preserve">Thornton, A. &amp; Raihani, N. J.</w:t>
+        <w:t xml:space="preserve">Brand, R. J., Baldwin, D. A., &amp; Ashburn, L. A. (2002). Evidence for</w:t>
+      </w:r>
+      <w:r>
+        <w:t xml:space="preserve"> </w:t>
+      </w:r>
+      <w:r>
+        <w:t xml:space="preserve">“motionese”</w:t>
+      </w:r>
+      <w:r>
+        <w:t xml:space="preserve">: Modifications in mothers’ infant-directed action.</w:t>
+      </w:r>
+      <w:r>
+        <w:t xml:space="preserve"> </w:t>
+      </w:r>
+      <w:r>
+        <w:rPr>
+          <w:iCs/>
+          <w:i/>
+        </w:rPr>
+        <w:t xml:space="preserve">Developmental Science</w:t>
+      </w:r>
+      <w:r>
+        <w:t xml:space="preserve">,</w:t>
+      </w:r>
+      <w:r>
+        <w:t xml:space="preserve"> </w:t>
+      </w:r>
+      <w:r>
+        <w:rPr>
+          <w:iCs/>
+          <w:i/>
+        </w:rPr>
+        <w:t xml:space="preserve">5</w:t>
+      </w:r>
+      <w:r>
+        <w:t xml:space="preserve">(1), 72–83.</w:t>
       </w:r>
       <w:r>
         <w:t xml:space="preserve"> </w:t>
@@ -5934,53 +5960,164 @@
           <w:rPr>
             <w:rStyle w:val="Hyperlink"/>
           </w:rPr>
-          <w:t xml:space="preserve">The evolution of teaching</w:t>
+          <w:t xml:space="preserve">https://doi.org/10.1111/1467-7687.00211</w:t>
         </w:r>
       </w:hyperlink>
-      <w:r>
-        <w:t xml:space="preserve">.</w:t>
-      </w:r>
-      <w:r>
-        <w:t xml:space="preserve"> </w:t>
-      </w:r>
-      <w:r>
-        <w:rPr>
-          <w:iCs/>
-          <w:i/>
-        </w:rPr>
-        <w:t xml:space="preserve">Animal Behaviour</w:t>
-      </w:r>
-      <w:r>
-        <w:t xml:space="preserve"> </w:t>
-      </w:r>
-      <w:r>
-        <w:rPr>
-          <w:bCs/>
-          <w:b/>
-        </w:rPr>
-        <w:t xml:space="preserve">75</w:t>
-      </w:r>
-      <w:r>
-        <w:t xml:space="preserve">, 1823–1836 (2008).</w:t>
-      </w:r>
     </w:p>
     <w:bookmarkEnd w:id="86"/>
-    <w:bookmarkStart w:id="88" w:name="ref-tomasello_2016"/>
+    <w:bookmarkStart w:id="88" w:name="ref-bresin_2000"/>
     <w:p>
       <w:pPr>
         <w:pStyle w:val="Literaturverzeichnis"/>
       </w:pPr>
       <w:r>
-        <w:t xml:space="preserve">2.</w:t>
-      </w:r>
-      <w:r>
-        <w:t xml:space="preserve"> </w:t>
-      </w:r>
-      <w:r>
-        <w:t xml:space="preserve">	</w:t>
-      </w:r>
-      <w:r>
-        <w:t xml:space="preserve">Tomasello, M.</w:t>
+        <w:t xml:space="preserve">Bresin, R., &amp; Battel, G. U. (2000). Articulation</w:t>
+      </w:r>
+      <w:r>
+        <w:t xml:space="preserve"> </w:t>
+      </w:r>
+      <w:r>
+        <w:t xml:space="preserve">Strategies</w:t>
+      </w:r>
+      <w:r>
+        <w:t xml:space="preserve"> </w:t>
+      </w:r>
+      <w:r>
+        <w:t xml:space="preserve">in</w:t>
+      </w:r>
+      <w:r>
+        <w:t xml:space="preserve"> </w:t>
+      </w:r>
+      <w:r>
+        <w:t xml:space="preserve">Expressive Piano Performance Analysis</w:t>
+      </w:r>
+      <w:r>
+        <w:t xml:space="preserve"> </w:t>
+      </w:r>
+      <w:r>
+        <w:t xml:space="preserve">of</w:t>
+      </w:r>
+      <w:r>
+        <w:t xml:space="preserve"> </w:t>
+      </w:r>
+      <w:r>
+        <w:t xml:space="preserve">Legato</w:t>
+      </w:r>
+      <w:r>
+        <w:t xml:space="preserve">,</w:t>
+      </w:r>
+      <w:r>
+        <w:t xml:space="preserve"> </w:t>
+      </w:r>
+      <w:r>
+        <w:t xml:space="preserve">Staccato</w:t>
+      </w:r>
+      <w:r>
+        <w:t xml:space="preserve">, and</w:t>
+      </w:r>
+      <w:r>
+        <w:t xml:space="preserve"> </w:t>
+      </w:r>
+      <w:r>
+        <w:t xml:space="preserve">Repeated Notes</w:t>
+      </w:r>
+      <w:r>
+        <w:t xml:space="preserve"> </w:t>
+      </w:r>
+      <w:r>
+        <w:t xml:space="preserve">in</w:t>
+      </w:r>
+      <w:r>
+        <w:t xml:space="preserve"> </w:t>
+      </w:r>
+      <w:r>
+        <w:t xml:space="preserve">Performances</w:t>
+      </w:r>
+      <w:r>
+        <w:t xml:space="preserve"> </w:t>
+      </w:r>
+      <w:r>
+        <w:t xml:space="preserve">of the</w:t>
+      </w:r>
+      <w:r>
+        <w:t xml:space="preserve"> </w:t>
+      </w:r>
+      <w:r>
+        <w:t xml:space="preserve">Andante Movement</w:t>
+      </w:r>
+      <w:r>
+        <w:t xml:space="preserve"> </w:t>
+      </w:r>
+      <w:r>
+        <w:t xml:space="preserve">of</w:t>
+      </w:r>
+      <w:r>
+        <w:t xml:space="preserve"> </w:t>
+      </w:r>
+      <w:r>
+        <w:t xml:space="preserve">Mozart</w:t>
+      </w:r>
+      <w:r>
+        <w:t xml:space="preserve">’s</w:t>
+      </w:r>
+      <w:r>
+        <w:t xml:space="preserve"> </w:t>
+      </w:r>
+      <w:r>
+        <w:t xml:space="preserve">Sonata</w:t>
+      </w:r>
+      <w:r>
+        <w:t xml:space="preserve"> </w:t>
+      </w:r>
+      <w:r>
+        <w:t xml:space="preserve">in</w:t>
+      </w:r>
+      <w:r>
+        <w:t xml:space="preserve"> </w:t>
+      </w:r>
+      <w:r>
+        <w:t xml:space="preserve">G Major</w:t>
+      </w:r>
+      <w:r>
+        <w:t xml:space="preserve"> </w:t>
+      </w:r>
+      <w:r>
+        <w:t xml:space="preserve">(</w:t>
+      </w:r>
+      <w:r>
+        <w:t xml:space="preserve">K</w:t>
+      </w:r>
+      <w:r>
+        <w:t xml:space="preserve"> </w:t>
+      </w:r>
+      <w:r>
+        <w:t xml:space="preserve">545).</w:t>
+      </w:r>
+      <w:r>
+        <w:t xml:space="preserve"> </w:t>
+      </w:r>
+      <w:r>
+        <w:rPr>
+          <w:iCs/>
+          <w:i/>
+        </w:rPr>
+        <w:t xml:space="preserve">Journal of New Music Research</w:t>
+      </w:r>
+      <w:r>
+        <w:t xml:space="preserve">,</w:t>
+      </w:r>
+      <w:r>
+        <w:t xml:space="preserve"> </w:t>
+      </w:r>
+      <w:r>
+        <w:rPr>
+          <w:iCs/>
+          <w:i/>
+        </w:rPr>
+        <w:t xml:space="preserve">29</w:t>
+      </w:r>
+      <w:r>
+        <w:t xml:space="preserve">(3), 211–224.</w:t>
       </w:r>
       <w:r>
         <w:t xml:space="preserve"> </w:t>
@@ -5990,53 +6127,56 @@
           <w:rPr>
             <w:rStyle w:val="Hyperlink"/>
           </w:rPr>
-          <w:t xml:space="preserve">The ontogeny of cultural learning</w:t>
+          <w:t xml:space="preserve">https://doi.org/10.1076/jnmr.29.3.211.3092</w:t>
         </w:r>
       </w:hyperlink>
-      <w:r>
-        <w:t xml:space="preserve">.</w:t>
-      </w:r>
-      <w:r>
-        <w:t xml:space="preserve"> </w:t>
-      </w:r>
-      <w:r>
-        <w:rPr>
-          <w:iCs/>
-          <w:i/>
-        </w:rPr>
-        <w:t xml:space="preserve">Current Opinion in Psychology</w:t>
-      </w:r>
-      <w:r>
-        <w:t xml:space="preserve"> </w:t>
-      </w:r>
-      <w:r>
-        <w:rPr>
-          <w:bCs/>
-          <w:b/>
-        </w:rPr>
-        <w:t xml:space="preserve">8</w:t>
-      </w:r>
-      <w:r>
-        <w:t xml:space="preserve">, 1–4 (2016).</w:t>
-      </w:r>
     </w:p>
     <w:bookmarkEnd w:id="88"/>
-    <w:bookmarkStart w:id="90" w:name="ref-brand_2002"/>
+    <w:bookmarkStart w:id="90" w:name="ref-campisi_2013"/>
     <w:p>
       <w:pPr>
         <w:pStyle w:val="Literaturverzeichnis"/>
       </w:pPr>
       <w:r>
-        <w:t xml:space="preserve">3.</w:t>
-      </w:r>
-      <w:r>
-        <w:t xml:space="preserve"> </w:t>
-      </w:r>
-      <w:r>
-        <w:t xml:space="preserve">	</w:t>
-      </w:r>
-      <w:r>
-        <w:t xml:space="preserve">Brand, R. J., Baldwin, D. A. &amp; Ashburn, L. A.</w:t>
+        <w:t xml:space="preserve">Campisi, E., &amp; Özyürek, A. (2013). Iconicity as a communicative strategy:</w:t>
+      </w:r>
+      <w:r>
+        <w:t xml:space="preserve"> </w:t>
+      </w:r>
+      <w:r>
+        <w:t xml:space="preserve">Recipient</w:t>
+      </w:r>
+      <w:r>
+        <w:t xml:space="preserve"> </w:t>
+      </w:r>
+      <w:r>
+        <w:t xml:space="preserve">design in multimodal demonstrations for adults and children.</w:t>
+      </w:r>
+      <w:r>
+        <w:t xml:space="preserve"> </w:t>
+      </w:r>
+      <w:r>
+        <w:rPr>
+          <w:iCs/>
+          <w:i/>
+        </w:rPr>
+        <w:t xml:space="preserve">Journal of Pragmatics</w:t>
+      </w:r>
+      <w:r>
+        <w:t xml:space="preserve">,</w:t>
+      </w:r>
+      <w:r>
+        <w:t xml:space="preserve"> </w:t>
+      </w:r>
+      <w:r>
+        <w:rPr>
+          <w:iCs/>
+          <w:i/>
+        </w:rPr>
+        <w:t xml:space="preserve">47</w:t>
+      </w:r>
+      <w:r>
+        <w:t xml:space="preserve">(1), 14–27.</w:t>
       </w:r>
       <w:r>
         <w:t xml:space="preserve"> </w:t>
@@ -6046,27 +6186,37 @@
           <w:rPr>
             <w:rStyle w:val="Hyperlink"/>
           </w:rPr>
-          <w:t xml:space="preserve">Evidence for</w:t>
-        </w:r>
-        <w:r>
-          <w:rPr>
-            <w:rStyle w:val="Hyperlink"/>
-          </w:rPr>
-          <w:t xml:space="preserve"> </w:t>
-        </w:r>
-        <w:r>
-          <w:rPr>
-            <w:rStyle w:val="Hyperlink"/>
-          </w:rPr>
-          <w:t xml:space="preserve">‘motionese’</w:t>
-        </w:r>
-        <w:r>
-          <w:rPr>
-            <w:rStyle w:val="Hyperlink"/>
-          </w:rPr>
-          <w:t xml:space="preserve">: Modifications in mothers’ infant-directed action</w:t>
+          <w:t xml:space="preserve">https://doi.org/10.1016/j.pragma.2012.12.007</w:t>
         </w:r>
       </w:hyperlink>
+    </w:p>
+    <w:bookmarkEnd w:id="90"/>
+    <w:bookmarkStart w:id="92" w:name="ref-colprit_2000"/>
+    <w:p>
+      <w:pPr>
+        <w:pStyle w:val="Literaturverzeichnis"/>
+      </w:pPr>
+      <w:r>
+        <w:t xml:space="preserve">Colprit, E. J. (2000). Observation and</w:t>
+      </w:r>
+      <w:r>
+        <w:t xml:space="preserve"> </w:t>
+      </w:r>
+      <w:r>
+        <w:t xml:space="preserve">Analysis</w:t>
+      </w:r>
+      <w:r>
+        <w:t xml:space="preserve"> </w:t>
+      </w:r>
+      <w:r>
+        <w:t xml:space="preserve">of</w:t>
+      </w:r>
+      <w:r>
+        <w:t xml:space="preserve"> </w:t>
+      </w:r>
+      <w:r>
+        <w:t xml:space="preserve">Suzuki String Teaching</w:t>
+      </w:r>
       <w:r>
         <w:t xml:space="preserve">.</w:t>
       </w:r>
@@ -6078,49 +6228,23 @@
           <w:iCs/>
           <w:i/>
         </w:rPr>
-        <w:t xml:space="preserve">Developmental Science</w:t>
-      </w:r>
-      <w:r>
-        <w:t xml:space="preserve"> </w:t>
-      </w:r>
-      <w:r>
-        <w:rPr>
-          <w:bCs/>
-          <w:b/>
-        </w:rPr>
-        <w:t xml:space="preserve">5</w:t>
-      </w:r>
-      <w:r>
-        <w:t xml:space="preserve">, 72–83 (2002).</w:t>
-      </w:r>
-    </w:p>
-    <w:bookmarkEnd w:id="90"/>
-    <w:bookmarkStart w:id="92" w:name="ref-saint-georges_2013"/>
-    <w:p>
-      <w:pPr>
-        <w:pStyle w:val="Literaturverzeichnis"/>
-      </w:pPr>
-      <w:r>
-        <w:t xml:space="preserve">4.</w:t>
-      </w:r>
-      <w:r>
-        <w:t xml:space="preserve"> </w:t>
-      </w:r>
-      <w:r>
-        <w:t xml:space="preserve">	</w:t>
-      </w:r>
-      <w:r>
-        <w:t xml:space="preserve">Saint-Georges, C.</w:t>
-      </w:r>
-      <w:r>
-        <w:t xml:space="preserve"> </w:t>
-      </w:r>
-      <w:r>
-        <w:rPr>
-          <w:iCs/>
-          <w:i/>
-        </w:rPr>
-        <w:t xml:space="preserve">et al.</w:t>
+        <w:t xml:space="preserve">Journal of Research in Music Education</w:t>
+      </w:r>
+      <w:r>
+        <w:t xml:space="preserve">,</w:t>
+      </w:r>
+      <w:r>
+        <w:t xml:space="preserve"> </w:t>
+      </w:r>
+      <w:r>
+        <w:rPr>
+          <w:iCs/>
+          <w:i/>
+        </w:rPr>
+        <w:t xml:space="preserve">48</w:t>
+      </w:r>
+      <w:r>
+        <w:t xml:space="preserve">(3), 206–221.</w:t>
       </w:r>
       <w:r>
         <w:t xml:space="preserve"> </w:t>
@@ -6130,173 +6254,44 @@
           <w:rPr>
             <w:rStyle w:val="Hyperlink"/>
           </w:rPr>
-          <w:t xml:space="preserve">Motherese in</w:t>
-        </w:r>
-        <w:r>
-          <w:rPr>
-            <w:rStyle w:val="Hyperlink"/>
-          </w:rPr>
-          <w:t xml:space="preserve"> </w:t>
-        </w:r>
-        <w:r>
-          <w:rPr>
-            <w:rStyle w:val="Hyperlink"/>
-          </w:rPr>
-          <w:t xml:space="preserve">Interaction</w:t>
-        </w:r>
-        <w:r>
-          <w:rPr>
-            <w:rStyle w:val="Hyperlink"/>
-          </w:rPr>
-          <w:t xml:space="preserve">:</w:t>
-        </w:r>
-        <w:r>
-          <w:rPr>
-            <w:rStyle w:val="Hyperlink"/>
-          </w:rPr>
-          <w:t xml:space="preserve"> </w:t>
-        </w:r>
-        <w:r>
-          <w:rPr>
-            <w:rStyle w:val="Hyperlink"/>
-          </w:rPr>
-          <w:t xml:space="preserve">At</w:t>
-        </w:r>
-        <w:r>
-          <w:rPr>
-            <w:rStyle w:val="Hyperlink"/>
-          </w:rPr>
-          <w:t xml:space="preserve"> </w:t>
-        </w:r>
-        <w:r>
-          <w:rPr>
-            <w:rStyle w:val="Hyperlink"/>
-          </w:rPr>
-          <w:t xml:space="preserve">the</w:t>
-        </w:r>
-        <w:r>
-          <w:rPr>
-            <w:rStyle w:val="Hyperlink"/>
-          </w:rPr>
-          <w:t xml:space="preserve"> </w:t>
-        </w:r>
-        <w:r>
-          <w:rPr>
-            <w:rStyle w:val="Hyperlink"/>
-          </w:rPr>
-          <w:t xml:space="preserve">Cross-Road</w:t>
-        </w:r>
-        <w:r>
-          <w:rPr>
-            <w:rStyle w:val="Hyperlink"/>
-          </w:rPr>
-          <w:t xml:space="preserve"> </w:t>
-        </w:r>
-        <w:r>
-          <w:rPr>
-            <w:rStyle w:val="Hyperlink"/>
-          </w:rPr>
-          <w:t xml:space="preserve">of</w:t>
-        </w:r>
-        <w:r>
-          <w:rPr>
-            <w:rStyle w:val="Hyperlink"/>
-          </w:rPr>
-          <w:t xml:space="preserve"> </w:t>
-        </w:r>
-        <w:r>
-          <w:rPr>
-            <w:rStyle w:val="Hyperlink"/>
-          </w:rPr>
-          <w:t xml:space="preserve">Emotion</w:t>
-        </w:r>
-        <w:r>
-          <w:rPr>
-            <w:rStyle w:val="Hyperlink"/>
-          </w:rPr>
-          <w:t xml:space="preserve"> </w:t>
-        </w:r>
-        <w:r>
-          <w:rPr>
-            <w:rStyle w:val="Hyperlink"/>
-          </w:rPr>
-          <w:t xml:space="preserve">and</w:t>
-        </w:r>
-        <w:r>
-          <w:rPr>
-            <w:rStyle w:val="Hyperlink"/>
-          </w:rPr>
-          <w:t xml:space="preserve"> </w:t>
-        </w:r>
-        <w:r>
-          <w:rPr>
-            <w:rStyle w:val="Hyperlink"/>
-          </w:rPr>
-          <w:t xml:space="preserve">Cognition</w:t>
-        </w:r>
-        <w:r>
-          <w:rPr>
-            <w:rStyle w:val="Hyperlink"/>
-          </w:rPr>
-          <w:t xml:space="preserve">? (</w:t>
-        </w:r>
-        <w:r>
-          <w:rPr>
-            <w:rStyle w:val="Hyperlink"/>
-          </w:rPr>
-          <w:t xml:space="preserve">A Systematic Review</w:t>
-        </w:r>
-        <w:r>
-          <w:rPr>
-            <w:rStyle w:val="Hyperlink"/>
-          </w:rPr>
-          <w:t xml:space="preserve">)</w:t>
+          <w:t xml:space="preserve">https://doi.org/10.2307/3345394</w:t>
         </w:r>
       </w:hyperlink>
-      <w:r>
-        <w:t xml:space="preserve">.</w:t>
-      </w:r>
-      <w:r>
-        <w:t xml:space="preserve"> </w:t>
-      </w:r>
-      <w:r>
-        <w:rPr>
-          <w:iCs/>
-          <w:i/>
-        </w:rPr>
-        <w:t xml:space="preserve">PLOS ONE</w:t>
-      </w:r>
-      <w:r>
-        <w:t xml:space="preserve"> </w:t>
-      </w:r>
-      <w:r>
-        <w:rPr>
-          <w:bCs/>
-          <w:b/>
-        </w:rPr>
-        <w:t xml:space="preserve">8</w:t>
-      </w:r>
-      <w:r>
-        <w:t xml:space="preserve">, e78103 (2013).</w:t>
-      </w:r>
     </w:p>
     <w:bookmarkEnd w:id="92"/>
-    <w:bookmarkStart w:id="94" w:name="ref-uther_2007"/>
+    <w:bookmarkStart w:id="94" w:name="ref-csibra_2009"/>
     <w:p>
       <w:pPr>
         <w:pStyle w:val="Literaturverzeichnis"/>
       </w:pPr>
       <w:r>
-        <w:t xml:space="preserve">5.</w:t>
-      </w:r>
-      <w:r>
-        <w:t xml:space="preserve"> </w:t>
-      </w:r>
-      <w:r>
-        <w:t xml:space="preserve">	</w:t>
-      </w:r>
-      <w:r>
-        <w:t xml:space="preserve">Uther, M., Knoll, M. A. &amp; Burnham, D.</w:t>
+        <w:t xml:space="preserve">Csibra, G., &amp; Gergely, G. (2009). Natural pedagogy.</w:t>
+      </w:r>
+      <w:r>
+        <w:t xml:space="preserve"> </w:t>
+      </w:r>
+      <w:r>
+        <w:rPr>
+          <w:iCs/>
+          <w:i/>
+        </w:rPr>
+        <w:t xml:space="preserve">Trends in Cognitive Sciences</w:t>
+      </w:r>
+      <w:r>
+        <w:t xml:space="preserve">,</w:t>
+      </w:r>
+      <w:r>
+        <w:t xml:space="preserve"> </w:t>
+      </w:r>
+      <w:r>
+        <w:rPr>
+          <w:iCs/>
+          <w:i/>
+        </w:rPr>
+        <w:t xml:space="preserve">13</w:t>
+      </w:r>
+      <w:r>
+        <w:t xml:space="preserve">(4), 148–153.</w:t>
       </w:r>
       <w:r>
         <w:t xml:space="preserve"> </w:t>
@@ -6306,95 +6301,44 @@
           <w:rPr>
             <w:rStyle w:val="Hyperlink"/>
           </w:rPr>
-          <w:t xml:space="preserve">Do you speak</w:t>
-        </w:r>
-        <w:r>
-          <w:rPr>
-            <w:rStyle w:val="Hyperlink"/>
-          </w:rPr>
-          <w:t xml:space="preserve"> </w:t>
-        </w:r>
-        <w:r>
-          <w:rPr>
-            <w:rStyle w:val="Hyperlink"/>
-          </w:rPr>
-          <w:t xml:space="preserve">E-NG-L-I-SH</w:t>
-        </w:r>
-        <w:r>
-          <w:rPr>
-            <w:rStyle w:val="Hyperlink"/>
-          </w:rPr>
-          <w:t xml:space="preserve">?</w:t>
-        </w:r>
-        <w:r>
-          <w:rPr>
-            <w:rStyle w:val="Hyperlink"/>
-          </w:rPr>
-          <w:t xml:space="preserve"> </w:t>
-        </w:r>
-        <w:r>
-          <w:rPr>
-            <w:rStyle w:val="Hyperlink"/>
-          </w:rPr>
-          <w:t xml:space="preserve">A</w:t>
-        </w:r>
-        <w:r>
-          <w:rPr>
-            <w:rStyle w:val="Hyperlink"/>
-          </w:rPr>
-          <w:t xml:space="preserve"> </w:t>
-        </w:r>
-        <w:r>
-          <w:rPr>
-            <w:rStyle w:val="Hyperlink"/>
-          </w:rPr>
-          <w:t xml:space="preserve">comparison of foreigner- and infant-directed speech</w:t>
+          <w:t xml:space="preserve">https://doi.org/10.1016/j.tics.2009.01.005</w:t>
         </w:r>
       </w:hyperlink>
-      <w:r>
-        <w:t xml:space="preserve">.</w:t>
-      </w:r>
-      <w:r>
-        <w:t xml:space="preserve"> </w:t>
-      </w:r>
-      <w:r>
-        <w:rPr>
-          <w:iCs/>
-          <w:i/>
-        </w:rPr>
-        <w:t xml:space="preserve">Speech Communication</w:t>
-      </w:r>
-      <w:r>
-        <w:t xml:space="preserve"> </w:t>
-      </w:r>
-      <w:r>
-        <w:rPr>
-          <w:bCs/>
-          <w:b/>
-        </w:rPr>
-        <w:t xml:space="preserve">49</w:t>
-      </w:r>
-      <w:r>
-        <w:t xml:space="preserve">, 2–7 (2007).</w:t>
-      </w:r>
     </w:p>
     <w:bookmarkEnd w:id="94"/>
-    <w:bookmarkStart w:id="96" w:name="ref-mcellin_2017"/>
+    <w:bookmarkStart w:id="96" w:name="ref-fukuyama_2015"/>
     <w:p>
       <w:pPr>
         <w:pStyle w:val="Literaturverzeichnis"/>
       </w:pPr>
       <w:r>
-        <w:t xml:space="preserve">6.</w:t>
-      </w:r>
-      <w:r>
-        <w:t xml:space="preserve"> </w:t>
-      </w:r>
-      <w:r>
-        <w:t xml:space="preserve">	</w:t>
-      </w:r>
-      <w:r>
-        <w:t xml:space="preserve">McEllin, L., Knoblich, G. &amp; Sebanz, N.</w:t>
+        <w:t xml:space="preserve">Fukuyama, H., Qin, S., Kanakogi, Y., Nagai, Y., Asada, M., &amp; Myowa-Yamakoshi, M. (2015). Infant’s action skill dynamically modulates parental action demonstration in the dyadic interaction.</w:t>
+      </w:r>
+      <w:r>
+        <w:t xml:space="preserve"> </w:t>
+      </w:r>
+      <w:r>
+        <w:rPr>
+          <w:iCs/>
+          <w:i/>
+        </w:rPr>
+        <w:t xml:space="preserve">Developmental Science</w:t>
+      </w:r>
+      <w:r>
+        <w:t xml:space="preserve">,</w:t>
+      </w:r>
+      <w:r>
+        <w:t xml:space="preserve"> </w:t>
+      </w:r>
+      <w:r>
+        <w:rPr>
+          <w:iCs/>
+          <w:i/>
+        </w:rPr>
+        <w:t xml:space="preserve">18</w:t>
+      </w:r>
+      <w:r>
+        <w:t xml:space="preserve">(6), 1006–1013.</w:t>
       </w:r>
       <w:r>
         <w:t xml:space="preserve"> </w:t>
@@ -6404,86 +6348,508 @@
           <w:rPr>
             <w:rStyle w:val="Hyperlink"/>
           </w:rPr>
-          <w:t xml:space="preserve">Distinct kinematic markers of demonstration and joint action coordination?</w:t>
+          <w:t xml:space="preserve">https://doi.org/10.1111/desc.12270</w:t>
         </w:r>
+      </w:hyperlink>
+    </w:p>
+    <w:bookmarkEnd w:id="96"/>
+    <w:bookmarkStart w:id="97" w:name="ref-NIPS2016_6413"/>
+    <w:p>
+      <w:pPr>
+        <w:pStyle w:val="Literaturverzeichnis"/>
+      </w:pPr>
+      <w:r>
+        <w:t xml:space="preserve">Ho, M. K., Littman, M., MacGlashan, J., Cushman, F., &amp; Austerweil, J. L. (2016). Showing versus doing:</w:t>
+      </w:r>
+      <w:r>
+        <w:t xml:space="preserve"> </w:t>
+      </w:r>
+      <w:r>
+        <w:t xml:space="preserve">Teaching</w:t>
+      </w:r>
+      <w:r>
+        <w:t xml:space="preserve"> </w:t>
+      </w:r>
+      <w:r>
+        <w:t xml:space="preserve">by demonstration. In D. D. Lee, M. Sugiyama, U. V. Luxburg, I. Guyon, &amp; R. Garnett (Eds.),</w:t>
+      </w:r>
+      <w:r>
+        <w:t xml:space="preserve"> </w:t>
+      </w:r>
+      <w:r>
+        <w:rPr>
+          <w:iCs/>
+          <w:i/>
+        </w:rPr>
+        <w:t xml:space="preserve">Advances in neural information processing systems 29</w:t>
+      </w:r>
+      <w:r>
+        <w:t xml:space="preserve"> </w:t>
+      </w:r>
+      <w:r>
+        <w:t xml:space="preserve">(pp. 3027–3035).</w:t>
+      </w:r>
+      <w:r>
+        <w:t xml:space="preserve"> </w:t>
+      </w:r>
+      <w:r>
+        <w:t xml:space="preserve">Curran Associates, Inc.</w:t>
+      </w:r>
+    </w:p>
+    <w:bookmarkEnd w:id="97"/>
+    <w:bookmarkStart w:id="99" w:name="ref-juslin_2003"/>
+    <w:p>
+      <w:pPr>
+        <w:pStyle w:val="Literaturverzeichnis"/>
+      </w:pPr>
+      <w:r>
+        <w:t xml:space="preserve">Juslin, P. N. (2003). Five</w:t>
+      </w:r>
+      <w:r>
+        <w:t xml:space="preserve"> </w:t>
+      </w:r>
+      <w:r>
+        <w:t xml:space="preserve">Facets</w:t>
+      </w:r>
+      <w:r>
+        <w:t xml:space="preserve"> </w:t>
+      </w:r>
+      <w:r>
+        <w:t xml:space="preserve">of</w:t>
+      </w:r>
+      <w:r>
+        <w:t xml:space="preserve"> </w:t>
+      </w:r>
+      <w:r>
+        <w:t xml:space="preserve">Musical Expression</w:t>
+      </w:r>
+      <w:r>
+        <w:t xml:space="preserve">:</w:t>
+      </w:r>
+      <w:r>
+        <w:t xml:space="preserve"> </w:t>
+      </w:r>
+      <w:r>
+        <w:t xml:space="preserve">A Psychologist</w:t>
+      </w:r>
+      <w:r>
+        <w:t xml:space="preserve">’s</w:t>
+      </w:r>
+      <w:r>
+        <w:t xml:space="preserve"> </w:t>
+      </w:r>
+      <w:r>
+        <w:t xml:space="preserve">Perspective</w:t>
+      </w:r>
+      <w:r>
+        <w:t xml:space="preserve"> </w:t>
+      </w:r>
+      <w:r>
+        <w:t xml:space="preserve">on</w:t>
+      </w:r>
+      <w:r>
+        <w:t xml:space="preserve"> </w:t>
+      </w:r>
+      <w:r>
+        <w:t xml:space="preserve">Music Performance</w:t>
+      </w:r>
+      <w:r>
+        <w:t xml:space="preserve">.</w:t>
+      </w:r>
+      <w:r>
+        <w:t xml:space="preserve"> </w:t>
+      </w:r>
+      <w:r>
+        <w:rPr>
+          <w:iCs/>
+          <w:i/>
+        </w:rPr>
+        <w:t xml:space="preserve">Psychology of Music</w:t>
+      </w:r>
+      <w:r>
+        <w:t xml:space="preserve">,</w:t>
+      </w:r>
+      <w:r>
+        <w:t xml:space="preserve"> </w:t>
+      </w:r>
+      <w:r>
+        <w:rPr>
+          <w:iCs/>
+          <w:i/>
+        </w:rPr>
+        <w:t xml:space="preserve">31</w:t>
+      </w:r>
+      <w:r>
+        <w:t xml:space="preserve">(3), 273–302.</w:t>
+      </w:r>
+      <w:r>
+        <w:t xml:space="preserve"> </w:t>
+      </w:r>
+      <w:hyperlink r:id="rId98">
         <w:r>
           <w:rPr>
             <w:rStyle w:val="Hyperlink"/>
           </w:rPr>
-          <w:t xml:space="preserve"> </w:t>
+          <w:t xml:space="preserve">https://doi.org/10.1177/03057356030313003</w:t>
         </w:r>
+      </w:hyperlink>
+    </w:p>
+    <w:bookmarkEnd w:id="99"/>
+    <w:bookmarkStart w:id="101" w:name="ref-laukka_2004"/>
+    <w:p>
+      <w:pPr>
+        <w:pStyle w:val="Literaturverzeichnis"/>
+      </w:pPr>
+      <w:r>
+        <w:t xml:space="preserve">Laukka, P. (2004). Instrumental music teachers’ views on expressivity: A report from music conservatoires.</w:t>
+      </w:r>
+      <w:r>
+        <w:t xml:space="preserve"> </w:t>
+      </w:r>
+      <w:r>
+        <w:rPr>
+          <w:iCs/>
+          <w:i/>
+        </w:rPr>
+        <w:t xml:space="preserve">Music Education Research</w:t>
+      </w:r>
+      <w:r>
+        <w:t xml:space="preserve">,</w:t>
+      </w:r>
+      <w:r>
+        <w:t xml:space="preserve"> </w:t>
+      </w:r>
+      <w:r>
+        <w:rPr>
+          <w:iCs/>
+          <w:i/>
+        </w:rPr>
+        <w:t xml:space="preserve">6</w:t>
+      </w:r>
+      <w:r>
+        <w:t xml:space="preserve">(1), 45–56.</w:t>
+      </w:r>
+      <w:r>
+        <w:t xml:space="preserve"> </w:t>
+      </w:r>
+      <w:hyperlink r:id="rId100">
         <w:r>
           <w:rPr>
             <w:rStyle w:val="Hyperlink"/>
           </w:rPr>
-          <w:t xml:space="preserve">Evidence</w:t>
+          <w:t xml:space="preserve">https://doi.org/10.1080/1461380032000182821</w:t>
         </w:r>
+      </w:hyperlink>
+    </w:p>
+    <w:bookmarkEnd w:id="101"/>
+    <w:bookmarkStart w:id="103" w:name="ref-lindstrom_2003"/>
+    <w:p>
+      <w:pPr>
+        <w:pStyle w:val="Literaturverzeichnis"/>
+      </w:pPr>
+      <w:r>
+        <w:t xml:space="preserve">Lindström, E., Juslin, P. N., Bresin, R., &amp; Williamon, A. (2003).</w:t>
+      </w:r>
+      <w:r>
+        <w:t xml:space="preserve"> </w:t>
+      </w:r>
+      <w:r>
+        <w:t xml:space="preserve">“</w:t>
+      </w:r>
+      <w:r>
+        <w:t xml:space="preserve">Expressivity</w:t>
+      </w:r>
+      <w:r>
+        <w:t xml:space="preserve"> </w:t>
+      </w:r>
+      <w:r>
+        <w:t xml:space="preserve">comes from within your soul”</w:t>
+      </w:r>
+      <w:r>
+        <w:t xml:space="preserve">:</w:t>
+      </w:r>
+      <w:r>
+        <w:t xml:space="preserve"> </w:t>
+      </w:r>
+      <w:r>
+        <w:t xml:space="preserve">A</w:t>
+      </w:r>
+      <w:r>
+        <w:t xml:space="preserve"> </w:t>
+      </w:r>
+      <w:r>
+        <w:t xml:space="preserve">questionnaire study of music students’ perspectives on expressivity.</w:t>
+      </w:r>
+      <w:r>
+        <w:t xml:space="preserve"> </w:t>
+      </w:r>
+      <w:r>
+        <w:rPr>
+          <w:iCs/>
+          <w:i/>
+        </w:rPr>
+        <w:t xml:space="preserve">Research Studies in Music Education</w:t>
+      </w:r>
+      <w:r>
+        <w:t xml:space="preserve">,</w:t>
+      </w:r>
+      <w:r>
+        <w:t xml:space="preserve"> </w:t>
+      </w:r>
+      <w:r>
+        <w:rPr>
+          <w:iCs/>
+          <w:i/>
+        </w:rPr>
+        <w:t xml:space="preserve">20</w:t>
+      </w:r>
+      <w:r>
+        <w:t xml:space="preserve">(1), 23–47.</w:t>
+      </w:r>
+      <w:r>
+        <w:t xml:space="preserve"> </w:t>
+      </w:r>
+      <w:hyperlink r:id="rId102">
         <w:r>
           <w:rPr>
             <w:rStyle w:val="Hyperlink"/>
           </w:rPr>
-          <w:t xml:space="preserve"> </w:t>
+          <w:t xml:space="preserve">https://doi.org/10.1177/1321103X030200010201</w:t>
         </w:r>
+      </w:hyperlink>
+    </w:p>
+    <w:bookmarkEnd w:id="103"/>
+    <w:bookmarkStart w:id="105" w:name="ref-mcellin_2017"/>
+    <w:p>
+      <w:pPr>
+        <w:pStyle w:val="Literaturverzeichnis"/>
+      </w:pPr>
+      <w:r>
+        <w:t xml:space="preserve">McEllin, L., Knoblich, G., &amp; Sebanz, N. (2017). Distinct kinematic markers of demonstration and joint action coordination?</w:t>
+      </w:r>
+      <w:r>
+        <w:t xml:space="preserve"> </w:t>
+      </w:r>
+      <w:r>
+        <w:t xml:space="preserve">Evidence</w:t>
+      </w:r>
+      <w:r>
+        <w:t xml:space="preserve"> </w:t>
+      </w:r>
+      <w:r>
+        <w:t xml:space="preserve">from virtual xylophone playing.</w:t>
+      </w:r>
+      <w:r>
+        <w:t xml:space="preserve"> </w:t>
+      </w:r>
+      <w:r>
+        <w:rPr>
+          <w:iCs/>
+          <w:i/>
+        </w:rPr>
+        <w:t xml:space="preserve">Journal of Experimental Psychology: Human Perception and Performance</w:t>
+      </w:r>
+      <w:r>
+        <w:t xml:space="preserve">,</w:t>
+      </w:r>
+      <w:r>
+        <w:t xml:space="preserve"> </w:t>
+      </w:r>
+      <w:r>
+        <w:rPr>
+          <w:iCs/>
+          <w:i/>
+        </w:rPr>
+        <w:t xml:space="preserve">44</w:t>
+      </w:r>
+      <w:r>
+        <w:t xml:space="preserve">(6), 885.</w:t>
+      </w:r>
+      <w:r>
+        <w:t xml:space="preserve"> </w:t>
+      </w:r>
+      <w:hyperlink r:id="rId104">
         <w:r>
           <w:rPr>
             <w:rStyle w:val="Hyperlink"/>
           </w:rPr>
-          <w:t xml:space="preserve">from virtual xylophone playing.</w:t>
+          <w:t xml:space="preserve">https://doi.org/10.1037/xhp0000505</w:t>
         </w:r>
       </w:hyperlink>
-      <w:r>
-        <w:t xml:space="preserve"> </w:t>
-      </w:r>
-      <w:r>
-        <w:rPr>
-          <w:iCs/>
-          <w:i/>
-        </w:rPr>
-        <w:t xml:space="preserve">Journal of Experimental Psychology: Human Perception and Performance</w:t>
-      </w:r>
-      <w:r>
-        <w:t xml:space="preserve"> </w:t>
-      </w:r>
-      <w:r>
-        <w:rPr>
-          <w:bCs/>
-          <w:b/>
-        </w:rPr>
-        <w:t xml:space="preserve">44</w:t>
-      </w:r>
-      <w:r>
-        <w:t xml:space="preserve">, 885 (2017).</w:t>
-      </w:r>
-    </w:p>
-    <w:bookmarkEnd w:id="96"/>
-    <w:bookmarkStart w:id="98" w:name="ref-csibra_2009"/>
+    </w:p>
+    <w:bookmarkEnd w:id="105"/>
+    <w:bookmarkStart w:id="106" w:name="ref-meissner_2021"/>
     <w:p>
       <w:pPr>
         <w:pStyle w:val="Literaturverzeichnis"/>
       </w:pPr>
       <w:r>
-        <w:t xml:space="preserve">7.</w:t>
-      </w:r>
-      <w:r>
-        <w:t xml:space="preserve"> </w:t>
-      </w:r>
-      <w:r>
-        <w:t xml:space="preserve">	</w:t>
-      </w:r>
-      <w:r>
-        <w:t xml:space="preserve">Csibra, G. &amp; Gergely, G.</w:t>
-      </w:r>
-      <w:r>
-        <w:t xml:space="preserve"> </w:t>
-      </w:r>
-      <w:hyperlink r:id="rId97">
+        <w:t xml:space="preserve">Meissner, H. (2021). Theoretical</w:t>
+      </w:r>
+      <w:r>
+        <w:t xml:space="preserve"> </w:t>
+      </w:r>
+      <w:r>
+        <w:t xml:space="preserve">Framework</w:t>
+      </w:r>
+      <w:r>
+        <w:t xml:space="preserve"> </w:t>
+      </w:r>
+      <w:r>
+        <w:t xml:space="preserve">for</w:t>
+      </w:r>
+      <w:r>
+        <w:t xml:space="preserve"> </w:t>
+      </w:r>
+      <w:r>
+        <w:t xml:space="preserve">Facilitating Young Musicians</w:t>
+      </w:r>
+      <w:r>
+        <w:t xml:space="preserve">’</w:t>
+      </w:r>
+      <w:r>
+        <w:t xml:space="preserve"> </w:t>
+      </w:r>
+      <w:r>
+        <w:t xml:space="preserve">Learning</w:t>
+      </w:r>
+      <w:r>
+        <w:t xml:space="preserve"> </w:t>
+      </w:r>
+      <w:r>
+        <w:t xml:space="preserve">of</w:t>
+      </w:r>
+      <w:r>
+        <w:t xml:space="preserve"> </w:t>
+      </w:r>
+      <w:r>
+        <w:t xml:space="preserve">Expressive Performance</w:t>
+      </w:r>
+      <w:r>
+        <w:t xml:space="preserve">.</w:t>
+      </w:r>
+      <w:r>
+        <w:t xml:space="preserve"> </w:t>
+      </w:r>
+      <w:r>
+        <w:rPr>
+          <w:iCs/>
+          <w:i/>
+        </w:rPr>
+        <w:t xml:space="preserve">Frontiers in Psychology</w:t>
+      </w:r>
+      <w:r>
+        <w:t xml:space="preserve">,</w:t>
+      </w:r>
+      <w:r>
+        <w:t xml:space="preserve"> </w:t>
+      </w:r>
+      <w:r>
+        <w:rPr>
+          <w:iCs/>
+          <w:i/>
+        </w:rPr>
+        <w:t xml:space="preserve">11</w:t>
+      </w:r>
+      <w:r>
+        <w:t xml:space="preserve">.</w:t>
+      </w:r>
+    </w:p>
+    <w:bookmarkEnd w:id="106"/>
+    <w:bookmarkStart w:id="108" w:name="ref-okazaki_2019"/>
+    <w:p>
+      <w:pPr>
+        <w:pStyle w:val="Literaturverzeichnis"/>
+      </w:pPr>
+      <w:r>
+        <w:t xml:space="preserve">Okazaki, S., Muraoka, Y., &amp; Osu, R. (2019). Teacher-learner interaction quantifies scaffolding behaviour in imitation learning.</w:t>
+      </w:r>
+      <w:r>
+        <w:t xml:space="preserve"> </w:t>
+      </w:r>
+      <w:r>
+        <w:rPr>
+          <w:iCs/>
+          <w:i/>
+        </w:rPr>
+        <w:t xml:space="preserve">Sci Rep</w:t>
+      </w:r>
+      <w:r>
+        <w:t xml:space="preserve">,</w:t>
+      </w:r>
+      <w:r>
+        <w:t xml:space="preserve"> </w:t>
+      </w:r>
+      <w:r>
+        <w:rPr>
+          <w:iCs/>
+          <w:i/>
+        </w:rPr>
+        <w:t xml:space="preserve">9</w:t>
+      </w:r>
+      <w:r>
+        <w:t xml:space="preserve">(1), 1–13.</w:t>
+      </w:r>
+      <w:r>
+        <w:t xml:space="preserve"> </w:t>
+      </w:r>
+      <w:hyperlink r:id="rId107">
         <w:r>
           <w:rPr>
             <w:rStyle w:val="Hyperlink"/>
           </w:rPr>
-          <w:t xml:space="preserve">Natural pedagogy</w:t>
+          <w:t xml:space="preserve">https://doi.org/10.1038/s41598-019-44049-x</w:t>
         </w:r>
       </w:hyperlink>
+    </w:p>
+    <w:bookmarkEnd w:id="108"/>
+    <w:bookmarkStart w:id="110" w:name="ref-pezzulo_2013"/>
+    <w:p>
+      <w:pPr>
+        <w:pStyle w:val="Literaturverzeichnis"/>
+      </w:pPr>
+      <w:r>
+        <w:t xml:space="preserve">Pezzulo, G., Donnarumma, F., &amp; Dindo, H. (2013). Human</w:t>
+      </w:r>
+      <w:r>
+        <w:t xml:space="preserve"> </w:t>
+      </w:r>
+      <w:r>
+        <w:t xml:space="preserve">Sensorimotor Communication</w:t>
+      </w:r>
+      <w:r>
+        <w:t xml:space="preserve">:</w:t>
+      </w:r>
+      <w:r>
+        <w:t xml:space="preserve"> </w:t>
+      </w:r>
+      <w:r>
+        <w:t xml:space="preserve">A Theory</w:t>
+      </w:r>
+      <w:r>
+        <w:t xml:space="preserve"> </w:t>
+      </w:r>
+      <w:r>
+        <w:t xml:space="preserve">of</w:t>
+      </w:r>
+      <w:r>
+        <w:t xml:space="preserve"> </w:t>
+      </w:r>
+      <w:r>
+        <w:t xml:space="preserve">Signaling</w:t>
+      </w:r>
+      <w:r>
+        <w:t xml:space="preserve"> </w:t>
+      </w:r>
+      <w:r>
+        <w:t xml:space="preserve">in</w:t>
+      </w:r>
+      <w:r>
+        <w:t xml:space="preserve"> </w:t>
+      </w:r>
+      <w:r>
+        <w:t xml:space="preserve">Online Social Interactions</w:t>
+      </w:r>
       <w:r>
         <w:t xml:space="preserve">.</w:t>
       </w:r>
@@ -6495,75 +6861,343 @@
           <w:iCs/>
           <w:i/>
         </w:rPr>
-        <w:t xml:space="preserve">Trends in Cognitive Sciences</w:t>
-      </w:r>
-      <w:r>
-        <w:t xml:space="preserve"> </w:t>
-      </w:r>
-      <w:r>
-        <w:rPr>
-          <w:bCs/>
-          <w:b/>
-        </w:rPr>
-        <w:t xml:space="preserve">13</w:t>
-      </w:r>
-      <w:r>
-        <w:t xml:space="preserve">, 148–153 (2009).</w:t>
-      </w:r>
-    </w:p>
-    <w:bookmarkEnd w:id="98"/>
-    <w:bookmarkStart w:id="100" w:name="ref-campisi_2013"/>
-    <w:p>
-      <w:pPr>
-        <w:pStyle w:val="Literaturverzeichnis"/>
-      </w:pPr>
-      <w:r>
-        <w:t xml:space="preserve">8.</w:t>
-      </w:r>
-      <w:r>
-        <w:t xml:space="preserve"> </w:t>
-      </w:r>
-      <w:r>
-        <w:t xml:space="preserve">	</w:t>
-      </w:r>
-      <w:r>
-        <w:t xml:space="preserve">Campisi, E. &amp; Özyürek, A.</w:t>
-      </w:r>
-      <w:r>
-        <w:t xml:space="preserve"> </w:t>
-      </w:r>
-      <w:hyperlink r:id="rId99">
+        <w:t xml:space="preserve">PLOS ONE</w:t>
+      </w:r>
+      <w:r>
+        <w:t xml:space="preserve">,</w:t>
+      </w:r>
+      <w:r>
+        <w:t xml:space="preserve"> </w:t>
+      </w:r>
+      <w:r>
+        <w:rPr>
+          <w:iCs/>
+          <w:i/>
+        </w:rPr>
+        <w:t xml:space="preserve">8</w:t>
+      </w:r>
+      <w:r>
+        <w:t xml:space="preserve">(11), e79876.</w:t>
+      </w:r>
+      <w:r>
+        <w:t xml:space="preserve"> </w:t>
+      </w:r>
+      <w:hyperlink r:id="rId109">
         <w:r>
           <w:rPr>
             <w:rStyle w:val="Hyperlink"/>
           </w:rPr>
-          <w:t xml:space="preserve">Iconicity as a communicative strategy:</w:t>
+          <w:t xml:space="preserve">https://doi.org/10.1371/journal.pone.0079876</w:t>
         </w:r>
+      </w:hyperlink>
+    </w:p>
+    <w:bookmarkEnd w:id="110"/>
+    <w:bookmarkStart w:id="112" w:name="ref-saint-georges_2013"/>
+    <w:p>
+      <w:pPr>
+        <w:pStyle w:val="Literaturverzeichnis"/>
+      </w:pPr>
+      <w:r>
+        <w:t xml:space="preserve">Saint-Georges, C., Chetouani, M., Cassel, R., Apicella, F., Mahdhaoui, A., Muratori, F., … Cohen, D. (2013). Motherese in</w:t>
+      </w:r>
+      <w:r>
+        <w:t xml:space="preserve"> </w:t>
+      </w:r>
+      <w:r>
+        <w:t xml:space="preserve">Interaction</w:t>
+      </w:r>
+      <w:r>
+        <w:t xml:space="preserve">:</w:t>
+      </w:r>
+      <w:r>
+        <w:t xml:space="preserve"> </w:t>
+      </w:r>
+      <w:r>
+        <w:t xml:space="preserve">At</w:t>
+      </w:r>
+      <w:r>
+        <w:t xml:space="preserve"> </w:t>
+      </w:r>
+      <w:r>
+        <w:t xml:space="preserve">the</w:t>
+      </w:r>
+      <w:r>
+        <w:t xml:space="preserve"> </w:t>
+      </w:r>
+      <w:r>
+        <w:t xml:space="preserve">Cross-Road</w:t>
+      </w:r>
+      <w:r>
+        <w:t xml:space="preserve"> </w:t>
+      </w:r>
+      <w:r>
+        <w:t xml:space="preserve">of</w:t>
+      </w:r>
+      <w:r>
+        <w:t xml:space="preserve"> </w:t>
+      </w:r>
+      <w:r>
+        <w:t xml:space="preserve">Emotion</w:t>
+      </w:r>
+      <w:r>
+        <w:t xml:space="preserve"> </w:t>
+      </w:r>
+      <w:r>
+        <w:t xml:space="preserve">and</w:t>
+      </w:r>
+      <w:r>
+        <w:t xml:space="preserve"> </w:t>
+      </w:r>
+      <w:r>
+        <w:t xml:space="preserve">Cognition</w:t>
+      </w:r>
+      <w:r>
+        <w:t xml:space="preserve">? (</w:t>
+      </w:r>
+      <w:r>
+        <w:t xml:space="preserve">A Systematic Review</w:t>
+      </w:r>
+      <w:r>
+        <w:t xml:space="preserve">).</w:t>
+      </w:r>
+      <w:r>
+        <w:t xml:space="preserve"> </w:t>
+      </w:r>
+      <w:r>
+        <w:rPr>
+          <w:iCs/>
+          <w:i/>
+        </w:rPr>
+        <w:t xml:space="preserve">PLOS ONE</w:t>
+      </w:r>
+      <w:r>
+        <w:t xml:space="preserve">,</w:t>
+      </w:r>
+      <w:r>
+        <w:t xml:space="preserve"> </w:t>
+      </w:r>
+      <w:r>
+        <w:rPr>
+          <w:iCs/>
+          <w:i/>
+        </w:rPr>
+        <w:t xml:space="preserve">8</w:t>
+      </w:r>
+      <w:r>
+        <w:t xml:space="preserve">(10), e78103.</w:t>
+      </w:r>
+      <w:r>
+        <w:t xml:space="preserve"> </w:t>
+      </w:r>
+      <w:hyperlink r:id="rId111">
         <w:r>
           <w:rPr>
             <w:rStyle w:val="Hyperlink"/>
           </w:rPr>
-          <w:t xml:space="preserve"> </w:t>
+          <w:t xml:space="preserve">https://doi.org/10.1371/journal.pone.0078103</w:t>
         </w:r>
+      </w:hyperlink>
+    </w:p>
+    <w:bookmarkEnd w:id="112"/>
+    <w:bookmarkStart w:id="114" w:name="ref-schaik_2019"/>
+    <w:p>
+      <w:pPr>
+        <w:pStyle w:val="Literaturverzeichnis"/>
+      </w:pPr>
+      <w:r>
+        <w:t xml:space="preserve">Schaik, J. E. van, Meyer, M., Ham, C. R. van, &amp; Hunnius, S. (2019). Motion tracking of parents’ infant- versus adult-directed actions reveals general and action-specific modulations.</w:t>
+      </w:r>
+      <w:r>
+        <w:t xml:space="preserve"> </w:t>
+      </w:r>
+      <w:r>
+        <w:rPr>
+          <w:iCs/>
+          <w:i/>
+        </w:rPr>
+        <w:t xml:space="preserve">Developmental Science</w:t>
+      </w:r>
+      <w:r>
+        <w:t xml:space="preserve">,</w:t>
+      </w:r>
+      <w:r>
+        <w:t xml:space="preserve"> </w:t>
+      </w:r>
+      <w:r>
+        <w:rPr>
+          <w:iCs/>
+          <w:i/>
+        </w:rPr>
+        <w:t xml:space="preserve">0</w:t>
+      </w:r>
+      <w:r>
+        <w:t xml:space="preserve">(0), e12869.</w:t>
+      </w:r>
+      <w:r>
+        <w:t xml:space="preserve"> </w:t>
+      </w:r>
+      <w:hyperlink r:id="rId113">
         <w:r>
           <w:rPr>
             <w:rStyle w:val="Hyperlink"/>
           </w:rPr>
-          <w:t xml:space="preserve">Recipient</w:t>
+          <w:t xml:space="preserve">https://doi.org/10.1111/desc.12869</w:t>
         </w:r>
+      </w:hyperlink>
+    </w:p>
+    <w:bookmarkEnd w:id="114"/>
+    <w:bookmarkStart w:id="116" w:name="ref-simones_2015"/>
+    <w:p>
+      <w:pPr>
+        <w:pStyle w:val="Literaturverzeichnis"/>
+      </w:pPr>
+      <w:r>
+        <w:t xml:space="preserve">Simones, L., Schroeder, F., &amp; Rodger, M. (2015). Categorizations of physical gesture in piano teaching:</w:t>
+      </w:r>
+      <w:r>
+        <w:t xml:space="preserve"> </w:t>
+      </w:r>
+      <w:r>
+        <w:t xml:space="preserve">A</w:t>
+      </w:r>
+      <w:r>
+        <w:t xml:space="preserve"> </w:t>
+      </w:r>
+      <w:r>
+        <w:t xml:space="preserve">preliminary enquiry.</w:t>
+      </w:r>
+      <w:r>
+        <w:t xml:space="preserve"> </w:t>
+      </w:r>
+      <w:r>
+        <w:rPr>
+          <w:iCs/>
+          <w:i/>
+        </w:rPr>
+        <w:t xml:space="preserve">Psychology of Music</w:t>
+      </w:r>
+      <w:r>
+        <w:t xml:space="preserve">,</w:t>
+      </w:r>
+      <w:r>
+        <w:t xml:space="preserve"> </w:t>
+      </w:r>
+      <w:r>
+        <w:rPr>
+          <w:iCs/>
+          <w:i/>
+        </w:rPr>
+        <w:t xml:space="preserve">43</w:t>
+      </w:r>
+      <w:r>
+        <w:t xml:space="preserve">(1), 103–121.</w:t>
+      </w:r>
+      <w:r>
+        <w:t xml:space="preserve"> </w:t>
+      </w:r>
+      <w:hyperlink r:id="rId115">
         <w:r>
           <w:rPr>
             <w:rStyle w:val="Hyperlink"/>
           </w:rPr>
-          <w:t xml:space="preserve"> </w:t>
+          <w:t xml:space="preserve">https://doi.org/10.1177/0305735613498918</w:t>
         </w:r>
+      </w:hyperlink>
+    </w:p>
+    <w:bookmarkEnd w:id="116"/>
+    <w:bookmarkStart w:id="118" w:name="ref-sloboda_2000"/>
+    <w:p>
+      <w:pPr>
+        <w:pStyle w:val="Literaturverzeichnis"/>
+      </w:pPr>
+      <w:r>
+        <w:t xml:space="preserve">Sloboda, J. A. (2000). Individual differences in music performance.</w:t>
+      </w:r>
+      <w:r>
+        <w:t xml:space="preserve"> </w:t>
+      </w:r>
+      <w:r>
+        <w:rPr>
+          <w:iCs/>
+          <w:i/>
+        </w:rPr>
+        <w:t xml:space="preserve">Trends in Cognitive Sciences</w:t>
+      </w:r>
+      <w:r>
+        <w:t xml:space="preserve">,</w:t>
+      </w:r>
+      <w:r>
+        <w:t xml:space="preserve"> </w:t>
+      </w:r>
+      <w:r>
+        <w:rPr>
+          <w:iCs/>
+          <w:i/>
+        </w:rPr>
+        <w:t xml:space="preserve">4</w:t>
+      </w:r>
+      <w:r>
+        <w:t xml:space="preserve">(10), 397–403.</w:t>
+      </w:r>
+      <w:r>
+        <w:t xml:space="preserve"> </w:t>
+      </w:r>
+      <w:hyperlink r:id="rId117">
         <w:r>
           <w:rPr>
             <w:rStyle w:val="Hyperlink"/>
           </w:rPr>
-          <w:t xml:space="preserve">design in multimodal demonstrations for adults and children</w:t>
+          <w:t xml:space="preserve">https://doi.org/10.1016/S1364-6613(00)01531-X</w:t>
         </w:r>
       </w:hyperlink>
+    </w:p>
+    <w:bookmarkEnd w:id="118"/>
+    <w:bookmarkStart w:id="119" w:name="ref-sperber_1995"/>
+    <w:p>
+      <w:pPr>
+        <w:pStyle w:val="Literaturverzeichnis"/>
+      </w:pPr>
+      <w:r>
+        <w:t xml:space="preserve">Sperber, D., &amp; Wilson, D. (1995).</w:t>
+      </w:r>
+      <w:r>
+        <w:t xml:space="preserve"> </w:t>
+      </w:r>
+      <w:r>
+        <w:rPr>
+          <w:iCs/>
+          <w:i/>
+        </w:rPr>
+        <w:t xml:space="preserve">Relevance:</w:t>
+      </w:r>
+      <w:r>
+        <w:rPr>
+          <w:iCs/>
+          <w:i/>
+        </w:rPr>
+        <w:t xml:space="preserve"> </w:t>
+      </w:r>
+      <w:r>
+        <w:rPr>
+          <w:iCs/>
+          <w:i/>
+        </w:rPr>
+        <w:t xml:space="preserve">Communication</w:t>
+      </w:r>
+      <w:r>
+        <w:rPr>
+          <w:iCs/>
+          <w:i/>
+        </w:rPr>
+        <w:t xml:space="preserve"> </w:t>
+      </w:r>
+      <w:r>
+        <w:rPr>
+          <w:iCs/>
+          <w:i/>
+        </w:rPr>
+        <w:t xml:space="preserve">and cognition, 2nd ed</w:t>
+      </w:r>
       <w:r>
         <w:t xml:space="preserve">.</w:t>
       </w:r>
@@ -6571,1066 +7205,55 @@
         <w:t xml:space="preserve"> </w:t>
       </w:r>
       <w:r>
-        <w:rPr>
-          <w:iCs/>
-          <w:i/>
-        </w:rPr>
-        <w:t xml:space="preserve">Journal of Pragmatics</w:t>
-      </w:r>
-      <w:r>
-        <w:t xml:space="preserve"> </w:t>
-      </w:r>
-      <w:r>
-        <w:rPr>
-          <w:bCs/>
-          <w:b/>
-        </w:rPr>
-        <w:t xml:space="preserve">47</w:t>
-      </w:r>
-      <w:r>
-        <w:t xml:space="preserve">, 14–27 (2013).</w:t>
-      </w:r>
-    </w:p>
-    <w:bookmarkEnd w:id="100"/>
-    <w:bookmarkStart w:id="102" w:name="ref-fukuyama_2015"/>
+        <w:t xml:space="preserve">Malden</w:t>
+      </w:r>
+      <w:r>
+        <w:t xml:space="preserve">:</w:t>
+      </w:r>
+      <w:r>
+        <w:t xml:space="preserve"> </w:t>
+      </w:r>
+      <w:r>
+        <w:t xml:space="preserve">Blackwell Publishing</w:t>
+      </w:r>
+      <w:r>
+        <w:t xml:space="preserve">.</w:t>
+      </w:r>
+    </w:p>
+    <w:bookmarkEnd w:id="119"/>
+    <w:bookmarkStart w:id="121" w:name="ref-thornton_2008"/>
     <w:p>
       <w:pPr>
         <w:pStyle w:val="Literaturverzeichnis"/>
       </w:pPr>
       <w:r>
-        <w:t xml:space="preserve">9.</w:t>
-      </w:r>
-      <w:r>
-        <w:t xml:space="preserve"> </w:t>
-      </w:r>
-      <w:r>
-        <w:t xml:space="preserve">	</w:t>
-      </w:r>
-      <w:r>
-        <w:t xml:space="preserve">Fukuyama, H.</w:t>
-      </w:r>
-      <w:r>
-        <w:t xml:space="preserve"> </w:t>
-      </w:r>
-      <w:r>
-        <w:rPr>
-          <w:iCs/>
-          <w:i/>
-        </w:rPr>
-        <w:t xml:space="preserve">et al.</w:t>
-      </w:r>
-      <w:r>
-        <w:t xml:space="preserve"> </w:t>
-      </w:r>
-      <w:hyperlink r:id="rId101">
-        <w:r>
-          <w:rPr>
-            <w:rStyle w:val="Hyperlink"/>
-          </w:rPr>
-          <w:t xml:space="preserve">Infant’s action skill dynamically modulates parental action demonstration in the dyadic interaction</w:t>
-        </w:r>
-      </w:hyperlink>
-      <w:r>
-        <w:t xml:space="preserve">.</w:t>
-      </w:r>
-      <w:r>
-        <w:t xml:space="preserve"> </w:t>
-      </w:r>
-      <w:r>
-        <w:rPr>
-          <w:iCs/>
-          <w:i/>
-        </w:rPr>
-        <w:t xml:space="preserve">Developmental Science</w:t>
-      </w:r>
-      <w:r>
-        <w:t xml:space="preserve"> </w:t>
-      </w:r>
-      <w:r>
-        <w:rPr>
-          <w:bCs/>
-          <w:b/>
-        </w:rPr>
-        <w:t xml:space="preserve">18</w:t>
-      </w:r>
-      <w:r>
-        <w:t xml:space="preserve">, 1006–1013 (2015).</w:t>
-      </w:r>
-    </w:p>
-    <w:bookmarkEnd w:id="102"/>
-    <w:bookmarkStart w:id="104" w:name="ref-schaik_2019"/>
-    <w:p>
-      <w:pPr>
-        <w:pStyle w:val="Literaturverzeichnis"/>
-      </w:pPr>
-      <w:r>
-        <w:t xml:space="preserve">10.</w:t>
-      </w:r>
-      <w:r>
-        <w:t xml:space="preserve"> </w:t>
-      </w:r>
-      <w:r>
-        <w:t xml:space="preserve">	</w:t>
-      </w:r>
-      <w:r>
-        <w:t xml:space="preserve">Schaik, J. E. van, Meyer, M., Ham, C. R. van &amp; Hunnius, S.</w:t>
-      </w:r>
-      <w:r>
-        <w:t xml:space="preserve"> </w:t>
-      </w:r>
-      <w:hyperlink r:id="rId103">
-        <w:r>
-          <w:rPr>
-            <w:rStyle w:val="Hyperlink"/>
-          </w:rPr>
-          <w:t xml:space="preserve">Motion tracking of parents’ infant- versus adult-directed actions reveals general and action-specific modulations</w:t>
-        </w:r>
-      </w:hyperlink>
-      <w:r>
-        <w:t xml:space="preserve">.</w:t>
-      </w:r>
-      <w:r>
-        <w:t xml:space="preserve"> </w:t>
-      </w:r>
-      <w:r>
-        <w:rPr>
-          <w:iCs/>
-          <w:i/>
-        </w:rPr>
-        <w:t xml:space="preserve">Developmental Science</w:t>
-      </w:r>
-      <w:r>
-        <w:t xml:space="preserve"> </w:t>
-      </w:r>
-      <w:r>
-        <w:rPr>
-          <w:bCs/>
-          <w:b/>
-        </w:rPr>
-        <w:t xml:space="preserve">0</w:t>
-      </w:r>
-      <w:r>
-        <w:t xml:space="preserve">, e12869 (2019).</w:t>
-      </w:r>
-    </w:p>
-    <w:bookmarkEnd w:id="104"/>
-    <w:bookmarkStart w:id="105" w:name="ref-NIPS2016_6413"/>
-    <w:p>
-      <w:pPr>
-        <w:pStyle w:val="Literaturverzeichnis"/>
-      </w:pPr>
-      <w:r>
-        <w:t xml:space="preserve">11.</w:t>
-      </w:r>
-      <w:r>
-        <w:t xml:space="preserve"> </w:t>
-      </w:r>
-      <w:r>
-        <w:t xml:space="preserve">	</w:t>
-      </w:r>
-      <w:r>
-        <w:t xml:space="preserve">Ho, M. K., Littman, M., MacGlashan, J., Cushman, F. &amp; Austerweil, J. L. Showing versus doing:</w:t>
-      </w:r>
-      <w:r>
-        <w:t xml:space="preserve"> </w:t>
-      </w:r>
-      <w:r>
-        <w:t xml:space="preserve">Teaching</w:t>
-      </w:r>
-      <w:r>
-        <w:t xml:space="preserve"> </w:t>
-      </w:r>
-      <w:r>
-        <w:t xml:space="preserve">by demonstration. in</w:t>
-      </w:r>
-      <w:r>
-        <w:t xml:space="preserve"> </w:t>
-      </w:r>
-      <w:r>
-        <w:rPr>
-          <w:iCs/>
-          <w:i/>
-        </w:rPr>
-        <w:t xml:space="preserve">Advances in neural information processing systems 29</w:t>
-      </w:r>
-      <w:r>
-        <w:t xml:space="preserve"> </w:t>
-      </w:r>
-      <w:r>
-        <w:t xml:space="preserve">(eds. Lee, D. D., Sugiyama, M., Luxburg, U. V., Guyon, I. &amp; Garnett, R.) 3027–3035 (</w:t>
-      </w:r>
-      <w:r>
-        <w:t xml:space="preserve">Curran Associates, Inc.</w:t>
-      </w:r>
-      <w:r>
-        <w:t xml:space="preserve">, 2016).</w:t>
-      </w:r>
-    </w:p>
-    <w:bookmarkEnd w:id="105"/>
-    <w:bookmarkStart w:id="107" w:name="ref-pezzulo_2013"/>
-    <w:p>
-      <w:pPr>
-        <w:pStyle w:val="Literaturverzeichnis"/>
-      </w:pPr>
-      <w:r>
-        <w:t xml:space="preserve">12.</w:t>
-      </w:r>
-      <w:r>
-        <w:t xml:space="preserve"> </w:t>
-      </w:r>
-      <w:r>
-        <w:t xml:space="preserve">	</w:t>
-      </w:r>
-      <w:r>
-        <w:t xml:space="preserve">Pezzulo, G., Donnarumma, F. &amp; Dindo, H.</w:t>
-      </w:r>
-      <w:r>
-        <w:t xml:space="preserve"> </w:t>
-      </w:r>
-      <w:hyperlink r:id="rId106">
-        <w:r>
-          <w:rPr>
-            <w:rStyle w:val="Hyperlink"/>
-          </w:rPr>
-          <w:t xml:space="preserve">Human</w:t>
-        </w:r>
-        <w:r>
-          <w:rPr>
-            <w:rStyle w:val="Hyperlink"/>
-          </w:rPr>
-          <w:t xml:space="preserve"> </w:t>
-        </w:r>
-        <w:r>
-          <w:rPr>
-            <w:rStyle w:val="Hyperlink"/>
-          </w:rPr>
-          <w:t xml:space="preserve">Sensorimotor Communication</w:t>
-        </w:r>
-        <w:r>
-          <w:rPr>
-            <w:rStyle w:val="Hyperlink"/>
-          </w:rPr>
-          <w:t xml:space="preserve">:</w:t>
-        </w:r>
-        <w:r>
-          <w:rPr>
-            <w:rStyle w:val="Hyperlink"/>
-          </w:rPr>
-          <w:t xml:space="preserve"> </w:t>
-        </w:r>
-        <w:r>
-          <w:rPr>
-            <w:rStyle w:val="Hyperlink"/>
-          </w:rPr>
-          <w:t xml:space="preserve">A Theory</w:t>
-        </w:r>
-        <w:r>
-          <w:rPr>
-            <w:rStyle w:val="Hyperlink"/>
-          </w:rPr>
-          <w:t xml:space="preserve"> </w:t>
-        </w:r>
-        <w:r>
-          <w:rPr>
-            <w:rStyle w:val="Hyperlink"/>
-          </w:rPr>
-          <w:t xml:space="preserve">of</w:t>
-        </w:r>
-        <w:r>
-          <w:rPr>
-            <w:rStyle w:val="Hyperlink"/>
-          </w:rPr>
-          <w:t xml:space="preserve"> </w:t>
-        </w:r>
-        <w:r>
-          <w:rPr>
-            <w:rStyle w:val="Hyperlink"/>
-          </w:rPr>
-          <w:t xml:space="preserve">Signaling</w:t>
-        </w:r>
-        <w:r>
-          <w:rPr>
-            <w:rStyle w:val="Hyperlink"/>
-          </w:rPr>
-          <w:t xml:space="preserve"> </w:t>
-        </w:r>
-        <w:r>
-          <w:rPr>
-            <w:rStyle w:val="Hyperlink"/>
-          </w:rPr>
-          <w:t xml:space="preserve">in</w:t>
-        </w:r>
-        <w:r>
-          <w:rPr>
-            <w:rStyle w:val="Hyperlink"/>
-          </w:rPr>
-          <w:t xml:space="preserve"> </w:t>
-        </w:r>
-        <w:r>
-          <w:rPr>
-            <w:rStyle w:val="Hyperlink"/>
-          </w:rPr>
-          <w:t xml:space="preserve">Online Social Interactions</w:t>
-        </w:r>
-      </w:hyperlink>
-      <w:r>
-        <w:t xml:space="preserve">.</w:t>
-      </w:r>
-      <w:r>
-        <w:t xml:space="preserve"> </w:t>
-      </w:r>
-      <w:r>
-        <w:rPr>
-          <w:iCs/>
-          <w:i/>
-        </w:rPr>
-        <w:t xml:space="preserve">PLOS ONE</w:t>
-      </w:r>
-      <w:r>
-        <w:t xml:space="preserve"> </w:t>
-      </w:r>
-      <w:r>
-        <w:rPr>
-          <w:bCs/>
-          <w:b/>
-        </w:rPr>
-        <w:t xml:space="preserve">8</w:t>
-      </w:r>
-      <w:r>
-        <w:t xml:space="preserve">, e79876 (2013).</w:t>
-      </w:r>
-    </w:p>
-    <w:bookmarkEnd w:id="107"/>
-    <w:bookmarkStart w:id="109" w:name="ref-laukka_2004"/>
-    <w:p>
-      <w:pPr>
-        <w:pStyle w:val="Literaturverzeichnis"/>
-      </w:pPr>
-      <w:r>
-        <w:t xml:space="preserve">13.</w:t>
-      </w:r>
-      <w:r>
-        <w:t xml:space="preserve"> </w:t>
-      </w:r>
-      <w:r>
-        <w:t xml:space="preserve">	</w:t>
-      </w:r>
-      <w:r>
-        <w:t xml:space="preserve">Laukka, P.</w:t>
-      </w:r>
-      <w:r>
-        <w:t xml:space="preserve"> </w:t>
-      </w:r>
-      <w:hyperlink r:id="rId108">
-        <w:r>
-          <w:rPr>
-            <w:rStyle w:val="Hyperlink"/>
-          </w:rPr>
-          <w:t xml:space="preserve">Instrumental music teachers’ views on expressivity: A report from music conservatoires</w:t>
-        </w:r>
-      </w:hyperlink>
-      <w:r>
-        <w:t xml:space="preserve">.</w:t>
-      </w:r>
-      <w:r>
-        <w:t xml:space="preserve"> </w:t>
-      </w:r>
-      <w:r>
-        <w:rPr>
-          <w:iCs/>
-          <w:i/>
-        </w:rPr>
-        <w:t xml:space="preserve">Music Education Research</w:t>
-      </w:r>
-      <w:r>
-        <w:t xml:space="preserve"> </w:t>
-      </w:r>
-      <w:r>
-        <w:rPr>
-          <w:bCs/>
-          <w:b/>
-        </w:rPr>
-        <w:t xml:space="preserve">6</w:t>
-      </w:r>
-      <w:r>
-        <w:t xml:space="preserve">, 45–56 (2004).</w:t>
-      </w:r>
-    </w:p>
-    <w:bookmarkEnd w:id="109"/>
-    <w:bookmarkStart w:id="111" w:name="ref-sloboda_2000"/>
-    <w:p>
-      <w:pPr>
-        <w:pStyle w:val="Literaturverzeichnis"/>
-      </w:pPr>
-      <w:r>
-        <w:t xml:space="preserve">14.</w:t>
-      </w:r>
-      <w:r>
-        <w:t xml:space="preserve"> </w:t>
-      </w:r>
-      <w:r>
-        <w:t xml:space="preserve">	</w:t>
-      </w:r>
-      <w:r>
-        <w:t xml:space="preserve">Sloboda, J. A.</w:t>
-      </w:r>
-      <w:r>
-        <w:t xml:space="preserve"> </w:t>
-      </w:r>
-      <w:hyperlink r:id="rId110">
-        <w:r>
-          <w:rPr>
-            <w:rStyle w:val="Hyperlink"/>
-          </w:rPr>
-          <w:t xml:space="preserve">Individual differences in music performance</w:t>
-        </w:r>
-      </w:hyperlink>
-      <w:r>
-        <w:t xml:space="preserve">.</w:t>
-      </w:r>
-      <w:r>
-        <w:t xml:space="preserve"> </w:t>
-      </w:r>
-      <w:r>
-        <w:rPr>
-          <w:iCs/>
-          <w:i/>
-        </w:rPr>
-        <w:t xml:space="preserve">Trends in Cognitive Sciences</w:t>
-      </w:r>
-      <w:r>
-        <w:t xml:space="preserve"> </w:t>
-      </w:r>
-      <w:r>
-        <w:rPr>
-          <w:bCs/>
-          <w:b/>
-        </w:rPr>
-        <w:t xml:space="preserve">4</w:t>
-      </w:r>
-      <w:r>
-        <w:t xml:space="preserve">, 397–403 (2000).</w:t>
-      </w:r>
-    </w:p>
-    <w:bookmarkEnd w:id="111"/>
-    <w:bookmarkStart w:id="113" w:name="ref-woody_2000"/>
-    <w:p>
-      <w:pPr>
-        <w:pStyle w:val="Literaturverzeichnis"/>
-      </w:pPr>
-      <w:r>
-        <w:t xml:space="preserve">15.</w:t>
-      </w:r>
-      <w:r>
-        <w:t xml:space="preserve"> </w:t>
-      </w:r>
-      <w:r>
-        <w:t xml:space="preserve">	</w:t>
-      </w:r>
-      <w:r>
-        <w:t xml:space="preserve">Woody, R. H.</w:t>
-      </w:r>
-      <w:r>
-        <w:t xml:space="preserve"> </w:t>
-      </w:r>
-      <w:hyperlink r:id="rId112">
-        <w:r>
-          <w:rPr>
-            <w:rStyle w:val="Hyperlink"/>
-          </w:rPr>
-          <w:t xml:space="preserve">Learning</w:t>
-        </w:r>
-        <w:r>
-          <w:rPr>
-            <w:rStyle w:val="Hyperlink"/>
-          </w:rPr>
-          <w:t xml:space="preserve"> </w:t>
-        </w:r>
-        <w:r>
-          <w:rPr>
-            <w:rStyle w:val="Hyperlink"/>
-          </w:rPr>
-          <w:t xml:space="preserve">Expressivity</w:t>
-        </w:r>
-        <w:r>
-          <w:rPr>
-            <w:rStyle w:val="Hyperlink"/>
-          </w:rPr>
-          <w:t xml:space="preserve"> </w:t>
-        </w:r>
-        <w:r>
-          <w:rPr>
-            <w:rStyle w:val="Hyperlink"/>
-          </w:rPr>
-          <w:t xml:space="preserve">in</w:t>
-        </w:r>
-        <w:r>
-          <w:rPr>
-            <w:rStyle w:val="Hyperlink"/>
-          </w:rPr>
-          <w:t xml:space="preserve"> </w:t>
-        </w:r>
-        <w:r>
-          <w:rPr>
-            <w:rStyle w:val="Hyperlink"/>
-          </w:rPr>
-          <w:t xml:space="preserve">Music Performance</w:t>
-        </w:r>
-        <w:r>
-          <w:rPr>
-            <w:rStyle w:val="Hyperlink"/>
-          </w:rPr>
-          <w:t xml:space="preserve">:</w:t>
-        </w:r>
-        <w:r>
-          <w:rPr>
-            <w:rStyle w:val="Hyperlink"/>
-          </w:rPr>
-          <w:t xml:space="preserve"> </w:t>
-        </w:r>
-        <w:r>
-          <w:rPr>
-            <w:rStyle w:val="Hyperlink"/>
-          </w:rPr>
-          <w:t xml:space="preserve">An Exploratory Study</w:t>
-        </w:r>
-      </w:hyperlink>
-      <w:r>
-        <w:t xml:space="preserve">.</w:t>
-      </w:r>
-      <w:r>
-        <w:t xml:space="preserve"> </w:t>
-      </w:r>
-      <w:r>
-        <w:rPr>
-          <w:iCs/>
-          <w:i/>
-        </w:rPr>
-        <w:t xml:space="preserve">Research Studies in Music Education</w:t>
-      </w:r>
-      <w:r>
-        <w:t xml:space="preserve"> </w:t>
-      </w:r>
-      <w:r>
-        <w:rPr>
-          <w:bCs/>
-          <w:b/>
-        </w:rPr>
-        <w:t xml:space="preserve">14</w:t>
-      </w:r>
-      <w:r>
-        <w:t xml:space="preserve">, 14–23 (2000).</w:t>
-      </w:r>
-    </w:p>
-    <w:bookmarkEnd w:id="113"/>
-    <w:bookmarkStart w:id="115" w:name="ref-woody_2006"/>
-    <w:p>
-      <w:pPr>
-        <w:pStyle w:val="Literaturverzeichnis"/>
-      </w:pPr>
-      <w:r>
-        <w:t xml:space="preserve">16.</w:t>
-      </w:r>
-      <w:r>
-        <w:t xml:space="preserve"> </w:t>
-      </w:r>
-      <w:r>
-        <w:t xml:space="preserve">	</w:t>
-      </w:r>
-      <w:r>
-        <w:t xml:space="preserve">Woody, R. H.</w:t>
-      </w:r>
-      <w:r>
-        <w:t xml:space="preserve"> </w:t>
-      </w:r>
-      <w:hyperlink r:id="rId114">
-        <w:r>
-          <w:rPr>
-            <w:rStyle w:val="Hyperlink"/>
-          </w:rPr>
-          <w:t xml:space="preserve">The</w:t>
-        </w:r>
-        <w:r>
-          <w:rPr>
-            <w:rStyle w:val="Hyperlink"/>
-          </w:rPr>
-          <w:t xml:space="preserve"> </w:t>
-        </w:r>
-        <w:r>
-          <w:rPr>
-            <w:rStyle w:val="Hyperlink"/>
-          </w:rPr>
-          <w:t xml:space="preserve">Effect</w:t>
-        </w:r>
-        <w:r>
-          <w:rPr>
-            <w:rStyle w:val="Hyperlink"/>
-          </w:rPr>
-          <w:t xml:space="preserve"> </w:t>
-        </w:r>
-        <w:r>
-          <w:rPr>
-            <w:rStyle w:val="Hyperlink"/>
-          </w:rPr>
-          <w:t xml:space="preserve">of</w:t>
-        </w:r>
-        <w:r>
-          <w:rPr>
-            <w:rStyle w:val="Hyperlink"/>
-          </w:rPr>
-          <w:t xml:space="preserve"> </w:t>
-        </w:r>
-        <w:r>
-          <w:rPr>
-            <w:rStyle w:val="Hyperlink"/>
-          </w:rPr>
-          <w:t xml:space="preserve">Various Instructional Conditions</w:t>
-        </w:r>
-        <w:r>
-          <w:rPr>
-            <w:rStyle w:val="Hyperlink"/>
-          </w:rPr>
-          <w:t xml:space="preserve"> </w:t>
-        </w:r>
-        <w:r>
-          <w:rPr>
-            <w:rStyle w:val="Hyperlink"/>
-          </w:rPr>
-          <w:t xml:space="preserve">on</w:t>
-        </w:r>
-        <w:r>
-          <w:rPr>
-            <w:rStyle w:val="Hyperlink"/>
-          </w:rPr>
-          <w:t xml:space="preserve"> </w:t>
-        </w:r>
-        <w:r>
-          <w:rPr>
-            <w:rStyle w:val="Hyperlink"/>
-          </w:rPr>
-          <w:t xml:space="preserve">Expressive Music Performance</w:t>
-        </w:r>
-      </w:hyperlink>
-      <w:r>
-        <w:t xml:space="preserve">.</w:t>
-      </w:r>
-      <w:r>
-        <w:t xml:space="preserve"> </w:t>
-      </w:r>
-      <w:r>
-        <w:rPr>
-          <w:iCs/>
-          <w:i/>
-        </w:rPr>
-        <w:t xml:space="preserve">Journal of Research in Music Education</w:t>
-      </w:r>
-      <w:r>
-        <w:t xml:space="preserve"> </w:t>
-      </w:r>
-      <w:r>
-        <w:rPr>
-          <w:bCs/>
-          <w:b/>
-        </w:rPr>
-        <w:t xml:space="preserve">54</w:t>
-      </w:r>
-      <w:r>
-        <w:t xml:space="preserve">, 21–36 (2006).</w:t>
-      </w:r>
-    </w:p>
-    <w:bookmarkEnd w:id="115"/>
-    <w:bookmarkStart w:id="117" w:name="ref-simones_2015"/>
-    <w:p>
-      <w:pPr>
-        <w:pStyle w:val="Literaturverzeichnis"/>
-      </w:pPr>
-      <w:r>
-        <w:t xml:space="preserve">17.</w:t>
-      </w:r>
-      <w:r>
-        <w:t xml:space="preserve"> </w:t>
-      </w:r>
-      <w:r>
-        <w:t xml:space="preserve">	</w:t>
-      </w:r>
-      <w:r>
-        <w:t xml:space="preserve">Simones, L., Schroeder, F. &amp; Rodger, M.</w:t>
-      </w:r>
-      <w:r>
-        <w:t xml:space="preserve"> </w:t>
-      </w:r>
-      <w:hyperlink r:id="rId116">
-        <w:r>
-          <w:rPr>
-            <w:rStyle w:val="Hyperlink"/>
-          </w:rPr>
-          <w:t xml:space="preserve">Categorizations of physical gesture in piano teaching:</w:t>
-        </w:r>
-        <w:r>
-          <w:rPr>
-            <w:rStyle w:val="Hyperlink"/>
-          </w:rPr>
-          <w:t xml:space="preserve"> </w:t>
-        </w:r>
-        <w:r>
-          <w:rPr>
-            <w:rStyle w:val="Hyperlink"/>
-          </w:rPr>
-          <w:t xml:space="preserve">A</w:t>
-        </w:r>
-        <w:r>
-          <w:rPr>
-            <w:rStyle w:val="Hyperlink"/>
-          </w:rPr>
-          <w:t xml:space="preserve"> </w:t>
-        </w:r>
-        <w:r>
-          <w:rPr>
-            <w:rStyle w:val="Hyperlink"/>
-          </w:rPr>
-          <w:t xml:space="preserve">preliminary enquiry</w:t>
-        </w:r>
-      </w:hyperlink>
-      <w:r>
-        <w:t xml:space="preserve">.</w:t>
-      </w:r>
-      <w:r>
-        <w:t xml:space="preserve"> </w:t>
-      </w:r>
-      <w:r>
-        <w:rPr>
-          <w:iCs/>
-          <w:i/>
-        </w:rPr>
-        <w:t xml:space="preserve">Psychology of Music</w:t>
-      </w:r>
-      <w:r>
-        <w:t xml:space="preserve"> </w:t>
-      </w:r>
-      <w:r>
-        <w:rPr>
-          <w:bCs/>
-          <w:b/>
-        </w:rPr>
-        <w:t xml:space="preserve">43</w:t>
-      </w:r>
-      <w:r>
-        <w:t xml:space="preserve">, 103–121 (2015).</w:t>
-      </w:r>
-    </w:p>
-    <w:bookmarkEnd w:id="117"/>
-    <w:bookmarkStart w:id="119" w:name="ref-bresin_2000"/>
-    <w:p>
-      <w:pPr>
-        <w:pStyle w:val="Literaturverzeichnis"/>
-      </w:pPr>
-      <w:r>
-        <w:t xml:space="preserve">18.</w:t>
-      </w:r>
-      <w:r>
-        <w:t xml:space="preserve"> </w:t>
-      </w:r>
-      <w:r>
-        <w:t xml:space="preserve">	</w:t>
-      </w:r>
-      <w:r>
-        <w:t xml:space="preserve">Bresin, R. &amp; Battel, G. U.</w:t>
-      </w:r>
-      <w:r>
-        <w:t xml:space="preserve"> </w:t>
-      </w:r>
-      <w:hyperlink r:id="rId118">
-        <w:r>
-          <w:rPr>
-            <w:rStyle w:val="Hyperlink"/>
-          </w:rPr>
-          <w:t xml:space="preserve">Articulation</w:t>
-        </w:r>
-        <w:r>
-          <w:rPr>
-            <w:rStyle w:val="Hyperlink"/>
-          </w:rPr>
-          <w:t xml:space="preserve"> </w:t>
-        </w:r>
-        <w:r>
-          <w:rPr>
-            <w:rStyle w:val="Hyperlink"/>
-          </w:rPr>
-          <w:t xml:space="preserve">Strategies</w:t>
-        </w:r>
-        <w:r>
-          <w:rPr>
-            <w:rStyle w:val="Hyperlink"/>
-          </w:rPr>
-          <w:t xml:space="preserve"> </w:t>
-        </w:r>
-        <w:r>
-          <w:rPr>
-            <w:rStyle w:val="Hyperlink"/>
-          </w:rPr>
-          <w:t xml:space="preserve">in</w:t>
-        </w:r>
-        <w:r>
-          <w:rPr>
-            <w:rStyle w:val="Hyperlink"/>
-          </w:rPr>
-          <w:t xml:space="preserve"> </w:t>
-        </w:r>
-        <w:r>
-          <w:rPr>
-            <w:rStyle w:val="Hyperlink"/>
-          </w:rPr>
-          <w:t xml:space="preserve">Expressive Piano Performance Analysis</w:t>
-        </w:r>
-        <w:r>
-          <w:rPr>
-            <w:rStyle w:val="Hyperlink"/>
-          </w:rPr>
-          <w:t xml:space="preserve"> </w:t>
-        </w:r>
-        <w:r>
-          <w:rPr>
-            <w:rStyle w:val="Hyperlink"/>
-          </w:rPr>
-          <w:t xml:space="preserve">of</w:t>
-        </w:r>
-        <w:r>
-          <w:rPr>
-            <w:rStyle w:val="Hyperlink"/>
-          </w:rPr>
-          <w:t xml:space="preserve"> </w:t>
-        </w:r>
-        <w:r>
-          <w:rPr>
-            <w:rStyle w:val="Hyperlink"/>
-          </w:rPr>
-          <w:t xml:space="preserve">Legato</w:t>
-        </w:r>
-        <w:r>
-          <w:rPr>
-            <w:rStyle w:val="Hyperlink"/>
-          </w:rPr>
-          <w:t xml:space="preserve">,</w:t>
-        </w:r>
-        <w:r>
-          <w:rPr>
-            <w:rStyle w:val="Hyperlink"/>
-          </w:rPr>
-          <w:t xml:space="preserve"> </w:t>
-        </w:r>
-        <w:r>
-          <w:rPr>
-            <w:rStyle w:val="Hyperlink"/>
-          </w:rPr>
-          <w:t xml:space="preserve">Staccato</w:t>
-        </w:r>
-        <w:r>
-          <w:rPr>
-            <w:rStyle w:val="Hyperlink"/>
-          </w:rPr>
-          <w:t xml:space="preserve">, and</w:t>
-        </w:r>
-        <w:r>
-          <w:rPr>
-            <w:rStyle w:val="Hyperlink"/>
-          </w:rPr>
-          <w:t xml:space="preserve"> </w:t>
-        </w:r>
-        <w:r>
-          <w:rPr>
-            <w:rStyle w:val="Hyperlink"/>
-          </w:rPr>
-          <w:t xml:space="preserve">Repeated Notes</w:t>
-        </w:r>
-        <w:r>
-          <w:rPr>
-            <w:rStyle w:val="Hyperlink"/>
-          </w:rPr>
-          <w:t xml:space="preserve"> </w:t>
-        </w:r>
-        <w:r>
-          <w:rPr>
-            <w:rStyle w:val="Hyperlink"/>
-          </w:rPr>
-          <w:t xml:space="preserve">in</w:t>
-        </w:r>
-        <w:r>
-          <w:rPr>
-            <w:rStyle w:val="Hyperlink"/>
-          </w:rPr>
-          <w:t xml:space="preserve"> </w:t>
-        </w:r>
-        <w:r>
-          <w:rPr>
-            <w:rStyle w:val="Hyperlink"/>
-          </w:rPr>
-          <w:t xml:space="preserve">Performances</w:t>
-        </w:r>
-        <w:r>
-          <w:rPr>
-            <w:rStyle w:val="Hyperlink"/>
-          </w:rPr>
-          <w:t xml:space="preserve"> </w:t>
-        </w:r>
-        <w:r>
-          <w:rPr>
-            <w:rStyle w:val="Hyperlink"/>
-          </w:rPr>
-          <w:t xml:space="preserve">of the</w:t>
-        </w:r>
-        <w:r>
-          <w:rPr>
-            <w:rStyle w:val="Hyperlink"/>
-          </w:rPr>
-          <w:t xml:space="preserve"> </w:t>
-        </w:r>
-        <w:r>
-          <w:rPr>
-            <w:rStyle w:val="Hyperlink"/>
-          </w:rPr>
-          <w:t xml:space="preserve">Andante Movement</w:t>
-        </w:r>
-        <w:r>
-          <w:rPr>
-            <w:rStyle w:val="Hyperlink"/>
-          </w:rPr>
-          <w:t xml:space="preserve"> </w:t>
-        </w:r>
-        <w:r>
-          <w:rPr>
-            <w:rStyle w:val="Hyperlink"/>
-          </w:rPr>
-          <w:t xml:space="preserve">of</w:t>
-        </w:r>
-        <w:r>
-          <w:rPr>
-            <w:rStyle w:val="Hyperlink"/>
-          </w:rPr>
-          <w:t xml:space="preserve"> </w:t>
-        </w:r>
-        <w:r>
-          <w:rPr>
-            <w:rStyle w:val="Hyperlink"/>
-          </w:rPr>
-          <w:t xml:space="preserve">Mozart</w:t>
-        </w:r>
-        <w:r>
-          <w:rPr>
-            <w:rStyle w:val="Hyperlink"/>
-          </w:rPr>
-          <w:t xml:space="preserve">’s</w:t>
-        </w:r>
-        <w:r>
-          <w:rPr>
-            <w:rStyle w:val="Hyperlink"/>
-          </w:rPr>
-          <w:t xml:space="preserve"> </w:t>
-        </w:r>
-        <w:r>
-          <w:rPr>
-            <w:rStyle w:val="Hyperlink"/>
-          </w:rPr>
-          <w:t xml:space="preserve">Sonata</w:t>
-        </w:r>
-        <w:r>
-          <w:rPr>
-            <w:rStyle w:val="Hyperlink"/>
-          </w:rPr>
-          <w:t xml:space="preserve"> </w:t>
-        </w:r>
-        <w:r>
-          <w:rPr>
-            <w:rStyle w:val="Hyperlink"/>
-          </w:rPr>
-          <w:t xml:space="preserve">in</w:t>
-        </w:r>
-        <w:r>
-          <w:rPr>
-            <w:rStyle w:val="Hyperlink"/>
-          </w:rPr>
-          <w:t xml:space="preserve"> </w:t>
-        </w:r>
-        <w:r>
-          <w:rPr>
-            <w:rStyle w:val="Hyperlink"/>
-          </w:rPr>
-          <w:t xml:space="preserve">G Major</w:t>
-        </w:r>
-        <w:r>
-          <w:rPr>
-            <w:rStyle w:val="Hyperlink"/>
-          </w:rPr>
-          <w:t xml:space="preserve"> </w:t>
-        </w:r>
-        <w:r>
-          <w:rPr>
-            <w:rStyle w:val="Hyperlink"/>
-          </w:rPr>
-          <w:t xml:space="preserve">(</w:t>
-        </w:r>
-        <w:r>
-          <w:rPr>
-            <w:rStyle w:val="Hyperlink"/>
-          </w:rPr>
-          <w:t xml:space="preserve">K</w:t>
-        </w:r>
-        <w:r>
-          <w:rPr>
-            <w:rStyle w:val="Hyperlink"/>
-          </w:rPr>
-          <w:t xml:space="preserve"> </w:t>
-        </w:r>
-        <w:r>
-          <w:rPr>
-            <w:rStyle w:val="Hyperlink"/>
-          </w:rPr>
-          <w:t xml:space="preserve">545)</w:t>
-        </w:r>
-      </w:hyperlink>
-      <w:r>
-        <w:t xml:space="preserve">.</w:t>
-      </w:r>
-      <w:r>
-        <w:t xml:space="preserve"> </w:t>
-      </w:r>
-      <w:r>
-        <w:rPr>
-          <w:iCs/>
-          <w:i/>
-        </w:rPr>
-        <w:t xml:space="preserve">Journal of New Music Research</w:t>
-      </w:r>
-      <w:r>
-        <w:t xml:space="preserve"> </w:t>
-      </w:r>
-      <w:r>
-        <w:rPr>
-          <w:bCs/>
-          <w:b/>
-        </w:rPr>
-        <w:t xml:space="preserve">29</w:t>
-      </w:r>
-      <w:r>
-        <w:t xml:space="preserve">, 211–224 (2000).</w:t>
-      </w:r>
-    </w:p>
-    <w:bookmarkEnd w:id="119"/>
-    <w:bookmarkStart w:id="121" w:name="ref-zamm_2018"/>
-    <w:p>
-      <w:pPr>
-        <w:pStyle w:val="Literaturverzeichnis"/>
-      </w:pPr>
-      <w:r>
-        <w:t xml:space="preserve">19.</w:t>
-      </w:r>
-      <w:r>
-        <w:t xml:space="preserve"> </w:t>
-      </w:r>
-      <w:r>
-        <w:t xml:space="preserve">	</w:t>
-      </w:r>
-      <w:r>
-        <w:t xml:space="preserve">Zamm, A., Wang, Y. &amp; Palmer, C.</w:t>
+        <w:t xml:space="preserve">Thornton, A., &amp; Raihani, N. J. (2008). The evolution of teaching.</w:t>
+      </w:r>
+      <w:r>
+        <w:t xml:space="preserve"> </w:t>
+      </w:r>
+      <w:r>
+        <w:rPr>
+          <w:iCs/>
+          <w:i/>
+        </w:rPr>
+        <w:t xml:space="preserve">Animal Behaviour</w:t>
+      </w:r>
+      <w:r>
+        <w:t xml:space="preserve">,</w:t>
+      </w:r>
+      <w:r>
+        <w:t xml:space="preserve"> </w:t>
+      </w:r>
+      <w:r>
+        <w:rPr>
+          <w:iCs/>
+          <w:i/>
+        </w:rPr>
+        <w:t xml:space="preserve">75</w:t>
+      </w:r>
+      <w:r>
+        <w:t xml:space="preserve">(6), 1823–1836.</w:t>
       </w:r>
       <w:r>
         <w:t xml:space="preserve"> </w:t>
@@ -7640,89 +7263,44 @@
           <w:rPr>
             <w:rStyle w:val="Hyperlink"/>
           </w:rPr>
-          <w:t xml:space="preserve">Musicians’</w:t>
-        </w:r>
-        <w:r>
-          <w:rPr>
-            <w:rStyle w:val="Hyperlink"/>
-          </w:rPr>
-          <w:t xml:space="preserve"> </w:t>
-        </w:r>
-        <w:r>
-          <w:rPr>
-            <w:rStyle w:val="Hyperlink"/>
-          </w:rPr>
-          <w:t xml:space="preserve">Natural Frequencies</w:t>
-        </w:r>
-        <w:r>
-          <w:rPr>
-            <w:rStyle w:val="Hyperlink"/>
-          </w:rPr>
-          <w:t xml:space="preserve"> </w:t>
-        </w:r>
-        <w:r>
-          <w:rPr>
-            <w:rStyle w:val="Hyperlink"/>
-          </w:rPr>
-          <w:t xml:space="preserve">of</w:t>
-        </w:r>
-        <w:r>
-          <w:rPr>
-            <w:rStyle w:val="Hyperlink"/>
-          </w:rPr>
-          <w:t xml:space="preserve"> </w:t>
-        </w:r>
-        <w:r>
-          <w:rPr>
-            <w:rStyle w:val="Hyperlink"/>
-          </w:rPr>
-          <w:t xml:space="preserve">Performance Display Optimal Temporal Stability</w:t>
+          <w:t xml:space="preserve">https://doi.org/10.1016/j.anbehav.2007.12.014</w:t>
         </w:r>
       </w:hyperlink>
-      <w:r>
-        <w:t xml:space="preserve">.</w:t>
-      </w:r>
-      <w:r>
-        <w:t xml:space="preserve"> </w:t>
-      </w:r>
-      <w:r>
-        <w:rPr>
-          <w:iCs/>
-          <w:i/>
-        </w:rPr>
-        <w:t xml:space="preserve">J Biol Rhythms</w:t>
-      </w:r>
-      <w:r>
-        <w:t xml:space="preserve"> </w:t>
-      </w:r>
-      <w:r>
-        <w:rPr>
-          <w:bCs/>
-          <w:b/>
-        </w:rPr>
-        <w:t xml:space="preserve">33</w:t>
-      </w:r>
-      <w:r>
-        <w:t xml:space="preserve">, 432–440 (2018).</w:t>
-      </w:r>
     </w:p>
     <w:bookmarkEnd w:id="121"/>
-    <w:bookmarkStart w:id="123" w:name="ref-okazaki_2019"/>
+    <w:bookmarkStart w:id="123" w:name="ref-tomasello_2016"/>
     <w:p>
       <w:pPr>
         <w:pStyle w:val="Literaturverzeichnis"/>
       </w:pPr>
       <w:r>
-        <w:t xml:space="preserve">20.</w:t>
-      </w:r>
-      <w:r>
-        <w:t xml:space="preserve"> </w:t>
-      </w:r>
-      <w:r>
-        <w:t xml:space="preserve">	</w:t>
-      </w:r>
-      <w:r>
-        <w:t xml:space="preserve">Okazaki, S., Muraoka, Y. &amp; Osu, R.</w:t>
+        <w:t xml:space="preserve">Tomasello, M. (2016). The ontogeny of cultural learning.</w:t>
+      </w:r>
+      <w:r>
+        <w:t xml:space="preserve"> </w:t>
+      </w:r>
+      <w:r>
+        <w:rPr>
+          <w:iCs/>
+          <w:i/>
+        </w:rPr>
+        <w:t xml:space="preserve">Current Opinion in Psychology</w:t>
+      </w:r>
+      <w:r>
+        <w:t xml:space="preserve">,</w:t>
+      </w:r>
+      <w:r>
+        <w:t xml:space="preserve"> </w:t>
+      </w:r>
+      <w:r>
+        <w:rPr>
+          <w:iCs/>
+          <w:i/>
+        </w:rPr>
+        <w:t xml:space="preserve">8</w:t>
+      </w:r>
+      <w:r>
+        <w:t xml:space="preserve">, 1–4.</w:t>
       </w:r>
       <w:r>
         <w:t xml:space="preserve"> </w:t>
@@ -7732,53 +7310,65 @@
           <w:rPr>
             <w:rStyle w:val="Hyperlink"/>
           </w:rPr>
-          <w:t xml:space="preserve">Teacher-learner interaction quantifies scaffolding behaviour in imitation learning</w:t>
+          <w:t xml:space="preserve">https://doi.org/10.1016/j.copsyc.2015.09.008</w:t>
         </w:r>
       </w:hyperlink>
-      <w:r>
-        <w:t xml:space="preserve">.</w:t>
-      </w:r>
-      <w:r>
-        <w:t xml:space="preserve"> </w:t>
-      </w:r>
-      <w:r>
-        <w:rPr>
-          <w:iCs/>
-          <w:i/>
-        </w:rPr>
-        <w:t xml:space="preserve">Sci Rep</w:t>
-      </w:r>
-      <w:r>
-        <w:t xml:space="preserve"> </w:t>
-      </w:r>
-      <w:r>
-        <w:rPr>
-          <w:bCs/>
-          <w:b/>
-        </w:rPr>
-        <w:t xml:space="preserve">9</w:t>
-      </w:r>
-      <w:r>
-        <w:t xml:space="preserve">, 1–13 (2019).</w:t>
-      </w:r>
     </w:p>
     <w:bookmarkEnd w:id="123"/>
-    <w:bookmarkStart w:id="125" w:name="ref-lindstrom_2003"/>
+    <w:bookmarkStart w:id="125" w:name="ref-uther_2007"/>
     <w:p>
       <w:pPr>
         <w:pStyle w:val="Literaturverzeichnis"/>
       </w:pPr>
       <w:r>
-        <w:t xml:space="preserve">21.</w:t>
-      </w:r>
-      <w:r>
-        <w:t xml:space="preserve"> </w:t>
-      </w:r>
-      <w:r>
-        <w:t xml:space="preserve">	</w:t>
-      </w:r>
-      <w:r>
-        <w:t xml:space="preserve">Lindström, E., Juslin, P. N., Bresin, R. &amp; Williamon, A.</w:t>
+        <w:t xml:space="preserve">Uther, M., Knoll, M. A., &amp; Burnham, D. (2007). Do you speak</w:t>
+      </w:r>
+      <w:r>
+        <w:t xml:space="preserve"> </w:t>
+      </w:r>
+      <w:r>
+        <w:t xml:space="preserve">E-NG-L-I-SH</w:t>
+      </w:r>
+      <w:r>
+        <w:t xml:space="preserve">?</w:t>
+      </w:r>
+      <w:r>
+        <w:t xml:space="preserve"> </w:t>
+      </w:r>
+      <w:r>
+        <w:t xml:space="preserve">A</w:t>
+      </w:r>
+      <w:r>
+        <w:t xml:space="preserve"> </w:t>
+      </w:r>
+      <w:r>
+        <w:t xml:space="preserve">comparison of foreigner- and infant-directed speech.</w:t>
+      </w:r>
+      <w:r>
+        <w:t xml:space="preserve"> </w:t>
+      </w:r>
+      <w:r>
+        <w:rPr>
+          <w:iCs/>
+          <w:i/>
+        </w:rPr>
+        <w:t xml:space="preserve">Speech Communication</w:t>
+      </w:r>
+      <w:r>
+        <w:t xml:space="preserve">,</w:t>
+      </w:r>
+      <w:r>
+        <w:t xml:space="preserve"> </w:t>
+      </w:r>
+      <w:r>
+        <w:rPr>
+          <w:iCs/>
+          <w:i/>
+        </w:rPr>
+        <w:t xml:space="preserve">49</w:t>
+      </w:r>
+      <w:r>
+        <w:t xml:space="preserve">(1), 2–7.</w:t>
       </w:r>
       <w:r>
         <w:t xml:space="preserve"> </w:t>
@@ -7788,101 +7378,56 @@
           <w:rPr>
             <w:rStyle w:val="Hyperlink"/>
           </w:rPr>
-          <w:t xml:space="preserve">‘</w:t>
-        </w:r>
-        <w:r>
-          <w:rPr>
-            <w:rStyle w:val="Hyperlink"/>
-          </w:rPr>
-          <w:t xml:space="preserve">Expressivity</w:t>
-        </w:r>
-        <w:r>
-          <w:rPr>
-            <w:rStyle w:val="Hyperlink"/>
-          </w:rPr>
-          <w:t xml:space="preserve"> </w:t>
-        </w:r>
-        <w:r>
-          <w:rPr>
-            <w:rStyle w:val="Hyperlink"/>
-          </w:rPr>
-          <w:t xml:space="preserve">comes from within your soul’</w:t>
-        </w:r>
-        <w:r>
-          <w:rPr>
-            <w:rStyle w:val="Hyperlink"/>
-          </w:rPr>
-          <w:t xml:space="preserve">:</w:t>
-        </w:r>
-        <w:r>
-          <w:rPr>
-            <w:rStyle w:val="Hyperlink"/>
-          </w:rPr>
-          <w:t xml:space="preserve"> </w:t>
-        </w:r>
-        <w:r>
-          <w:rPr>
-            <w:rStyle w:val="Hyperlink"/>
-          </w:rPr>
-          <w:t xml:space="preserve">A</w:t>
-        </w:r>
-        <w:r>
-          <w:rPr>
-            <w:rStyle w:val="Hyperlink"/>
-          </w:rPr>
-          <w:t xml:space="preserve"> </w:t>
-        </w:r>
-        <w:r>
-          <w:rPr>
-            <w:rStyle w:val="Hyperlink"/>
-          </w:rPr>
-          <w:t xml:space="preserve">questionnaire study of music students’ perspectives on expressivity</w:t>
+          <w:t xml:space="preserve">https://doi.org/10.1016/j.specom.2006.10.003</w:t>
         </w:r>
       </w:hyperlink>
-      <w:r>
-        <w:t xml:space="preserve">.</w:t>
-      </w:r>
-      <w:r>
-        <w:t xml:space="preserve"> </w:t>
-      </w:r>
-      <w:r>
-        <w:rPr>
-          <w:iCs/>
-          <w:i/>
-        </w:rPr>
-        <w:t xml:space="preserve">Research Studies in Music Education</w:t>
-      </w:r>
-      <w:r>
-        <w:t xml:space="preserve"> </w:t>
-      </w:r>
-      <w:r>
-        <w:rPr>
-          <w:bCs/>
-          <w:b/>
-        </w:rPr>
-        <w:t xml:space="preserve">20</w:t>
-      </w:r>
-      <w:r>
-        <w:t xml:space="preserve">, 23–47 (2003).</w:t>
-      </w:r>
     </w:p>
     <w:bookmarkEnd w:id="125"/>
-    <w:bookmarkStart w:id="127" w:name="ref-juslin_2003"/>
+    <w:bookmarkStart w:id="127" w:name="ref-volioti_2017"/>
     <w:p>
       <w:pPr>
         <w:pStyle w:val="Literaturverzeichnis"/>
       </w:pPr>
       <w:r>
-        <w:t xml:space="preserve">22.</w:t>
-      </w:r>
-      <w:r>
-        <w:t xml:space="preserve"> </w:t>
-      </w:r>
-      <w:r>
-        <w:t xml:space="preserve">	</w:t>
-      </w:r>
-      <w:r>
-        <w:t xml:space="preserve">Juslin, P. N.</w:t>
+        <w:t xml:space="preserve">Volioti, G., &amp; Williamon, A. (2017). Recordings as learning and practising resources for performance:</w:t>
+      </w:r>
+      <w:r>
+        <w:t xml:space="preserve"> </w:t>
+      </w:r>
+      <w:r>
+        <w:t xml:space="preserve">Exploring</w:t>
+      </w:r>
+      <w:r>
+        <w:t xml:space="preserve"> </w:t>
+      </w:r>
+      <w:r>
+        <w:t xml:space="preserve">attitudes and behaviours of music students and professionals.</w:t>
+      </w:r>
+      <w:r>
+        <w:t xml:space="preserve"> </w:t>
+      </w:r>
+      <w:r>
+        <w:rPr>
+          <w:iCs/>
+          <w:i/>
+        </w:rPr>
+        <w:t xml:space="preserve">Musicae Scientiae</w:t>
+      </w:r>
+      <w:r>
+        <w:t xml:space="preserve">,</w:t>
+      </w:r>
+      <w:r>
+        <w:t xml:space="preserve"> </w:t>
+      </w:r>
+      <w:r>
+        <w:rPr>
+          <w:iCs/>
+          <w:i/>
+        </w:rPr>
+        <w:t xml:space="preserve">21</w:t>
+      </w:r>
+      <w:r>
+        <w:t xml:space="preserve">(4), 499–523.</w:t>
       </w:r>
       <w:r>
         <w:t xml:space="preserve"> </w:t>
@@ -7892,453 +7437,234 @@
           <w:rPr>
             <w:rStyle w:val="Hyperlink"/>
           </w:rPr>
-          <w:t xml:space="preserve">Five</w:t>
+          <w:t xml:space="preserve">https://doi.org/10.1177/1029864916674048</w:t>
         </w:r>
+      </w:hyperlink>
+    </w:p>
+    <w:bookmarkEnd w:id="127"/>
+    <w:bookmarkStart w:id="129" w:name="ref-woody_2000"/>
+    <w:p>
+      <w:pPr>
+        <w:pStyle w:val="Literaturverzeichnis"/>
+      </w:pPr>
+      <w:r>
+        <w:t xml:space="preserve">Woody, R. H. (2000). Learning</w:t>
+      </w:r>
+      <w:r>
+        <w:t xml:space="preserve"> </w:t>
+      </w:r>
+      <w:r>
+        <w:t xml:space="preserve">Expressivity</w:t>
+      </w:r>
+      <w:r>
+        <w:t xml:space="preserve"> </w:t>
+      </w:r>
+      <w:r>
+        <w:t xml:space="preserve">in</w:t>
+      </w:r>
+      <w:r>
+        <w:t xml:space="preserve"> </w:t>
+      </w:r>
+      <w:r>
+        <w:t xml:space="preserve">Music Performance</w:t>
+      </w:r>
+      <w:r>
+        <w:t xml:space="preserve">:</w:t>
+      </w:r>
+      <w:r>
+        <w:t xml:space="preserve"> </w:t>
+      </w:r>
+      <w:r>
+        <w:t xml:space="preserve">An Exploratory Study</w:t>
+      </w:r>
+      <w:r>
+        <w:t xml:space="preserve">.</w:t>
+      </w:r>
+      <w:r>
+        <w:t xml:space="preserve"> </w:t>
+      </w:r>
+      <w:r>
+        <w:rPr>
+          <w:iCs/>
+          <w:i/>
+        </w:rPr>
+        <w:t xml:space="preserve">Research Studies in Music Education</w:t>
+      </w:r>
+      <w:r>
+        <w:t xml:space="preserve">,</w:t>
+      </w:r>
+      <w:r>
+        <w:t xml:space="preserve"> </w:t>
+      </w:r>
+      <w:r>
+        <w:rPr>
+          <w:iCs/>
+          <w:i/>
+        </w:rPr>
+        <w:t xml:space="preserve">14</w:t>
+      </w:r>
+      <w:r>
+        <w:t xml:space="preserve">(1), 14–23.</w:t>
+      </w:r>
+      <w:r>
+        <w:t xml:space="preserve"> </w:t>
+      </w:r>
+      <w:hyperlink r:id="rId128">
         <w:r>
           <w:rPr>
             <w:rStyle w:val="Hyperlink"/>
           </w:rPr>
-          <w:t xml:space="preserve"> </w:t>
+          <w:t xml:space="preserve">https://doi.org/10.1177/1321103X0001400102</w:t>
         </w:r>
+      </w:hyperlink>
+    </w:p>
+    <w:bookmarkEnd w:id="129"/>
+    <w:bookmarkStart w:id="131" w:name="ref-woody_2006"/>
+    <w:p>
+      <w:pPr>
+        <w:pStyle w:val="Literaturverzeichnis"/>
+      </w:pPr>
+      <w:r>
+        <w:t xml:space="preserve">Woody, R. H. (2006). The</w:t>
+      </w:r>
+      <w:r>
+        <w:t xml:space="preserve"> </w:t>
+      </w:r>
+      <w:r>
+        <w:t xml:space="preserve">Effect</w:t>
+      </w:r>
+      <w:r>
+        <w:t xml:space="preserve"> </w:t>
+      </w:r>
+      <w:r>
+        <w:t xml:space="preserve">of</w:t>
+      </w:r>
+      <w:r>
+        <w:t xml:space="preserve"> </w:t>
+      </w:r>
+      <w:r>
+        <w:t xml:space="preserve">Various Instructional Conditions</w:t>
+      </w:r>
+      <w:r>
+        <w:t xml:space="preserve"> </w:t>
+      </w:r>
+      <w:r>
+        <w:t xml:space="preserve">on</w:t>
+      </w:r>
+      <w:r>
+        <w:t xml:space="preserve"> </w:t>
+      </w:r>
+      <w:r>
+        <w:t xml:space="preserve">Expressive Music Performance</w:t>
+      </w:r>
+      <w:r>
+        <w:t xml:space="preserve">.</w:t>
+      </w:r>
+      <w:r>
+        <w:t xml:space="preserve"> </w:t>
+      </w:r>
+      <w:r>
+        <w:rPr>
+          <w:iCs/>
+          <w:i/>
+        </w:rPr>
+        <w:t xml:space="preserve">Journal of Research in Music Education</w:t>
+      </w:r>
+      <w:r>
+        <w:t xml:space="preserve">,</w:t>
+      </w:r>
+      <w:r>
+        <w:t xml:space="preserve"> </w:t>
+      </w:r>
+      <w:r>
+        <w:rPr>
+          <w:iCs/>
+          <w:i/>
+        </w:rPr>
+        <w:t xml:space="preserve">54</w:t>
+      </w:r>
+      <w:r>
+        <w:t xml:space="preserve">(1), 21–36.</w:t>
+      </w:r>
+      <w:r>
+        <w:t xml:space="preserve"> </w:t>
+      </w:r>
+      <w:hyperlink r:id="rId130">
         <w:r>
           <w:rPr>
             <w:rStyle w:val="Hyperlink"/>
           </w:rPr>
-          <w:t xml:space="preserve">Facets</w:t>
+          <w:t xml:space="preserve">https://doi.org/10.1177/002242940605400103</w:t>
         </w:r>
+      </w:hyperlink>
+    </w:p>
+    <w:bookmarkEnd w:id="131"/>
+    <w:bookmarkStart w:id="133" w:name="ref-zamm_2018"/>
+    <w:p>
+      <w:pPr>
+        <w:pStyle w:val="Literaturverzeichnis"/>
+      </w:pPr>
+      <w:r>
+        <w:t xml:space="preserve">Zamm, A., Wang, Y., &amp; Palmer, C. (2018). Musicians’</w:t>
+      </w:r>
+      <w:r>
+        <w:t xml:space="preserve"> </w:t>
+      </w:r>
+      <w:r>
+        <w:t xml:space="preserve">Natural Frequencies</w:t>
+      </w:r>
+      <w:r>
+        <w:t xml:space="preserve"> </w:t>
+      </w:r>
+      <w:r>
+        <w:t xml:space="preserve">of</w:t>
+      </w:r>
+      <w:r>
+        <w:t xml:space="preserve"> </w:t>
+      </w:r>
+      <w:r>
+        <w:t xml:space="preserve">Performance Display Optimal Temporal Stability</w:t>
+      </w:r>
+      <w:r>
+        <w:t xml:space="preserve">.</w:t>
+      </w:r>
+      <w:r>
+        <w:t xml:space="preserve"> </w:t>
+      </w:r>
+      <w:r>
+        <w:rPr>
+          <w:iCs/>
+          <w:i/>
+        </w:rPr>
+        <w:t xml:space="preserve">J Biol Rhythms</w:t>
+      </w:r>
+      <w:r>
+        <w:t xml:space="preserve">,</w:t>
+      </w:r>
+      <w:r>
+        <w:t xml:space="preserve"> </w:t>
+      </w:r>
+      <w:r>
+        <w:rPr>
+          <w:iCs/>
+          <w:i/>
+        </w:rPr>
+        <w:t xml:space="preserve">33</w:t>
+      </w:r>
+      <w:r>
+        <w:t xml:space="preserve">(4), 432–440.</w:t>
+      </w:r>
+      <w:r>
+        <w:t xml:space="preserve"> </w:t>
+      </w:r>
+      <w:hyperlink r:id="rId132">
         <w:r>
           <w:rPr>
             <w:rStyle w:val="Hyperlink"/>
           </w:rPr>
-          <w:t xml:space="preserve"> </w:t>
-        </w:r>
-        <w:r>
-          <w:rPr>
-            <w:rStyle w:val="Hyperlink"/>
-          </w:rPr>
-          <w:t xml:space="preserve">of</w:t>
-        </w:r>
-        <w:r>
-          <w:rPr>
-            <w:rStyle w:val="Hyperlink"/>
-          </w:rPr>
-          <w:t xml:space="preserve"> </w:t>
-        </w:r>
-        <w:r>
-          <w:rPr>
-            <w:rStyle w:val="Hyperlink"/>
-          </w:rPr>
-          <w:t xml:space="preserve">Musical Expression</w:t>
-        </w:r>
-        <w:r>
-          <w:rPr>
-            <w:rStyle w:val="Hyperlink"/>
-          </w:rPr>
-          <w:t xml:space="preserve">:</w:t>
-        </w:r>
-        <w:r>
-          <w:rPr>
-            <w:rStyle w:val="Hyperlink"/>
-          </w:rPr>
-          <w:t xml:space="preserve"> </w:t>
-        </w:r>
-        <w:r>
-          <w:rPr>
-            <w:rStyle w:val="Hyperlink"/>
-          </w:rPr>
-          <w:t xml:space="preserve">A Psychologist</w:t>
-        </w:r>
-        <w:r>
-          <w:rPr>
-            <w:rStyle w:val="Hyperlink"/>
-          </w:rPr>
-          <w:t xml:space="preserve">’s</w:t>
-        </w:r>
-        <w:r>
-          <w:rPr>
-            <w:rStyle w:val="Hyperlink"/>
-          </w:rPr>
-          <w:t xml:space="preserve"> </w:t>
-        </w:r>
-        <w:r>
-          <w:rPr>
-            <w:rStyle w:val="Hyperlink"/>
-          </w:rPr>
-          <w:t xml:space="preserve">Perspective</w:t>
-        </w:r>
-        <w:r>
-          <w:rPr>
-            <w:rStyle w:val="Hyperlink"/>
-          </w:rPr>
-          <w:t xml:space="preserve"> </w:t>
-        </w:r>
-        <w:r>
-          <w:rPr>
-            <w:rStyle w:val="Hyperlink"/>
-          </w:rPr>
-          <w:t xml:space="preserve">on</w:t>
-        </w:r>
-        <w:r>
-          <w:rPr>
-            <w:rStyle w:val="Hyperlink"/>
-          </w:rPr>
-          <w:t xml:space="preserve"> </w:t>
-        </w:r>
-        <w:r>
-          <w:rPr>
-            <w:rStyle w:val="Hyperlink"/>
-          </w:rPr>
-          <w:t xml:space="preserve">Music Performance</w:t>
+          <w:t xml:space="preserve">https://doi.org/10.1177/0748730418783651</w:t>
         </w:r>
       </w:hyperlink>
-      <w:r>
-        <w:t xml:space="preserve">.</w:t>
-      </w:r>
-      <w:r>
-        <w:t xml:space="preserve"> </w:t>
-      </w:r>
-      <w:r>
-        <w:rPr>
-          <w:iCs/>
-          <w:i/>
-        </w:rPr>
-        <w:t xml:space="preserve">Psychology of Music</w:t>
-      </w:r>
-      <w:r>
-        <w:t xml:space="preserve"> </w:t>
-      </w:r>
-      <w:r>
-        <w:rPr>
-          <w:bCs/>
-          <w:b/>
-        </w:rPr>
-        <w:t xml:space="preserve">31</w:t>
-      </w:r>
-      <w:r>
-        <w:t xml:space="preserve">, 273–302 (2003).</w:t>
-      </w:r>
-    </w:p>
-    <w:bookmarkEnd w:id="127"/>
-    <w:bookmarkStart w:id="128" w:name="ref-meissner_2021"/>
-    <w:p>
-      <w:pPr>
-        <w:pStyle w:val="Literaturverzeichnis"/>
-      </w:pPr>
-      <w:r>
-        <w:t xml:space="preserve">23.</w:t>
-      </w:r>
-      <w:r>
-        <w:t xml:space="preserve"> </w:t>
-      </w:r>
-      <w:r>
-        <w:t xml:space="preserve">	</w:t>
-      </w:r>
-      <w:r>
-        <w:t xml:space="preserve">Meissner, H. Theoretical</w:t>
-      </w:r>
-      <w:r>
-        <w:t xml:space="preserve"> </w:t>
-      </w:r>
-      <w:r>
-        <w:t xml:space="preserve">Framework</w:t>
-      </w:r>
-      <w:r>
-        <w:t xml:space="preserve"> </w:t>
-      </w:r>
-      <w:r>
-        <w:t xml:space="preserve">for</w:t>
-      </w:r>
-      <w:r>
-        <w:t xml:space="preserve"> </w:t>
-      </w:r>
-      <w:r>
-        <w:t xml:space="preserve">Facilitating Young Musicians</w:t>
-      </w:r>
-      <w:r>
-        <w:t xml:space="preserve">’</w:t>
-      </w:r>
-      <w:r>
-        <w:t xml:space="preserve"> </w:t>
-      </w:r>
-      <w:r>
-        <w:t xml:space="preserve">Learning</w:t>
-      </w:r>
-      <w:r>
-        <w:t xml:space="preserve"> </w:t>
-      </w:r>
-      <w:r>
-        <w:t xml:space="preserve">of</w:t>
-      </w:r>
-      <w:r>
-        <w:t xml:space="preserve"> </w:t>
-      </w:r>
-      <w:r>
-        <w:t xml:space="preserve">Expressive Performance</w:t>
-      </w:r>
-      <w:r>
-        <w:t xml:space="preserve">.</w:t>
-      </w:r>
-      <w:r>
-        <w:t xml:space="preserve"> </w:t>
-      </w:r>
-      <w:r>
-        <w:rPr>
-          <w:iCs/>
-          <w:i/>
-        </w:rPr>
-        <w:t xml:space="preserve">Frontiers in Psychology</w:t>
-      </w:r>
-      <w:r>
-        <w:t xml:space="preserve"> </w:t>
-      </w:r>
-      <w:r>
-        <w:rPr>
-          <w:bCs/>
-          <w:b/>
-        </w:rPr>
-        <w:t xml:space="preserve">11</w:t>
-      </w:r>
-      <w:r>
-        <w:t xml:space="preserve">, (2021).</w:t>
-      </w:r>
-    </w:p>
-    <w:bookmarkEnd w:id="128"/>
-    <w:bookmarkStart w:id="130" w:name="ref-colprit_2000"/>
-    <w:p>
-      <w:pPr>
-        <w:pStyle w:val="Literaturverzeichnis"/>
-      </w:pPr>
-      <w:r>
-        <w:t xml:space="preserve">24.</w:t>
-      </w:r>
-      <w:r>
-        <w:t xml:space="preserve"> </w:t>
-      </w:r>
-      <w:r>
-        <w:t xml:space="preserve">	</w:t>
-      </w:r>
-      <w:r>
-        <w:t xml:space="preserve">Colprit, E. J.</w:t>
-      </w:r>
-      <w:r>
-        <w:t xml:space="preserve"> </w:t>
-      </w:r>
-      <w:hyperlink r:id="rId129">
-        <w:r>
-          <w:rPr>
-            <w:rStyle w:val="Hyperlink"/>
-          </w:rPr>
-          <w:t xml:space="preserve">Observation and</w:t>
-        </w:r>
-        <w:r>
-          <w:rPr>
-            <w:rStyle w:val="Hyperlink"/>
-          </w:rPr>
-          <w:t xml:space="preserve"> </w:t>
-        </w:r>
-        <w:r>
-          <w:rPr>
-            <w:rStyle w:val="Hyperlink"/>
-          </w:rPr>
-          <w:t xml:space="preserve">Analysis</w:t>
-        </w:r>
-        <w:r>
-          <w:rPr>
-            <w:rStyle w:val="Hyperlink"/>
-          </w:rPr>
-          <w:t xml:space="preserve"> </w:t>
-        </w:r>
-        <w:r>
-          <w:rPr>
-            <w:rStyle w:val="Hyperlink"/>
-          </w:rPr>
-          <w:t xml:space="preserve">of</w:t>
-        </w:r>
-        <w:r>
-          <w:rPr>
-            <w:rStyle w:val="Hyperlink"/>
-          </w:rPr>
-          <w:t xml:space="preserve"> </w:t>
-        </w:r>
-        <w:r>
-          <w:rPr>
-            <w:rStyle w:val="Hyperlink"/>
-          </w:rPr>
-          <w:t xml:space="preserve">Suzuki String Teaching</w:t>
-        </w:r>
-      </w:hyperlink>
-      <w:r>
-        <w:t xml:space="preserve">.</w:t>
-      </w:r>
-      <w:r>
-        <w:t xml:space="preserve"> </w:t>
-      </w:r>
-      <w:r>
-        <w:rPr>
-          <w:iCs/>
-          <w:i/>
-        </w:rPr>
-        <w:t xml:space="preserve">Journal of Research in Music Education</w:t>
-      </w:r>
-      <w:r>
-        <w:t xml:space="preserve"> </w:t>
-      </w:r>
-      <w:r>
-        <w:rPr>
-          <w:bCs/>
-          <w:b/>
-        </w:rPr>
-        <w:t xml:space="preserve">48</w:t>
-      </w:r>
-      <w:r>
-        <w:t xml:space="preserve">, 206–221 (2000).</w:t>
-      </w:r>
-    </w:p>
-    <w:bookmarkEnd w:id="130"/>
-    <w:bookmarkStart w:id="132" w:name="ref-volioti_2017"/>
-    <w:p>
-      <w:pPr>
-        <w:pStyle w:val="Literaturverzeichnis"/>
-      </w:pPr>
-      <w:r>
-        <w:t xml:space="preserve">25.</w:t>
-      </w:r>
-      <w:r>
-        <w:t xml:space="preserve"> </w:t>
-      </w:r>
-      <w:r>
-        <w:t xml:space="preserve">	</w:t>
-      </w:r>
-      <w:r>
-        <w:t xml:space="preserve">Volioti, G. &amp; Williamon, A.</w:t>
-      </w:r>
-      <w:r>
-        <w:t xml:space="preserve"> </w:t>
-      </w:r>
-      <w:hyperlink r:id="rId131">
-        <w:r>
-          <w:rPr>
-            <w:rStyle w:val="Hyperlink"/>
-          </w:rPr>
-          <w:t xml:space="preserve">Recordings as learning and practising resources for performance:</w:t>
-        </w:r>
-        <w:r>
-          <w:rPr>
-            <w:rStyle w:val="Hyperlink"/>
-          </w:rPr>
-          <w:t xml:space="preserve"> </w:t>
-        </w:r>
-        <w:r>
-          <w:rPr>
-            <w:rStyle w:val="Hyperlink"/>
-          </w:rPr>
-          <w:t xml:space="preserve">Exploring</w:t>
-        </w:r>
-        <w:r>
-          <w:rPr>
-            <w:rStyle w:val="Hyperlink"/>
-          </w:rPr>
-          <w:t xml:space="preserve"> </w:t>
-        </w:r>
-        <w:r>
-          <w:rPr>
-            <w:rStyle w:val="Hyperlink"/>
-          </w:rPr>
-          <w:t xml:space="preserve">attitudes and behaviours of music students and professionals</w:t>
-        </w:r>
-      </w:hyperlink>
-      <w:r>
-        <w:t xml:space="preserve">.</w:t>
-      </w:r>
-      <w:r>
-        <w:t xml:space="preserve"> </w:t>
-      </w:r>
-      <w:r>
-        <w:rPr>
-          <w:iCs/>
-          <w:i/>
-        </w:rPr>
-        <w:t xml:space="preserve">Musicae Scientiae</w:t>
-      </w:r>
-      <w:r>
-        <w:t xml:space="preserve"> </w:t>
-      </w:r>
-      <w:r>
-        <w:rPr>
-          <w:bCs/>
-          <w:b/>
-        </w:rPr>
-        <w:t xml:space="preserve">21</w:t>
-      </w:r>
-      <w:r>
-        <w:t xml:space="preserve">, 499–523 (2017).</w:t>
-      </w:r>
-    </w:p>
-    <w:bookmarkEnd w:id="132"/>
-    <w:bookmarkStart w:id="133" w:name="ref-sperber_1995"/>
-    <w:p>
-      <w:pPr>
-        <w:pStyle w:val="Literaturverzeichnis"/>
-      </w:pPr>
-      <w:r>
-        <w:t xml:space="preserve">26.</w:t>
-      </w:r>
-      <w:r>
-        <w:t xml:space="preserve"> </w:t>
-      </w:r>
-      <w:r>
-        <w:t xml:space="preserve">	</w:t>
-      </w:r>
-      <w:r>
-        <w:t xml:space="preserve">Sperber, D. &amp; Wilson, D.</w:t>
-      </w:r>
-      <w:r>
-        <w:t xml:space="preserve"> </w:t>
-      </w:r>
-      <w:r>
-        <w:rPr>
-          <w:iCs/>
-          <w:i/>
-        </w:rPr>
-        <w:t xml:space="preserve">Relevance:</w:t>
-      </w:r>
-      <w:r>
-        <w:rPr>
-          <w:iCs/>
-          <w:i/>
-        </w:rPr>
-        <w:t xml:space="preserve"> </w:t>
-      </w:r>
-      <w:r>
-        <w:rPr>
-          <w:iCs/>
-          <w:i/>
-        </w:rPr>
-        <w:t xml:space="preserve">Communication</w:t>
-      </w:r>
-      <w:r>
-        <w:rPr>
-          <w:iCs/>
-          <w:i/>
-        </w:rPr>
-        <w:t xml:space="preserve"> </w:t>
-      </w:r>
-      <w:r>
-        <w:rPr>
-          <w:iCs/>
-          <w:i/>
-        </w:rPr>
-        <w:t xml:space="preserve">and cognition, 2nd ed</w:t>
-      </w:r>
-      <w:r>
-        <w:t xml:space="preserve">. (</w:t>
-      </w:r>
-      <w:r>
-        <w:t xml:space="preserve">Blackwell Publishing</w:t>
-      </w:r>
-      <w:r>
-        <w:t xml:space="preserve">, 1995).</w:t>
-      </w:r>
     </w:p>
     <w:bookmarkEnd w:id="133"/>
     <w:bookmarkEnd w:id="134"/>

</xml_diff>